<commit_message>
implementacion de conexion a servidor web se utiliza el activity existente la conexion al web service se realiza en la clase adicional ya definida anteriormente
</commit_message>
<xml_diff>
--- a/Analisis.docx
+++ b/Analisis.docx
@@ -886,7 +886,7 @@
           <w:lang w:eastAsia="es-PE"/>
         </w:rPr>
       </w:pPr>
-      <w:hyperlink w:anchor="_Toc48248457" w:history="1">
+      <w:hyperlink w:anchor="_Toc48301384" w:history="1">
         <w:r>
           <w:rPr>
             <w:rStyle w:val="Hipervnculo"/>
@@ -928,7 +928,7 @@
             <w:noProof/>
             <w:webHidden/>
           </w:rPr>
-          <w:instrText xml:space="preserve"> PAGEREF _Toc48248457 \h </w:instrText>
+          <w:instrText xml:space="preserve"> PAGEREF _Toc48301384 \h </w:instrText>
         </w:r>
         <w:r>
           <w:rPr>
@@ -972,7 +972,7 @@
           <w:lang w:eastAsia="es-PE"/>
         </w:rPr>
       </w:pPr>
-      <w:hyperlink w:anchor="_Toc48248458" w:history="1">
+      <w:hyperlink w:anchor="_Toc48301385" w:history="1">
         <w:r>
           <w:rPr>
             <w:rStyle w:val="Hipervnculo"/>
@@ -1014,7 +1014,7 @@
             <w:noProof/>
             <w:webHidden/>
           </w:rPr>
-          <w:instrText xml:space="preserve"> PAGEREF _Toc48248458 \h </w:instrText>
+          <w:instrText xml:space="preserve"> PAGEREF _Toc48301385 \h </w:instrText>
         </w:r>
         <w:r>
           <w:rPr>
@@ -1058,7 +1058,7 @@
           <w:lang w:eastAsia="es-PE"/>
         </w:rPr>
       </w:pPr>
-      <w:hyperlink w:anchor="_Toc48248459" w:history="1">
+      <w:hyperlink w:anchor="_Toc48301386" w:history="1">
         <w:r>
           <w:rPr>
             <w:rStyle w:val="Hipervnculo"/>
@@ -1100,7 +1100,7 @@
             <w:noProof/>
             <w:webHidden/>
           </w:rPr>
-          <w:instrText xml:space="preserve"> PAGEREF _Toc48248459 \h </w:instrText>
+          <w:instrText xml:space="preserve"> PAGEREF _Toc48301386 \h </w:instrText>
         </w:r>
         <w:r>
           <w:rPr>
@@ -1144,7 +1144,7 @@
           <w:lang w:eastAsia="es-PE"/>
         </w:rPr>
       </w:pPr>
-      <w:hyperlink w:anchor="_Toc48248460" w:history="1">
+      <w:hyperlink w:anchor="_Toc48301387" w:history="1">
         <w:r>
           <w:rPr>
             <w:rStyle w:val="Hipervnculo"/>
@@ -1186,7 +1186,7 @@
             <w:noProof/>
             <w:webHidden/>
           </w:rPr>
-          <w:instrText xml:space="preserve"> PAGEREF _Toc48248460 \h </w:instrText>
+          <w:instrText xml:space="preserve"> PAGEREF _Toc48301387 \h </w:instrText>
         </w:r>
         <w:r>
           <w:rPr>
@@ -1230,7 +1230,7 @@
           <w:lang w:eastAsia="es-PE"/>
         </w:rPr>
       </w:pPr>
-      <w:hyperlink w:anchor="_Toc48248461" w:history="1">
+      <w:hyperlink w:anchor="_Toc48301388" w:history="1">
         <w:r>
           <w:rPr>
             <w:rStyle w:val="Hipervnculo"/>
@@ -1272,7 +1272,7 @@
             <w:noProof/>
             <w:webHidden/>
           </w:rPr>
-          <w:instrText xml:space="preserve"> PAGEREF _Toc48248461 \h </w:instrText>
+          <w:instrText xml:space="preserve"> PAGEREF _Toc48301388 \h </w:instrText>
         </w:r>
         <w:r>
           <w:rPr>
@@ -1316,7 +1316,7 @@
           <w:lang w:eastAsia="es-PE"/>
         </w:rPr>
       </w:pPr>
-      <w:hyperlink w:anchor="_Toc48248462" w:history="1">
+      <w:hyperlink w:anchor="_Toc48301389" w:history="1">
         <w:r>
           <w:rPr>
             <w:rStyle w:val="Hipervnculo"/>
@@ -1358,7 +1358,7 @@
             <w:noProof/>
             <w:webHidden/>
           </w:rPr>
-          <w:instrText xml:space="preserve"> PAGEREF _Toc48248462 \h </w:instrText>
+          <w:instrText xml:space="preserve"> PAGEREF _Toc48301389 \h </w:instrText>
         </w:r>
         <w:r>
           <w:rPr>
@@ -1402,7 +1402,7 @@
           <w:lang w:eastAsia="es-PE"/>
         </w:rPr>
       </w:pPr>
-      <w:hyperlink w:anchor="_Toc48248463" w:history="1">
+      <w:hyperlink w:anchor="_Toc48301390" w:history="1">
         <w:r>
           <w:rPr>
             <w:rStyle w:val="Hipervnculo"/>
@@ -1444,7 +1444,7 @@
             <w:noProof/>
             <w:webHidden/>
           </w:rPr>
-          <w:instrText xml:space="preserve"> PAGEREF _Toc48248463 \h </w:instrText>
+          <w:instrText xml:space="preserve"> PAGEREF _Toc48301390 \h </w:instrText>
         </w:r>
         <w:r>
           <w:rPr>
@@ -1488,7 +1488,7 @@
           <w:lang w:eastAsia="es-PE"/>
         </w:rPr>
       </w:pPr>
-      <w:hyperlink w:anchor="_Toc48248464" w:history="1">
+      <w:hyperlink w:anchor="_Toc48301391" w:history="1">
         <w:r>
           <w:rPr>
             <w:rStyle w:val="Hipervnculo"/>
@@ -1530,7 +1530,7 @@
             <w:noProof/>
             <w:webHidden/>
           </w:rPr>
-          <w:instrText xml:space="preserve"> PAGEREF _Toc48248464 \h </w:instrText>
+          <w:instrText xml:space="preserve"> PAGEREF _Toc48301391 \h </w:instrText>
         </w:r>
         <w:r>
           <w:rPr>
@@ -1574,7 +1574,7 @@
           <w:lang w:eastAsia="es-PE"/>
         </w:rPr>
       </w:pPr>
-      <w:hyperlink w:anchor="_Toc48248465" w:history="1">
+      <w:hyperlink w:anchor="_Toc48301392" w:history="1">
         <w:r>
           <w:rPr>
             <w:rStyle w:val="Hipervnculo"/>
@@ -1616,7 +1616,7 @@
             <w:noProof/>
             <w:webHidden/>
           </w:rPr>
-          <w:instrText xml:space="preserve"> PAGEREF _Toc48248465 \h </w:instrText>
+          <w:instrText xml:space="preserve"> PAGEREF _Toc48301392 \h </w:instrText>
         </w:r>
         <w:r>
           <w:rPr>
@@ -1660,7 +1660,7 @@
           <w:lang w:eastAsia="es-PE"/>
         </w:rPr>
       </w:pPr>
-      <w:hyperlink w:anchor="_Toc48248466" w:history="1">
+      <w:hyperlink w:anchor="_Toc48301393" w:history="1">
         <w:r>
           <w:rPr>
             <w:rStyle w:val="Hipervnculo"/>
@@ -1702,7 +1702,7 @@
             <w:noProof/>
             <w:webHidden/>
           </w:rPr>
-          <w:instrText xml:space="preserve"> PAGEREF _Toc48248466 \h </w:instrText>
+          <w:instrText xml:space="preserve"> PAGEREF _Toc48301393 \h </w:instrText>
         </w:r>
         <w:r>
           <w:rPr>
@@ -1746,7 +1746,7 @@
           <w:lang w:eastAsia="es-PE"/>
         </w:rPr>
       </w:pPr>
-      <w:hyperlink w:anchor="_Toc48248467" w:history="1">
+      <w:hyperlink w:anchor="_Toc48301394" w:history="1">
         <w:r>
           <w:rPr>
             <w:rStyle w:val="Hipervnculo"/>
@@ -1788,7 +1788,7 @@
             <w:noProof/>
             <w:webHidden/>
           </w:rPr>
-          <w:instrText xml:space="preserve"> PAGEREF _Toc48248467 \h </w:instrText>
+          <w:instrText xml:space="preserve"> PAGEREF _Toc48301394 \h </w:instrText>
         </w:r>
         <w:r>
           <w:rPr>
@@ -1832,7 +1832,7 @@
           <w:lang w:eastAsia="es-PE"/>
         </w:rPr>
       </w:pPr>
-      <w:hyperlink w:anchor="_Toc48248468" w:history="1">
+      <w:hyperlink w:anchor="_Toc48301395" w:history="1">
         <w:r>
           <w:rPr>
             <w:rStyle w:val="Hipervnculo"/>
@@ -1874,7 +1874,7 @@
             <w:noProof/>
             <w:webHidden/>
           </w:rPr>
-          <w:instrText xml:space="preserve"> PAGEREF _Toc48248468 \h </w:instrText>
+          <w:instrText xml:space="preserve"> PAGEREF _Toc48301395 \h </w:instrText>
         </w:r>
         <w:r>
           <w:rPr>
@@ -1918,7 +1918,7 @@
           <w:lang w:eastAsia="es-PE"/>
         </w:rPr>
       </w:pPr>
-      <w:hyperlink w:anchor="_Toc48248469" w:history="1">
+      <w:hyperlink w:anchor="_Toc48301396" w:history="1">
         <w:r>
           <w:rPr>
             <w:rStyle w:val="Hipervnculo"/>
@@ -1960,7 +1960,7 @@
             <w:noProof/>
             <w:webHidden/>
           </w:rPr>
-          <w:instrText xml:space="preserve"> PAGEREF _Toc48248469 \h </w:instrText>
+          <w:instrText xml:space="preserve"> PAGEREF _Toc48301396 \h </w:instrText>
         </w:r>
         <w:r>
           <w:rPr>
@@ -2004,7 +2004,7 @@
           <w:lang w:eastAsia="es-PE"/>
         </w:rPr>
       </w:pPr>
-      <w:hyperlink w:anchor="_Toc48248470" w:history="1">
+      <w:hyperlink w:anchor="_Toc48301397" w:history="1">
         <w:r>
           <w:rPr>
             <w:rStyle w:val="Hipervnculo"/>
@@ -2046,7 +2046,7 @@
             <w:noProof/>
             <w:webHidden/>
           </w:rPr>
-          <w:instrText xml:space="preserve"> PAGEREF _Toc48248470 \h </w:instrText>
+          <w:instrText xml:space="preserve"> PAGEREF _Toc48301397 \h </w:instrText>
         </w:r>
         <w:r>
           <w:rPr>
@@ -2090,7 +2090,7 @@
           <w:lang w:eastAsia="es-PE"/>
         </w:rPr>
       </w:pPr>
-      <w:hyperlink w:anchor="_Toc48248471" w:history="1">
+      <w:hyperlink w:anchor="_Toc48301398" w:history="1">
         <w:r>
           <w:rPr>
             <w:rStyle w:val="Hipervnculo"/>
@@ -2132,7 +2132,7 @@
             <w:noProof/>
             <w:webHidden/>
           </w:rPr>
-          <w:instrText xml:space="preserve"> PAGEREF _Toc48248471 \h </w:instrText>
+          <w:instrText xml:space="preserve"> PAGEREF _Toc48301398 \h </w:instrText>
         </w:r>
         <w:r>
           <w:rPr>
@@ -2176,7 +2176,7 @@
           <w:lang w:eastAsia="es-PE"/>
         </w:rPr>
       </w:pPr>
-      <w:hyperlink w:anchor="_Toc48248472" w:history="1">
+      <w:hyperlink w:anchor="_Toc48301399" w:history="1">
         <w:r>
           <w:rPr>
             <w:rStyle w:val="Hipervnculo"/>
@@ -2218,7 +2218,7 @@
             <w:noProof/>
             <w:webHidden/>
           </w:rPr>
-          <w:instrText xml:space="preserve"> PAGEREF _Toc48248472 \h </w:instrText>
+          <w:instrText xml:space="preserve"> PAGEREF _Toc48301399 \h </w:instrText>
         </w:r>
         <w:r>
           <w:rPr>
@@ -2262,7 +2262,7 @@
           <w:lang w:eastAsia="es-PE"/>
         </w:rPr>
       </w:pPr>
-      <w:hyperlink w:anchor="_Toc48248473" w:history="1">
+      <w:hyperlink w:anchor="_Toc48301400" w:history="1">
         <w:r>
           <w:rPr>
             <w:rStyle w:val="Hipervnculo"/>
@@ -2304,7 +2304,7 @@
             <w:noProof/>
             <w:webHidden/>
           </w:rPr>
-          <w:instrText xml:space="preserve"> PAGEREF _Toc48248473 \h </w:instrText>
+          <w:instrText xml:space="preserve"> PAGEREF _Toc48301400 \h </w:instrText>
         </w:r>
         <w:r>
           <w:rPr>
@@ -2348,7 +2348,7 @@
           <w:lang w:eastAsia="es-PE"/>
         </w:rPr>
       </w:pPr>
-      <w:hyperlink w:anchor="_Toc48248474" w:history="1">
+      <w:hyperlink w:anchor="_Toc48301401" w:history="1">
         <w:r>
           <w:rPr>
             <w:rStyle w:val="Hipervnculo"/>
@@ -2390,7 +2390,7 @@
             <w:noProof/>
             <w:webHidden/>
           </w:rPr>
-          <w:instrText xml:space="preserve"> PAGEREF _Toc48248474 \h </w:instrText>
+          <w:instrText xml:space="preserve"> PAGEREF _Toc48301401 \h </w:instrText>
         </w:r>
         <w:r>
           <w:rPr>
@@ -2434,7 +2434,7 @@
           <w:lang w:eastAsia="es-PE"/>
         </w:rPr>
       </w:pPr>
-      <w:hyperlink w:anchor="_Toc48248475" w:history="1">
+      <w:hyperlink w:anchor="_Toc48301402" w:history="1">
         <w:r>
           <w:rPr>
             <w:rStyle w:val="Hipervnculo"/>
@@ -2476,7 +2476,7 @@
             <w:noProof/>
             <w:webHidden/>
           </w:rPr>
-          <w:instrText xml:space="preserve"> PAGEREF _Toc48248475 \h </w:instrText>
+          <w:instrText xml:space="preserve"> PAGEREF _Toc48301402 \h </w:instrText>
         </w:r>
         <w:r>
           <w:rPr>
@@ -2520,7 +2520,7 @@
           <w:lang w:eastAsia="es-PE"/>
         </w:rPr>
       </w:pPr>
-      <w:hyperlink w:anchor="_Toc48248476" w:history="1">
+      <w:hyperlink w:anchor="_Toc48301403" w:history="1">
         <w:r>
           <w:rPr>
             <w:rStyle w:val="Hipervnculo"/>
@@ -2562,7 +2562,7 @@
             <w:noProof/>
             <w:webHidden/>
           </w:rPr>
-          <w:instrText xml:space="preserve"> PAGEREF _Toc48248476 \h </w:instrText>
+          <w:instrText xml:space="preserve"> PAGEREF _Toc48301403 \h </w:instrText>
         </w:r>
         <w:r>
           <w:rPr>
@@ -2606,7 +2606,7 @@
           <w:lang w:eastAsia="es-PE"/>
         </w:rPr>
       </w:pPr>
-      <w:hyperlink w:anchor="_Toc48248477" w:history="1">
+      <w:hyperlink w:anchor="_Toc48301404" w:history="1">
         <w:r>
           <w:rPr>
             <w:rStyle w:val="Hipervnculo"/>
@@ -2648,7 +2648,7 @@
             <w:noProof/>
             <w:webHidden/>
           </w:rPr>
-          <w:instrText xml:space="preserve"> PAGEREF _Toc48248477 \h </w:instrText>
+          <w:instrText xml:space="preserve"> PAGEREF _Toc48301404 \h </w:instrText>
         </w:r>
         <w:r>
           <w:rPr>
@@ -2669,6 +2669,866 @@
             <w:webHidden/>
           </w:rPr>
           <w:t>6</w:t>
+        </w:r>
+        <w:r>
+          <w:rPr>
+            <w:noProof/>
+            <w:webHidden/>
+          </w:rPr>
+          <w:fldChar w:fldCharType="end"/>
+        </w:r>
+      </w:hyperlink>
+    </w:p>
+    <w:p>
+      <w:pPr>
+        <w:pStyle w:val="TDC2"/>
+        <w:tabs>
+          <w:tab w:val="left" w:pos="880"/>
+          <w:tab w:val="right" w:leader="dot" w:pos="8494"/>
+        </w:tabs>
+        <w:rPr>
+          <w:rFonts w:asciiTheme="minorHAnsi" w:eastAsiaTheme="minorEastAsia" w:hAnsiTheme="minorHAnsi"/>
+          <w:noProof/>
+          <w:lang w:eastAsia="es-PE"/>
+        </w:rPr>
+      </w:pPr>
+      <w:hyperlink w:anchor="_Toc48301405" w:history="1">
+        <w:r>
+          <w:rPr>
+            <w:rStyle w:val="Hipervnculo"/>
+            <w:noProof/>
+          </w:rPr>
+          <w:t>4.3.</w:t>
+        </w:r>
+        <w:r>
+          <w:rPr>
+            <w:rFonts w:asciiTheme="minorHAnsi" w:eastAsiaTheme="minorEastAsia" w:hAnsiTheme="minorHAnsi"/>
+            <w:noProof/>
+            <w:lang w:eastAsia="es-PE"/>
+          </w:rPr>
+          <w:tab/>
+        </w:r>
+        <w:r>
+          <w:rPr>
+            <w:rStyle w:val="Hipervnculo"/>
+            <w:noProof/>
+          </w:rPr>
+          <w:t>Conversión</w:t>
+        </w:r>
+        <w:r>
+          <w:rPr>
+            <w:noProof/>
+            <w:webHidden/>
+          </w:rPr>
+          <w:tab/>
+        </w:r>
+        <w:r>
+          <w:rPr>
+            <w:noProof/>
+            <w:webHidden/>
+          </w:rPr>
+          <w:fldChar w:fldCharType="begin"/>
+        </w:r>
+        <w:r>
+          <w:rPr>
+            <w:noProof/>
+            <w:webHidden/>
+          </w:rPr>
+          <w:instrText xml:space="preserve"> PAGEREF _Toc48301405 \h </w:instrText>
+        </w:r>
+        <w:r>
+          <w:rPr>
+            <w:noProof/>
+            <w:webHidden/>
+          </w:rPr>
+        </w:r>
+        <w:r>
+          <w:rPr>
+            <w:noProof/>
+            <w:webHidden/>
+          </w:rPr>
+          <w:fldChar w:fldCharType="separate"/>
+        </w:r>
+        <w:r>
+          <w:rPr>
+            <w:noProof/>
+            <w:webHidden/>
+          </w:rPr>
+          <w:t>6</w:t>
+        </w:r>
+        <w:r>
+          <w:rPr>
+            <w:noProof/>
+            <w:webHidden/>
+          </w:rPr>
+          <w:fldChar w:fldCharType="end"/>
+        </w:r>
+      </w:hyperlink>
+    </w:p>
+    <w:p>
+      <w:pPr>
+        <w:pStyle w:val="TDC2"/>
+        <w:tabs>
+          <w:tab w:val="left" w:pos="880"/>
+          <w:tab w:val="right" w:leader="dot" w:pos="8494"/>
+        </w:tabs>
+        <w:rPr>
+          <w:rFonts w:asciiTheme="minorHAnsi" w:eastAsiaTheme="minorEastAsia" w:hAnsiTheme="minorHAnsi"/>
+          <w:noProof/>
+          <w:lang w:eastAsia="es-PE"/>
+        </w:rPr>
+      </w:pPr>
+      <w:hyperlink w:anchor="_Toc48301406" w:history="1">
+        <w:r>
+          <w:rPr>
+            <w:rStyle w:val="Hipervnculo"/>
+            <w:noProof/>
+          </w:rPr>
+          <w:t>4.4.</w:t>
+        </w:r>
+        <w:r>
+          <w:rPr>
+            <w:rFonts w:asciiTheme="minorHAnsi" w:eastAsiaTheme="minorEastAsia" w:hAnsiTheme="minorHAnsi"/>
+            <w:noProof/>
+            <w:lang w:eastAsia="es-PE"/>
+          </w:rPr>
+          <w:tab/>
+        </w:r>
+        <w:r>
+          <w:rPr>
+            <w:rStyle w:val="Hipervnculo"/>
+            <w:noProof/>
+          </w:rPr>
+          <w:t>Control de versiones</w:t>
+        </w:r>
+        <w:r>
+          <w:rPr>
+            <w:noProof/>
+            <w:webHidden/>
+          </w:rPr>
+          <w:tab/>
+        </w:r>
+        <w:r>
+          <w:rPr>
+            <w:noProof/>
+            <w:webHidden/>
+          </w:rPr>
+          <w:fldChar w:fldCharType="begin"/>
+        </w:r>
+        <w:r>
+          <w:rPr>
+            <w:noProof/>
+            <w:webHidden/>
+          </w:rPr>
+          <w:instrText xml:space="preserve"> PAGEREF _Toc48301406 \h </w:instrText>
+        </w:r>
+        <w:r>
+          <w:rPr>
+            <w:noProof/>
+            <w:webHidden/>
+          </w:rPr>
+        </w:r>
+        <w:r>
+          <w:rPr>
+            <w:noProof/>
+            <w:webHidden/>
+          </w:rPr>
+          <w:fldChar w:fldCharType="separate"/>
+        </w:r>
+        <w:r>
+          <w:rPr>
+            <w:noProof/>
+            <w:webHidden/>
+          </w:rPr>
+          <w:t>7</w:t>
+        </w:r>
+        <w:r>
+          <w:rPr>
+            <w:noProof/>
+            <w:webHidden/>
+          </w:rPr>
+          <w:fldChar w:fldCharType="end"/>
+        </w:r>
+      </w:hyperlink>
+    </w:p>
+    <w:p>
+      <w:pPr>
+        <w:pStyle w:val="TDC3"/>
+        <w:tabs>
+          <w:tab w:val="left" w:pos="1320"/>
+          <w:tab w:val="right" w:leader="dot" w:pos="8494"/>
+        </w:tabs>
+        <w:rPr>
+          <w:rFonts w:asciiTheme="minorHAnsi" w:eastAsiaTheme="minorEastAsia" w:hAnsiTheme="minorHAnsi"/>
+          <w:noProof/>
+          <w:lang w:eastAsia="es-PE"/>
+        </w:rPr>
+      </w:pPr>
+      <w:hyperlink w:anchor="_Toc48301407" w:history="1">
+        <w:r>
+          <w:rPr>
+            <w:rStyle w:val="Hipervnculo"/>
+            <w:noProof/>
+          </w:rPr>
+          <w:t>4.4.1.</w:t>
+        </w:r>
+        <w:r>
+          <w:rPr>
+            <w:rFonts w:asciiTheme="minorHAnsi" w:eastAsiaTheme="minorEastAsia" w:hAnsiTheme="minorHAnsi"/>
+            <w:noProof/>
+            <w:lang w:eastAsia="es-PE"/>
+          </w:rPr>
+          <w:tab/>
+        </w:r>
+        <w:r>
+          <w:rPr>
+            <w:rStyle w:val="Hipervnculo"/>
+            <w:noProof/>
+          </w:rPr>
+          <w:t>Selección de plataforma de control de versiones</w:t>
+        </w:r>
+        <w:r>
+          <w:rPr>
+            <w:noProof/>
+            <w:webHidden/>
+          </w:rPr>
+          <w:tab/>
+        </w:r>
+        <w:r>
+          <w:rPr>
+            <w:noProof/>
+            <w:webHidden/>
+          </w:rPr>
+          <w:fldChar w:fldCharType="begin"/>
+        </w:r>
+        <w:r>
+          <w:rPr>
+            <w:noProof/>
+            <w:webHidden/>
+          </w:rPr>
+          <w:instrText xml:space="preserve"> PAGEREF _Toc48301407 \h </w:instrText>
+        </w:r>
+        <w:r>
+          <w:rPr>
+            <w:noProof/>
+            <w:webHidden/>
+          </w:rPr>
+        </w:r>
+        <w:r>
+          <w:rPr>
+            <w:noProof/>
+            <w:webHidden/>
+          </w:rPr>
+          <w:fldChar w:fldCharType="separate"/>
+        </w:r>
+        <w:r>
+          <w:rPr>
+            <w:noProof/>
+            <w:webHidden/>
+          </w:rPr>
+          <w:t>7</w:t>
+        </w:r>
+        <w:r>
+          <w:rPr>
+            <w:noProof/>
+            <w:webHidden/>
+          </w:rPr>
+          <w:fldChar w:fldCharType="end"/>
+        </w:r>
+      </w:hyperlink>
+    </w:p>
+    <w:p>
+      <w:pPr>
+        <w:pStyle w:val="TDC3"/>
+        <w:tabs>
+          <w:tab w:val="left" w:pos="1320"/>
+          <w:tab w:val="right" w:leader="dot" w:pos="8494"/>
+        </w:tabs>
+        <w:rPr>
+          <w:rFonts w:asciiTheme="minorHAnsi" w:eastAsiaTheme="minorEastAsia" w:hAnsiTheme="minorHAnsi"/>
+          <w:noProof/>
+          <w:lang w:eastAsia="es-PE"/>
+        </w:rPr>
+      </w:pPr>
+      <w:hyperlink w:anchor="_Toc48301408" w:history="1">
+        <w:r>
+          <w:rPr>
+            <w:rStyle w:val="Hipervnculo"/>
+            <w:noProof/>
+          </w:rPr>
+          <w:t>4.4.2.</w:t>
+        </w:r>
+        <w:r>
+          <w:rPr>
+            <w:rFonts w:asciiTheme="minorHAnsi" w:eastAsiaTheme="minorEastAsia" w:hAnsiTheme="minorHAnsi"/>
+            <w:noProof/>
+            <w:lang w:eastAsia="es-PE"/>
+          </w:rPr>
+          <w:tab/>
+        </w:r>
+        <w:r>
+          <w:rPr>
+            <w:rStyle w:val="Hipervnculo"/>
+            <w:noProof/>
+          </w:rPr>
+          <w:t>Configuración del control de versiones</w:t>
+        </w:r>
+        <w:r>
+          <w:rPr>
+            <w:noProof/>
+            <w:webHidden/>
+          </w:rPr>
+          <w:tab/>
+        </w:r>
+        <w:r>
+          <w:rPr>
+            <w:noProof/>
+            <w:webHidden/>
+          </w:rPr>
+          <w:fldChar w:fldCharType="begin"/>
+        </w:r>
+        <w:r>
+          <w:rPr>
+            <w:noProof/>
+            <w:webHidden/>
+          </w:rPr>
+          <w:instrText xml:space="preserve"> PAGEREF _Toc48301408 \h </w:instrText>
+        </w:r>
+        <w:r>
+          <w:rPr>
+            <w:noProof/>
+            <w:webHidden/>
+          </w:rPr>
+        </w:r>
+        <w:r>
+          <w:rPr>
+            <w:noProof/>
+            <w:webHidden/>
+          </w:rPr>
+          <w:fldChar w:fldCharType="separate"/>
+        </w:r>
+        <w:r>
+          <w:rPr>
+            <w:noProof/>
+            <w:webHidden/>
+          </w:rPr>
+          <w:t>7</w:t>
+        </w:r>
+        <w:r>
+          <w:rPr>
+            <w:noProof/>
+            <w:webHidden/>
+          </w:rPr>
+          <w:fldChar w:fldCharType="end"/>
+        </w:r>
+      </w:hyperlink>
+    </w:p>
+    <w:p>
+      <w:pPr>
+        <w:pStyle w:val="TDC2"/>
+        <w:tabs>
+          <w:tab w:val="left" w:pos="880"/>
+          <w:tab w:val="right" w:leader="dot" w:pos="8494"/>
+        </w:tabs>
+        <w:rPr>
+          <w:rFonts w:asciiTheme="minorHAnsi" w:eastAsiaTheme="minorEastAsia" w:hAnsiTheme="minorHAnsi"/>
+          <w:noProof/>
+          <w:lang w:eastAsia="es-PE"/>
+        </w:rPr>
+      </w:pPr>
+      <w:hyperlink w:anchor="_Toc48301409" w:history="1">
+        <w:r>
+          <w:rPr>
+            <w:rStyle w:val="Hipervnculo"/>
+            <w:noProof/>
+          </w:rPr>
+          <w:t>4.5.</w:t>
+        </w:r>
+        <w:r>
+          <w:rPr>
+            <w:rFonts w:asciiTheme="minorHAnsi" w:eastAsiaTheme="minorEastAsia" w:hAnsiTheme="minorHAnsi"/>
+            <w:noProof/>
+            <w:lang w:eastAsia="es-PE"/>
+          </w:rPr>
+          <w:tab/>
+        </w:r>
+        <w:r>
+          <w:rPr>
+            <w:rStyle w:val="Hipervnculo"/>
+            <w:noProof/>
+          </w:rPr>
+          <w:t>Conexión a servicio web</w:t>
+        </w:r>
+        <w:r>
+          <w:rPr>
+            <w:noProof/>
+            <w:webHidden/>
+          </w:rPr>
+          <w:tab/>
+        </w:r>
+        <w:r>
+          <w:rPr>
+            <w:noProof/>
+            <w:webHidden/>
+          </w:rPr>
+          <w:fldChar w:fldCharType="begin"/>
+        </w:r>
+        <w:r>
+          <w:rPr>
+            <w:noProof/>
+            <w:webHidden/>
+          </w:rPr>
+          <w:instrText xml:space="preserve"> PAGEREF _Toc48301409 \h </w:instrText>
+        </w:r>
+        <w:r>
+          <w:rPr>
+            <w:noProof/>
+            <w:webHidden/>
+          </w:rPr>
+        </w:r>
+        <w:r>
+          <w:rPr>
+            <w:noProof/>
+            <w:webHidden/>
+          </w:rPr>
+          <w:fldChar w:fldCharType="separate"/>
+        </w:r>
+        <w:r>
+          <w:rPr>
+            <w:noProof/>
+            <w:webHidden/>
+          </w:rPr>
+          <w:t>7</w:t>
+        </w:r>
+        <w:r>
+          <w:rPr>
+            <w:noProof/>
+            <w:webHidden/>
+          </w:rPr>
+          <w:fldChar w:fldCharType="end"/>
+        </w:r>
+      </w:hyperlink>
+    </w:p>
+    <w:p>
+      <w:pPr>
+        <w:pStyle w:val="TDC3"/>
+        <w:tabs>
+          <w:tab w:val="left" w:pos="1320"/>
+          <w:tab w:val="right" w:leader="dot" w:pos="8494"/>
+        </w:tabs>
+        <w:rPr>
+          <w:rFonts w:asciiTheme="minorHAnsi" w:eastAsiaTheme="minorEastAsia" w:hAnsiTheme="minorHAnsi"/>
+          <w:noProof/>
+          <w:lang w:eastAsia="es-PE"/>
+        </w:rPr>
+      </w:pPr>
+      <w:hyperlink w:anchor="_Toc48301410" w:history="1">
+        <w:r>
+          <w:rPr>
+            <w:rStyle w:val="Hipervnculo"/>
+            <w:noProof/>
+          </w:rPr>
+          <w:t>4.5.1.</w:t>
+        </w:r>
+        <w:r>
+          <w:rPr>
+            <w:rFonts w:asciiTheme="minorHAnsi" w:eastAsiaTheme="minorEastAsia" w:hAnsiTheme="minorHAnsi"/>
+            <w:noProof/>
+            <w:lang w:eastAsia="es-PE"/>
+          </w:rPr>
+          <w:tab/>
+        </w:r>
+        <w:r>
+          <w:rPr>
+            <w:rStyle w:val="Hipervnculo"/>
+            <w:noProof/>
+          </w:rPr>
+          <w:t>Librería de acceso a servicio web</w:t>
+        </w:r>
+        <w:r>
+          <w:rPr>
+            <w:noProof/>
+            <w:webHidden/>
+          </w:rPr>
+          <w:tab/>
+        </w:r>
+        <w:r>
+          <w:rPr>
+            <w:noProof/>
+            <w:webHidden/>
+          </w:rPr>
+          <w:fldChar w:fldCharType="begin"/>
+        </w:r>
+        <w:r>
+          <w:rPr>
+            <w:noProof/>
+            <w:webHidden/>
+          </w:rPr>
+          <w:instrText xml:space="preserve"> PAGEREF _Toc48301410 \h </w:instrText>
+        </w:r>
+        <w:r>
+          <w:rPr>
+            <w:noProof/>
+            <w:webHidden/>
+          </w:rPr>
+        </w:r>
+        <w:r>
+          <w:rPr>
+            <w:noProof/>
+            <w:webHidden/>
+          </w:rPr>
+          <w:fldChar w:fldCharType="separate"/>
+        </w:r>
+        <w:r>
+          <w:rPr>
+            <w:noProof/>
+            <w:webHidden/>
+          </w:rPr>
+          <w:t>7</w:t>
+        </w:r>
+        <w:r>
+          <w:rPr>
+            <w:noProof/>
+            <w:webHidden/>
+          </w:rPr>
+          <w:fldChar w:fldCharType="end"/>
+        </w:r>
+      </w:hyperlink>
+    </w:p>
+    <w:p>
+      <w:pPr>
+        <w:pStyle w:val="TDC3"/>
+        <w:tabs>
+          <w:tab w:val="left" w:pos="1320"/>
+          <w:tab w:val="right" w:leader="dot" w:pos="8494"/>
+        </w:tabs>
+        <w:rPr>
+          <w:rFonts w:asciiTheme="minorHAnsi" w:eastAsiaTheme="minorEastAsia" w:hAnsiTheme="minorHAnsi"/>
+          <w:noProof/>
+          <w:lang w:eastAsia="es-PE"/>
+        </w:rPr>
+      </w:pPr>
+      <w:hyperlink w:anchor="_Toc48301411" w:history="1">
+        <w:r>
+          <w:rPr>
+            <w:rStyle w:val="Hipervnculo"/>
+            <w:noProof/>
+          </w:rPr>
+          <w:t>4.5.2.</w:t>
+        </w:r>
+        <w:r>
+          <w:rPr>
+            <w:rFonts w:asciiTheme="minorHAnsi" w:eastAsiaTheme="minorEastAsia" w:hAnsiTheme="minorHAnsi"/>
+            <w:noProof/>
+            <w:lang w:eastAsia="es-PE"/>
+          </w:rPr>
+          <w:tab/>
+        </w:r>
+        <w:r>
+          <w:rPr>
+            <w:rStyle w:val="Hipervnculo"/>
+            <w:noProof/>
+          </w:rPr>
+          <w:t>Configuración de permisos</w:t>
+        </w:r>
+        <w:r>
+          <w:rPr>
+            <w:noProof/>
+            <w:webHidden/>
+          </w:rPr>
+          <w:tab/>
+        </w:r>
+        <w:r>
+          <w:rPr>
+            <w:noProof/>
+            <w:webHidden/>
+          </w:rPr>
+          <w:fldChar w:fldCharType="begin"/>
+        </w:r>
+        <w:r>
+          <w:rPr>
+            <w:noProof/>
+            <w:webHidden/>
+          </w:rPr>
+          <w:instrText xml:space="preserve"> PAGEREF _Toc48301411 \h </w:instrText>
+        </w:r>
+        <w:r>
+          <w:rPr>
+            <w:noProof/>
+            <w:webHidden/>
+          </w:rPr>
+        </w:r>
+        <w:r>
+          <w:rPr>
+            <w:noProof/>
+            <w:webHidden/>
+          </w:rPr>
+          <w:fldChar w:fldCharType="separate"/>
+        </w:r>
+        <w:r>
+          <w:rPr>
+            <w:noProof/>
+            <w:webHidden/>
+          </w:rPr>
+          <w:t>7</w:t>
+        </w:r>
+        <w:r>
+          <w:rPr>
+            <w:noProof/>
+            <w:webHidden/>
+          </w:rPr>
+          <w:fldChar w:fldCharType="end"/>
+        </w:r>
+      </w:hyperlink>
+    </w:p>
+    <w:p>
+      <w:pPr>
+        <w:pStyle w:val="TDC3"/>
+        <w:tabs>
+          <w:tab w:val="left" w:pos="1320"/>
+          <w:tab w:val="right" w:leader="dot" w:pos="8494"/>
+        </w:tabs>
+        <w:rPr>
+          <w:rFonts w:asciiTheme="minorHAnsi" w:eastAsiaTheme="minorEastAsia" w:hAnsiTheme="minorHAnsi"/>
+          <w:noProof/>
+          <w:lang w:eastAsia="es-PE"/>
+        </w:rPr>
+      </w:pPr>
+      <w:hyperlink w:anchor="_Toc48301412" w:history="1">
+        <w:r>
+          <w:rPr>
+            <w:rStyle w:val="Hipervnculo"/>
+            <w:noProof/>
+          </w:rPr>
+          <w:t>4.5.3.</w:t>
+        </w:r>
+        <w:r>
+          <w:rPr>
+            <w:rFonts w:asciiTheme="minorHAnsi" w:eastAsiaTheme="minorEastAsia" w:hAnsiTheme="minorHAnsi"/>
+            <w:noProof/>
+            <w:lang w:eastAsia="es-PE"/>
+          </w:rPr>
+          <w:tab/>
+        </w:r>
+        <w:r>
+          <w:rPr>
+            <w:rStyle w:val="Hipervnculo"/>
+            <w:noProof/>
+          </w:rPr>
+          <w:t>Configuración de llamado a API de servicio web</w:t>
+        </w:r>
+        <w:r>
+          <w:rPr>
+            <w:noProof/>
+            <w:webHidden/>
+          </w:rPr>
+          <w:tab/>
+        </w:r>
+        <w:r>
+          <w:rPr>
+            <w:noProof/>
+            <w:webHidden/>
+          </w:rPr>
+          <w:fldChar w:fldCharType="begin"/>
+        </w:r>
+        <w:r>
+          <w:rPr>
+            <w:noProof/>
+            <w:webHidden/>
+          </w:rPr>
+          <w:instrText xml:space="preserve"> PAGEREF _Toc48301412 \h </w:instrText>
+        </w:r>
+        <w:r>
+          <w:rPr>
+            <w:noProof/>
+            <w:webHidden/>
+          </w:rPr>
+        </w:r>
+        <w:r>
+          <w:rPr>
+            <w:noProof/>
+            <w:webHidden/>
+          </w:rPr>
+          <w:fldChar w:fldCharType="separate"/>
+        </w:r>
+        <w:r>
+          <w:rPr>
+            <w:noProof/>
+            <w:webHidden/>
+          </w:rPr>
+          <w:t>7</w:t>
+        </w:r>
+        <w:r>
+          <w:rPr>
+            <w:noProof/>
+            <w:webHidden/>
+          </w:rPr>
+          <w:fldChar w:fldCharType="end"/>
+        </w:r>
+      </w:hyperlink>
+    </w:p>
+    <w:p>
+      <w:pPr>
+        <w:pStyle w:val="TDC3"/>
+        <w:tabs>
+          <w:tab w:val="left" w:pos="1320"/>
+          <w:tab w:val="right" w:leader="dot" w:pos="8494"/>
+        </w:tabs>
+        <w:rPr>
+          <w:rFonts w:asciiTheme="minorHAnsi" w:eastAsiaTheme="minorEastAsia" w:hAnsiTheme="minorHAnsi"/>
+          <w:noProof/>
+          <w:lang w:eastAsia="es-PE"/>
+        </w:rPr>
+      </w:pPr>
+      <w:hyperlink w:anchor="_Toc48301413" w:history="1">
+        <w:r>
+          <w:rPr>
+            <w:rStyle w:val="Hipervnculo"/>
+            <w:noProof/>
+          </w:rPr>
+          <w:t>4.5.4.</w:t>
+        </w:r>
+        <w:r>
+          <w:rPr>
+            <w:rFonts w:asciiTheme="minorHAnsi" w:eastAsiaTheme="minorEastAsia" w:hAnsiTheme="minorHAnsi"/>
+            <w:noProof/>
+            <w:lang w:eastAsia="es-PE"/>
+          </w:rPr>
+          <w:tab/>
+        </w:r>
+        <w:r>
+          <w:rPr>
+            <w:rStyle w:val="Hipervnculo"/>
+            <w:noProof/>
+          </w:rPr>
+          <w:t>Procesamiento de web service</w:t>
+        </w:r>
+        <w:r>
+          <w:rPr>
+            <w:noProof/>
+            <w:webHidden/>
+          </w:rPr>
+          <w:tab/>
+        </w:r>
+        <w:r>
+          <w:rPr>
+            <w:noProof/>
+            <w:webHidden/>
+          </w:rPr>
+          <w:fldChar w:fldCharType="begin"/>
+        </w:r>
+        <w:r>
+          <w:rPr>
+            <w:noProof/>
+            <w:webHidden/>
+          </w:rPr>
+          <w:instrText xml:space="preserve"> PAGEREF _Toc48301413 \h </w:instrText>
+        </w:r>
+        <w:r>
+          <w:rPr>
+            <w:noProof/>
+            <w:webHidden/>
+          </w:rPr>
+        </w:r>
+        <w:r>
+          <w:rPr>
+            <w:noProof/>
+            <w:webHidden/>
+          </w:rPr>
+          <w:fldChar w:fldCharType="separate"/>
+        </w:r>
+        <w:r>
+          <w:rPr>
+            <w:noProof/>
+            <w:webHidden/>
+          </w:rPr>
+          <w:t>8</w:t>
+        </w:r>
+        <w:r>
+          <w:rPr>
+            <w:noProof/>
+            <w:webHidden/>
+          </w:rPr>
+          <w:fldChar w:fldCharType="end"/>
+        </w:r>
+      </w:hyperlink>
+    </w:p>
+    <w:p>
+      <w:pPr>
+        <w:pStyle w:val="TDC3"/>
+        <w:tabs>
+          <w:tab w:val="left" w:pos="1320"/>
+          <w:tab w:val="right" w:leader="dot" w:pos="8494"/>
+        </w:tabs>
+        <w:rPr>
+          <w:rFonts w:asciiTheme="minorHAnsi" w:eastAsiaTheme="minorEastAsia" w:hAnsiTheme="minorHAnsi"/>
+          <w:noProof/>
+          <w:lang w:eastAsia="es-PE"/>
+        </w:rPr>
+      </w:pPr>
+      <w:hyperlink w:anchor="_Toc48301414" w:history="1">
+        <w:r>
+          <w:rPr>
+            <w:rStyle w:val="Hipervnculo"/>
+            <w:noProof/>
+          </w:rPr>
+          <w:t>4.5.5.</w:t>
+        </w:r>
+        <w:r>
+          <w:rPr>
+            <w:rFonts w:asciiTheme="minorHAnsi" w:eastAsiaTheme="minorEastAsia" w:hAnsiTheme="minorHAnsi"/>
+            <w:noProof/>
+            <w:lang w:eastAsia="es-PE"/>
+          </w:rPr>
+          <w:tab/>
+        </w:r>
+        <w:r>
+          <w:rPr>
+            <w:rStyle w:val="Hipervnculo"/>
+            <w:noProof/>
+          </w:rPr>
+          <w:t>Uso de objeto JSON resultante del webservice</w:t>
+        </w:r>
+        <w:r>
+          <w:rPr>
+            <w:noProof/>
+            <w:webHidden/>
+          </w:rPr>
+          <w:tab/>
+        </w:r>
+        <w:r>
+          <w:rPr>
+            <w:noProof/>
+            <w:webHidden/>
+          </w:rPr>
+          <w:fldChar w:fldCharType="begin"/>
+        </w:r>
+        <w:r>
+          <w:rPr>
+            <w:noProof/>
+            <w:webHidden/>
+          </w:rPr>
+          <w:instrText xml:space="preserve"> PAGEREF _Toc48301414 \h </w:instrText>
+        </w:r>
+        <w:r>
+          <w:rPr>
+            <w:noProof/>
+            <w:webHidden/>
+          </w:rPr>
+        </w:r>
+        <w:r>
+          <w:rPr>
+            <w:noProof/>
+            <w:webHidden/>
+          </w:rPr>
+          <w:fldChar w:fldCharType="separate"/>
+        </w:r>
+        <w:r>
+          <w:rPr>
+            <w:noProof/>
+            <w:webHidden/>
+          </w:rPr>
+          <w:t>8</w:t>
         </w:r>
         <w:r>
           <w:rPr>
@@ -2724,7 +3584,7 @@
       <w:pPr>
         <w:pStyle w:val="Ttulo1"/>
       </w:pPr>
-      <w:bookmarkStart w:id="0" w:name="_Toc48248457"/>
+      <w:bookmarkStart w:id="0" w:name="_Toc48301384"/>
       <w:r>
         <w:t>Introducción</w:t>
       </w:r>
@@ -2823,9 +3683,26 @@
     </w:p>
     <w:p>
       <w:pPr>
+        <w:pStyle w:val="Prrafodelista"/>
+        <w:numPr>
+          <w:ilvl w:val="0"/>
+          <w:numId w:val="3"/>
+        </w:numPr>
+      </w:pPr>
+      <w:r>
+        <w:t xml:space="preserve">Control de versiones/publicación de contenido usando </w:t>
+      </w:r>
+      <w:proofErr w:type="spellStart"/>
+      <w:r>
+        <w:t>GitHub</w:t>
+      </w:r>
+      <w:proofErr w:type="spellEnd"/>
+    </w:p>
+    <w:p>
+      <w:pPr>
         <w:pStyle w:val="Ttulo1"/>
       </w:pPr>
-      <w:bookmarkStart w:id="1" w:name="_Toc48248458"/>
+      <w:bookmarkStart w:id="1" w:name="_Toc48301385"/>
       <w:r>
         <w:t>Requerimientos</w:t>
       </w:r>
@@ -2869,6 +3746,9 @@
       <w:r>
         <w:t>, Distancia (metros/pies)</w:t>
       </w:r>
+      <w:r>
+        <w:t>.</w:t>
+      </w:r>
     </w:p>
     <w:p>
       <w:pPr>
@@ -2881,6 +3761,9 @@
       <w:r>
         <w:t>Parte de dichos indicadores son elementos variables: Tipos de Cambio (diversas monedas)</w:t>
       </w:r>
+      <w:r>
+        <w:t>.</w:t>
+      </w:r>
     </w:p>
     <w:p>
       <w:pPr>
@@ -2893,6 +3776,9 @@
       <w:r>
         <w:t>La lista de monedas y tipos de cambio disponibles se obtiene de un servicio web externo</w:t>
       </w:r>
+      <w:r>
+        <w:t>.</w:t>
+      </w:r>
     </w:p>
     <w:p>
       <w:pPr>
@@ -2915,6 +3801,21 @@
       </w:r>
     </w:p>
     <w:p>
+      <w:pPr>
+        <w:pStyle w:val="Prrafodelista"/>
+        <w:numPr>
+          <w:ilvl w:val="0"/>
+          <w:numId w:val="4"/>
+        </w:numPr>
+      </w:pPr>
+      <w:r>
+        <w:t>La aplicación Android debe incorporar control de versiones.</w:t>
+      </w:r>
+    </w:p>
+    <w:p>
+      <w:pPr>
+        <w:jc w:val="center"/>
+      </w:pPr>
       <w:r>
         <w:rPr>
           <w:noProof/>
@@ -2922,8 +3823,8 @@
         </w:rPr>
         <w:drawing>
           <wp:inline distT="0" distB="0" distL="0" distR="0">
-            <wp:extent cx="5388524" cy="2776858"/>
-            <wp:effectExtent l="0" t="0" r="3175" b="4445"/>
+            <wp:extent cx="4954539" cy="2417445"/>
+            <wp:effectExtent l="0" t="0" r="0" b="1905"/>
             <wp:docPr id="1" name="Imagen 1"/>
             <wp:cNvGraphicFramePr>
               <a:graphicFrameLocks xmlns:a="http://schemas.openxmlformats.org/drawingml/2006/main" noChangeAspect="1"/>
@@ -2953,7 +3854,7 @@
                   <pic:spPr bwMode="auto">
                     <a:xfrm>
                       <a:off x="0" y="0"/>
-                      <a:ext cx="5403156" cy="2784399"/>
+                      <a:ext cx="4989305" cy="2434408"/>
                     </a:xfrm>
                     <a:prstGeom prst="rect">
                       <a:avLst/>
@@ -2974,7 +3875,7 @@
       <w:pPr>
         <w:pStyle w:val="Ttulo1"/>
       </w:pPr>
-      <w:bookmarkStart w:id="2" w:name="_Toc48248459"/>
+      <w:bookmarkStart w:id="2" w:name="_Toc48301386"/>
       <w:r>
         <w:lastRenderedPageBreak/>
         <w:t>Análisis</w:t>
@@ -2988,7 +3889,7 @@
       <w:pPr>
         <w:pStyle w:val="Ttulo2"/>
       </w:pPr>
-      <w:bookmarkStart w:id="3" w:name="_Toc48248460"/>
+      <w:bookmarkStart w:id="3" w:name="_Toc48301387"/>
       <w:r>
         <w:t>Casos de uso</w:t>
       </w:r>
@@ -3071,7 +3972,7 @@
           </mc:Choice>
           <mc:Fallback>
             <w:pict>
-              <v:rect w14:anchorId="574C699D" id="Rectángulo 8" o:spid="_x0000_s1026" style="position:absolute;margin-left:14.4pt;margin-top:.3pt;width:299.05pt;height:101.25pt;z-index:251658239;visibility:visible;mso-wrap-style:square;mso-width-percent:0;mso-height-percent:0;mso-wrap-distance-left:9pt;mso-wrap-distance-top:0;mso-wrap-distance-right:9pt;mso-wrap-distance-bottom:0;mso-position-horizontal:absolute;mso-position-horizontal-relative:text;mso-position-vertical:absolute;mso-position-vertical-relative:text;mso-width-percent:0;mso-height-percent:0;mso-width-relative:margin;mso-height-relative:margin;v-text-anchor:middle" o:gfxdata="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" fillcolor="white [3201]" strokecolor="black [3200]" strokeweight="1pt"/>
+              <v:rect w14:anchorId="214FAFA1" id="Rectángulo 8" o:spid="_x0000_s1026" style="position:absolute;margin-left:14.4pt;margin-top:.3pt;width:299.05pt;height:101.25pt;z-index:251658239;visibility:visible;mso-wrap-style:square;mso-width-percent:0;mso-height-percent:0;mso-wrap-distance-left:9pt;mso-wrap-distance-top:0;mso-wrap-distance-right:9pt;mso-wrap-distance-bottom:0;mso-position-horizontal:absolute;mso-position-horizontal-relative:text;mso-position-vertical:absolute;mso-position-vertical-relative:text;mso-width-percent:0;mso-height-percent:0;mso-width-relative:margin;mso-height-relative:margin;v-text-anchor:middle" o:gfxdata="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" fillcolor="white [3201]" strokecolor="black [3200]" strokeweight="1pt"/>
             </w:pict>
           </mc:Fallback>
         </mc:AlternateContent>
@@ -3343,7 +4244,7 @@
           </mc:Choice>
           <mc:Fallback>
             <w:pict>
-              <v:shapetype w14:anchorId="7E615F00" id="_x0000_t32" coordsize="21600,21600" o:spt="32" o:oned="t" path="m,l21600,21600e" filled="f">
+              <v:shapetype w14:anchorId="2E42666E" id="_x0000_t32" coordsize="21600,21600" o:spt="32" o:oned="t" path="m,l21600,21600e" filled="f">
                 <v:path arrowok="t" fillok="f" o:connecttype="none"/>
                 <o:lock v:ext="edit" shapetype="t"/>
               </v:shapetype>
@@ -3420,7 +4321,7 @@
           </mc:Choice>
           <mc:Fallback>
             <w:pict>
-              <v:shape w14:anchorId="185A3C66" id="Conector recto de flecha 7" o:spid="_x0000_s1026" type="#_x0000_t32" style="position:absolute;margin-left:176.55pt;margin-top:12.85pt;width:42.75pt;height:37.75pt;flip:y;z-index:251671552;visibility:visible;mso-wrap-style:square;mso-width-percent:0;mso-height-percent:0;mso-wrap-distance-left:9pt;mso-wrap-distance-top:0;mso-wrap-distance-right:9pt;mso-wrap-distance-bottom:0;mso-position-horizontal:absolute;mso-position-horizontal-relative:text;mso-position-vertical:absolute;mso-position-vertical-relative:text;mso-width-percent:0;mso-height-percent:0;mso-width-relative:margin;mso-height-relative:margin" o:gfxdata="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" strokecolor="#5b9bd5 [3204]" strokeweight="1pt">
+              <v:shape w14:anchorId="441D4D3E" id="Conector recto de flecha 7" o:spid="_x0000_s1026" type="#_x0000_t32" style="position:absolute;margin-left:176.55pt;margin-top:12.85pt;width:42.75pt;height:37.75pt;flip:y;z-index:251671552;visibility:visible;mso-wrap-style:square;mso-width-percent:0;mso-height-percent:0;mso-wrap-distance-left:9pt;mso-wrap-distance-top:0;mso-wrap-distance-right:9pt;mso-wrap-distance-bottom:0;mso-position-horizontal:absolute;mso-position-horizontal-relative:text;mso-position-vertical:absolute;mso-position-vertical-relative:text;mso-width-percent:0;mso-height-percent:0;mso-width-relative:margin;mso-height-relative:margin" o:gfxdata="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" strokecolor="#5b9bd5 [3204]" strokeweight="1pt">
                 <v:stroke endarrow="block" joinstyle="miter"/>
               </v:shape>
             </w:pict>
@@ -3493,7 +4394,7 @@
           </mc:Choice>
           <mc:Fallback>
             <w:pict>
-              <v:shape w14:anchorId="6B606AB0" id="Conector recto de flecha 6" o:spid="_x0000_s1026" type="#_x0000_t32" style="position:absolute;margin-left:64.65pt;margin-top:13.25pt;width:28.2pt;height:38.9pt;z-index:251669504;visibility:visible;mso-wrap-style:square;mso-width-percent:0;mso-height-percent:0;mso-wrap-distance-left:9pt;mso-wrap-distance-top:0;mso-wrap-distance-right:9pt;mso-wrap-distance-bottom:0;mso-position-horizontal:absolute;mso-position-horizontal-relative:text;mso-position-vertical:absolute;mso-position-vertical-relative:text;mso-width-percent:0;mso-height-percent:0;mso-width-relative:margin;mso-height-relative:margin" o:gfxdata="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" strokecolor="#5b9bd5 [3204]" strokeweight="1pt">
+              <v:shape w14:anchorId="5700AF57" id="Conector recto de flecha 6" o:spid="_x0000_s1026" type="#_x0000_t32" style="position:absolute;margin-left:64.65pt;margin-top:13.25pt;width:28.2pt;height:38.9pt;z-index:251669504;visibility:visible;mso-wrap-style:square;mso-width-percent:0;mso-height-percent:0;mso-wrap-distance-left:9pt;mso-wrap-distance-top:0;mso-wrap-distance-right:9pt;mso-wrap-distance-bottom:0;mso-position-horizontal:absolute;mso-position-horizontal-relative:text;mso-position-vertical:absolute;mso-position-vertical-relative:text;mso-width-percent:0;mso-height-percent:0;mso-width-relative:margin;mso-height-relative:margin" o:gfxdata="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" strokecolor="#5b9bd5 [3204]" strokeweight="1pt">
                 <v:stroke endarrow="block" joinstyle="miter"/>
               </v:shape>
             </w:pict>
@@ -3609,7 +4510,7 @@
       <w:pPr>
         <w:pStyle w:val="Ttulo3"/>
       </w:pPr>
-      <w:bookmarkStart w:id="4" w:name="_Toc48248461"/>
+      <w:bookmarkStart w:id="4" w:name="_Toc48301388"/>
       <w:r>
         <w:t>Conversión</w:t>
       </w:r>
@@ -3695,7 +4596,7 @@
       <w:pPr>
         <w:pStyle w:val="Ttulo3"/>
       </w:pPr>
-      <w:bookmarkStart w:id="5" w:name="_Toc48248462"/>
+      <w:bookmarkStart w:id="5" w:name="_Toc48301389"/>
       <w:r>
         <w:t>Selecciona monedas</w:t>
       </w:r>
@@ -3762,7 +4663,7 @@
       <w:pPr>
         <w:pStyle w:val="Ttulo3"/>
       </w:pPr>
-      <w:bookmarkStart w:id="6" w:name="_Toc48248463"/>
+      <w:bookmarkStart w:id="6" w:name="_Toc48301390"/>
       <w:r>
         <w:t>Actualiza tipo de cambio</w:t>
       </w:r>
@@ -3801,7 +4702,7 @@
       <w:pPr>
         <w:pStyle w:val="Ttulo2"/>
       </w:pPr>
-      <w:bookmarkStart w:id="7" w:name="_Toc48248464"/>
+      <w:bookmarkStart w:id="7" w:name="_Toc48301391"/>
       <w:r>
         <w:rPr>
           <w:noProof/>
@@ -3871,7 +4772,7 @@
           </mc:Choice>
           <mc:Fallback>
             <w:pict>
-              <v:rect w14:anchorId="09205AB1" id="Rectángulo 24" o:spid="_x0000_s1026" style="position:absolute;margin-left:69.7pt;margin-top:23.1pt;width:353.8pt;height:143.55pt;z-index:251657214;visibility:visible;mso-wrap-style:square;mso-width-percent:0;mso-height-percent:0;mso-wrap-distance-left:9pt;mso-wrap-distance-top:0;mso-wrap-distance-right:9pt;mso-wrap-distance-bottom:0;mso-position-horizontal:absolute;mso-position-horizontal-relative:margin;mso-position-vertical:absolute;mso-position-vertical-relative:text;mso-width-percent:0;mso-height-percent:0;mso-width-relative:margin;mso-height-relative:margin;v-text-anchor:middle" o:gfxdata="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" fillcolor="white [3201]" strokecolor="black [3200]" strokeweight="1pt">
+              <v:rect w14:anchorId="045C57E2" id="Rectángulo 24" o:spid="_x0000_s1026" style="position:absolute;margin-left:69.7pt;margin-top:23.1pt;width:353.8pt;height:143.55pt;z-index:251657214;visibility:visible;mso-wrap-style:square;mso-width-percent:0;mso-height-percent:0;mso-wrap-distance-left:9pt;mso-wrap-distance-top:0;mso-wrap-distance-right:9pt;mso-wrap-distance-bottom:0;mso-position-horizontal:absolute;mso-position-horizontal-relative:margin;mso-position-vertical:absolute;mso-position-vertical-relative:text;mso-width-percent:0;mso-height-percent:0;mso-width-relative:margin;mso-height-relative:margin;v-text-anchor:middle" o:gfxdata="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" fillcolor="white [3201]" strokecolor="black [3200]" strokeweight="1pt">
                 <w10:wrap anchorx="margin"/>
               </v:rect>
             </w:pict>
@@ -4073,7 +4974,7 @@
           </mc:Choice>
           <mc:Fallback>
             <w:pict>
-              <v:shape w14:anchorId="78180B0F" id="Conector recto de flecha 18" o:spid="_x0000_s1026" type="#_x0000_t32" style="position:absolute;margin-left:145.05pt;margin-top:11.65pt;width:6.65pt;height:26.5pt;z-index:251684864;visibility:visible;mso-wrap-style:square;mso-wrap-distance-left:9pt;mso-wrap-distance-top:0;mso-wrap-distance-right:9pt;mso-wrap-distance-bottom:0;mso-position-horizontal:absolute;mso-position-horizontal-relative:text;mso-position-vertical:absolute;mso-position-vertical-relative:text" o:gfxdata="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" strokecolor="#ed7d31 [3205]" strokeweight="1.5pt">
+              <v:shape w14:anchorId="21AC09E3" id="Conector recto de flecha 18" o:spid="_x0000_s1026" type="#_x0000_t32" style="position:absolute;margin-left:145.05pt;margin-top:11.65pt;width:6.65pt;height:26.5pt;z-index:251684864;visibility:visible;mso-wrap-style:square;mso-wrap-distance-left:9pt;mso-wrap-distance-top:0;mso-wrap-distance-right:9pt;mso-wrap-distance-bottom:0;mso-position-horizontal:absolute;mso-position-horizontal-relative:text;mso-position-vertical:absolute;mso-position-vertical-relative:text" o:gfxdata="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" strokecolor="#ed7d31 [3205]" strokeweight="1.5pt">
                 <v:stroke endarrow="block" joinstyle="miter"/>
               </v:shape>
             </w:pict>
@@ -4142,7 +5043,7 @@
           </mc:Choice>
           <mc:Fallback>
             <w:pict>
-              <v:roundrect w14:anchorId="61AE288D" id="Rectángulo redondeado 16" o:spid="_x0000_s1026" style="position:absolute;margin-left:96.05pt;margin-top:3.25pt;width:44.6pt;height:22.55pt;z-index:251681792;visibility:visible;mso-wrap-style:square;mso-wrap-distance-left:9pt;mso-wrap-distance-top:0;mso-wrap-distance-right:9pt;mso-wrap-distance-bottom:0;mso-position-horizontal:absolute;mso-position-horizontal-relative:text;mso-position-vertical:absolute;mso-position-vertical-relative:text;v-text-anchor:middle" arcsize="10923f" o:gfxdata="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" fillcolor="#f3a875 [2165]" strokecolor="#ed7d31 [3205]" strokeweight=".5pt">
+              <v:roundrect w14:anchorId="6E7DA4AE" id="Rectángulo redondeado 16" o:spid="_x0000_s1026" style="position:absolute;margin-left:96.05pt;margin-top:3.25pt;width:44.6pt;height:22.55pt;z-index:251681792;visibility:visible;mso-wrap-style:square;mso-wrap-distance-left:9pt;mso-wrap-distance-top:0;mso-wrap-distance-right:9pt;mso-wrap-distance-bottom:0;mso-position-horizontal:absolute;mso-position-horizontal-relative:text;mso-position-vertical:absolute;mso-position-vertical-relative:text;v-text-anchor:middle" arcsize="10923f" o:gfxdata="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" fillcolor="#f3a875 [2165]" strokecolor="#ed7d31 [3205]" strokeweight=".5pt">
                 <v:fill color2="#f09558 [2613]" rotate="t" colors="0 #f7bda4;.5 #f5b195;1 #f8a581" focus="100%" type="gradient">
                   <o:fill v:ext="view" type="gradientUnscaled"/>
                 </v:fill>
@@ -4220,7 +5121,7 @@
           </mc:Choice>
           <mc:Fallback>
             <w:pict>
-              <v:shape w14:anchorId="4150D3FB" id="Conector recto de flecha 23" o:spid="_x0000_s1026" type="#_x0000_t32" style="position:absolute;margin-left:132.75pt;margin-top:8.55pt;width:4.4pt;height:27.4pt;flip:x y;z-index:251695104;visibility:visible;mso-wrap-style:square;mso-width-percent:0;mso-height-percent:0;mso-wrap-distance-left:9pt;mso-wrap-distance-top:0;mso-wrap-distance-right:9pt;mso-wrap-distance-bottom:0;mso-position-horizontal:absolute;mso-position-horizontal-relative:text;mso-position-vertical:absolute;mso-position-vertical-relative:text;mso-width-percent:0;mso-height-percent:0;mso-width-relative:margin;mso-height-relative:margin" o:gfxdata="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" strokecolor="#ed7d31 [3205]" strokeweight="1.5pt">
+              <v:shape w14:anchorId="6DEF03AF" id="Conector recto de flecha 23" o:spid="_x0000_s1026" type="#_x0000_t32" style="position:absolute;margin-left:132.75pt;margin-top:8.55pt;width:4.4pt;height:27.4pt;flip:x y;z-index:251695104;visibility:visible;mso-wrap-style:square;mso-width-percent:0;mso-height-percent:0;mso-wrap-distance-left:9pt;mso-wrap-distance-top:0;mso-wrap-distance-right:9pt;mso-wrap-distance-bottom:0;mso-position-horizontal:absolute;mso-position-horizontal-relative:text;mso-position-vertical:absolute;mso-position-vertical-relative:text;mso-width-percent:0;mso-height-percent:0;mso-width-relative:margin;mso-height-relative:margin" o:gfxdata="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" strokecolor="#ed7d31 [3205]" strokeweight="1.5pt">
                 <v:stroke endarrow="block" joinstyle="miter"/>
               </v:shape>
             </w:pict>
@@ -4293,7 +5194,7 @@
           </mc:Choice>
           <mc:Fallback>
             <w:pict>
-              <v:shape w14:anchorId="45659180" id="Conector recto de flecha 19" o:spid="_x0000_s1026" type="#_x0000_t32" style="position:absolute;margin-left:153.45pt;margin-top:18.7pt;width:64.95pt;height:10.2pt;z-index:251686912;visibility:visible;mso-wrap-style:square;mso-width-percent:0;mso-height-percent:0;mso-wrap-distance-left:9pt;mso-wrap-distance-top:0;mso-wrap-distance-right:9pt;mso-wrap-distance-bottom:0;mso-position-horizontal:absolute;mso-position-horizontal-relative:text;mso-position-vertical:absolute;mso-position-vertical-relative:text;mso-width-percent:0;mso-height-percent:0;mso-width-relative:margin;mso-height-relative:margin" o:gfxdata="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" strokecolor="#ed7d31 [3205]" strokeweight="1.5pt">
+              <v:shape w14:anchorId="0849FA2F" id="Conector recto de flecha 19" o:spid="_x0000_s1026" type="#_x0000_t32" style="position:absolute;margin-left:153.45pt;margin-top:18.7pt;width:64.95pt;height:10.2pt;z-index:251686912;visibility:visible;mso-wrap-style:square;mso-width-percent:0;mso-height-percent:0;mso-wrap-distance-left:9pt;mso-wrap-distance-top:0;mso-wrap-distance-right:9pt;mso-wrap-distance-bottom:0;mso-position-horizontal:absolute;mso-position-horizontal-relative:text;mso-position-vertical:absolute;mso-position-vertical-relative:text;mso-width-percent:0;mso-height-percent:0;mso-width-relative:margin;mso-height-relative:margin" o:gfxdata="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" strokecolor="#ed7d31 [3205]" strokeweight="1.5pt">
                 <v:stroke endarrow="block" joinstyle="miter"/>
               </v:shape>
             </w:pict>
@@ -4364,7 +5265,7 @@
           </mc:Choice>
           <mc:Fallback>
             <w:pict>
-              <v:roundrect w14:anchorId="1DE7CC59" id="Rectángulo redondeado 10" o:spid="_x0000_s1026" style="position:absolute;margin-left:113.65pt;margin-top:21.75pt;width:16.75pt;height:31.8pt;z-index:251673600;visibility:visible;mso-wrap-style:square;mso-wrap-distance-left:9pt;mso-wrap-distance-top:0;mso-wrap-distance-right:9pt;mso-wrap-distance-bottom:0;mso-position-horizontal:absolute;mso-position-horizontal-relative:text;mso-position-vertical:absolute;mso-position-vertical-relative:text;v-text-anchor:middle" arcsize="10923f" o:gfxdata="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" fillcolor="#5b9bd5 [3204]" strokecolor="#1f4d78 [1604]" strokeweight="1pt">
+              <v:roundrect w14:anchorId="42B36C93" id="Rectángulo redondeado 10" o:spid="_x0000_s1026" style="position:absolute;margin-left:113.65pt;margin-top:21.75pt;width:16.75pt;height:31.8pt;z-index:251673600;visibility:visible;mso-wrap-style:square;mso-wrap-distance-left:9pt;mso-wrap-distance-top:0;mso-wrap-distance-right:9pt;mso-wrap-distance-bottom:0;mso-position-horizontal:absolute;mso-position-horizontal-relative:text;mso-position-vertical:absolute;mso-position-vertical-relative:text;v-text-anchor:middle" arcsize="10923f" o:gfxdata="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" fillcolor="#5b9bd5 [3204]" strokecolor="#1f4d78 [1604]" strokeweight="1pt">
                 <v:stroke joinstyle="miter"/>
               </v:roundrect>
             </w:pict>
@@ -4441,7 +5342,7 @@
           </mc:Choice>
           <mc:Fallback>
             <w:pict>
-              <v:rect w14:anchorId="704D3B7C" id="Rectángulo 9" o:spid="_x0000_s1026" style="position:absolute;margin-left:115.05pt;margin-top:12.1pt;width:4pt;height:11.05pt;z-index:251672576;visibility:visible;mso-wrap-style:square;mso-width-percent:0;mso-height-percent:0;mso-wrap-distance-left:9pt;mso-wrap-distance-top:0;mso-wrap-distance-right:9pt;mso-wrap-distance-bottom:0;mso-position-horizontal:absolute;mso-position-horizontal-relative:text;mso-position-vertical:absolute;mso-position-vertical-relative:text;mso-width-percent:0;mso-height-percent:0;mso-width-relative:margin;mso-height-relative:margin;v-text-anchor:middle" o:gfxdata="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" fillcolor="#5b9bd5 [3204]" strokecolor="#1f4d78 [1604]" strokeweight="1pt"/>
+              <v:rect w14:anchorId="36652C2F" id="Rectángulo 9" o:spid="_x0000_s1026" style="position:absolute;margin-left:115.05pt;margin-top:12.1pt;width:4pt;height:11.05pt;z-index:251672576;visibility:visible;mso-wrap-style:square;mso-width-percent:0;mso-height-percent:0;mso-wrap-distance-left:9pt;mso-wrap-distance-top:0;mso-wrap-distance-right:9pt;mso-wrap-distance-bottom:0;mso-position-horizontal:absolute;mso-position-horizontal-relative:text;mso-position-vertical:absolute;mso-position-vertical-relative:text;mso-width-percent:0;mso-height-percent:0;mso-width-relative:margin;mso-height-relative:margin;v-text-anchor:middle" o:gfxdata="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" fillcolor="#5b9bd5 [3204]" strokecolor="#1f4d78 [1604]" strokeweight="1pt"/>
             </w:pict>
           </mc:Fallback>
         </mc:AlternateContent>
@@ -4510,7 +5411,7 @@
           </mc:Choice>
           <mc:Fallback>
             <w:pict>
-              <v:roundrect w14:anchorId="2E5A0C69" id="Rectángulo redondeado 12" o:spid="_x0000_s1026" style="position:absolute;margin-left:350pt;margin-top:18.7pt;width:57.4pt;height:31.35pt;z-index:251675648;visibility:visible;mso-wrap-style:square;mso-wrap-distance-left:9pt;mso-wrap-distance-top:0;mso-wrap-distance-right:9pt;mso-wrap-distance-bottom:0;mso-position-horizontal:absolute;mso-position-horizontal-relative:text;mso-position-vertical:absolute;mso-position-vertical-relative:text;v-text-anchor:middle" arcsize="10923f" o:gfxdata="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" fillcolor="#5b9bd5 [3204]" strokecolor="#1f4d78 [1604]" strokeweight="1pt">
+              <v:roundrect w14:anchorId="76615070" id="Rectángulo redondeado 12" o:spid="_x0000_s1026" style="position:absolute;margin-left:350pt;margin-top:18.7pt;width:57.4pt;height:31.35pt;z-index:251675648;visibility:visible;mso-wrap-style:square;mso-wrap-distance-left:9pt;mso-wrap-distance-top:0;mso-wrap-distance-right:9pt;mso-wrap-distance-bottom:0;mso-position-horizontal:absolute;mso-position-horizontal-relative:text;mso-position-vertical:absolute;mso-position-vertical-relative:text;v-text-anchor:middle" arcsize="10923f" o:gfxdata="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" fillcolor="#5b9bd5 [3204]" strokecolor="#1f4d78 [1604]" strokeweight="1pt">
                 <v:stroke joinstyle="miter"/>
               </v:roundrect>
             </w:pict>
@@ -4579,7 +5480,7 @@
           </mc:Choice>
           <mc:Fallback>
             <w:pict>
-              <v:shape w14:anchorId="1AB08FF3" id="Nube 11" o:spid="_x0000_s1026" style="position:absolute;margin-left:213.9pt;margin-top:9.35pt;width:77.3pt;height:53pt;z-index:251674624;visibility:visible;mso-wrap-style:square;mso-wrap-distance-left:9pt;mso-wrap-distance-top:0;mso-wrap-distance-right:9pt;mso-wrap-distance-bottom:0;mso-position-horizontal:absolute;mso-position-horizontal-relative:text;mso-position-vertical:absolute;mso-position-vertical-relative:text;v-text-anchor:middle" coordsize="43200,43200" o:gfxdata="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" path="m3900,14370c3629,11657,4261,8921,5623,6907,7775,3726,11264,3017,14005,5202,15678,909,19914,22,22456,3432,23097,1683,24328,474,25749,200v1564,-302,3126,570,4084,2281c31215,267,33501,-460,35463,690v1495,876,2567,2710,2855,4886c40046,6218,41422,7998,41982,10318v407,1684,349,3513,-164,5142c43079,17694,43520,20590,43016,23322v-670,3632,-2888,6352,-5612,6882c37391,32471,36658,34621,35395,36101v-1919,2249,-4691,2538,-6840,714c27860,39948,25999,42343,23667,43106v-2748,899,-5616,-633,-7187,-3840c12772,42310,7956,40599,5804,35472,3690,35809,1705,34024,1110,31250,679,29243,1060,27077,2113,25551,619,24354,-213,22057,-5,19704,239,16949,1845,14791,3863,14507v12,-46,25,-91,37,-137xem4693,26177nfc3809,26271,2925,25993,2160,25380t4768,9519nfc6573,35092,6200,35220,5820,35280t10658,3810nfc16211,38544,15987,37961,15810,37350m28827,34751nfc28788,35398,28698,36038,28560,36660m34129,22954nfc36133,24282,37398,27058,37380,30090m41798,15354nfc41473,16386,40978,17302,40350,18030m38324,5426nfc38379,5843,38405,6266,38400,6690m29078,3952nfc29267,3369,29516,2826,29820,2340m22141,4720nfc22218,4238,22339,3771,22500,3330m14000,5192nfc14472,5568,14908,6021,15300,6540m4127,15789nfc4024,15325,3948,14851,3900,14370e" fillcolor="#91bce3 [2164]" strokecolor="#5b9bd5 [3204]" strokeweight=".5pt">
+              <v:shape w14:anchorId="67EE2AE2" id="Nube 11" o:spid="_x0000_s1026" style="position:absolute;margin-left:213.9pt;margin-top:9.35pt;width:77.3pt;height:53pt;z-index:251674624;visibility:visible;mso-wrap-style:square;mso-wrap-distance-left:9pt;mso-wrap-distance-top:0;mso-wrap-distance-right:9pt;mso-wrap-distance-bottom:0;mso-position-horizontal:absolute;mso-position-horizontal-relative:text;mso-position-vertical:absolute;mso-position-vertical-relative:text;v-text-anchor:middle" coordsize="43200,43200" o:gfxdata="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" path="m3900,14370c3629,11657,4261,8921,5623,6907,7775,3726,11264,3017,14005,5202,15678,909,19914,22,22456,3432,23097,1683,24328,474,25749,200v1564,-302,3126,570,4084,2281c31215,267,33501,-460,35463,690v1495,876,2567,2710,2855,4886c40046,6218,41422,7998,41982,10318v407,1684,349,3513,-164,5142c43079,17694,43520,20590,43016,23322v-670,3632,-2888,6352,-5612,6882c37391,32471,36658,34621,35395,36101v-1919,2249,-4691,2538,-6840,714c27860,39948,25999,42343,23667,43106v-2748,899,-5616,-633,-7187,-3840c12772,42310,7956,40599,5804,35472,3690,35809,1705,34024,1110,31250,679,29243,1060,27077,2113,25551,619,24354,-213,22057,-5,19704,239,16949,1845,14791,3863,14507v12,-46,25,-91,37,-137xem4693,26177nfc3809,26271,2925,25993,2160,25380t4768,9519nfc6573,35092,6200,35220,5820,35280t10658,3810nfc16211,38544,15987,37961,15810,37350m28827,34751nfc28788,35398,28698,36038,28560,36660m34129,22954nfc36133,24282,37398,27058,37380,30090m41798,15354nfc41473,16386,40978,17302,40350,18030m38324,5426nfc38379,5843,38405,6266,38400,6690m29078,3952nfc29267,3369,29516,2826,29820,2340m22141,4720nfc22218,4238,22339,3771,22500,3330m14000,5192nfc14472,5568,14908,6021,15300,6540m4127,15789nfc4024,15325,3948,14851,3900,14370e" fillcolor="#91bce3 [2164]" strokecolor="#5b9bd5 [3204]" strokeweight=".5pt">
                 <v:fill color2="#7aaddd [2612]" rotate="t" colors="0 #b1cbe9;.5 #a3c1e5;1 #92b9e4" focus="100%" type="gradient">
                   <o:fill v:ext="view" type="gradientUnscaled"/>
                 </v:fill>
@@ -4658,7 +5559,7 @@
           </mc:Choice>
           <mc:Fallback>
             <w:pict>
-              <v:shape w14:anchorId="531C922A" id="Conector recto de flecha 22" o:spid="_x0000_s1026" type="#_x0000_t32" style="position:absolute;margin-left:137.15pt;margin-top:16.05pt;width:78.15pt;height:12.35pt;flip:x y;z-index:251693056;visibility:visible;mso-wrap-style:square;mso-width-percent:0;mso-height-percent:0;mso-wrap-distance-left:9pt;mso-wrap-distance-top:0;mso-wrap-distance-right:9pt;mso-wrap-distance-bottom:0;mso-position-horizontal:absolute;mso-position-horizontal-relative:text;mso-position-vertical:absolute;mso-position-vertical-relative:text;mso-width-percent:0;mso-height-percent:0;mso-width-relative:margin;mso-height-relative:margin" o:gfxdata="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" strokecolor="#ed7d31 [3205]" strokeweight="1.5pt">
+              <v:shape w14:anchorId="49FED7C1" id="Conector recto de flecha 22" o:spid="_x0000_s1026" type="#_x0000_t32" style="position:absolute;margin-left:137.15pt;margin-top:16.05pt;width:78.15pt;height:12.35pt;flip:x y;z-index:251693056;visibility:visible;mso-wrap-style:square;mso-width-percent:0;mso-height-percent:0;mso-wrap-distance-left:9pt;mso-wrap-distance-top:0;mso-wrap-distance-right:9pt;mso-wrap-distance-bottom:0;mso-position-horizontal:absolute;mso-position-horizontal-relative:text;mso-position-vertical:absolute;mso-position-vertical-relative:text;mso-width-percent:0;mso-height-percent:0;mso-width-relative:margin;mso-height-relative:margin" o:gfxdata="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" strokecolor="#ed7d31 [3205]" strokeweight="1.5pt">
                 <v:stroke endarrow="block" joinstyle="miter"/>
               </v:shape>
             </w:pict>
@@ -4731,7 +5632,7 @@
           </mc:Choice>
           <mc:Fallback>
             <w:pict>
-              <v:shape w14:anchorId="6718DD96" id="Conector recto de flecha 20" o:spid="_x0000_s1026" type="#_x0000_t32" style="position:absolute;margin-left:291.3pt;margin-top:9.9pt;width:58.75pt;height:5.3pt;z-index:251688960;visibility:visible;mso-wrap-style:square;mso-width-percent:0;mso-height-percent:0;mso-wrap-distance-left:9pt;mso-wrap-distance-top:0;mso-wrap-distance-right:9pt;mso-wrap-distance-bottom:0;mso-position-horizontal:absolute;mso-position-horizontal-relative:text;mso-position-vertical:absolute;mso-position-vertical-relative:text;mso-width-percent:0;mso-height-percent:0;mso-width-relative:margin;mso-height-relative:margin" o:gfxdata="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" strokecolor="#ed7d31 [3205]" strokeweight="1.5pt">
+              <v:shape w14:anchorId="560D77F0" id="Conector recto de flecha 20" o:spid="_x0000_s1026" type="#_x0000_t32" style="position:absolute;margin-left:291.3pt;margin-top:9.9pt;width:58.75pt;height:5.3pt;z-index:251688960;visibility:visible;mso-wrap-style:square;mso-width-percent:0;mso-height-percent:0;mso-wrap-distance-left:9pt;mso-wrap-distance-top:0;mso-wrap-distance-right:9pt;mso-wrap-distance-bottom:0;mso-position-horizontal:absolute;mso-position-horizontal-relative:text;mso-position-vertical:absolute;mso-position-vertical-relative:text;mso-width-percent:0;mso-height-percent:0;mso-width-relative:margin;mso-height-relative:margin" o:gfxdata="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" strokecolor="#ed7d31 [3205]" strokeweight="1.5pt">
                 <v:stroke endarrow="block" joinstyle="miter"/>
               </v:shape>
             </w:pict>
@@ -4806,7 +5707,7 @@
           </mc:Choice>
           <mc:Fallback>
             <w:pict>
-              <v:shape w14:anchorId="20966B50" id="Conector recto de flecha 21" o:spid="_x0000_s1026" type="#_x0000_t32" style="position:absolute;margin-left:281.6pt;margin-top:.6pt;width:68.5pt;height:7.05pt;flip:x;z-index:251691008;visibility:visible;mso-wrap-style:square;mso-width-percent:0;mso-height-percent:0;mso-wrap-distance-left:9pt;mso-wrap-distance-top:0;mso-wrap-distance-right:9pt;mso-wrap-distance-bottom:0;mso-position-horizontal:absolute;mso-position-horizontal-relative:text;mso-position-vertical:absolute;mso-position-vertical-relative:text;mso-width-percent:0;mso-height-percent:0;mso-width-relative:margin;mso-height-relative:margin" o:gfxdata="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" strokecolor="#ed7d31 [3205]" strokeweight="1.5pt">
+              <v:shape w14:anchorId="12161350" id="Conector recto de flecha 21" o:spid="_x0000_s1026" type="#_x0000_t32" style="position:absolute;margin-left:281.6pt;margin-top:.6pt;width:68.5pt;height:7.05pt;flip:x;z-index:251691008;visibility:visible;mso-wrap-style:square;mso-width-percent:0;mso-height-percent:0;mso-wrap-distance-left:9pt;mso-wrap-distance-top:0;mso-wrap-distance-right:9pt;mso-wrap-distance-bottom:0;mso-position-horizontal:absolute;mso-position-horizontal-relative:text;mso-position-vertical:absolute;mso-position-vertical-relative:text;mso-width-percent:0;mso-height-percent:0;mso-width-relative:margin;mso-height-relative:margin" o:gfxdata="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" strokecolor="#ed7d31 [3205]" strokeweight="1.5pt">
                 <v:stroke endarrow="block" joinstyle="miter"/>
               </v:shape>
             </w:pict>
@@ -5195,7 +6096,7 @@
       <w:pPr>
         <w:pStyle w:val="Ttulo2"/>
       </w:pPr>
-      <w:bookmarkStart w:id="8" w:name="_Toc48248465"/>
+      <w:bookmarkStart w:id="8" w:name="_Toc48301392"/>
       <w:r>
         <w:t>Diseño</w:t>
       </w:r>
@@ -5205,7 +6106,7 @@
       <w:pPr>
         <w:pStyle w:val="Ttulo3"/>
       </w:pPr>
-      <w:bookmarkStart w:id="9" w:name="_Toc48248466"/>
+      <w:bookmarkStart w:id="9" w:name="_Toc48301393"/>
       <w:r>
         <w:t>Aplicación</w:t>
       </w:r>
@@ -5307,7 +6208,7 @@
       <w:pPr>
         <w:pStyle w:val="Ttulo3"/>
       </w:pPr>
-      <w:bookmarkStart w:id="10" w:name="_Toc48248467"/>
+      <w:bookmarkStart w:id="10" w:name="_Toc48301394"/>
       <w:r>
         <w:t>Servicio web</w:t>
       </w:r>
@@ -5338,7 +6239,7 @@
       <w:pPr>
         <w:pStyle w:val="Ttulo3"/>
       </w:pPr>
-      <w:bookmarkStart w:id="11" w:name="_Toc48248468"/>
+      <w:bookmarkStart w:id="11" w:name="_Toc48301395"/>
       <w:r>
         <w:t>Base de datos</w:t>
       </w:r>
@@ -5764,7 +6665,7 @@
       <w:pPr>
         <w:pStyle w:val="Ttulo1"/>
       </w:pPr>
-      <w:bookmarkStart w:id="12" w:name="_Toc48248469"/>
+      <w:bookmarkStart w:id="12" w:name="_Toc48301396"/>
       <w:r>
         <w:lastRenderedPageBreak/>
         <w:t>Implementación</w:t>
@@ -5776,7 +6677,7 @@
       <w:pPr>
         <w:pStyle w:val="Ttulo2"/>
       </w:pPr>
-      <w:bookmarkStart w:id="13" w:name="_Toc48248470"/>
+      <w:bookmarkStart w:id="13" w:name="_Toc48301397"/>
       <w:r>
         <w:t>Inicialización</w:t>
       </w:r>
@@ -5789,7 +6690,7 @@
       <w:pPr>
         <w:pStyle w:val="Ttulo3"/>
       </w:pPr>
-      <w:bookmarkStart w:id="14" w:name="_Toc48248471"/>
+      <w:bookmarkStart w:id="14" w:name="_Toc48301398"/>
       <w:r>
         <w:t>Creación de proyecto vacío</w:t>
       </w:r>
@@ -5805,7 +6706,7 @@
       <w:pPr>
         <w:pStyle w:val="Ttulo3"/>
       </w:pPr>
-      <w:bookmarkStart w:id="15" w:name="_Toc48248472"/>
+      <w:bookmarkStart w:id="15" w:name="_Toc48301399"/>
       <w:r>
         <w:t>A</w:t>
       </w:r>
@@ -5840,6 +6741,14 @@
       </w:r>
     </w:p>
     <w:p>
+      <w:pPr>
+        <w:pBdr>
+          <w:top w:val="single" w:sz="18" w:space="1" w:color="auto"/>
+          <w:left w:val="single" w:sz="18" w:space="4" w:color="auto"/>
+          <w:bottom w:val="single" w:sz="18" w:space="1" w:color="auto"/>
+          <w:right w:val="single" w:sz="18" w:space="4" w:color="auto"/>
+        </w:pBdr>
+      </w:pPr>
       <w:proofErr w:type="spellStart"/>
       <w:proofErr w:type="gramStart"/>
       <w:r>
@@ -5854,6 +6763,12 @@
     <w:p>
       <w:pPr>
         <w:pStyle w:val="HTMLconformatoprevio"/>
+        <w:pBdr>
+          <w:top w:val="single" w:sz="18" w:space="1" w:color="auto"/>
+          <w:left w:val="single" w:sz="18" w:space="4" w:color="auto"/>
+          <w:bottom w:val="single" w:sz="18" w:space="1" w:color="auto"/>
+          <w:right w:val="single" w:sz="18" w:space="4" w:color="auto"/>
+        </w:pBdr>
         <w:shd w:val="clear" w:color="auto" w:fill="FFFFFF"/>
         <w:rPr>
           <w:rFonts w:ascii="Consolas" w:hAnsi="Consolas"/>
@@ -5889,6 +6804,14 @@
       </w:r>
     </w:p>
     <w:p>
+      <w:pPr>
+        <w:pBdr>
+          <w:top w:val="single" w:sz="18" w:space="1" w:color="auto"/>
+          <w:left w:val="single" w:sz="18" w:space="4" w:color="auto"/>
+          <w:bottom w:val="single" w:sz="18" w:space="1" w:color="auto"/>
+          <w:right w:val="single" w:sz="18" w:space="4" w:color="auto"/>
+        </w:pBdr>
+      </w:pPr>
       <w:r>
         <w:t>…}</w:t>
       </w:r>
@@ -5904,6 +6827,12 @@
     <w:p>
       <w:pPr>
         <w:pStyle w:val="HTMLconformatoprevio"/>
+        <w:pBdr>
+          <w:top w:val="single" w:sz="18" w:space="1" w:color="auto"/>
+          <w:left w:val="single" w:sz="18" w:space="4" w:color="auto"/>
+          <w:bottom w:val="single" w:sz="18" w:space="1" w:color="auto"/>
+          <w:right w:val="single" w:sz="18" w:space="4" w:color="auto"/>
+        </w:pBdr>
         <w:shd w:val="clear" w:color="auto" w:fill="FFFFFF"/>
         <w:rPr>
           <w:rFonts w:ascii="Consolas" w:hAnsi="Consolas"/>
@@ -6491,7 +7420,7 @@
       <w:pPr>
         <w:pStyle w:val="Ttulo3"/>
       </w:pPr>
-      <w:bookmarkStart w:id="16" w:name="_Toc48248473"/>
+      <w:bookmarkStart w:id="16" w:name="_Toc48301400"/>
       <w:r>
         <w:t>A</w:t>
       </w:r>
@@ -6516,6 +7445,12 @@
     </w:p>
     <w:p>
       <w:pPr>
+        <w:pBdr>
+          <w:top w:val="single" w:sz="18" w:space="1" w:color="auto"/>
+          <w:left w:val="single" w:sz="18" w:space="4" w:color="auto"/>
+          <w:bottom w:val="single" w:sz="18" w:space="1" w:color="auto"/>
+          <w:right w:val="single" w:sz="18" w:space="4" w:color="auto"/>
+        </w:pBdr>
         <w:shd w:val="clear" w:color="auto" w:fill="FFFFFF"/>
         <w:tabs>
           <w:tab w:val="left" w:pos="916"/>
@@ -6728,7 +7663,7 @@
       <w:pPr>
         <w:pStyle w:val="Ttulo2"/>
       </w:pPr>
-      <w:bookmarkStart w:id="17" w:name="_Toc48248474"/>
+      <w:bookmarkStart w:id="17" w:name="_Toc48301401"/>
       <w:r>
         <w:t xml:space="preserve">Clases </w:t>
       </w:r>
@@ -6742,7 +7677,7 @@
       <w:pPr>
         <w:pStyle w:val="Ttulo3"/>
       </w:pPr>
-      <w:bookmarkStart w:id="18" w:name="_Toc48248475"/>
+      <w:bookmarkStart w:id="18" w:name="_Toc48301402"/>
       <w:r>
         <w:t>Estructura general</w:t>
       </w:r>
@@ -6766,6 +7701,14 @@
     </w:p>
     <w:p/>
     <w:p>
+      <w:pPr>
+        <w:pBdr>
+          <w:top w:val="single" w:sz="18" w:space="1" w:color="auto"/>
+          <w:left w:val="single" w:sz="18" w:space="4" w:color="auto"/>
+          <w:bottom w:val="single" w:sz="18" w:space="1" w:color="auto"/>
+          <w:right w:val="single" w:sz="18" w:space="4" w:color="auto"/>
+        </w:pBdr>
+      </w:pPr>
       <w:proofErr w:type="spellStart"/>
       <w:proofErr w:type="gramStart"/>
       <w:r>
@@ -6786,47 +7729,119 @@
       </w:r>
     </w:p>
     <w:p>
+      <w:pPr>
+        <w:pBdr>
+          <w:top w:val="single" w:sz="18" w:space="1" w:color="auto"/>
+          <w:left w:val="single" w:sz="18" w:space="4" w:color="auto"/>
+          <w:bottom w:val="single" w:sz="18" w:space="1" w:color="auto"/>
+          <w:right w:val="single" w:sz="18" w:space="4" w:color="auto"/>
+        </w:pBdr>
+      </w:pPr>
       <w:r>
         <w:t>//propiedades</w:t>
       </w:r>
     </w:p>
     <w:p>
+      <w:pPr>
+        <w:pBdr>
+          <w:top w:val="single" w:sz="18" w:space="1" w:color="auto"/>
+          <w:left w:val="single" w:sz="18" w:space="4" w:color="auto"/>
+          <w:bottom w:val="single" w:sz="18" w:space="1" w:color="auto"/>
+          <w:right w:val="single" w:sz="18" w:space="4" w:color="auto"/>
+        </w:pBdr>
+      </w:pPr>
       <w:r>
         <w:t>…</w:t>
       </w:r>
     </w:p>
     <w:p>
-      <w:r>
+      <w:pPr>
+        <w:pBdr>
+          <w:top w:val="single" w:sz="18" w:space="1" w:color="auto"/>
+          <w:left w:val="single" w:sz="18" w:space="4" w:color="auto"/>
+          <w:bottom w:val="single" w:sz="18" w:space="1" w:color="auto"/>
+          <w:right w:val="single" w:sz="18" w:space="4" w:color="auto"/>
+        </w:pBdr>
+      </w:pPr>
+      <w:r>
+        <w:lastRenderedPageBreak/>
         <w:t>//constructor</w:t>
       </w:r>
     </w:p>
     <w:p>
-      <w:r>
-        <w:lastRenderedPageBreak/>
+      <w:pPr>
+        <w:pBdr>
+          <w:top w:val="single" w:sz="18" w:space="1" w:color="auto"/>
+          <w:left w:val="single" w:sz="18" w:space="4" w:color="auto"/>
+          <w:bottom w:val="single" w:sz="18" w:space="1" w:color="auto"/>
+          <w:right w:val="single" w:sz="18" w:space="4" w:color="auto"/>
+        </w:pBdr>
+      </w:pPr>
+      <w:r>
         <w:t>--constructor nativo</w:t>
       </w:r>
     </w:p>
     <w:p>
+      <w:pPr>
+        <w:pBdr>
+          <w:top w:val="single" w:sz="18" w:space="1" w:color="auto"/>
+          <w:left w:val="single" w:sz="18" w:space="4" w:color="auto"/>
+          <w:bottom w:val="single" w:sz="18" w:space="1" w:color="auto"/>
+          <w:right w:val="single" w:sz="18" w:space="4" w:color="auto"/>
+        </w:pBdr>
+      </w:pPr>
       <w:r>
         <w:t>--constructores auxiliares</w:t>
       </w:r>
     </w:p>
     <w:p>
+      <w:pPr>
+        <w:pBdr>
+          <w:top w:val="single" w:sz="18" w:space="1" w:color="auto"/>
+          <w:left w:val="single" w:sz="18" w:space="4" w:color="auto"/>
+          <w:bottom w:val="single" w:sz="18" w:space="1" w:color="auto"/>
+          <w:right w:val="single" w:sz="18" w:space="4" w:color="auto"/>
+        </w:pBdr>
+      </w:pPr>
       <w:r>
         <w:t>…</w:t>
       </w:r>
     </w:p>
     <w:p>
+      <w:pPr>
+        <w:pBdr>
+          <w:top w:val="single" w:sz="18" w:space="1" w:color="auto"/>
+          <w:left w:val="single" w:sz="18" w:space="4" w:color="auto"/>
+          <w:bottom w:val="single" w:sz="18" w:space="1" w:color="auto"/>
+          <w:right w:val="single" w:sz="18" w:space="4" w:color="auto"/>
+        </w:pBdr>
+      </w:pPr>
       <w:r>
         <w:t>//métodos</w:t>
       </w:r>
     </w:p>
     <w:p>
+      <w:pPr>
+        <w:pBdr>
+          <w:top w:val="single" w:sz="18" w:space="1" w:color="auto"/>
+          <w:left w:val="single" w:sz="18" w:space="4" w:color="auto"/>
+          <w:bottom w:val="single" w:sz="18" w:space="1" w:color="auto"/>
+          <w:right w:val="single" w:sz="18" w:space="4" w:color="auto"/>
+        </w:pBdr>
+      </w:pPr>
       <w:r>
         <w:t>…</w:t>
       </w:r>
     </w:p>
     <w:p>
+      <w:pPr>
+        <w:pBdr>
+          <w:top w:val="single" w:sz="18" w:space="1" w:color="auto"/>
+          <w:left w:val="single" w:sz="18" w:space="4" w:color="auto"/>
+          <w:bottom w:val="single" w:sz="18" w:space="1" w:color="auto"/>
+          <w:right w:val="single" w:sz="18" w:space="4" w:color="auto"/>
+        </w:pBdr>
+      </w:pPr>
       <w:r>
         <w:t>}</w:t>
       </w:r>
@@ -6837,7 +7852,7 @@
       <w:pPr>
         <w:pStyle w:val="Ttulo3"/>
       </w:pPr>
-      <w:bookmarkStart w:id="19" w:name="_Toc48248476"/>
+      <w:bookmarkStart w:id="19" w:name="_Toc48301403"/>
       <w:r>
         <w:t>Clase de lógica de negocio</w:t>
       </w:r>
@@ -6857,7 +7872,7 @@
       <w:pPr>
         <w:pStyle w:val="Ttulo3"/>
       </w:pPr>
-      <w:bookmarkStart w:id="20" w:name="_Toc48248477"/>
+      <w:bookmarkStart w:id="20" w:name="_Toc48301404"/>
       <w:r>
         <w:t>Clase de tipo de cambio</w:t>
       </w:r>
@@ -6926,9 +7941,11 @@
       <w:pPr>
         <w:pStyle w:val="Ttulo2"/>
       </w:pPr>
+      <w:bookmarkStart w:id="21" w:name="_Toc48301405"/>
       <w:r>
         <w:t>Conversión</w:t>
       </w:r>
+      <w:bookmarkEnd w:id="21"/>
     </w:p>
     <w:p>
       <w:r>
@@ -7096,17 +8113,1501 @@
       <w:r>
         <w:t>. El evento calcula en forma específica las primeras, en tanto que utiliza una forma común para las demás.</w:t>
       </w:r>
-    </w:p>
-    <w:p>
-      <w:bookmarkStart w:id="21" w:name="_GoBack"/>
-      <w:bookmarkEnd w:id="21"/>
     </w:p>
     <w:p/>
     <w:p/>
     <w:p/>
     <w:p/>
+    <w:p>
+      <w:pPr>
+        <w:pStyle w:val="Ttulo2"/>
+      </w:pPr>
+      <w:bookmarkStart w:id="22" w:name="_Toc48301406"/>
+      <w:r>
+        <w:t>Control de versiones</w:t>
+      </w:r>
+      <w:bookmarkEnd w:id="22"/>
+    </w:p>
+    <w:p>
+      <w:pPr>
+        <w:pStyle w:val="Ttulo3"/>
+      </w:pPr>
+      <w:bookmarkStart w:id="23" w:name="_Toc48301407"/>
+      <w:r>
+        <w:t>Selección de plataforma de control de versiones</w:t>
+      </w:r>
+      <w:bookmarkEnd w:id="23"/>
+    </w:p>
+    <w:p>
+      <w:r>
+        <w:t xml:space="preserve">El proyecto utilizará el control de versiones utilizando herramientas libres. En particular se utiliza </w:t>
+      </w:r>
+      <w:proofErr w:type="spellStart"/>
+      <w:r>
+        <w:t>GitHub</w:t>
+      </w:r>
+      <w:proofErr w:type="spellEnd"/>
+      <w:r>
+        <w:t>, considerando que el programador ya dispone de una cuenta en dicha plataforma.</w:t>
+      </w:r>
+    </w:p>
+    <w:p>
+      <w:pPr>
+        <w:pStyle w:val="Ttulo3"/>
+      </w:pPr>
+      <w:bookmarkStart w:id="24" w:name="_Toc48301408"/>
+      <w:r>
+        <w:t>Configuración del control de versiones</w:t>
+      </w:r>
+      <w:bookmarkEnd w:id="24"/>
+    </w:p>
+    <w:p>
+      <w:r>
+        <w:t xml:space="preserve">Los pasos a seguir para utilizar el control de versión se basan en las indicaciones contenidas en </w:t>
+      </w:r>
+      <w:hyperlink r:id="rId12" w:history="1">
+        <w:r>
+          <w:rPr>
+            <w:rStyle w:val="Hipervnculo"/>
+          </w:rPr>
+          <w:t>https://academiaandroid.com/uso-de-github-desde-android-studio/</w:t>
+        </w:r>
+      </w:hyperlink>
+      <w:r>
+        <w:t>, y se resumen a continuación:</w:t>
+      </w:r>
+    </w:p>
+    <w:p>
+      <w:pPr>
+        <w:pStyle w:val="Prrafodelista"/>
+        <w:numPr>
+          <w:ilvl w:val="0"/>
+          <w:numId w:val="5"/>
+        </w:numPr>
+      </w:pPr>
+      <w:r>
+        <w:t xml:space="preserve">Disponer una cuenta </w:t>
+      </w:r>
+      <w:proofErr w:type="spellStart"/>
+      <w:r>
+        <w:t>GitHub</w:t>
+      </w:r>
+      <w:proofErr w:type="spellEnd"/>
+      <w:r>
+        <w:t>.</w:t>
+      </w:r>
+    </w:p>
+    <w:p>
+      <w:pPr>
+        <w:pStyle w:val="Prrafodelista"/>
+        <w:numPr>
+          <w:ilvl w:val="1"/>
+          <w:numId w:val="5"/>
+        </w:numPr>
+      </w:pPr>
+      <w:r>
+        <w:t>Crear una cuenta gratuita o utilizar una ya existente.</w:t>
+      </w:r>
+    </w:p>
+    <w:p>
+      <w:pPr>
+        <w:pStyle w:val="Prrafodelista"/>
+        <w:numPr>
+          <w:ilvl w:val="1"/>
+          <w:numId w:val="5"/>
+        </w:numPr>
+      </w:pPr>
+      <w:r>
+        <w:t>En este proyecto se ha utilizado la cuenta existente del programador.</w:t>
+      </w:r>
+    </w:p>
+    <w:p>
+      <w:pPr>
+        <w:pStyle w:val="Prrafodelista"/>
+        <w:numPr>
+          <w:ilvl w:val="0"/>
+          <w:numId w:val="5"/>
+        </w:numPr>
+      </w:pPr>
+      <w:r>
+        <w:t xml:space="preserve">Activar la cuenta de </w:t>
+      </w:r>
+      <w:proofErr w:type="spellStart"/>
+      <w:r>
+        <w:t>GitHub</w:t>
+      </w:r>
+      <w:proofErr w:type="spellEnd"/>
+      <w:r>
+        <w:t xml:space="preserve"> en Android Studio.</w:t>
+      </w:r>
+    </w:p>
+    <w:p>
+      <w:pPr>
+        <w:pStyle w:val="Prrafodelista"/>
+        <w:numPr>
+          <w:ilvl w:val="0"/>
+          <w:numId w:val="5"/>
+        </w:numPr>
+      </w:pPr>
+      <w:r>
+        <w:t xml:space="preserve">Activar el control de versiones usando </w:t>
+      </w:r>
+      <w:proofErr w:type="spellStart"/>
+      <w:r>
+        <w:t>GitHub</w:t>
+      </w:r>
+      <w:proofErr w:type="spellEnd"/>
+      <w:r>
+        <w:t xml:space="preserve"> en el proyecto específico en Android Studio. </w:t>
+      </w:r>
+    </w:p>
+    <w:p>
+      <w:pPr>
+        <w:pStyle w:val="Prrafodelista"/>
+        <w:numPr>
+          <w:ilvl w:val="0"/>
+          <w:numId w:val="5"/>
+        </w:numPr>
+      </w:pPr>
+      <w:r>
+        <w:t>Utilizar el control de versiones.</w:t>
+      </w:r>
+    </w:p>
+    <w:p/>
+    <w:p>
+      <w:r>
+        <w:t>El proyecto se encuentra disponible en la siguiente url:</w:t>
+      </w:r>
+    </w:p>
+    <w:p>
+      <w:pPr>
+        <w:pBdr>
+          <w:top w:val="single" w:sz="18" w:space="1" w:color="auto"/>
+          <w:left w:val="single" w:sz="18" w:space="4" w:color="auto"/>
+          <w:bottom w:val="single" w:sz="18" w:space="1" w:color="auto"/>
+          <w:right w:val="single" w:sz="18" w:space="4" w:color="auto"/>
+        </w:pBdr>
+      </w:pPr>
+      <w:hyperlink r:id="rId13" w:history="1">
+        <w:r>
+          <w:rPr>
+            <w:rStyle w:val="Hipervnculo"/>
+          </w:rPr>
+          <w:t>https://github.com/ergio2000/convertisador</w:t>
+        </w:r>
+      </w:hyperlink>
+    </w:p>
+    <w:p/>
+    <w:p>
+      <w:pPr>
+        <w:pStyle w:val="Ttulo2"/>
+      </w:pPr>
+      <w:bookmarkStart w:id="25" w:name="_Toc48301409"/>
+      <w:r>
+        <w:t xml:space="preserve">Conexión a </w:t>
+      </w:r>
+      <w:r>
+        <w:t>servicio web</w:t>
+      </w:r>
+      <w:bookmarkEnd w:id="25"/>
+    </w:p>
+    <w:p/>
+    <w:p>
+      <w:pPr>
+        <w:pStyle w:val="Ttulo3"/>
+      </w:pPr>
+      <w:bookmarkStart w:id="26" w:name="_Toc48301410"/>
+      <w:r>
+        <w:t>Librería</w:t>
+      </w:r>
+      <w:r>
+        <w:t xml:space="preserve"> de acceso a servicio web</w:t>
+      </w:r>
+      <w:bookmarkEnd w:id="26"/>
+    </w:p>
+    <w:p>
+      <w:r>
+        <w:t xml:space="preserve">Se utilizará la librería </w:t>
+      </w:r>
+      <w:proofErr w:type="spellStart"/>
+      <w:r>
+        <w:t>Volley</w:t>
+      </w:r>
+      <w:proofErr w:type="spellEnd"/>
+    </w:p>
+    <w:p>
+      <w:r>
+        <w:t xml:space="preserve">Se adiciona referencia en archivo </w:t>
+      </w:r>
+      <w:proofErr w:type="spellStart"/>
+      <w:r>
+        <w:t>build.gradle</w:t>
+      </w:r>
+      <w:proofErr w:type="spellEnd"/>
+      <w:r>
+        <w:t xml:space="preserve"> de la aplicación</w:t>
+      </w:r>
+    </w:p>
+    <w:p>
+      <w:pPr>
+        <w:pStyle w:val="HTMLconformatoprevio"/>
+        <w:pBdr>
+          <w:top w:val="single" w:sz="18" w:space="1" w:color="auto"/>
+          <w:left w:val="single" w:sz="18" w:space="4" w:color="auto"/>
+          <w:bottom w:val="single" w:sz="18" w:space="1" w:color="auto"/>
+          <w:right w:val="single" w:sz="18" w:space="4" w:color="auto"/>
+        </w:pBdr>
+        <w:shd w:val="clear" w:color="auto" w:fill="FFFFFF"/>
+        <w:rPr>
+          <w:rFonts w:ascii="Consolas" w:hAnsi="Consolas"/>
+          <w:color w:val="000000"/>
+          <w:lang w:val="en-US"/>
+        </w:rPr>
+      </w:pPr>
+      <w:proofErr w:type="gramStart"/>
+      <w:r>
+        <w:rPr>
+          <w:rFonts w:ascii="Consolas" w:hAnsi="Consolas"/>
+          <w:color w:val="000000"/>
+          <w:lang w:val="en-US"/>
+        </w:rPr>
+        <w:t>implementation</w:t>
+      </w:r>
+      <w:proofErr w:type="gramEnd"/>
+      <w:r>
+        <w:rPr>
+          <w:rFonts w:ascii="Consolas" w:hAnsi="Consolas"/>
+          <w:color w:val="000000"/>
+          <w:lang w:val="en-US"/>
+        </w:rPr>
+        <w:t xml:space="preserve"> </w:t>
+      </w:r>
+      <w:r>
+        <w:rPr>
+          <w:rFonts w:ascii="Consolas" w:hAnsi="Consolas"/>
+          <w:b/>
+          <w:bCs/>
+          <w:color w:val="008000"/>
+          <w:lang w:val="en-US"/>
+        </w:rPr>
+        <w:t>'com.android.volley:volley:1.1.1'</w:t>
+      </w:r>
+    </w:p>
+    <w:p>
+      <w:pPr>
+        <w:rPr>
+          <w:lang w:val="en-US"/>
+        </w:rPr>
+      </w:pPr>
+    </w:p>
+    <w:p>
+      <w:pPr>
+        <w:pStyle w:val="Ttulo3"/>
+      </w:pPr>
+      <w:bookmarkStart w:id="27" w:name="_Toc48301411"/>
+      <w:r>
+        <w:t>Configuración</w:t>
+      </w:r>
+      <w:r>
+        <w:t xml:space="preserve"> de permisos</w:t>
+      </w:r>
+      <w:bookmarkEnd w:id="27"/>
+    </w:p>
+    <w:p>
+      <w:r>
+        <w:t>Habilitar el permiso de acceso a internet en el archivo AndroidManifest.xml</w:t>
+      </w:r>
+    </w:p>
+    <w:p>
+      <w:pPr>
+        <w:pStyle w:val="HTMLconformatoprevio"/>
+        <w:pBdr>
+          <w:top w:val="single" w:sz="18" w:space="1" w:color="auto"/>
+          <w:left w:val="single" w:sz="18" w:space="4" w:color="auto"/>
+          <w:bottom w:val="single" w:sz="18" w:space="1" w:color="auto"/>
+          <w:right w:val="single" w:sz="18" w:space="4" w:color="auto"/>
+        </w:pBdr>
+        <w:shd w:val="clear" w:color="auto" w:fill="FFFFFF"/>
+        <w:rPr>
+          <w:rFonts w:ascii="Consolas" w:hAnsi="Consolas"/>
+          <w:color w:val="000000"/>
+          <w:lang w:val="en-US"/>
+        </w:rPr>
+      </w:pPr>
+      <w:r>
+        <w:rPr>
+          <w:rFonts w:ascii="Consolas" w:hAnsi="Consolas"/>
+          <w:color w:val="000000"/>
+          <w:lang w:val="en-US"/>
+        </w:rPr>
+        <w:t>&lt;</w:t>
+      </w:r>
+      <w:proofErr w:type="gramStart"/>
+      <w:r>
+        <w:rPr>
+          <w:rFonts w:ascii="Consolas" w:hAnsi="Consolas"/>
+          <w:b/>
+          <w:bCs/>
+          <w:color w:val="000080"/>
+          <w:lang w:val="en-US"/>
+        </w:rPr>
+        <w:t>uses-permission</w:t>
+      </w:r>
+      <w:proofErr w:type="gramEnd"/>
+      <w:r>
+        <w:rPr>
+          <w:rFonts w:ascii="Consolas" w:hAnsi="Consolas"/>
+          <w:b/>
+          <w:bCs/>
+          <w:color w:val="000080"/>
+          <w:lang w:val="en-US"/>
+        </w:rPr>
+        <w:t xml:space="preserve"> </w:t>
+      </w:r>
+      <w:proofErr w:type="spellStart"/>
+      <w:r>
+        <w:rPr>
+          <w:rFonts w:ascii="Consolas" w:hAnsi="Consolas"/>
+          <w:b/>
+          <w:bCs/>
+          <w:color w:val="660E7A"/>
+          <w:lang w:val="en-US"/>
+        </w:rPr>
+        <w:t>android</w:t>
+      </w:r>
+      <w:r>
+        <w:rPr>
+          <w:rFonts w:ascii="Consolas" w:hAnsi="Consolas"/>
+          <w:b/>
+          <w:bCs/>
+          <w:color w:val="0000FF"/>
+          <w:lang w:val="en-US"/>
+        </w:rPr>
+        <w:t>:name</w:t>
+      </w:r>
+      <w:proofErr w:type="spellEnd"/>
+      <w:r>
+        <w:rPr>
+          <w:rFonts w:ascii="Consolas" w:hAnsi="Consolas"/>
+          <w:b/>
+          <w:bCs/>
+          <w:color w:val="008000"/>
+          <w:lang w:val="en-US"/>
+        </w:rPr>
+        <w:t>="</w:t>
+      </w:r>
+      <w:proofErr w:type="spellStart"/>
+      <w:r>
+        <w:rPr>
+          <w:rFonts w:ascii="Consolas" w:hAnsi="Consolas"/>
+          <w:b/>
+          <w:bCs/>
+          <w:color w:val="008000"/>
+          <w:lang w:val="en-US"/>
+        </w:rPr>
+        <w:t>android.permission.INTERNET</w:t>
+      </w:r>
+      <w:proofErr w:type="spellEnd"/>
+      <w:r>
+        <w:rPr>
+          <w:rFonts w:ascii="Consolas" w:hAnsi="Consolas"/>
+          <w:b/>
+          <w:bCs/>
+          <w:color w:val="008000"/>
+          <w:lang w:val="en-US"/>
+        </w:rPr>
+        <w:t>"</w:t>
+      </w:r>
+      <w:r>
+        <w:rPr>
+          <w:rFonts w:ascii="Consolas" w:hAnsi="Consolas"/>
+          <w:color w:val="000000"/>
+          <w:lang w:val="en-US"/>
+        </w:rPr>
+        <w:t>/&gt;</w:t>
+      </w:r>
+    </w:p>
+    <w:p>
+      <w:pPr>
+        <w:rPr>
+          <w:lang w:val="en-US"/>
+        </w:rPr>
+      </w:pPr>
+    </w:p>
+    <w:p>
+      <w:pPr>
+        <w:pStyle w:val="Ttulo3"/>
+      </w:pPr>
+      <w:bookmarkStart w:id="28" w:name="_Toc48301412"/>
+      <w:r>
+        <w:t>Configuración de llamado a API de servicio web</w:t>
+      </w:r>
+      <w:bookmarkEnd w:id="28"/>
+    </w:p>
+    <w:p>
+      <w:r>
+        <w:t>El código de ejemplo incluye una lista acotada de monedas, al utilizar el comando “symbol”.</w:t>
+      </w:r>
+    </w:p>
+    <w:p>
+      <w:pPr>
+        <w:pStyle w:val="HTMLconformatoprevio"/>
+        <w:pBdr>
+          <w:top w:val="single" w:sz="18" w:space="1" w:color="auto"/>
+          <w:left w:val="single" w:sz="18" w:space="4" w:color="auto"/>
+          <w:bottom w:val="single" w:sz="18" w:space="1" w:color="auto"/>
+          <w:right w:val="single" w:sz="18" w:space="4" w:color="auto"/>
+        </w:pBdr>
+        <w:shd w:val="clear" w:color="auto" w:fill="FFFFFF"/>
+        <w:rPr>
+          <w:rFonts w:ascii="Consolas" w:hAnsi="Consolas"/>
+          <w:color w:val="000000"/>
+          <w:lang w:val="en-US"/>
+        </w:rPr>
+      </w:pPr>
+      <w:r>
+        <w:rPr>
+          <w:rFonts w:ascii="Consolas" w:hAnsi="Consolas"/>
+          <w:color w:val="000000"/>
+          <w:lang w:val="en-US"/>
+        </w:rPr>
+        <w:lastRenderedPageBreak/>
+        <w:t xml:space="preserve">String </w:t>
+      </w:r>
+      <w:proofErr w:type="spellStart"/>
+      <w:r>
+        <w:rPr>
+          <w:rFonts w:ascii="Consolas" w:hAnsi="Consolas"/>
+          <w:color w:val="000000"/>
+          <w:lang w:val="en-US"/>
+        </w:rPr>
+        <w:t>url</w:t>
+      </w:r>
+      <w:proofErr w:type="spellEnd"/>
+      <w:r>
+        <w:rPr>
+          <w:rFonts w:ascii="Consolas" w:hAnsi="Consolas"/>
+          <w:color w:val="000000"/>
+          <w:lang w:val="en-US"/>
+        </w:rPr>
+        <w:t xml:space="preserve"> =</w:t>
+      </w:r>
+      <w:r>
+        <w:rPr>
+          <w:rFonts w:ascii="Consolas" w:hAnsi="Consolas"/>
+          <w:color w:val="000000"/>
+          <w:bdr w:val="single" w:sz="18" w:space="0" w:color="auto"/>
+          <w:lang w:val="en-US"/>
+        </w:rPr>
+        <w:t xml:space="preserve"> </w:t>
+      </w:r>
+      <w:r>
+        <w:rPr>
+          <w:rFonts w:ascii="Consolas" w:hAnsi="Consolas"/>
+          <w:b/>
+          <w:bCs/>
+          <w:color w:val="008000"/>
+          <w:lang w:val="en-US"/>
+        </w:rPr>
+        <w:t>"https://openexchangerates.org/api/latest.json?app_id=</w:t>
+      </w:r>
+      <w:r>
+        <w:rPr>
+          <w:rFonts w:ascii="Consolas" w:hAnsi="Consolas"/>
+          <w:b/>
+          <w:bCs/>
+          <w:color w:val="008000"/>
+          <w:lang w:val="en-US"/>
+        </w:rPr>
+        <w:t>HEXADECIMAL</w:t>
+      </w:r>
+      <w:r>
+        <w:rPr>
+          <w:rFonts w:ascii="Consolas" w:hAnsi="Consolas"/>
+          <w:b/>
+          <w:bCs/>
+          <w:color w:val="008000"/>
+          <w:lang w:val="en-US"/>
+        </w:rPr>
+        <w:t>&amp;symbols=PEN</w:t>
+      </w:r>
+      <w:proofErr w:type="gramStart"/>
+      <w:r>
+        <w:rPr>
+          <w:rFonts w:ascii="Consolas" w:hAnsi="Consolas"/>
+          <w:b/>
+          <w:bCs/>
+          <w:color w:val="008000"/>
+          <w:lang w:val="en-US"/>
+        </w:rPr>
+        <w:t>,EUR,COP</w:t>
+      </w:r>
+      <w:r>
+        <w:rPr>
+          <w:rFonts w:ascii="Consolas" w:hAnsi="Consolas"/>
+          <w:b/>
+          <w:bCs/>
+          <w:color w:val="008000"/>
+          <w:lang w:val="en-US"/>
+        </w:rPr>
+        <w:t>,CLP</w:t>
+      </w:r>
+      <w:proofErr w:type="gramEnd"/>
+      <w:r>
+        <w:rPr>
+          <w:rFonts w:ascii="Consolas" w:hAnsi="Consolas"/>
+          <w:b/>
+          <w:bCs/>
+          <w:color w:val="008000"/>
+          <w:lang w:val="en-US"/>
+        </w:rPr>
+        <w:t>"</w:t>
+      </w:r>
+      <w:r>
+        <w:rPr>
+          <w:rFonts w:ascii="Consolas" w:hAnsi="Consolas"/>
+          <w:color w:val="000000"/>
+          <w:lang w:val="en-US"/>
+        </w:rPr>
+        <w:t>;</w:t>
+      </w:r>
+    </w:p>
+    <w:p>
+      <w:pPr>
+        <w:rPr>
+          <w:lang w:val="en-US"/>
+        </w:rPr>
+      </w:pPr>
+    </w:p>
+    <w:p>
+      <w:r>
+        <w:t>En el Sistema se omitirá para tener disponibles todas las mo</w:t>
+      </w:r>
+      <w:r>
+        <w:t>n</w:t>
+      </w:r>
+      <w:r>
+        <w:t>edas</w:t>
+      </w:r>
+      <w:r>
+        <w:t xml:space="preserve">. En otro procedimiento o función se verificará si el usuario desea incluirla en el </w:t>
+      </w:r>
+      <w:proofErr w:type="spellStart"/>
+      <w:r>
+        <w:t>spinner</w:t>
+      </w:r>
+      <w:proofErr w:type="spellEnd"/>
+      <w:r>
+        <w:t>, o si se almacenará en la base de datos local.</w:t>
+      </w:r>
+    </w:p>
+    <w:p>
+      <w:pPr>
+        <w:pStyle w:val="Ttulo3"/>
+      </w:pPr>
+      <w:bookmarkStart w:id="29" w:name="_Toc48301413"/>
+      <w:r>
+        <w:t xml:space="preserve">Procesamiento de web </w:t>
+      </w:r>
+      <w:proofErr w:type="spellStart"/>
+      <w:r>
+        <w:t>service</w:t>
+      </w:r>
+      <w:bookmarkEnd w:id="29"/>
+      <w:proofErr w:type="spellEnd"/>
+    </w:p>
+    <w:p>
+      <w:r>
+        <w:t xml:space="preserve">El resultado del web </w:t>
+      </w:r>
+      <w:proofErr w:type="spellStart"/>
+      <w:r>
+        <w:t>service</w:t>
+      </w:r>
+      <w:proofErr w:type="spellEnd"/>
+      <w:r>
+        <w:t xml:space="preserve"> es un documento en formato JSON. Según la documentación disponible en </w:t>
+      </w:r>
+      <w:hyperlink r:id="rId14" w:history="1">
+        <w:r>
+          <w:rPr>
+            <w:rStyle w:val="Hipervnculo"/>
+          </w:rPr>
+          <w:t>https://docs.openexchangerates.org/docs/latest-json</w:t>
+        </w:r>
+      </w:hyperlink>
+      <w:r>
+        <w:t xml:space="preserve"> su estructura tiene la forma “</w:t>
+      </w:r>
+      <w:r>
+        <w:t>{</w:t>
+      </w:r>
+      <w:proofErr w:type="spellStart"/>
+      <w:r>
+        <w:t>disclaimer</w:t>
+      </w:r>
+      <w:proofErr w:type="spellEnd"/>
+      <w:r>
+        <w:t xml:space="preserve">, </w:t>
+      </w:r>
+      <w:proofErr w:type="spellStart"/>
+      <w:r>
+        <w:t>license</w:t>
+      </w:r>
+      <w:proofErr w:type="spellEnd"/>
+      <w:r>
+        <w:t xml:space="preserve">, </w:t>
+      </w:r>
+      <w:proofErr w:type="spellStart"/>
+      <w:r>
+        <w:t>timestamp</w:t>
+      </w:r>
+      <w:proofErr w:type="spellEnd"/>
+      <w:r>
+        <w:t xml:space="preserve">, base, </w:t>
+      </w:r>
+      <w:proofErr w:type="spellStart"/>
+      <w:r>
+        <w:t>rates</w:t>
+      </w:r>
+      <w:proofErr w:type="spellEnd"/>
+      <w:r>
+        <w:t>}</w:t>
+      </w:r>
+      <w:r>
+        <w:t>”</w:t>
+      </w:r>
+    </w:p>
+    <w:p>
+      <w:r>
+        <w:t>Para fines de implementación se debe considerar dos aspectos importantes. El primero referido a la moneda base de comparación, por defecto es el dólar americano (USD). El segundo es referido a la lista de monedas disponibles, las cuales se encuentran en la variable “</w:t>
+      </w:r>
+      <w:proofErr w:type="spellStart"/>
+      <w:r>
+        <w:t>rates</w:t>
+      </w:r>
+      <w:proofErr w:type="spellEnd"/>
+      <w:r>
+        <w:t>”, la cual a su vez contiene las parejas “{sigla de moneda: tipo de cambio respecto a moneda base}”.</w:t>
+      </w:r>
+    </w:p>
+    <w:p/>
+    <w:p>
+      <w:pPr>
+        <w:pStyle w:val="Ttulo3"/>
+      </w:pPr>
+      <w:bookmarkStart w:id="30" w:name="_Toc48301414"/>
+      <w:r>
+        <w:t xml:space="preserve">Uso de objeto JSON resultante del </w:t>
+      </w:r>
+      <w:proofErr w:type="spellStart"/>
+      <w:r>
+        <w:t>webservice</w:t>
+      </w:r>
+      <w:bookmarkEnd w:id="30"/>
+      <w:proofErr w:type="spellEnd"/>
+    </w:p>
+    <w:p>
+      <w:r>
+        <w:t>El sistema requiere conocer las parejas de “moneda-tipo de cambio”, y encapsularlas en un objeto interno (</w:t>
+      </w:r>
+      <w:proofErr w:type="spellStart"/>
+      <w:r>
+        <w:t>TipoCambio</w:t>
+      </w:r>
+      <w:proofErr w:type="spellEnd"/>
+      <w:r>
+        <w:t>) para lo cual debe leerse el nombre de las monedas (nombre de propiedad JSON), y luego el valor del tipo de cambio (valor de la propiedad JSON).</w:t>
+      </w:r>
+    </w:p>
+    <w:p>
+      <w:r>
+        <w:t>Para tal efecto se hace uso de la función “</w:t>
+      </w:r>
+      <w:proofErr w:type="spellStart"/>
+      <w:proofErr w:type="gramStart"/>
+      <w:r>
+        <w:t>keys</w:t>
+      </w:r>
+      <w:proofErr w:type="spellEnd"/>
+      <w:r>
+        <w:t>(</w:t>
+      </w:r>
+      <w:proofErr w:type="gramEnd"/>
+      <w:r>
+        <w:t xml:space="preserve">)” que devuelve un </w:t>
+      </w:r>
+      <w:proofErr w:type="spellStart"/>
+      <w:r>
+        <w:t>iterador</w:t>
+      </w:r>
+      <w:proofErr w:type="spellEnd"/>
+      <w:r>
+        <w:t xml:space="preserve"> con los nombres de las propiedades JSON del objeto resultante del </w:t>
+      </w:r>
+      <w:proofErr w:type="spellStart"/>
+      <w:r>
+        <w:t>webservice</w:t>
+      </w:r>
+      <w:proofErr w:type="spellEnd"/>
+      <w:r>
+        <w:t>, y por medio de éste, se accede a los diferentes tipos de cambio disponibles.</w:t>
+      </w:r>
+    </w:p>
+    <w:p>
+      <w:pPr>
+        <w:pBdr>
+          <w:top w:val="single" w:sz="18" w:space="1" w:color="auto"/>
+          <w:left w:val="single" w:sz="18" w:space="4" w:color="auto"/>
+          <w:bottom w:val="single" w:sz="18" w:space="1" w:color="auto"/>
+          <w:right w:val="single" w:sz="18" w:space="4" w:color="auto"/>
+        </w:pBdr>
+      </w:pPr>
+      <w:r>
+        <w:t>…</w:t>
+      </w:r>
+    </w:p>
+    <w:p>
+      <w:pPr>
+        <w:pStyle w:val="HTMLconformatoprevio"/>
+        <w:pBdr>
+          <w:top w:val="single" w:sz="18" w:space="1" w:color="auto"/>
+          <w:left w:val="single" w:sz="18" w:space="4" w:color="auto"/>
+          <w:bottom w:val="single" w:sz="18" w:space="1" w:color="auto"/>
+          <w:right w:val="single" w:sz="18" w:space="4" w:color="auto"/>
+        </w:pBdr>
+        <w:shd w:val="clear" w:color="auto" w:fill="FFFFFF"/>
+        <w:rPr>
+          <w:rFonts w:ascii="Consolas" w:hAnsi="Consolas"/>
+          <w:color w:val="000000"/>
+        </w:rPr>
+      </w:pPr>
+      <w:proofErr w:type="spellStart"/>
+      <w:proofErr w:type="gramStart"/>
+      <w:r>
+        <w:rPr>
+          <w:rFonts w:ascii="Consolas" w:hAnsi="Consolas"/>
+          <w:color w:val="000000"/>
+        </w:rPr>
+        <w:t>mr</w:t>
+      </w:r>
+      <w:proofErr w:type="spellEnd"/>
+      <w:proofErr w:type="gramEnd"/>
+      <w:r>
+        <w:rPr>
+          <w:rFonts w:ascii="Consolas" w:hAnsi="Consolas"/>
+          <w:color w:val="000000"/>
+        </w:rPr>
+        <w:t xml:space="preserve">= </w:t>
+      </w:r>
+      <w:r>
+        <w:rPr>
+          <w:rFonts w:ascii="Consolas" w:hAnsi="Consolas"/>
+          <w:b/>
+          <w:bCs/>
+          <w:color w:val="000080"/>
+        </w:rPr>
+        <w:t xml:space="preserve">new </w:t>
+      </w:r>
+      <w:proofErr w:type="spellStart"/>
+      <w:r>
+        <w:rPr>
+          <w:rFonts w:ascii="Consolas" w:hAnsi="Consolas"/>
+          <w:color w:val="000000"/>
+        </w:rPr>
+        <w:t>ArrayList</w:t>
+      </w:r>
+      <w:proofErr w:type="spellEnd"/>
+      <w:r>
+        <w:rPr>
+          <w:rFonts w:ascii="Consolas" w:hAnsi="Consolas"/>
+          <w:color w:val="000000"/>
+        </w:rPr>
+        <w:t>&lt;</w:t>
+      </w:r>
+      <w:proofErr w:type="spellStart"/>
+      <w:r>
+        <w:rPr>
+          <w:rFonts w:ascii="Consolas" w:hAnsi="Consolas"/>
+          <w:color w:val="000000"/>
+        </w:rPr>
+        <w:t>TipoCambio</w:t>
+      </w:r>
+      <w:proofErr w:type="spellEnd"/>
+      <w:r>
+        <w:rPr>
+          <w:rFonts w:ascii="Consolas" w:hAnsi="Consolas"/>
+          <w:color w:val="000000"/>
+        </w:rPr>
+        <w:t>&gt;();</w:t>
+      </w:r>
+    </w:p>
+    <w:p>
+      <w:pPr>
+        <w:pBdr>
+          <w:top w:val="single" w:sz="18" w:space="1" w:color="auto"/>
+          <w:left w:val="single" w:sz="18" w:space="4" w:color="auto"/>
+          <w:bottom w:val="single" w:sz="18" w:space="1" w:color="auto"/>
+          <w:right w:val="single" w:sz="18" w:space="4" w:color="auto"/>
+        </w:pBdr>
+      </w:pPr>
+      <w:r>
+        <w:t>…</w:t>
+      </w:r>
+    </w:p>
+    <w:p>
+      <w:pPr>
+        <w:pStyle w:val="HTMLconformatoprevio"/>
+        <w:pBdr>
+          <w:top w:val="single" w:sz="18" w:space="1" w:color="auto"/>
+          <w:left w:val="single" w:sz="18" w:space="4" w:color="auto"/>
+          <w:bottom w:val="single" w:sz="18" w:space="1" w:color="auto"/>
+          <w:right w:val="single" w:sz="18" w:space="4" w:color="auto"/>
+        </w:pBdr>
+        <w:shd w:val="clear" w:color="auto" w:fill="FFFFFF"/>
+        <w:rPr>
+          <w:rFonts w:ascii="Consolas" w:hAnsi="Consolas"/>
+          <w:color w:val="000000"/>
+        </w:rPr>
+      </w:pPr>
+      <w:proofErr w:type="spellStart"/>
+      <w:r>
+        <w:rPr>
+          <w:rFonts w:ascii="Consolas" w:hAnsi="Consolas"/>
+          <w:color w:val="000000"/>
+        </w:rPr>
+        <w:t>TipoCambio</w:t>
+      </w:r>
+      <w:proofErr w:type="spellEnd"/>
+      <w:r>
+        <w:rPr>
+          <w:rFonts w:ascii="Consolas" w:hAnsi="Consolas"/>
+          <w:color w:val="000000"/>
+        </w:rPr>
+        <w:t xml:space="preserve"> </w:t>
+      </w:r>
+      <w:proofErr w:type="spellStart"/>
+      <w:r>
+        <w:rPr>
+          <w:rFonts w:ascii="Consolas" w:hAnsi="Consolas"/>
+          <w:color w:val="000000"/>
+        </w:rPr>
+        <w:t>mtc</w:t>
+      </w:r>
+      <w:proofErr w:type="spellEnd"/>
+      <w:r>
+        <w:rPr>
+          <w:rFonts w:ascii="Consolas" w:hAnsi="Consolas"/>
+          <w:color w:val="000000"/>
+        </w:rPr>
+        <w:t>;</w:t>
+      </w:r>
+    </w:p>
+    <w:p>
+      <w:pPr>
+        <w:pBdr>
+          <w:top w:val="single" w:sz="18" w:space="1" w:color="auto"/>
+          <w:left w:val="single" w:sz="18" w:space="4" w:color="auto"/>
+          <w:bottom w:val="single" w:sz="18" w:space="1" w:color="auto"/>
+          <w:right w:val="single" w:sz="18" w:space="4" w:color="auto"/>
+        </w:pBdr>
+      </w:pPr>
+      <w:r>
+        <w:t>…</w:t>
+      </w:r>
+    </w:p>
+    <w:p>
+      <w:pPr>
+        <w:pStyle w:val="HTMLconformatoprevio"/>
+        <w:pBdr>
+          <w:top w:val="single" w:sz="18" w:space="1" w:color="auto"/>
+          <w:left w:val="single" w:sz="18" w:space="4" w:color="auto"/>
+          <w:bottom w:val="single" w:sz="18" w:space="1" w:color="auto"/>
+          <w:right w:val="single" w:sz="18" w:space="4" w:color="auto"/>
+        </w:pBdr>
+        <w:shd w:val="clear" w:color="auto" w:fill="FFFFFF"/>
+        <w:rPr>
+          <w:rFonts w:ascii="Consolas" w:hAnsi="Consolas"/>
+          <w:color w:val="000000"/>
+        </w:rPr>
+      </w:pPr>
+      <w:proofErr w:type="spellStart"/>
+      <w:r>
+        <w:rPr>
+          <w:rFonts w:ascii="Consolas" w:hAnsi="Consolas"/>
+          <w:color w:val="000000"/>
+        </w:rPr>
+        <w:t>JSONObject</w:t>
+      </w:r>
+      <w:proofErr w:type="spellEnd"/>
+      <w:r>
+        <w:rPr>
+          <w:rFonts w:ascii="Consolas" w:hAnsi="Consolas"/>
+          <w:color w:val="000000"/>
+        </w:rPr>
+        <w:t xml:space="preserve"> tasas = </w:t>
+      </w:r>
+      <w:proofErr w:type="spellStart"/>
+      <w:proofErr w:type="gramStart"/>
+      <w:r>
+        <w:rPr>
+          <w:rFonts w:ascii="Consolas" w:hAnsi="Consolas"/>
+          <w:color w:val="000000"/>
+        </w:rPr>
+        <w:t>response.getJSONObject</w:t>
+      </w:r>
+      <w:proofErr w:type="spellEnd"/>
+      <w:r>
+        <w:rPr>
+          <w:rFonts w:ascii="Consolas" w:hAnsi="Consolas"/>
+          <w:color w:val="000000"/>
+        </w:rPr>
+        <w:t>(</w:t>
+      </w:r>
+      <w:proofErr w:type="gramEnd"/>
+      <w:r>
+        <w:rPr>
+          <w:rFonts w:ascii="Consolas" w:hAnsi="Consolas"/>
+          <w:b/>
+          <w:bCs/>
+          <w:color w:val="008000"/>
+        </w:rPr>
+        <w:t>"</w:t>
+      </w:r>
+      <w:proofErr w:type="spellStart"/>
+      <w:r>
+        <w:rPr>
+          <w:rFonts w:ascii="Consolas" w:hAnsi="Consolas"/>
+          <w:b/>
+          <w:bCs/>
+          <w:color w:val="008000"/>
+        </w:rPr>
+        <w:t>rates</w:t>
+      </w:r>
+      <w:proofErr w:type="spellEnd"/>
+      <w:r>
+        <w:rPr>
+          <w:rFonts w:ascii="Consolas" w:hAnsi="Consolas"/>
+          <w:b/>
+          <w:bCs/>
+          <w:color w:val="008000"/>
+        </w:rPr>
+        <w:t>"</w:t>
+      </w:r>
+      <w:r>
+        <w:rPr>
+          <w:rFonts w:ascii="Consolas" w:hAnsi="Consolas"/>
+          <w:color w:val="000000"/>
+        </w:rPr>
+        <w:t>);</w:t>
+      </w:r>
+      <w:r>
+        <w:rPr>
+          <w:rFonts w:ascii="Consolas" w:hAnsi="Consolas"/>
+          <w:color w:val="000000"/>
+        </w:rPr>
+        <w:br/>
+      </w:r>
+      <w:proofErr w:type="spellStart"/>
+      <w:r>
+        <w:rPr>
+          <w:rFonts w:ascii="Consolas" w:hAnsi="Consolas"/>
+          <w:color w:val="000000"/>
+        </w:rPr>
+        <w:t>Iterator</w:t>
+      </w:r>
+      <w:proofErr w:type="spellEnd"/>
+      <w:r>
+        <w:rPr>
+          <w:rFonts w:ascii="Consolas" w:hAnsi="Consolas"/>
+          <w:color w:val="000000"/>
+        </w:rPr>
+        <w:t>&lt;</w:t>
+      </w:r>
+      <w:proofErr w:type="spellStart"/>
+      <w:r>
+        <w:rPr>
+          <w:rFonts w:ascii="Consolas" w:hAnsi="Consolas"/>
+          <w:color w:val="000000"/>
+        </w:rPr>
+        <w:t>String</w:t>
+      </w:r>
+      <w:proofErr w:type="spellEnd"/>
+      <w:r>
+        <w:rPr>
+          <w:rFonts w:ascii="Consolas" w:hAnsi="Consolas"/>
+          <w:color w:val="000000"/>
+        </w:rPr>
+        <w:t xml:space="preserve">&gt; </w:t>
+      </w:r>
+      <w:proofErr w:type="spellStart"/>
+      <w:r>
+        <w:rPr>
+          <w:rFonts w:ascii="Consolas" w:hAnsi="Consolas"/>
+          <w:color w:val="000000"/>
+        </w:rPr>
+        <w:t>iter</w:t>
+      </w:r>
+      <w:proofErr w:type="spellEnd"/>
+      <w:r>
+        <w:rPr>
+          <w:rFonts w:ascii="Consolas" w:hAnsi="Consolas"/>
+          <w:color w:val="000000"/>
+        </w:rPr>
+        <w:t xml:space="preserve"> = </w:t>
+      </w:r>
+      <w:proofErr w:type="spellStart"/>
+      <w:r>
+        <w:rPr>
+          <w:rFonts w:ascii="Consolas" w:hAnsi="Consolas"/>
+          <w:color w:val="000000"/>
+        </w:rPr>
+        <w:t>tasas.keys</w:t>
+      </w:r>
+      <w:proofErr w:type="spellEnd"/>
+      <w:r>
+        <w:rPr>
+          <w:rFonts w:ascii="Consolas" w:hAnsi="Consolas"/>
+          <w:color w:val="000000"/>
+        </w:rPr>
+        <w:t>();</w:t>
+      </w:r>
+      <w:r>
+        <w:rPr>
+          <w:rFonts w:ascii="Consolas" w:hAnsi="Consolas"/>
+          <w:color w:val="000000"/>
+        </w:rPr>
+        <w:br/>
+      </w:r>
+      <w:proofErr w:type="spellStart"/>
+      <w:r>
+        <w:rPr>
+          <w:rFonts w:ascii="Consolas" w:hAnsi="Consolas"/>
+          <w:b/>
+          <w:bCs/>
+          <w:color w:val="000080"/>
+        </w:rPr>
+        <w:t>while</w:t>
+      </w:r>
+      <w:proofErr w:type="spellEnd"/>
+      <w:r>
+        <w:rPr>
+          <w:rFonts w:ascii="Consolas" w:hAnsi="Consolas"/>
+          <w:b/>
+          <w:bCs/>
+          <w:color w:val="000080"/>
+        </w:rPr>
+        <w:t xml:space="preserve"> </w:t>
+      </w:r>
+      <w:r>
+        <w:rPr>
+          <w:rFonts w:ascii="Consolas" w:hAnsi="Consolas"/>
+          <w:color w:val="000000"/>
+        </w:rPr>
+        <w:t>(</w:t>
+      </w:r>
+      <w:proofErr w:type="spellStart"/>
+      <w:r>
+        <w:rPr>
+          <w:rFonts w:ascii="Consolas" w:hAnsi="Consolas"/>
+          <w:color w:val="000000"/>
+        </w:rPr>
+        <w:t>iter.hasNext</w:t>
+      </w:r>
+      <w:proofErr w:type="spellEnd"/>
+      <w:r>
+        <w:rPr>
+          <w:rFonts w:ascii="Consolas" w:hAnsi="Consolas"/>
+          <w:color w:val="000000"/>
+        </w:rPr>
+        <w:t>()) {</w:t>
+      </w:r>
+      <w:r>
+        <w:rPr>
+          <w:rFonts w:ascii="Consolas" w:hAnsi="Consolas"/>
+          <w:color w:val="000000"/>
+        </w:rPr>
+        <w:br/>
+        <w:t xml:space="preserve">    </w:t>
+      </w:r>
+      <w:r>
+        <w:rPr>
+          <w:rFonts w:ascii="Consolas" w:hAnsi="Consolas"/>
+          <w:i/>
+          <w:iCs/>
+          <w:color w:val="808080"/>
+        </w:rPr>
+        <w:t>//obtiene moneda y tipo de cambio</w:t>
+      </w:r>
+      <w:r>
+        <w:rPr>
+          <w:rFonts w:ascii="Consolas" w:hAnsi="Consolas"/>
+          <w:i/>
+          <w:iCs/>
+          <w:color w:val="808080"/>
+        </w:rPr>
+        <w:br/>
+        <w:t xml:space="preserve">    </w:t>
+      </w:r>
+      <w:proofErr w:type="spellStart"/>
+      <w:r>
+        <w:rPr>
+          <w:rFonts w:ascii="Consolas" w:hAnsi="Consolas"/>
+          <w:color w:val="000000"/>
+        </w:rPr>
+        <w:t>key</w:t>
+      </w:r>
+      <w:proofErr w:type="spellEnd"/>
+      <w:r>
+        <w:rPr>
+          <w:rFonts w:ascii="Consolas" w:hAnsi="Consolas"/>
+          <w:color w:val="000000"/>
+        </w:rPr>
+        <w:t xml:space="preserve"> = </w:t>
+      </w:r>
+      <w:proofErr w:type="spellStart"/>
+      <w:r>
+        <w:rPr>
+          <w:rFonts w:ascii="Consolas" w:hAnsi="Consolas"/>
+          <w:color w:val="000000"/>
+        </w:rPr>
+        <w:t>iter.next</w:t>
+      </w:r>
+      <w:proofErr w:type="spellEnd"/>
+      <w:r>
+        <w:rPr>
+          <w:rFonts w:ascii="Consolas" w:hAnsi="Consolas"/>
+          <w:color w:val="000000"/>
+        </w:rPr>
+        <w:t>();</w:t>
+      </w:r>
+      <w:r>
+        <w:rPr>
+          <w:rFonts w:ascii="Consolas" w:hAnsi="Consolas"/>
+          <w:color w:val="000000"/>
+        </w:rPr>
+        <w:br/>
+        <w:t xml:space="preserve">    valor = </w:t>
+      </w:r>
+      <w:proofErr w:type="spellStart"/>
+      <w:r>
+        <w:rPr>
+          <w:rFonts w:ascii="Consolas" w:hAnsi="Consolas"/>
+          <w:color w:val="000000"/>
+        </w:rPr>
+        <w:t>tasas.getDouble</w:t>
+      </w:r>
+      <w:proofErr w:type="spellEnd"/>
+      <w:r>
+        <w:rPr>
+          <w:rFonts w:ascii="Consolas" w:hAnsi="Consolas"/>
+          <w:color w:val="000000"/>
+        </w:rPr>
+        <w:t>(</w:t>
+      </w:r>
+      <w:proofErr w:type="spellStart"/>
+      <w:r>
+        <w:rPr>
+          <w:rFonts w:ascii="Consolas" w:hAnsi="Consolas"/>
+          <w:color w:val="000000"/>
+        </w:rPr>
+        <w:t>key</w:t>
+      </w:r>
+      <w:proofErr w:type="spellEnd"/>
+      <w:r>
+        <w:rPr>
+          <w:rFonts w:ascii="Consolas" w:hAnsi="Consolas"/>
+          <w:color w:val="000000"/>
+        </w:rPr>
+        <w:t>);</w:t>
+      </w:r>
+      <w:r>
+        <w:rPr>
+          <w:rFonts w:ascii="Consolas" w:hAnsi="Consolas"/>
+          <w:color w:val="000000"/>
+        </w:rPr>
+        <w:br/>
+        <w:t xml:space="preserve">    </w:t>
+      </w:r>
+      <w:r>
+        <w:rPr>
+          <w:rFonts w:ascii="Consolas" w:hAnsi="Consolas"/>
+          <w:i/>
+          <w:iCs/>
+          <w:color w:val="808080"/>
+        </w:rPr>
+        <w:t>//crea objeto de respuesta</w:t>
+      </w:r>
+      <w:r>
+        <w:rPr>
+          <w:rFonts w:ascii="Consolas" w:hAnsi="Consolas"/>
+          <w:i/>
+          <w:iCs/>
+          <w:color w:val="808080"/>
+        </w:rPr>
+        <w:br/>
+        <w:t xml:space="preserve">    </w:t>
+      </w:r>
+      <w:proofErr w:type="spellStart"/>
+      <w:r>
+        <w:rPr>
+          <w:rFonts w:ascii="Consolas" w:hAnsi="Consolas"/>
+          <w:color w:val="000000"/>
+        </w:rPr>
+        <w:t>mtc</w:t>
+      </w:r>
+      <w:proofErr w:type="spellEnd"/>
+      <w:r>
+        <w:rPr>
+          <w:rFonts w:ascii="Consolas" w:hAnsi="Consolas"/>
+          <w:color w:val="000000"/>
+        </w:rPr>
+        <w:t xml:space="preserve"> = </w:t>
+      </w:r>
+      <w:r>
+        <w:rPr>
+          <w:rFonts w:ascii="Consolas" w:hAnsi="Consolas"/>
+          <w:b/>
+          <w:bCs/>
+          <w:color w:val="000080"/>
+        </w:rPr>
+        <w:t xml:space="preserve">new </w:t>
+      </w:r>
+      <w:proofErr w:type="spellStart"/>
+      <w:r>
+        <w:rPr>
+          <w:rFonts w:ascii="Consolas" w:hAnsi="Consolas"/>
+          <w:color w:val="000000"/>
+        </w:rPr>
+        <w:t>TipoCambio</w:t>
+      </w:r>
+      <w:proofErr w:type="spellEnd"/>
+      <w:r>
+        <w:rPr>
+          <w:rFonts w:ascii="Consolas" w:hAnsi="Consolas"/>
+          <w:color w:val="000000"/>
+        </w:rPr>
+        <w:t>(</w:t>
+      </w:r>
+      <w:proofErr w:type="spellStart"/>
+      <w:r>
+        <w:rPr>
+          <w:rFonts w:ascii="Consolas" w:hAnsi="Consolas"/>
+          <w:color w:val="000000"/>
+        </w:rPr>
+        <w:t>key,valor</w:t>
+      </w:r>
+      <w:proofErr w:type="spellEnd"/>
+      <w:r>
+        <w:rPr>
+          <w:rFonts w:ascii="Consolas" w:hAnsi="Consolas"/>
+          <w:color w:val="000000"/>
+        </w:rPr>
+        <w:t>);</w:t>
+      </w:r>
+      <w:r>
+        <w:rPr>
+          <w:rFonts w:ascii="Consolas" w:hAnsi="Consolas"/>
+          <w:color w:val="000000"/>
+        </w:rPr>
+        <w:br/>
+        <w:t xml:space="preserve">    </w:t>
+      </w:r>
+      <w:r>
+        <w:rPr>
+          <w:rFonts w:ascii="Consolas" w:hAnsi="Consolas"/>
+          <w:i/>
+          <w:iCs/>
+          <w:color w:val="808080"/>
+        </w:rPr>
+        <w:t>//adiciona a respuesta</w:t>
+      </w:r>
+      <w:r>
+        <w:rPr>
+          <w:rFonts w:ascii="Consolas" w:hAnsi="Consolas"/>
+          <w:i/>
+          <w:iCs/>
+          <w:color w:val="808080"/>
+        </w:rPr>
+        <w:br/>
+        <w:t xml:space="preserve">    </w:t>
+      </w:r>
+      <w:proofErr w:type="spellStart"/>
+      <w:r>
+        <w:rPr>
+          <w:rFonts w:ascii="Consolas" w:hAnsi="Consolas"/>
+          <w:color w:val="660E7A"/>
+        </w:rPr>
+        <w:t>mr</w:t>
+      </w:r>
+      <w:r>
+        <w:rPr>
+          <w:rFonts w:ascii="Consolas" w:hAnsi="Consolas"/>
+          <w:color w:val="000000"/>
+        </w:rPr>
+        <w:t>.add</w:t>
+      </w:r>
+      <w:proofErr w:type="spellEnd"/>
+      <w:r>
+        <w:rPr>
+          <w:rFonts w:ascii="Consolas" w:hAnsi="Consolas"/>
+          <w:color w:val="000000"/>
+        </w:rPr>
+        <w:t>(</w:t>
+      </w:r>
+      <w:proofErr w:type="spellStart"/>
+      <w:r>
+        <w:rPr>
+          <w:rFonts w:ascii="Consolas" w:hAnsi="Consolas"/>
+          <w:color w:val="000000"/>
+        </w:rPr>
+        <w:t>mtc</w:t>
+      </w:r>
+      <w:proofErr w:type="spellEnd"/>
+      <w:r>
+        <w:rPr>
+          <w:rFonts w:ascii="Consolas" w:hAnsi="Consolas"/>
+          <w:color w:val="000000"/>
+        </w:rPr>
+        <w:t>);</w:t>
+      </w:r>
+      <w:r>
+        <w:rPr>
+          <w:rFonts w:ascii="Consolas" w:hAnsi="Consolas"/>
+          <w:color w:val="000000"/>
+        </w:rPr>
+        <w:br/>
+        <w:t xml:space="preserve">    </w:t>
+      </w:r>
+      <w:r>
+        <w:rPr>
+          <w:rFonts w:ascii="Consolas" w:hAnsi="Consolas"/>
+          <w:i/>
+          <w:iCs/>
+          <w:color w:val="808080"/>
+        </w:rPr>
+        <w:t>//</w:t>
+      </w:r>
+      <w:proofErr w:type="spellStart"/>
+      <w:r>
+        <w:rPr>
+          <w:rFonts w:ascii="Consolas" w:hAnsi="Consolas"/>
+          <w:i/>
+          <w:iCs/>
+          <w:color w:val="808080"/>
+        </w:rPr>
+        <w:t>Log.d</w:t>
+      </w:r>
+      <w:proofErr w:type="spellEnd"/>
+      <w:r>
+        <w:rPr>
+          <w:rFonts w:ascii="Consolas" w:hAnsi="Consolas"/>
+          <w:i/>
+          <w:iCs/>
+          <w:color w:val="808080"/>
+        </w:rPr>
+        <w:t>("</w:t>
+      </w:r>
+      <w:proofErr w:type="spellStart"/>
+      <w:r>
+        <w:rPr>
+          <w:rFonts w:ascii="Consolas" w:hAnsi="Consolas"/>
+          <w:i/>
+          <w:iCs/>
+          <w:color w:val="808080"/>
+        </w:rPr>
+        <w:t>keys</w:t>
+      </w:r>
+      <w:proofErr w:type="spellEnd"/>
+      <w:r>
+        <w:rPr>
+          <w:rFonts w:ascii="Consolas" w:hAnsi="Consolas"/>
+          <w:i/>
+          <w:iCs/>
+          <w:color w:val="808080"/>
+        </w:rPr>
+        <w:t xml:space="preserve">", </w:t>
+      </w:r>
+      <w:proofErr w:type="spellStart"/>
+      <w:r>
+        <w:rPr>
+          <w:rFonts w:ascii="Consolas" w:hAnsi="Consolas"/>
+          <w:i/>
+          <w:iCs/>
+          <w:color w:val="808080"/>
+        </w:rPr>
+        <w:t>key</w:t>
+      </w:r>
+      <w:proofErr w:type="spellEnd"/>
+      <w:r>
+        <w:rPr>
+          <w:rFonts w:ascii="Consolas" w:hAnsi="Consolas"/>
+          <w:i/>
+          <w:iCs/>
+          <w:color w:val="808080"/>
+        </w:rPr>
+        <w:t>);</w:t>
+      </w:r>
+      <w:r>
+        <w:rPr>
+          <w:rFonts w:ascii="Consolas" w:hAnsi="Consolas"/>
+          <w:i/>
+          <w:iCs/>
+          <w:color w:val="808080"/>
+        </w:rPr>
+        <w:br/>
+      </w:r>
+      <w:r>
+        <w:rPr>
+          <w:rFonts w:ascii="Consolas" w:hAnsi="Consolas"/>
+          <w:color w:val="000000"/>
+        </w:rPr>
+        <w:t>}</w:t>
+      </w:r>
+    </w:p>
+    <w:p>
+      <w:pPr>
+        <w:pBdr>
+          <w:top w:val="single" w:sz="18" w:space="1" w:color="auto"/>
+          <w:left w:val="single" w:sz="18" w:space="4" w:color="auto"/>
+          <w:bottom w:val="single" w:sz="18" w:space="1" w:color="auto"/>
+          <w:right w:val="single" w:sz="18" w:space="4" w:color="auto"/>
+        </w:pBdr>
+      </w:pPr>
+      <w:r>
+        <w:t>…</w:t>
+      </w:r>
+    </w:p>
+    <w:p/>
+    <w:p>
+      <w:pPr>
+        <w:pStyle w:val="Ttulo2"/>
+      </w:pPr>
+      <w:r>
+        <w:lastRenderedPageBreak/>
+        <w:t>Conexión a base de datos</w:t>
+      </w:r>
+    </w:p>
+    <w:p>
+      <w:pPr>
+        <w:pStyle w:val="Ttulo3"/>
+      </w:pPr>
+      <w:r>
+        <w:t>Uso de librería</w:t>
+      </w:r>
+    </w:p>
+    <w:p>
+      <w:r>
+        <w:t>La base de datos seleccionada será la versión de Sqlite3 para Android</w:t>
+      </w:r>
+    </w:p>
+    <w:p>
+      <w:bookmarkStart w:id="31" w:name="_GoBack"/>
+      <w:bookmarkEnd w:id="31"/>
+    </w:p>
+    <w:p/>
     <w:sectPr>
-      <w:footerReference w:type="default" r:id="rId12"/>
+      <w:footerReference w:type="default" r:id="rId15"/>
       <w:pgSz w:w="11906" w:h="16838"/>
       <w:pgMar w:top="1417" w:right="1701" w:bottom="1417" w:left="1701" w:header="708" w:footer="708" w:gutter="0"/>
       <w:pgNumType w:start="0"/>
@@ -7210,7 +9711,7 @@
         <w:szCs w:val="24"/>
         <w:lang w:val="es-ES"/>
       </w:rPr>
-      <w:t>7</w:t>
+      <w:t>9</w:t>
     </w:r>
     <w:r>
       <w:rPr>
@@ -7261,7 +9762,7 @@
         <w:szCs w:val="24"/>
         <w:lang w:val="es-ES"/>
       </w:rPr>
-      <w:t>7</w:t>
+      <w:t>9</w:t>
     </w:r>
     <w:r>
       <w:rPr>
@@ -7623,6 +10124,95 @@
     </w:lvl>
   </w:abstractNum>
   <w:abstractNum w:abstractNumId="3" w15:restartNumberingAfterBreak="0">
+    <w:nsid w:val="7814666C"/>
+    <w:multiLevelType w:val="hybridMultilevel"/>
+    <w:tmpl w:val="F698DC7E"/>
+    <w:lvl w:ilvl="0" w:tplc="FAB6D0AC">
+      <w:start w:val="1"/>
+      <w:numFmt w:val="decimal"/>
+      <w:lvlText w:val="%1."/>
+      <w:lvlJc w:val="left"/>
+      <w:pPr>
+        <w:ind w:left="720" w:hanging="360"/>
+      </w:pPr>
+      <w:rPr>
+        <w:rFonts w:hint="default"/>
+      </w:rPr>
+    </w:lvl>
+    <w:lvl w:ilvl="1" w:tplc="280A0019">
+      <w:start w:val="1"/>
+      <w:numFmt w:val="lowerLetter"/>
+      <w:lvlText w:val="%2."/>
+      <w:lvlJc w:val="left"/>
+      <w:pPr>
+        <w:ind w:left="1440" w:hanging="360"/>
+      </w:pPr>
+    </w:lvl>
+    <w:lvl w:ilvl="2" w:tplc="280A001B" w:tentative="1">
+      <w:start w:val="1"/>
+      <w:numFmt w:val="lowerRoman"/>
+      <w:lvlText w:val="%3."/>
+      <w:lvlJc w:val="right"/>
+      <w:pPr>
+        <w:ind w:left="2160" w:hanging="180"/>
+      </w:pPr>
+    </w:lvl>
+    <w:lvl w:ilvl="3" w:tplc="280A000F" w:tentative="1">
+      <w:start w:val="1"/>
+      <w:numFmt w:val="decimal"/>
+      <w:lvlText w:val="%4."/>
+      <w:lvlJc w:val="left"/>
+      <w:pPr>
+        <w:ind w:left="2880" w:hanging="360"/>
+      </w:pPr>
+    </w:lvl>
+    <w:lvl w:ilvl="4" w:tplc="280A0019" w:tentative="1">
+      <w:start w:val="1"/>
+      <w:numFmt w:val="lowerLetter"/>
+      <w:lvlText w:val="%5."/>
+      <w:lvlJc w:val="left"/>
+      <w:pPr>
+        <w:ind w:left="3600" w:hanging="360"/>
+      </w:pPr>
+    </w:lvl>
+    <w:lvl w:ilvl="5" w:tplc="280A001B" w:tentative="1">
+      <w:start w:val="1"/>
+      <w:numFmt w:val="lowerRoman"/>
+      <w:lvlText w:val="%6."/>
+      <w:lvlJc w:val="right"/>
+      <w:pPr>
+        <w:ind w:left="4320" w:hanging="180"/>
+      </w:pPr>
+    </w:lvl>
+    <w:lvl w:ilvl="6" w:tplc="280A000F" w:tentative="1">
+      <w:start w:val="1"/>
+      <w:numFmt w:val="decimal"/>
+      <w:lvlText w:val="%7."/>
+      <w:lvlJc w:val="left"/>
+      <w:pPr>
+        <w:ind w:left="5040" w:hanging="360"/>
+      </w:pPr>
+    </w:lvl>
+    <w:lvl w:ilvl="7" w:tplc="280A0019" w:tentative="1">
+      <w:start w:val="1"/>
+      <w:numFmt w:val="lowerLetter"/>
+      <w:lvlText w:val="%8."/>
+      <w:lvlJc w:val="left"/>
+      <w:pPr>
+        <w:ind w:left="5760" w:hanging="360"/>
+      </w:pPr>
+    </w:lvl>
+    <w:lvl w:ilvl="8" w:tplc="280A001B" w:tentative="1">
+      <w:start w:val="1"/>
+      <w:numFmt w:val="lowerRoman"/>
+      <w:lvlText w:val="%9."/>
+      <w:lvlJc w:val="right"/>
+      <w:pPr>
+        <w:ind w:left="6480" w:hanging="180"/>
+      </w:pPr>
+    </w:lvl>
+  </w:abstractNum>
+  <w:abstractNum w:abstractNumId="4" w15:restartNumberingAfterBreak="0">
     <w:nsid w:val="79F45DF6"/>
     <w:multiLevelType w:val="hybridMultilevel"/>
     <w:tmpl w:val="FD94C8CA"/>
@@ -7718,6 +10308,9 @@
     <w:abstractNumId w:val="1"/>
   </w:num>
   <w:num w:numId="4">
+    <w:abstractNumId w:val="4"/>
+  </w:num>
+  <w:num w:numId="5">
     <w:abstractNumId w:val="3"/>
   </w:num>
 </w:numbering>
@@ -8817,7 +11410,7 @@
 </file>
 
 <file path=customXml/itemProps2.xml><?xml version="1.0" encoding="utf-8"?>
-<ds:datastoreItem xmlns:ds="http://schemas.openxmlformats.org/officeDocument/2006/customXml" ds:itemID="{05F9D214-DE67-4B45-870E-591B42333534}">
+<ds:datastoreItem xmlns:ds="http://schemas.openxmlformats.org/officeDocument/2006/customXml" ds:itemID="{47AD153D-4495-4B21-A4DB-0C984D96D2FE}">
   <ds:schemaRefs>
     <ds:schemaRef ds:uri="http://schemas.openxmlformats.org/officeDocument/2006/bibliography"/>
   </ds:schemaRefs>

</xml_diff>

<commit_message>
+completa implementacion de consulta web +adiciona filtro de monedas en consulta a base de datos en Cambiador.java +mejora ActualizaTC parausar iterador y buscar monedas que el usuario ya habia seleccionado par visualizar +creacion de la actividad configurar.java
</commit_message>
<xml_diff>
--- a/Analisis.docx
+++ b/Analisis.docx
@@ -209,6 +209,7 @@
                                       <w:calendar w:val="gregorian"/>
                                     </w:date>
                                   </w:sdtPr>
+                                  <w:sdtEndPr/>
                                   <w:sdtContent>
                                     <w:p>
                                       <w:pPr>
@@ -295,6 +296,7 @@
                                     <w:dataBinding w:prefixMappings="xmlns:ns0='http://schemas.openxmlformats.org/package/2006/metadata/core-properties' xmlns:ns1='http://purl.org/dc/elements/1.1/'" w:xpath="/ns0:coreProperties[1]/ns1:creator[1]" w:storeItemID="{6C3C8BC8-F283-45AE-878A-BAB7291924A1}"/>
                                     <w:text/>
                                   </w:sdtPr>
+                                  <w:sdtEndPr/>
                                   <w:sdtContent>
                                     <w:p>
                                       <w:pPr>
@@ -347,6 +349,7 @@
                                     <w:dataBinding w:prefixMappings="xmlns:ns0='http://schemas.openxmlformats.org/officeDocument/2006/extended-properties'" w:xpath="/ns0:Properties[1]/ns0:Company[1]" w:storeItemID="{6668398D-A668-4E3E-A5EB-62B293D839F1}"/>
                                     <w:text/>
                                   </w:sdtPr>
+                                  <w:sdtEndPr/>
                                   <w:sdtContent>
                                     <w:p>
                                       <w:pPr>
@@ -382,6 +385,7 @@
                                       <w:calendar w:val="gregorian"/>
                                     </w:date>
                                   </w:sdtPr>
+                                  <w:sdtEndPr/>
                                   <w:sdtContent>
                                     <w:p>
                                       <w:pPr>
@@ -677,6 +681,7 @@
                                   <w:dataBinding w:prefixMappings="xmlns:ns0='http://schemas.openxmlformats.org/package/2006/metadata/core-properties' xmlns:ns1='http://purl.org/dc/elements/1.1/'" w:xpath="/ns0:coreProperties[1]/ns1:title[1]" w:storeItemID="{6C3C8BC8-F283-45AE-878A-BAB7291924A1}"/>
                                   <w:text/>
                                 </w:sdtPr>
+                                <w:sdtEndPr/>
                                 <w:sdtContent>
                                   <w:p>
                                     <w:pPr>
@@ -876,8 +881,6 @@
         <w:fldChar w:fldCharType="separate"/>
       </w:r>
     </w:p>
-    <w:bookmarkStart w:id="0" w:name="_GoBack"/>
-    <w:bookmarkEnd w:id="0"/>
     <w:p>
       <w:pPr>
         <w:pStyle w:val="TDC1"/>
@@ -891,123 +894,78 @@
           <w:lang w:eastAsia="es-PE"/>
         </w:rPr>
       </w:pPr>
-      <w:r>
-        <w:rPr>
-          <w:rStyle w:val="Hipervnculo"/>
-          <w:noProof/>
-        </w:rPr>
-        <w:fldChar w:fldCharType="begin"/>
-      </w:r>
-      <w:r>
-        <w:rPr>
-          <w:rStyle w:val="Hipervnculo"/>
-          <w:noProof/>
-        </w:rPr>
-        <w:instrText xml:space="preserve"> </w:instrText>
-      </w:r>
-      <w:r>
-        <w:rPr>
-          <w:noProof/>
-        </w:rPr>
-        <w:instrText>HYPERLINK \l "_Toc48406883"</w:instrText>
-      </w:r>
-      <w:r>
-        <w:rPr>
-          <w:rStyle w:val="Hipervnculo"/>
-          <w:noProof/>
-        </w:rPr>
-        <w:instrText xml:space="preserve"> </w:instrText>
-      </w:r>
-      <w:r>
-        <w:rPr>
-          <w:rStyle w:val="Hipervnculo"/>
-          <w:noProof/>
-        </w:rPr>
-      </w:r>
-      <w:r>
-        <w:rPr>
-          <w:rStyle w:val="Hipervnculo"/>
-          <w:noProof/>
-        </w:rPr>
-        <w:fldChar w:fldCharType="separate"/>
-      </w:r>
-      <w:r>
-        <w:rPr>
-          <w:rStyle w:val="Hipervnculo"/>
-          <w:noProof/>
-        </w:rPr>
-        <w:t>1.</w:t>
-      </w:r>
-      <w:r>
-        <w:rPr>
-          <w:rFonts w:asciiTheme="minorHAnsi" w:eastAsiaTheme="minorEastAsia" w:hAnsiTheme="minorHAnsi"/>
-          <w:noProof/>
-          <w:lang w:eastAsia="es-PE"/>
-        </w:rPr>
-        <w:tab/>
-      </w:r>
-      <w:r>
-        <w:rPr>
-          <w:rStyle w:val="Hipervnculo"/>
-          <w:noProof/>
-        </w:rPr>
-        <w:t>Introducción</w:t>
-      </w:r>
-      <w:r>
-        <w:rPr>
-          <w:noProof/>
-          <w:webHidden/>
-        </w:rPr>
-        <w:tab/>
-      </w:r>
-      <w:r>
-        <w:rPr>
-          <w:noProof/>
-          <w:webHidden/>
-        </w:rPr>
-        <w:fldChar w:fldCharType="begin"/>
-      </w:r>
-      <w:r>
-        <w:rPr>
-          <w:noProof/>
-          <w:webHidden/>
-        </w:rPr>
-        <w:instrText xml:space="preserve"> PAGEREF _Toc48406883 \h </w:instrText>
-      </w:r>
-      <w:r>
-        <w:rPr>
-          <w:noProof/>
-          <w:webHidden/>
-        </w:rPr>
-      </w:r>
-      <w:r>
-        <w:rPr>
-          <w:noProof/>
-          <w:webHidden/>
-        </w:rPr>
-        <w:fldChar w:fldCharType="separate"/>
-      </w:r>
-      <w:r>
-        <w:rPr>
-          <w:noProof/>
-          <w:webHidden/>
-        </w:rPr>
-        <w:t>3</w:t>
-      </w:r>
-      <w:r>
-        <w:rPr>
-          <w:noProof/>
-          <w:webHidden/>
-        </w:rPr>
-        <w:fldChar w:fldCharType="end"/>
-      </w:r>
-      <w:r>
-        <w:rPr>
-          <w:rStyle w:val="Hipervnculo"/>
-          <w:noProof/>
-        </w:rPr>
-        <w:fldChar w:fldCharType="end"/>
-      </w:r>
+      <w:hyperlink w:anchor="_Toc48509416" w:history="1">
+        <w:r>
+          <w:rPr>
+            <w:rStyle w:val="Hipervnculo"/>
+            <w:noProof/>
+          </w:rPr>
+          <w:t>1.</w:t>
+        </w:r>
+        <w:r>
+          <w:rPr>
+            <w:rFonts w:asciiTheme="minorHAnsi" w:eastAsiaTheme="minorEastAsia" w:hAnsiTheme="minorHAnsi"/>
+            <w:noProof/>
+            <w:lang w:eastAsia="es-PE"/>
+          </w:rPr>
+          <w:tab/>
+        </w:r>
+        <w:r>
+          <w:rPr>
+            <w:rStyle w:val="Hipervnculo"/>
+            <w:noProof/>
+          </w:rPr>
+          <w:t>Introducción</w:t>
+        </w:r>
+        <w:r>
+          <w:rPr>
+            <w:noProof/>
+            <w:webHidden/>
+          </w:rPr>
+          <w:tab/>
+        </w:r>
+        <w:r>
+          <w:rPr>
+            <w:noProof/>
+            <w:webHidden/>
+          </w:rPr>
+          <w:fldChar w:fldCharType="begin"/>
+        </w:r>
+        <w:r>
+          <w:rPr>
+            <w:noProof/>
+            <w:webHidden/>
+          </w:rPr>
+          <w:instrText xml:space="preserve"> PAGEREF _Toc48509416 \h </w:instrText>
+        </w:r>
+        <w:r>
+          <w:rPr>
+            <w:noProof/>
+            <w:webHidden/>
+          </w:rPr>
+        </w:r>
+        <w:r>
+          <w:rPr>
+            <w:noProof/>
+            <w:webHidden/>
+          </w:rPr>
+          <w:fldChar w:fldCharType="separate"/>
+        </w:r>
+        <w:r>
+          <w:rPr>
+            <w:noProof/>
+            <w:webHidden/>
+          </w:rPr>
+          <w:t>3</w:t>
+        </w:r>
+        <w:r>
+          <w:rPr>
+            <w:noProof/>
+            <w:webHidden/>
+          </w:rPr>
+          <w:fldChar w:fldCharType="end"/>
+        </w:r>
+      </w:hyperlink>
     </w:p>
     <w:p>
       <w:pPr>
@@ -1022,7 +980,7 @@
           <w:lang w:eastAsia="es-PE"/>
         </w:rPr>
       </w:pPr>
-      <w:hyperlink w:anchor="_Toc48406884" w:history="1">
+      <w:hyperlink w:anchor="_Toc48509417" w:history="1">
         <w:r>
           <w:rPr>
             <w:rStyle w:val="Hipervnculo"/>
@@ -1064,7 +1022,7 @@
             <w:noProof/>
             <w:webHidden/>
           </w:rPr>
-          <w:instrText xml:space="preserve"> PAGEREF _Toc48406884 \h </w:instrText>
+          <w:instrText xml:space="preserve"> PAGEREF _Toc48509417 \h </w:instrText>
         </w:r>
         <w:r>
           <w:rPr>
@@ -1108,7 +1066,7 @@
           <w:lang w:eastAsia="es-PE"/>
         </w:rPr>
       </w:pPr>
-      <w:hyperlink w:anchor="_Toc48406885" w:history="1">
+      <w:hyperlink w:anchor="_Toc48509418" w:history="1">
         <w:r>
           <w:rPr>
             <w:rStyle w:val="Hipervnculo"/>
@@ -1150,7 +1108,7 @@
             <w:noProof/>
             <w:webHidden/>
           </w:rPr>
-          <w:instrText xml:space="preserve"> PAGEREF _Toc48406885 \h </w:instrText>
+          <w:instrText xml:space="preserve"> PAGEREF _Toc48509418 \h </w:instrText>
         </w:r>
         <w:r>
           <w:rPr>
@@ -1194,7 +1152,7 @@
           <w:lang w:eastAsia="es-PE"/>
         </w:rPr>
       </w:pPr>
-      <w:hyperlink w:anchor="_Toc48406886" w:history="1">
+      <w:hyperlink w:anchor="_Toc48509419" w:history="1">
         <w:r>
           <w:rPr>
             <w:rStyle w:val="Hipervnculo"/>
@@ -1236,7 +1194,7 @@
             <w:noProof/>
             <w:webHidden/>
           </w:rPr>
-          <w:instrText xml:space="preserve"> PAGEREF _Toc48406886 \h </w:instrText>
+          <w:instrText xml:space="preserve"> PAGEREF _Toc48509419 \h </w:instrText>
         </w:r>
         <w:r>
           <w:rPr>
@@ -1280,7 +1238,7 @@
           <w:lang w:eastAsia="es-PE"/>
         </w:rPr>
       </w:pPr>
-      <w:hyperlink w:anchor="_Toc48406887" w:history="1">
+      <w:hyperlink w:anchor="_Toc48509420" w:history="1">
         <w:r>
           <w:rPr>
             <w:rStyle w:val="Hipervnculo"/>
@@ -1322,7 +1280,7 @@
             <w:noProof/>
             <w:webHidden/>
           </w:rPr>
-          <w:instrText xml:space="preserve"> PAGEREF _Toc48406887 \h </w:instrText>
+          <w:instrText xml:space="preserve"> PAGEREF _Toc48509420 \h </w:instrText>
         </w:r>
         <w:r>
           <w:rPr>
@@ -1366,7 +1324,7 @@
           <w:lang w:eastAsia="es-PE"/>
         </w:rPr>
       </w:pPr>
-      <w:hyperlink w:anchor="_Toc48406888" w:history="1">
+      <w:hyperlink w:anchor="_Toc48509421" w:history="1">
         <w:r>
           <w:rPr>
             <w:rStyle w:val="Hipervnculo"/>
@@ -1408,7 +1366,7 @@
             <w:noProof/>
             <w:webHidden/>
           </w:rPr>
-          <w:instrText xml:space="preserve"> PAGEREF _Toc48406888 \h </w:instrText>
+          <w:instrText xml:space="preserve"> PAGEREF _Toc48509421 \h </w:instrText>
         </w:r>
         <w:r>
           <w:rPr>
@@ -1452,7 +1410,7 @@
           <w:lang w:eastAsia="es-PE"/>
         </w:rPr>
       </w:pPr>
-      <w:hyperlink w:anchor="_Toc48406889" w:history="1">
+      <w:hyperlink w:anchor="_Toc48509422" w:history="1">
         <w:r>
           <w:rPr>
             <w:rStyle w:val="Hipervnculo"/>
@@ -1494,7 +1452,7 @@
             <w:noProof/>
             <w:webHidden/>
           </w:rPr>
-          <w:instrText xml:space="preserve"> PAGEREF _Toc48406889 \h </w:instrText>
+          <w:instrText xml:space="preserve"> PAGEREF _Toc48509422 \h </w:instrText>
         </w:r>
         <w:r>
           <w:rPr>
@@ -1538,7 +1496,7 @@
           <w:lang w:eastAsia="es-PE"/>
         </w:rPr>
       </w:pPr>
-      <w:hyperlink w:anchor="_Toc48406890" w:history="1">
+      <w:hyperlink w:anchor="_Toc48509423" w:history="1">
         <w:r>
           <w:rPr>
             <w:rStyle w:val="Hipervnculo"/>
@@ -1580,7 +1538,7 @@
             <w:noProof/>
             <w:webHidden/>
           </w:rPr>
-          <w:instrText xml:space="preserve"> PAGEREF _Toc48406890 \h </w:instrText>
+          <w:instrText xml:space="preserve"> PAGEREF _Toc48509423 \h </w:instrText>
         </w:r>
         <w:r>
           <w:rPr>
@@ -1624,7 +1582,7 @@
           <w:lang w:eastAsia="es-PE"/>
         </w:rPr>
       </w:pPr>
-      <w:hyperlink w:anchor="_Toc48406891" w:history="1">
+      <w:hyperlink w:anchor="_Toc48509424" w:history="1">
         <w:r>
           <w:rPr>
             <w:rStyle w:val="Hipervnculo"/>
@@ -1666,7 +1624,7 @@
             <w:noProof/>
             <w:webHidden/>
           </w:rPr>
-          <w:instrText xml:space="preserve"> PAGEREF _Toc48406891 \h </w:instrText>
+          <w:instrText xml:space="preserve"> PAGEREF _Toc48509424 \h </w:instrText>
         </w:r>
         <w:r>
           <w:rPr>
@@ -1710,7 +1668,7 @@
           <w:lang w:eastAsia="es-PE"/>
         </w:rPr>
       </w:pPr>
-      <w:hyperlink w:anchor="_Toc48406892" w:history="1">
+      <w:hyperlink w:anchor="_Toc48509425" w:history="1">
         <w:r>
           <w:rPr>
             <w:rStyle w:val="Hipervnculo"/>
@@ -1752,7 +1710,7 @@
             <w:noProof/>
             <w:webHidden/>
           </w:rPr>
-          <w:instrText xml:space="preserve"> PAGEREF _Toc48406892 \h </w:instrText>
+          <w:instrText xml:space="preserve"> PAGEREF _Toc48509425 \h </w:instrText>
         </w:r>
         <w:r>
           <w:rPr>
@@ -1796,7 +1754,7 @@
           <w:lang w:eastAsia="es-PE"/>
         </w:rPr>
       </w:pPr>
-      <w:hyperlink w:anchor="_Toc48406893" w:history="1">
+      <w:hyperlink w:anchor="_Toc48509426" w:history="1">
         <w:r>
           <w:rPr>
             <w:rStyle w:val="Hipervnculo"/>
@@ -1838,7 +1796,7 @@
             <w:noProof/>
             <w:webHidden/>
           </w:rPr>
-          <w:instrText xml:space="preserve"> PAGEREF _Toc48406893 \h </w:instrText>
+          <w:instrText xml:space="preserve"> PAGEREF _Toc48509426 \h </w:instrText>
         </w:r>
         <w:r>
           <w:rPr>
@@ -1882,7 +1840,7 @@
           <w:lang w:eastAsia="es-PE"/>
         </w:rPr>
       </w:pPr>
-      <w:hyperlink w:anchor="_Toc48406894" w:history="1">
+      <w:hyperlink w:anchor="_Toc48509427" w:history="1">
         <w:r>
           <w:rPr>
             <w:rStyle w:val="Hipervnculo"/>
@@ -1924,7 +1882,7 @@
             <w:noProof/>
             <w:webHidden/>
           </w:rPr>
-          <w:instrText xml:space="preserve"> PAGEREF _Toc48406894 \h </w:instrText>
+          <w:instrText xml:space="preserve"> PAGEREF _Toc48509427 \h </w:instrText>
         </w:r>
         <w:r>
           <w:rPr>
@@ -1968,7 +1926,7 @@
           <w:lang w:eastAsia="es-PE"/>
         </w:rPr>
       </w:pPr>
-      <w:hyperlink w:anchor="_Toc48406895" w:history="1">
+      <w:hyperlink w:anchor="_Toc48509428" w:history="1">
         <w:r>
           <w:rPr>
             <w:rStyle w:val="Hipervnculo"/>
@@ -2010,7 +1968,7 @@
             <w:noProof/>
             <w:webHidden/>
           </w:rPr>
-          <w:instrText xml:space="preserve"> PAGEREF _Toc48406895 \h </w:instrText>
+          <w:instrText xml:space="preserve"> PAGEREF _Toc48509428 \h </w:instrText>
         </w:r>
         <w:r>
           <w:rPr>
@@ -2054,7 +2012,7 @@
           <w:lang w:eastAsia="es-PE"/>
         </w:rPr>
       </w:pPr>
-      <w:hyperlink w:anchor="_Toc48406896" w:history="1">
+      <w:hyperlink w:anchor="_Toc48509429" w:history="1">
         <w:r>
           <w:rPr>
             <w:rStyle w:val="Hipervnculo"/>
@@ -2096,7 +2054,7 @@
             <w:noProof/>
             <w:webHidden/>
           </w:rPr>
-          <w:instrText xml:space="preserve"> PAGEREF _Toc48406896 \h </w:instrText>
+          <w:instrText xml:space="preserve"> PAGEREF _Toc48509429 \h </w:instrText>
         </w:r>
         <w:r>
           <w:rPr>
@@ -2140,7 +2098,7 @@
           <w:lang w:eastAsia="es-PE"/>
         </w:rPr>
       </w:pPr>
-      <w:hyperlink w:anchor="_Toc48406897" w:history="1">
+      <w:hyperlink w:anchor="_Toc48509430" w:history="1">
         <w:r>
           <w:rPr>
             <w:rStyle w:val="Hipervnculo"/>
@@ -2182,7 +2140,7 @@
             <w:noProof/>
             <w:webHidden/>
           </w:rPr>
-          <w:instrText xml:space="preserve"> PAGEREF _Toc48406897 \h </w:instrText>
+          <w:instrText xml:space="preserve"> PAGEREF _Toc48509430 \h </w:instrText>
         </w:r>
         <w:r>
           <w:rPr>
@@ -2226,7 +2184,7 @@
           <w:lang w:eastAsia="es-PE"/>
         </w:rPr>
       </w:pPr>
-      <w:hyperlink w:anchor="_Toc48406898" w:history="1">
+      <w:hyperlink w:anchor="_Toc48509431" w:history="1">
         <w:r>
           <w:rPr>
             <w:rStyle w:val="Hipervnculo"/>
@@ -2268,7 +2226,7 @@
             <w:noProof/>
             <w:webHidden/>
           </w:rPr>
-          <w:instrText xml:space="preserve"> PAGEREF _Toc48406898 \h </w:instrText>
+          <w:instrText xml:space="preserve"> PAGEREF _Toc48509431 \h </w:instrText>
         </w:r>
         <w:r>
           <w:rPr>
@@ -2312,7 +2270,7 @@
           <w:lang w:eastAsia="es-PE"/>
         </w:rPr>
       </w:pPr>
-      <w:hyperlink w:anchor="_Toc48406899" w:history="1">
+      <w:hyperlink w:anchor="_Toc48509432" w:history="1">
         <w:r>
           <w:rPr>
             <w:rStyle w:val="Hipervnculo"/>
@@ -2333,7 +2291,7 @@
             <w:rStyle w:val="Hipervnculo"/>
             <w:noProof/>
           </w:rPr>
-          <w:t>Diagrama de flujo de actividad de selección del usuario</w:t>
+          <w:t>Diagrama de flujo de actividad de configuración del usuario (Configurar)</w:t>
         </w:r>
         <w:r>
           <w:rPr>
@@ -2354,7 +2312,7 @@
             <w:noProof/>
             <w:webHidden/>
           </w:rPr>
-          <w:instrText xml:space="preserve"> PAGEREF _Toc48406899 \h </w:instrText>
+          <w:instrText xml:space="preserve"> PAGEREF _Toc48509432 \h </w:instrText>
         </w:r>
         <w:r>
           <w:rPr>
@@ -2375,6 +2333,92 @@
             <w:webHidden/>
           </w:rPr>
           <w:t>7</w:t>
+        </w:r>
+        <w:r>
+          <w:rPr>
+            <w:noProof/>
+            <w:webHidden/>
+          </w:rPr>
+          <w:fldChar w:fldCharType="end"/>
+        </w:r>
+      </w:hyperlink>
+    </w:p>
+    <w:p>
+      <w:pPr>
+        <w:pStyle w:val="TDC3"/>
+        <w:tabs>
+          <w:tab w:val="left" w:pos="1320"/>
+          <w:tab w:val="right" w:leader="dot" w:pos="8494"/>
+        </w:tabs>
+        <w:rPr>
+          <w:rFonts w:asciiTheme="minorHAnsi" w:eastAsiaTheme="minorEastAsia" w:hAnsiTheme="minorHAnsi"/>
+          <w:noProof/>
+          <w:lang w:eastAsia="es-PE"/>
+        </w:rPr>
+      </w:pPr>
+      <w:hyperlink w:anchor="_Toc48509433" w:history="1">
+        <w:r>
+          <w:rPr>
+            <w:rStyle w:val="Hipervnculo"/>
+            <w:noProof/>
+          </w:rPr>
+          <w:t>4.1.4.</w:t>
+        </w:r>
+        <w:r>
+          <w:rPr>
+            <w:rFonts w:asciiTheme="minorHAnsi" w:eastAsiaTheme="minorEastAsia" w:hAnsiTheme="minorHAnsi"/>
+            <w:noProof/>
+            <w:lang w:eastAsia="es-PE"/>
+          </w:rPr>
+          <w:tab/>
+        </w:r>
+        <w:r>
+          <w:rPr>
+            <w:rStyle w:val="Hipervnculo"/>
+            <w:noProof/>
+          </w:rPr>
+          <w:t>Diagrama de flujo de botones de actividad de configuración del usuario (Configurar)</w:t>
+        </w:r>
+        <w:r>
+          <w:rPr>
+            <w:noProof/>
+            <w:webHidden/>
+          </w:rPr>
+          <w:tab/>
+        </w:r>
+        <w:r>
+          <w:rPr>
+            <w:noProof/>
+            <w:webHidden/>
+          </w:rPr>
+          <w:fldChar w:fldCharType="begin"/>
+        </w:r>
+        <w:r>
+          <w:rPr>
+            <w:noProof/>
+            <w:webHidden/>
+          </w:rPr>
+          <w:instrText xml:space="preserve"> PAGEREF _Toc48509433 \h </w:instrText>
+        </w:r>
+        <w:r>
+          <w:rPr>
+            <w:noProof/>
+            <w:webHidden/>
+          </w:rPr>
+        </w:r>
+        <w:r>
+          <w:rPr>
+            <w:noProof/>
+            <w:webHidden/>
+          </w:rPr>
+          <w:fldChar w:fldCharType="separate"/>
+        </w:r>
+        <w:r>
+          <w:rPr>
+            <w:noProof/>
+            <w:webHidden/>
+          </w:rPr>
+          <w:t>8</w:t>
         </w:r>
         <w:r>
           <w:rPr>
@@ -2398,7 +2442,7 @@
           <w:lang w:eastAsia="es-PE"/>
         </w:rPr>
       </w:pPr>
-      <w:hyperlink w:anchor="_Toc48406900" w:history="1">
+      <w:hyperlink w:anchor="_Toc48509434" w:history="1">
         <w:r>
           <w:rPr>
             <w:rStyle w:val="Hipervnculo"/>
@@ -2440,7 +2484,7 @@
             <w:noProof/>
             <w:webHidden/>
           </w:rPr>
-          <w:instrText xml:space="preserve"> PAGEREF _Toc48406900 \h </w:instrText>
+          <w:instrText xml:space="preserve"> PAGEREF _Toc48509434 \h </w:instrText>
         </w:r>
         <w:r>
           <w:rPr>
@@ -2460,7 +2504,7 @@
             <w:noProof/>
             <w:webHidden/>
           </w:rPr>
-          <w:t>7</w:t>
+          <w:t>8</w:t>
         </w:r>
         <w:r>
           <w:rPr>
@@ -2484,7 +2528,7 @@
           <w:lang w:eastAsia="es-PE"/>
         </w:rPr>
       </w:pPr>
-      <w:hyperlink w:anchor="_Toc48406901" w:history="1">
+      <w:hyperlink w:anchor="_Toc48509435" w:history="1">
         <w:r>
           <w:rPr>
             <w:rStyle w:val="Hipervnculo"/>
@@ -2526,7 +2570,7 @@
             <w:noProof/>
             <w:webHidden/>
           </w:rPr>
-          <w:instrText xml:space="preserve"> PAGEREF _Toc48406901 \h </w:instrText>
+          <w:instrText xml:space="preserve"> PAGEREF _Toc48509435 \h </w:instrText>
         </w:r>
         <w:r>
           <w:rPr>
@@ -2546,7 +2590,7 @@
             <w:noProof/>
             <w:webHidden/>
           </w:rPr>
-          <w:t>7</w:t>
+          <w:t>8</w:t>
         </w:r>
         <w:r>
           <w:rPr>
@@ -2570,7 +2614,7 @@
           <w:lang w:eastAsia="es-PE"/>
         </w:rPr>
       </w:pPr>
-      <w:hyperlink w:anchor="_Toc48406902" w:history="1">
+      <w:hyperlink w:anchor="_Toc48509436" w:history="1">
         <w:r>
           <w:rPr>
             <w:rStyle w:val="Hipervnculo"/>
@@ -2612,7 +2656,7 @@
             <w:noProof/>
             <w:webHidden/>
           </w:rPr>
-          <w:instrText xml:space="preserve"> PAGEREF _Toc48406902 \h </w:instrText>
+          <w:instrText xml:space="preserve"> PAGEREF _Toc48509436 \h </w:instrText>
         </w:r>
         <w:r>
           <w:rPr>
@@ -2632,7 +2676,7 @@
             <w:noProof/>
             <w:webHidden/>
           </w:rPr>
-          <w:t>7</w:t>
+          <w:t>8</w:t>
         </w:r>
         <w:r>
           <w:rPr>
@@ -2656,7 +2700,7 @@
           <w:lang w:eastAsia="es-PE"/>
         </w:rPr>
       </w:pPr>
-      <w:hyperlink w:anchor="_Toc48406903" w:history="1">
+      <w:hyperlink w:anchor="_Toc48509437" w:history="1">
         <w:r>
           <w:rPr>
             <w:rStyle w:val="Hipervnculo"/>
@@ -2698,7 +2742,7 @@
             <w:noProof/>
             <w:webHidden/>
           </w:rPr>
-          <w:instrText xml:space="preserve"> PAGEREF _Toc48406903 \h </w:instrText>
+          <w:instrText xml:space="preserve"> PAGEREF _Toc48509437 \h </w:instrText>
         </w:r>
         <w:r>
           <w:rPr>
@@ -2718,7 +2762,7 @@
             <w:noProof/>
             <w:webHidden/>
           </w:rPr>
-          <w:t>8</w:t>
+          <w:t>9</w:t>
         </w:r>
         <w:r>
           <w:rPr>
@@ -2742,7 +2786,7 @@
           <w:lang w:eastAsia="es-PE"/>
         </w:rPr>
       </w:pPr>
-      <w:hyperlink w:anchor="_Toc48406904" w:history="1">
+      <w:hyperlink w:anchor="_Toc48509438" w:history="1">
         <w:r>
           <w:rPr>
             <w:rStyle w:val="Hipervnculo"/>
@@ -2784,7 +2828,7 @@
             <w:noProof/>
             <w:webHidden/>
           </w:rPr>
-          <w:instrText xml:space="preserve"> PAGEREF _Toc48406904 \h </w:instrText>
+          <w:instrText xml:space="preserve"> PAGEREF _Toc48509438 \h </w:instrText>
         </w:r>
         <w:r>
           <w:rPr>
@@ -2804,7 +2848,7 @@
             <w:noProof/>
             <w:webHidden/>
           </w:rPr>
-          <w:t>8</w:t>
+          <w:t>9</w:t>
         </w:r>
         <w:r>
           <w:rPr>
@@ -2828,7 +2872,7 @@
           <w:lang w:eastAsia="es-PE"/>
         </w:rPr>
       </w:pPr>
-      <w:hyperlink w:anchor="_Toc48406905" w:history="1">
+      <w:hyperlink w:anchor="_Toc48509439" w:history="1">
         <w:r>
           <w:rPr>
             <w:rStyle w:val="Hipervnculo"/>
@@ -2870,7 +2914,7 @@
             <w:noProof/>
             <w:webHidden/>
           </w:rPr>
-          <w:instrText xml:space="preserve"> PAGEREF _Toc48406905 \h </w:instrText>
+          <w:instrText xml:space="preserve"> PAGEREF _Toc48509439 \h </w:instrText>
         </w:r>
         <w:r>
           <w:rPr>
@@ -2890,7 +2934,7 @@
             <w:noProof/>
             <w:webHidden/>
           </w:rPr>
-          <w:t>8</w:t>
+          <w:t>9</w:t>
         </w:r>
         <w:r>
           <w:rPr>
@@ -2914,7 +2958,7 @@
           <w:lang w:eastAsia="es-PE"/>
         </w:rPr>
       </w:pPr>
-      <w:hyperlink w:anchor="_Toc48406906" w:history="1">
+      <w:hyperlink w:anchor="_Toc48509440" w:history="1">
         <w:r>
           <w:rPr>
             <w:rStyle w:val="Hipervnculo"/>
@@ -2956,7 +3000,7 @@
             <w:noProof/>
             <w:webHidden/>
           </w:rPr>
-          <w:instrText xml:space="preserve"> PAGEREF _Toc48406906 \h </w:instrText>
+          <w:instrText xml:space="preserve"> PAGEREF _Toc48509440 \h </w:instrText>
         </w:r>
         <w:r>
           <w:rPr>
@@ -2976,7 +3020,7 @@
             <w:noProof/>
             <w:webHidden/>
           </w:rPr>
-          <w:t>9</w:t>
+          <w:t>10</w:t>
         </w:r>
         <w:r>
           <w:rPr>
@@ -3000,7 +3044,7 @@
           <w:lang w:eastAsia="es-PE"/>
         </w:rPr>
       </w:pPr>
-      <w:hyperlink w:anchor="_Toc48406907" w:history="1">
+      <w:hyperlink w:anchor="_Toc48509441" w:history="1">
         <w:r>
           <w:rPr>
             <w:rStyle w:val="Hipervnculo"/>
@@ -3042,7 +3086,7 @@
             <w:noProof/>
             <w:webHidden/>
           </w:rPr>
-          <w:instrText xml:space="preserve"> PAGEREF _Toc48406907 \h </w:instrText>
+          <w:instrText xml:space="preserve"> PAGEREF _Toc48509441 \h </w:instrText>
         </w:r>
         <w:r>
           <w:rPr>
@@ -3062,7 +3106,7 @@
             <w:noProof/>
             <w:webHidden/>
           </w:rPr>
-          <w:t>9</w:t>
+          <w:t>10</w:t>
         </w:r>
         <w:r>
           <w:rPr>
@@ -3086,7 +3130,7 @@
           <w:lang w:eastAsia="es-PE"/>
         </w:rPr>
       </w:pPr>
-      <w:hyperlink w:anchor="_Toc48406908" w:history="1">
+      <w:hyperlink w:anchor="_Toc48509442" w:history="1">
         <w:r>
           <w:rPr>
             <w:rStyle w:val="Hipervnculo"/>
@@ -3128,7 +3172,7 @@
             <w:noProof/>
             <w:webHidden/>
           </w:rPr>
-          <w:instrText xml:space="preserve"> PAGEREF _Toc48406908 \h </w:instrText>
+          <w:instrText xml:space="preserve"> PAGEREF _Toc48509442 \h </w:instrText>
         </w:r>
         <w:r>
           <w:rPr>
@@ -3148,7 +3192,7 @@
             <w:noProof/>
             <w:webHidden/>
           </w:rPr>
-          <w:t>9</w:t>
+          <w:t>10</w:t>
         </w:r>
         <w:r>
           <w:rPr>
@@ -3172,7 +3216,7 @@
           <w:lang w:eastAsia="es-PE"/>
         </w:rPr>
       </w:pPr>
-      <w:hyperlink w:anchor="_Toc48406909" w:history="1">
+      <w:hyperlink w:anchor="_Toc48509443" w:history="1">
         <w:r>
           <w:rPr>
             <w:rStyle w:val="Hipervnculo"/>
@@ -3214,7 +3258,7 @@
             <w:noProof/>
             <w:webHidden/>
           </w:rPr>
-          <w:instrText xml:space="preserve"> PAGEREF _Toc48406909 \h </w:instrText>
+          <w:instrText xml:space="preserve"> PAGEREF _Toc48509443 \h </w:instrText>
         </w:r>
         <w:r>
           <w:rPr>
@@ -3234,7 +3278,7 @@
             <w:noProof/>
             <w:webHidden/>
           </w:rPr>
-          <w:t>9</w:t>
+          <w:t>10</w:t>
         </w:r>
         <w:r>
           <w:rPr>
@@ -3258,7 +3302,7 @@
           <w:lang w:eastAsia="es-PE"/>
         </w:rPr>
       </w:pPr>
-      <w:hyperlink w:anchor="_Toc48406910" w:history="1">
+      <w:hyperlink w:anchor="_Toc48509444" w:history="1">
         <w:r>
           <w:rPr>
             <w:rStyle w:val="Hipervnculo"/>
@@ -3300,7 +3344,7 @@
             <w:noProof/>
             <w:webHidden/>
           </w:rPr>
-          <w:instrText xml:space="preserve"> PAGEREF _Toc48406910 \h </w:instrText>
+          <w:instrText xml:space="preserve"> PAGEREF _Toc48509444 \h </w:instrText>
         </w:r>
         <w:r>
           <w:rPr>
@@ -3320,7 +3364,7 @@
             <w:noProof/>
             <w:webHidden/>
           </w:rPr>
-          <w:t>10</w:t>
+          <w:t>11</w:t>
         </w:r>
         <w:r>
           <w:rPr>
@@ -3344,7 +3388,7 @@
           <w:lang w:eastAsia="es-PE"/>
         </w:rPr>
       </w:pPr>
-      <w:hyperlink w:anchor="_Toc48406911" w:history="1">
+      <w:hyperlink w:anchor="_Toc48509445" w:history="1">
         <w:r>
           <w:rPr>
             <w:rStyle w:val="Hipervnculo"/>
@@ -3386,7 +3430,7 @@
             <w:noProof/>
             <w:webHidden/>
           </w:rPr>
-          <w:instrText xml:space="preserve"> PAGEREF _Toc48406911 \h </w:instrText>
+          <w:instrText xml:space="preserve"> PAGEREF _Toc48509445 \h </w:instrText>
         </w:r>
         <w:r>
           <w:rPr>
@@ -3406,7 +3450,7 @@
             <w:noProof/>
             <w:webHidden/>
           </w:rPr>
-          <w:t>10</w:t>
+          <w:t>11</w:t>
         </w:r>
         <w:r>
           <w:rPr>
@@ -3430,7 +3474,7 @@
           <w:lang w:eastAsia="es-PE"/>
         </w:rPr>
       </w:pPr>
-      <w:hyperlink w:anchor="_Toc48406912" w:history="1">
+      <w:hyperlink w:anchor="_Toc48509446" w:history="1">
         <w:r>
           <w:rPr>
             <w:rStyle w:val="Hipervnculo"/>
@@ -3472,7 +3516,7 @@
             <w:noProof/>
             <w:webHidden/>
           </w:rPr>
-          <w:instrText xml:space="preserve"> PAGEREF _Toc48406912 \h </w:instrText>
+          <w:instrText xml:space="preserve"> PAGEREF _Toc48509446 \h </w:instrText>
         </w:r>
         <w:r>
           <w:rPr>
@@ -3492,7 +3536,7 @@
             <w:noProof/>
             <w:webHidden/>
           </w:rPr>
-          <w:t>10</w:t>
+          <w:t>11</w:t>
         </w:r>
         <w:r>
           <w:rPr>
@@ -3516,7 +3560,7 @@
           <w:lang w:eastAsia="es-PE"/>
         </w:rPr>
       </w:pPr>
-      <w:hyperlink w:anchor="_Toc48406913" w:history="1">
+      <w:hyperlink w:anchor="_Toc48509447" w:history="1">
         <w:r>
           <w:rPr>
             <w:rStyle w:val="Hipervnculo"/>
@@ -3558,7 +3602,7 @@
             <w:noProof/>
             <w:webHidden/>
           </w:rPr>
-          <w:instrText xml:space="preserve"> PAGEREF _Toc48406913 \h </w:instrText>
+          <w:instrText xml:space="preserve"> PAGEREF _Toc48509447 \h </w:instrText>
         </w:r>
         <w:r>
           <w:rPr>
@@ -3578,7 +3622,7 @@
             <w:noProof/>
             <w:webHidden/>
           </w:rPr>
-          <w:t>10</w:t>
+          <w:t>11</w:t>
         </w:r>
         <w:r>
           <w:rPr>
@@ -3602,7 +3646,7 @@
           <w:lang w:eastAsia="es-PE"/>
         </w:rPr>
       </w:pPr>
-      <w:hyperlink w:anchor="_Toc48406914" w:history="1">
+      <w:hyperlink w:anchor="_Toc48509448" w:history="1">
         <w:r>
           <w:rPr>
             <w:rStyle w:val="Hipervnculo"/>
@@ -3644,7 +3688,7 @@
             <w:noProof/>
             <w:webHidden/>
           </w:rPr>
-          <w:instrText xml:space="preserve"> PAGEREF _Toc48406914 \h </w:instrText>
+          <w:instrText xml:space="preserve"> PAGEREF _Toc48509448 \h </w:instrText>
         </w:r>
         <w:r>
           <w:rPr>
@@ -3664,7 +3708,7 @@
             <w:noProof/>
             <w:webHidden/>
           </w:rPr>
-          <w:t>11</w:t>
+          <w:t>12</w:t>
         </w:r>
         <w:r>
           <w:rPr>
@@ -3688,7 +3732,7 @@
           <w:lang w:eastAsia="es-PE"/>
         </w:rPr>
       </w:pPr>
-      <w:hyperlink w:anchor="_Toc48406915" w:history="1">
+      <w:hyperlink w:anchor="_Toc48509449" w:history="1">
         <w:r>
           <w:rPr>
             <w:rStyle w:val="Hipervnculo"/>
@@ -3730,7 +3774,7 @@
             <w:noProof/>
             <w:webHidden/>
           </w:rPr>
-          <w:instrText xml:space="preserve"> PAGEREF _Toc48406915 \h </w:instrText>
+          <w:instrText xml:space="preserve"> PAGEREF _Toc48509449 \h </w:instrText>
         </w:r>
         <w:r>
           <w:rPr>
@@ -3750,7 +3794,7 @@
             <w:noProof/>
             <w:webHidden/>
           </w:rPr>
-          <w:t>11</w:t>
+          <w:t>12</w:t>
         </w:r>
         <w:r>
           <w:rPr>
@@ -3774,7 +3818,7 @@
           <w:lang w:eastAsia="es-PE"/>
         </w:rPr>
       </w:pPr>
-      <w:hyperlink w:anchor="_Toc48406916" w:history="1">
+      <w:hyperlink w:anchor="_Toc48509450" w:history="1">
         <w:r>
           <w:rPr>
             <w:rStyle w:val="Hipervnculo"/>
@@ -3816,7 +3860,7 @@
             <w:noProof/>
             <w:webHidden/>
           </w:rPr>
-          <w:instrText xml:space="preserve"> PAGEREF _Toc48406916 \h </w:instrText>
+          <w:instrText xml:space="preserve"> PAGEREF _Toc48509450 \h </w:instrText>
         </w:r>
         <w:r>
           <w:rPr>
@@ -3836,7 +3880,7 @@
             <w:noProof/>
             <w:webHidden/>
           </w:rPr>
-          <w:t>11</w:t>
+          <w:t>12</w:t>
         </w:r>
         <w:r>
           <w:rPr>
@@ -3860,7 +3904,7 @@
           <w:lang w:eastAsia="es-PE"/>
         </w:rPr>
       </w:pPr>
-      <w:hyperlink w:anchor="_Toc48406917" w:history="1">
+      <w:hyperlink w:anchor="_Toc48509451" w:history="1">
         <w:r>
           <w:rPr>
             <w:rStyle w:val="Hipervnculo"/>
@@ -3902,7 +3946,7 @@
             <w:noProof/>
             <w:webHidden/>
           </w:rPr>
-          <w:instrText xml:space="preserve"> PAGEREF _Toc48406917 \h </w:instrText>
+          <w:instrText xml:space="preserve"> PAGEREF _Toc48509451 \h </w:instrText>
         </w:r>
         <w:r>
           <w:rPr>
@@ -3922,7 +3966,7 @@
             <w:noProof/>
             <w:webHidden/>
           </w:rPr>
-          <w:t>11</w:t>
+          <w:t>12</w:t>
         </w:r>
         <w:r>
           <w:rPr>
@@ -3946,7 +3990,7 @@
           <w:lang w:eastAsia="es-PE"/>
         </w:rPr>
       </w:pPr>
-      <w:hyperlink w:anchor="_Toc48406918" w:history="1">
+      <w:hyperlink w:anchor="_Toc48509452" w:history="1">
         <w:r>
           <w:rPr>
             <w:rStyle w:val="Hipervnculo"/>
@@ -3988,7 +4032,7 @@
             <w:noProof/>
             <w:webHidden/>
           </w:rPr>
-          <w:instrText xml:space="preserve"> PAGEREF _Toc48406918 \h </w:instrText>
+          <w:instrText xml:space="preserve"> PAGEREF _Toc48509452 \h </w:instrText>
         </w:r>
         <w:r>
           <w:rPr>
@@ -4008,7 +4052,7 @@
             <w:noProof/>
             <w:webHidden/>
           </w:rPr>
-          <w:t>11</w:t>
+          <w:t>12</w:t>
         </w:r>
         <w:r>
           <w:rPr>
@@ -4032,7 +4076,7 @@
           <w:lang w:eastAsia="es-PE"/>
         </w:rPr>
       </w:pPr>
-      <w:hyperlink w:anchor="_Toc48406919" w:history="1">
+      <w:hyperlink w:anchor="_Toc48509453" w:history="1">
         <w:r>
           <w:rPr>
             <w:rStyle w:val="Hipervnculo"/>
@@ -4074,7 +4118,7 @@
             <w:noProof/>
             <w:webHidden/>
           </w:rPr>
-          <w:instrText xml:space="preserve"> PAGEREF _Toc48406919 \h </w:instrText>
+          <w:instrText xml:space="preserve"> PAGEREF _Toc48509453 \h </w:instrText>
         </w:r>
         <w:r>
           <w:rPr>
@@ -4094,7 +4138,7 @@
             <w:noProof/>
             <w:webHidden/>
           </w:rPr>
-          <w:t>11</w:t>
+          <w:t>13</w:t>
         </w:r>
         <w:r>
           <w:rPr>
@@ -4118,7 +4162,7 @@
           <w:lang w:eastAsia="es-PE"/>
         </w:rPr>
       </w:pPr>
-      <w:hyperlink w:anchor="_Toc48406920" w:history="1">
+      <w:hyperlink w:anchor="_Toc48509454" w:history="1">
         <w:r>
           <w:rPr>
             <w:rStyle w:val="Hipervnculo"/>
@@ -4160,7 +4204,7 @@
             <w:noProof/>
             <w:webHidden/>
           </w:rPr>
-          <w:instrText xml:space="preserve"> PAGEREF _Toc48406920 \h </w:instrText>
+          <w:instrText xml:space="preserve"> PAGEREF _Toc48509454 \h </w:instrText>
         </w:r>
         <w:r>
           <w:rPr>
@@ -4180,7 +4224,7 @@
             <w:noProof/>
             <w:webHidden/>
           </w:rPr>
-          <w:t>12</w:t>
+          <w:t>13</w:t>
         </w:r>
         <w:r>
           <w:rPr>
@@ -4204,7 +4248,7 @@
           <w:lang w:eastAsia="es-PE"/>
         </w:rPr>
       </w:pPr>
-      <w:hyperlink w:anchor="_Toc48406921" w:history="1">
+      <w:hyperlink w:anchor="_Toc48509455" w:history="1">
         <w:r>
           <w:rPr>
             <w:rStyle w:val="Hipervnculo"/>
@@ -4246,7 +4290,7 @@
             <w:noProof/>
             <w:webHidden/>
           </w:rPr>
-          <w:instrText xml:space="preserve"> PAGEREF _Toc48406921 \h </w:instrText>
+          <w:instrText xml:space="preserve"> PAGEREF _Toc48509455 \h </w:instrText>
         </w:r>
         <w:r>
           <w:rPr>
@@ -4266,7 +4310,7 @@
             <w:noProof/>
             <w:webHidden/>
           </w:rPr>
-          <w:t>12</w:t>
+          <w:t>13</w:t>
         </w:r>
         <w:r>
           <w:rPr>
@@ -4290,7 +4334,7 @@
           <w:lang w:eastAsia="es-PE"/>
         </w:rPr>
       </w:pPr>
-      <w:hyperlink w:anchor="_Toc48406922" w:history="1">
+      <w:hyperlink w:anchor="_Toc48509456" w:history="1">
         <w:r>
           <w:rPr>
             <w:rStyle w:val="Hipervnculo"/>
@@ -4332,7 +4376,7 @@
             <w:noProof/>
             <w:webHidden/>
           </w:rPr>
-          <w:instrText xml:space="preserve"> PAGEREF _Toc48406922 \h </w:instrText>
+          <w:instrText xml:space="preserve"> PAGEREF _Toc48509456 \h </w:instrText>
         </w:r>
         <w:r>
           <w:rPr>
@@ -4352,7 +4396,7 @@
             <w:noProof/>
             <w:webHidden/>
           </w:rPr>
-          <w:t>12</w:t>
+          <w:t>13</w:t>
         </w:r>
         <w:r>
           <w:rPr>
@@ -4376,7 +4420,7 @@
           <w:lang w:eastAsia="es-PE"/>
         </w:rPr>
       </w:pPr>
-      <w:hyperlink w:anchor="_Toc48406923" w:history="1">
+      <w:hyperlink w:anchor="_Toc48509457" w:history="1">
         <w:r>
           <w:rPr>
             <w:rStyle w:val="Hipervnculo"/>
@@ -4418,7 +4462,7 @@
             <w:noProof/>
             <w:webHidden/>
           </w:rPr>
-          <w:instrText xml:space="preserve"> PAGEREF _Toc48406923 \h </w:instrText>
+          <w:instrText xml:space="preserve"> PAGEREF _Toc48509457 \h </w:instrText>
         </w:r>
         <w:r>
           <w:rPr>
@@ -4439,6 +4483,92 @@
             <w:webHidden/>
           </w:rPr>
           <w:t>13</w:t>
+        </w:r>
+        <w:r>
+          <w:rPr>
+            <w:noProof/>
+            <w:webHidden/>
+          </w:rPr>
+          <w:fldChar w:fldCharType="end"/>
+        </w:r>
+      </w:hyperlink>
+    </w:p>
+    <w:p>
+      <w:pPr>
+        <w:pStyle w:val="TDC3"/>
+        <w:tabs>
+          <w:tab w:val="left" w:pos="1320"/>
+          <w:tab w:val="right" w:leader="dot" w:pos="8494"/>
+        </w:tabs>
+        <w:rPr>
+          <w:rFonts w:asciiTheme="minorHAnsi" w:eastAsiaTheme="minorEastAsia" w:hAnsiTheme="minorHAnsi"/>
+          <w:noProof/>
+          <w:lang w:eastAsia="es-PE"/>
+        </w:rPr>
+      </w:pPr>
+      <w:hyperlink w:anchor="_Toc48509458" w:history="1">
+        <w:r>
+          <w:rPr>
+            <w:rStyle w:val="Hipervnculo"/>
+            <w:noProof/>
+          </w:rPr>
+          <w:t>4.7.3.</w:t>
+        </w:r>
+        <w:r>
+          <w:rPr>
+            <w:rFonts w:asciiTheme="minorHAnsi" w:eastAsiaTheme="minorEastAsia" w:hAnsiTheme="minorHAnsi"/>
+            <w:noProof/>
+            <w:lang w:eastAsia="es-PE"/>
+          </w:rPr>
+          <w:tab/>
+        </w:r>
+        <w:r>
+          <w:rPr>
+            <w:rStyle w:val="Hipervnculo"/>
+            <w:noProof/>
+          </w:rPr>
+          <w:t>Uso de clase auxiliar</w:t>
+        </w:r>
+        <w:r>
+          <w:rPr>
+            <w:noProof/>
+            <w:webHidden/>
+          </w:rPr>
+          <w:tab/>
+        </w:r>
+        <w:r>
+          <w:rPr>
+            <w:noProof/>
+            <w:webHidden/>
+          </w:rPr>
+          <w:fldChar w:fldCharType="begin"/>
+        </w:r>
+        <w:r>
+          <w:rPr>
+            <w:noProof/>
+            <w:webHidden/>
+          </w:rPr>
+          <w:instrText xml:space="preserve"> PAGEREF _Toc48509458 \h </w:instrText>
+        </w:r>
+        <w:r>
+          <w:rPr>
+            <w:noProof/>
+            <w:webHidden/>
+          </w:rPr>
+        </w:r>
+        <w:r>
+          <w:rPr>
+            <w:noProof/>
+            <w:webHidden/>
+          </w:rPr>
+          <w:fldChar w:fldCharType="separate"/>
+        </w:r>
+        <w:r>
+          <w:rPr>
+            <w:noProof/>
+            <w:webHidden/>
+          </w:rPr>
+          <w:t>14</w:t>
         </w:r>
         <w:r>
           <w:rPr>
@@ -4494,11 +4624,11 @@
       <w:pPr>
         <w:pStyle w:val="Ttulo1"/>
       </w:pPr>
-      <w:bookmarkStart w:id="1" w:name="_Toc48406883"/>
+      <w:bookmarkStart w:id="0" w:name="_Toc48509416"/>
       <w:r>
         <w:t>Introducción</w:t>
       </w:r>
-      <w:bookmarkEnd w:id="1"/>
+      <w:bookmarkEnd w:id="0"/>
     </w:p>
     <w:p>
       <w:r>
@@ -4612,11 +4742,11 @@
       <w:pPr>
         <w:pStyle w:val="Ttulo1"/>
       </w:pPr>
-      <w:bookmarkStart w:id="2" w:name="_Toc48406884"/>
+      <w:bookmarkStart w:id="1" w:name="_Toc48509417"/>
       <w:r>
         <w:t>Requerimientos</w:t>
       </w:r>
-      <w:bookmarkEnd w:id="2"/>
+      <w:bookmarkEnd w:id="1"/>
     </w:p>
     <w:p>
       <w:pPr>
@@ -4785,7 +4915,7 @@
       <w:pPr>
         <w:pStyle w:val="Ttulo1"/>
       </w:pPr>
-      <w:bookmarkStart w:id="3" w:name="_Toc48406885"/>
+      <w:bookmarkStart w:id="2" w:name="_Toc48509418"/>
       <w:r>
         <w:lastRenderedPageBreak/>
         <w:t>Análisis</w:t>
@@ -4793,17 +4923,17 @@
       <w:r>
         <w:t xml:space="preserve"> y Diseño</w:t>
       </w:r>
+      <w:bookmarkEnd w:id="2"/>
+    </w:p>
+    <w:p>
+      <w:pPr>
+        <w:pStyle w:val="Ttulo2"/>
+      </w:pPr>
+      <w:bookmarkStart w:id="3" w:name="_Toc48509419"/>
+      <w:r>
+        <w:t>Casos de uso</w:t>
+      </w:r>
       <w:bookmarkEnd w:id="3"/>
-    </w:p>
-    <w:p>
-      <w:pPr>
-        <w:pStyle w:val="Ttulo2"/>
-      </w:pPr>
-      <w:bookmarkStart w:id="4" w:name="_Toc48406886"/>
-      <w:r>
-        <w:t>Casos de uso</w:t>
-      </w:r>
-      <w:bookmarkEnd w:id="4"/>
     </w:p>
     <w:p>
       <w:r>
@@ -5420,167 +5550,167 @@
       <w:pPr>
         <w:pStyle w:val="Ttulo3"/>
       </w:pPr>
-      <w:bookmarkStart w:id="5" w:name="_Toc48406887"/>
+      <w:bookmarkStart w:id="4" w:name="_Toc48509420"/>
       <w:r>
         <w:t>Conversión</w:t>
       </w:r>
+      <w:bookmarkEnd w:id="4"/>
+      <w:r>
+        <w:t xml:space="preserve"> </w:t>
+      </w:r>
+    </w:p>
+    <w:p>
+      <w:r>
+        <w:t xml:space="preserve">El sistema muestra </w:t>
+      </w:r>
+      <w:r>
+        <w:t>el “F</w:t>
+      </w:r>
+      <w:r>
+        <w:t xml:space="preserve">ormulario </w:t>
+      </w:r>
+      <w:r>
+        <w:t xml:space="preserve">Principal” </w:t>
+      </w:r>
+      <w:r>
+        <w:t>que contiene un selector, un cuadro de texto donde ingresa el valor</w:t>
+      </w:r>
+      <w:r>
+        <w:t xml:space="preserve">, </w:t>
+      </w:r>
+      <w:r>
+        <w:t xml:space="preserve">un botón, </w:t>
+      </w:r>
+      <w:r>
+        <w:t xml:space="preserve">y un cuadro de texto donde se </w:t>
+      </w:r>
+      <w:r>
+        <w:t>mostrará</w:t>
+      </w:r>
+      <w:r>
+        <w:t xml:space="preserve"> el resultado</w:t>
+      </w:r>
+      <w:r>
+        <w:t>.</w:t>
+      </w:r>
+    </w:p>
+    <w:p>
+      <w:r>
+        <w:t>Cuando se carga el formulario la primera vez, el sistema llama a “Actualiza Tipo de Cambio” y obtiene las equivalencias de todas las monedas. Almacena/actualiza los pares de moneda/equivalencia en su base de datos.</w:t>
+      </w:r>
+    </w:p>
+    <w:p>
+      <w:r>
+        <w:t xml:space="preserve">Cuando el formulario se activa </w:t>
+      </w:r>
+      <w:r>
+        <w:t xml:space="preserve">el sistema lee de su base de datos </w:t>
+      </w:r>
+      <w:r>
+        <w:t>las monedas que el usuario ha seleccionado para visualizar. Esta lista corresponde a los indicadores variables del selector.</w:t>
+      </w:r>
+      <w:r>
+        <w:t xml:space="preserve"> </w:t>
+      </w:r>
+      <w:r>
+        <w:t>A continuación actualiza el selector con los indicadores fijos y los indicadores variables.</w:t>
+      </w:r>
+    </w:p>
+    <w:p>
+      <w:r>
+        <w:t xml:space="preserve">El sistema valida que el valor </w:t>
+      </w:r>
+      <w:r>
+        <w:t xml:space="preserve">del cuadro de texto correspondiente </w:t>
+      </w:r>
+      <w:r>
+        <w:t>sea un numero decimal.</w:t>
+      </w:r>
+    </w:p>
+    <w:p>
+      <w:r>
+        <w:t>El resultado se obtiene multiplicando el valor por su equivalencia.</w:t>
+      </w:r>
+    </w:p>
+    <w:p>
+      <w:pPr>
+        <w:pStyle w:val="Ttulo3"/>
+      </w:pPr>
+      <w:bookmarkStart w:id="5" w:name="_Toc48509421"/>
+      <w:r>
+        <w:t>Selecciona monedas</w:t>
+      </w:r>
       <w:bookmarkEnd w:id="5"/>
+    </w:p>
+    <w:p>
+      <w:r>
+        <w:t>El “Formulario Principal” incluye un botón que abre el “Formulario Selección”.</w:t>
+      </w:r>
       <w:r>
         <w:t xml:space="preserve"> </w:t>
       </w:r>
-    </w:p>
-    <w:p>
-      <w:r>
-        <w:t xml:space="preserve">El sistema muestra </w:t>
-      </w:r>
-      <w:r>
-        <w:t>el “F</w:t>
-      </w:r>
-      <w:r>
-        <w:t xml:space="preserve">ormulario </w:t>
-      </w:r>
-      <w:r>
-        <w:t xml:space="preserve">Principal” </w:t>
-      </w:r>
-      <w:r>
-        <w:t>que contiene un selector, un cuadro de texto donde ingresa el valor</w:t>
-      </w:r>
-      <w:r>
-        <w:t xml:space="preserve">, </w:t>
-      </w:r>
-      <w:r>
-        <w:t xml:space="preserve">un botón, </w:t>
-      </w:r>
-      <w:r>
-        <w:t xml:space="preserve">y un cuadro de texto donde se </w:t>
-      </w:r>
-      <w:r>
-        <w:t>mostrará</w:t>
-      </w:r>
-      <w:r>
-        <w:t xml:space="preserve"> el resultado</w:t>
-      </w:r>
-      <w:r>
-        <w:t>.</w:t>
-      </w:r>
-    </w:p>
-    <w:p>
-      <w:r>
-        <w:t>Cuando se carga el formulario la primera vez, el sistema llama a “Actualiza Tipo de Cambio” y obtiene las equivalencias de todas las monedas. Almacena/actualiza los pares de moneda/equivalencia en su base de datos.</w:t>
-      </w:r>
-    </w:p>
-    <w:p>
-      <w:r>
-        <w:t xml:space="preserve">Cuando el formulario se activa </w:t>
-      </w:r>
-      <w:r>
-        <w:t xml:space="preserve">el sistema lee de su base de datos </w:t>
-      </w:r>
-      <w:r>
-        <w:t>las monedas que el usuario ha seleccionado para visualizar. Esta lista corresponde a los indicadores variables del selector.</w:t>
-      </w:r>
-      <w:r>
-        <w:t xml:space="preserve"> </w:t>
-      </w:r>
-      <w:r>
-        <w:t>A continuación actualiza el selector con los indicadores fijos y los indicadores variables.</w:t>
-      </w:r>
-    </w:p>
-    <w:p>
-      <w:r>
-        <w:t xml:space="preserve">El sistema valida que el valor </w:t>
-      </w:r>
-      <w:r>
-        <w:t xml:space="preserve">del cuadro de texto correspondiente </w:t>
-      </w:r>
-      <w:r>
-        <w:t>sea un numero decimal.</w:t>
-      </w:r>
-    </w:p>
-    <w:p>
-      <w:r>
-        <w:t>El resultado se obtiene multiplicando el valor por su equivalencia.</w:t>
+      <w:r>
+        <w:t>Este formulario contiene un botón y una lista.</w:t>
+      </w:r>
+    </w:p>
+    <w:p>
+      <w:r>
+        <w:t>Cuando se muestra el formulario, el sistema lee de la base de datos las monedas y actualiza la lista.</w:t>
+      </w:r>
+      <w:r>
+        <w:t xml:space="preserve"> Dicha lista muestra parejas de </w:t>
+      </w:r>
+      <w:proofErr w:type="spellStart"/>
+      <w:r>
+        <w:t>checkbox</w:t>
+      </w:r>
+      <w:proofErr w:type="spellEnd"/>
+      <w:r>
+        <w:t xml:space="preserve"> y nombres de monedas.</w:t>
+      </w:r>
+    </w:p>
+    <w:p>
+      <w:r>
+        <w:t xml:space="preserve">Cuando el usuario presiona el botón, el sistema llama a “Actualizar tipo de cambio”, y adiciona las monedas que no existen en la lista asumiendo que el usuario no deseará visualizarlas, y elimina las monedas que ya no existen en la lista. En todos los casos actualiza la equivalencia con el tipo de cambio respectivo. </w:t>
+      </w:r>
+      <w:r>
+        <w:t xml:space="preserve">Finalmente </w:t>
+      </w:r>
+      <w:r>
+        <w:t>actualiza la lista.</w:t>
+      </w:r>
+    </w:p>
+    <w:p>
+      <w:r>
+        <w:t xml:space="preserve">Cuando el usuario presiona algún </w:t>
+      </w:r>
+      <w:proofErr w:type="spellStart"/>
+      <w:r>
+        <w:t>checkbox</w:t>
+      </w:r>
+      <w:proofErr w:type="spellEnd"/>
+      <w:r>
+        <w:t xml:space="preserve">, el sistema interpreta si el usuario desea o no visualizar la moneda asociada y actualiza </w:t>
+      </w:r>
+      <w:r>
+        <w:t xml:space="preserve">el registro asociado en </w:t>
+      </w:r>
+      <w:r>
+        <w:t>la base de datos.</w:t>
       </w:r>
     </w:p>
     <w:p>
       <w:pPr>
         <w:pStyle w:val="Ttulo3"/>
       </w:pPr>
-      <w:bookmarkStart w:id="6" w:name="_Toc48406888"/>
-      <w:r>
-        <w:t>Selecciona monedas</w:t>
+      <w:bookmarkStart w:id="6" w:name="_Toc48509422"/>
+      <w:r>
+        <w:t>Actualiza tipo de cambio</w:t>
       </w:r>
       <w:bookmarkEnd w:id="6"/>
     </w:p>
     <w:p>
       <w:r>
-        <w:t>El “Formulario Principal” incluye un botón que abre el “Formulario Selección”.</w:t>
-      </w:r>
-      <w:r>
-        <w:t xml:space="preserve"> </w:t>
-      </w:r>
-      <w:r>
-        <w:t>Este formulario contiene un botón y una lista.</w:t>
-      </w:r>
-    </w:p>
-    <w:p>
-      <w:r>
-        <w:t>Cuando se muestra el formulario, el sistema lee de la base de datos las monedas y actualiza la lista.</w:t>
-      </w:r>
-      <w:r>
-        <w:t xml:space="preserve"> Dicha lista muestra parejas de </w:t>
-      </w:r>
-      <w:proofErr w:type="spellStart"/>
-      <w:r>
-        <w:t>checkbox</w:t>
-      </w:r>
-      <w:proofErr w:type="spellEnd"/>
-      <w:r>
-        <w:t xml:space="preserve"> y nombres de monedas.</w:t>
-      </w:r>
-    </w:p>
-    <w:p>
-      <w:r>
-        <w:t xml:space="preserve">Cuando el usuario presiona el botón, el sistema llama a “Actualizar tipo de cambio”, y adiciona las monedas que no existen en la lista asumiendo que el usuario no deseará visualizarlas, y elimina las monedas que ya no existen en la lista. En todos los casos actualiza la equivalencia con el tipo de cambio respectivo. </w:t>
-      </w:r>
-      <w:r>
-        <w:t xml:space="preserve">Finalmente </w:t>
-      </w:r>
-      <w:r>
-        <w:t>actualiza la lista.</w:t>
-      </w:r>
-    </w:p>
-    <w:p>
-      <w:r>
-        <w:t xml:space="preserve">Cuando el usuario presiona algún </w:t>
-      </w:r>
-      <w:proofErr w:type="spellStart"/>
-      <w:r>
-        <w:t>checkbox</w:t>
-      </w:r>
-      <w:proofErr w:type="spellEnd"/>
-      <w:r>
-        <w:t xml:space="preserve">, el sistema interpreta si el usuario desea o no visualizar la moneda asociada y actualiza </w:t>
-      </w:r>
-      <w:r>
-        <w:t xml:space="preserve">el registro asociado en </w:t>
-      </w:r>
-      <w:r>
-        <w:t>la base de datos.</w:t>
-      </w:r>
-    </w:p>
-    <w:p>
-      <w:pPr>
-        <w:pStyle w:val="Ttulo3"/>
-      </w:pPr>
-      <w:bookmarkStart w:id="7" w:name="_Toc48406889"/>
-      <w:r>
-        <w:t>Actualiza tipo de cambio</w:t>
-      </w:r>
-      <w:bookmarkEnd w:id="7"/>
-    </w:p>
-    <w:p>
-      <w:r>
         <w:t xml:space="preserve">El sistema </w:t>
       </w:r>
       <w:r>
@@ -5608,7 +5738,7 @@
       </w:r>
     </w:p>
     <w:p/>
-    <w:bookmarkStart w:id="8" w:name="_Toc48406890"/>
+    <w:bookmarkStart w:id="7" w:name="_Toc48509423"/>
     <w:p>
       <w:pPr>
         <w:pStyle w:val="Ttulo2"/>
@@ -5692,7 +5822,7 @@
       <w:r>
         <w:t>Arquitectura</w:t>
       </w:r>
-      <w:bookmarkEnd w:id="8"/>
+      <w:bookmarkEnd w:id="7"/>
     </w:p>
     <w:p>
       <w:r>
@@ -7006,154 +7136,154 @@
       <w:pPr>
         <w:pStyle w:val="Ttulo2"/>
       </w:pPr>
-      <w:bookmarkStart w:id="9" w:name="_Toc48406891"/>
+      <w:bookmarkStart w:id="8" w:name="_Toc48509424"/>
       <w:r>
         <w:t>Diseño</w:t>
       </w:r>
+      <w:bookmarkEnd w:id="8"/>
+    </w:p>
+    <w:p>
+      <w:pPr>
+        <w:pStyle w:val="Ttulo3"/>
+      </w:pPr>
+      <w:bookmarkStart w:id="9" w:name="_Toc48509425"/>
+      <w:r>
+        <w:t>Aplicación</w:t>
+      </w:r>
       <w:bookmarkEnd w:id="9"/>
     </w:p>
     <w:p>
+      <w:r>
+        <w:t>La aplicación se ejecutará sobre el sistema operativo Android, y se desarrollará utilizando el entorno Android Studio.</w:t>
+      </w:r>
+    </w:p>
+    <w:p>
+      <w:r>
+        <w:t>El nombre de la aplicación es “</w:t>
+      </w:r>
+      <w:proofErr w:type="spellStart"/>
+      <w:r>
+        <w:t>Convertisador</w:t>
+      </w:r>
+      <w:proofErr w:type="spellEnd"/>
+      <w:r>
+        <w:t>” y su correspondiente paquetes es “</w:t>
+      </w:r>
+      <w:proofErr w:type="spellStart"/>
+      <w:r>
+        <w:t>pe.pucp.convertisador</w:t>
+      </w:r>
+      <w:proofErr w:type="spellEnd"/>
+      <w:r>
+        <w:t>”.</w:t>
+      </w:r>
+    </w:p>
+    <w:p>
+      <w:r>
+        <w:t xml:space="preserve">Se ha elegido la mínima versión de los dispositivos Android con los que se cuentan en casa, la cual corresponde a Android 4.4.2 (Api 19 </w:t>
+      </w:r>
+      <w:proofErr w:type="spellStart"/>
+      <w:r>
+        <w:t>KitKat</w:t>
+      </w:r>
+      <w:proofErr w:type="spellEnd"/>
+      <w:r>
+        <w:t xml:space="preserve">) del dispositivo Samsung Galaxy </w:t>
+      </w:r>
+      <w:proofErr w:type="spellStart"/>
+      <w:r>
+        <w:t>Tab</w:t>
+      </w:r>
+      <w:proofErr w:type="spellEnd"/>
+      <w:r>
+        <w:t xml:space="preserve"> de 7 pulgadas y modelo SM-t230nt.</w:t>
+      </w:r>
+    </w:p>
+    <w:p>
+      <w:r>
+        <w:t xml:space="preserve">El software Android Studio se utiliza en su versión </w:t>
+      </w:r>
+      <w:r>
+        <w:t>4.0.1 (</w:t>
+      </w:r>
+      <w:proofErr w:type="spellStart"/>
+      <w:r>
+        <w:t>build</w:t>
+      </w:r>
+      <w:proofErr w:type="spellEnd"/>
+      <w:r>
+        <w:t xml:space="preserve"> 24/jun/2020).</w:t>
+      </w:r>
+    </w:p>
+    <w:p>
+      <w:r>
+        <w:t>El lenguaje de programación es Java.</w:t>
+      </w:r>
+    </w:p>
+    <w:p>
+      <w:r>
+        <w:t xml:space="preserve">Debido a dificultades laborales, el empleo del emulador se descarta (no se cuentan con privilegios para instalar el software HAXM) por lo que la depuración se realizará utilizando el </w:t>
+      </w:r>
+      <w:r>
+        <w:t xml:space="preserve">teléfono del programador, el cual corresponde a Android 6 (Api 23 </w:t>
+      </w:r>
+      <w:proofErr w:type="spellStart"/>
+      <w:r>
+        <w:t>Marshmallow</w:t>
+      </w:r>
+      <w:proofErr w:type="spellEnd"/>
+      <w:r>
+        <w:t xml:space="preserve">) del dispositivo </w:t>
+      </w:r>
+      <w:proofErr w:type="spellStart"/>
+      <w:r>
+        <w:t>Huawei</w:t>
+      </w:r>
+      <w:proofErr w:type="spellEnd"/>
+      <w:r>
+        <w:t xml:space="preserve"> modelo CAM-L03.</w:t>
+      </w:r>
+    </w:p>
+    <w:p>
       <w:pPr>
         <w:pStyle w:val="Ttulo3"/>
       </w:pPr>
-      <w:bookmarkStart w:id="10" w:name="_Toc48406892"/>
-      <w:r>
-        <w:t>Aplicación</w:t>
+      <w:bookmarkStart w:id="10" w:name="_Toc48509426"/>
+      <w:r>
+        <w:t>Servicio web</w:t>
       </w:r>
       <w:bookmarkEnd w:id="10"/>
     </w:p>
     <w:p>
       <w:r>
-        <w:t>La aplicación se ejecutará sobre el sistema operativo Android, y se desarrollará utilizando el entorno Android Studio.</w:t>
-      </w:r>
-    </w:p>
-    <w:p>
-      <w:r>
-        <w:t>El nombre de la aplicación es “</w:t>
-      </w:r>
-      <w:proofErr w:type="spellStart"/>
-      <w:r>
-        <w:t>Convertisador</w:t>
-      </w:r>
-      <w:proofErr w:type="spellEnd"/>
-      <w:r>
-        <w:t>” y su correspondiente paquetes es “</w:t>
-      </w:r>
-      <w:proofErr w:type="spellStart"/>
-      <w:r>
-        <w:t>pe.pucp.convertisador</w:t>
-      </w:r>
-      <w:proofErr w:type="spellEnd"/>
-      <w:r>
-        <w:t>”.</w:t>
-      </w:r>
-    </w:p>
-    <w:p>
-      <w:r>
-        <w:t xml:space="preserve">Se ha elegido la mínima versión de los dispositivos Android con los que se cuentan en casa, la cual corresponde a Android 4.4.2 (Api 19 </w:t>
-      </w:r>
-      <w:proofErr w:type="spellStart"/>
-      <w:r>
-        <w:t>KitKat</w:t>
-      </w:r>
-      <w:proofErr w:type="spellEnd"/>
-      <w:r>
-        <w:t xml:space="preserve">) del dispositivo Samsung Galaxy </w:t>
-      </w:r>
-      <w:proofErr w:type="spellStart"/>
-      <w:r>
-        <w:t>Tab</w:t>
-      </w:r>
-      <w:proofErr w:type="spellEnd"/>
-      <w:r>
-        <w:t xml:space="preserve"> de 7 pulgadas y modelo SM-t230nt.</w:t>
-      </w:r>
-    </w:p>
-    <w:p>
-      <w:r>
-        <w:t xml:space="preserve">El software Android Studio se utiliza en su versión </w:t>
-      </w:r>
-      <w:r>
-        <w:t>4.0.1 (</w:t>
-      </w:r>
-      <w:proofErr w:type="spellStart"/>
-      <w:r>
-        <w:t>build</w:t>
-      </w:r>
-      <w:proofErr w:type="spellEnd"/>
-      <w:r>
-        <w:t xml:space="preserve"> 24/jun/2020).</w:t>
-      </w:r>
-    </w:p>
-    <w:p>
-      <w:r>
-        <w:t>El lenguaje de programación es Java.</w:t>
-      </w:r>
-    </w:p>
-    <w:p>
-      <w:r>
-        <w:t xml:space="preserve">Debido a dificultades laborales, el empleo del emulador se descarta (no se cuentan con privilegios para instalar el software HAXM) por lo que la depuración se realizará utilizando el </w:t>
-      </w:r>
-      <w:r>
-        <w:t xml:space="preserve">teléfono del programador, el cual corresponde a Android 6 (Api 23 </w:t>
-      </w:r>
-      <w:proofErr w:type="spellStart"/>
-      <w:r>
-        <w:t>Marshmallow</w:t>
-      </w:r>
-      <w:proofErr w:type="spellEnd"/>
-      <w:r>
-        <w:t xml:space="preserve">) del dispositivo </w:t>
-      </w:r>
-      <w:proofErr w:type="spellStart"/>
-      <w:r>
-        <w:t>Huawei</w:t>
-      </w:r>
-      <w:proofErr w:type="spellEnd"/>
-      <w:r>
-        <w:t xml:space="preserve"> modelo CAM-L03.</w:t>
+        <w:t xml:space="preserve">La conexión al web </w:t>
+      </w:r>
+      <w:proofErr w:type="spellStart"/>
+      <w:r>
+        <w:t>service</w:t>
+      </w:r>
+      <w:proofErr w:type="spellEnd"/>
+      <w:r>
+        <w:t xml:space="preserve"> se realizará mediante la librería </w:t>
+      </w:r>
+      <w:proofErr w:type="spellStart"/>
+      <w:r>
+        <w:t>Volley</w:t>
+      </w:r>
+      <w:proofErr w:type="spellEnd"/>
+      <w:r>
+        <w:t>.</w:t>
       </w:r>
     </w:p>
     <w:p>
       <w:pPr>
         <w:pStyle w:val="Ttulo3"/>
       </w:pPr>
-      <w:bookmarkStart w:id="11" w:name="_Toc48406893"/>
-      <w:r>
-        <w:t>Servicio web</w:t>
+      <w:bookmarkStart w:id="11" w:name="_Toc48509427"/>
+      <w:r>
+        <w:t>Base de datos</w:t>
       </w:r>
       <w:bookmarkEnd w:id="11"/>
-    </w:p>
-    <w:p>
-      <w:r>
-        <w:t xml:space="preserve">La conexión al web </w:t>
-      </w:r>
-      <w:proofErr w:type="spellStart"/>
-      <w:r>
-        <w:t>service</w:t>
-      </w:r>
-      <w:proofErr w:type="spellEnd"/>
-      <w:r>
-        <w:t xml:space="preserve"> se realizará mediante la librería </w:t>
-      </w:r>
-      <w:proofErr w:type="spellStart"/>
-      <w:r>
-        <w:t>Volley</w:t>
-      </w:r>
-      <w:proofErr w:type="spellEnd"/>
-      <w:r>
-        <w:t>.</w:t>
-      </w:r>
-    </w:p>
-    <w:p>
-      <w:pPr>
-        <w:pStyle w:val="Ttulo3"/>
-      </w:pPr>
-      <w:bookmarkStart w:id="12" w:name="_Toc48406894"/>
-      <w:r>
-        <w:t>Base de datos</w:t>
-      </w:r>
-      <w:bookmarkEnd w:id="12"/>
     </w:p>
     <w:p>
       <w:r>
@@ -7597,35 +7727,37 @@
       <w:pPr>
         <w:pStyle w:val="Ttulo1"/>
       </w:pPr>
-      <w:bookmarkStart w:id="13" w:name="_Toc48406895"/>
+      <w:bookmarkStart w:id="12" w:name="_Toc48509428"/>
       <w:r>
         <w:lastRenderedPageBreak/>
         <w:t>Implementación</w:t>
       </w:r>
+      <w:bookmarkEnd w:id="12"/>
+    </w:p>
+    <w:p/>
+    <w:p>
+      <w:pPr>
+        <w:pStyle w:val="Ttulo2"/>
+      </w:pPr>
+      <w:bookmarkStart w:id="13" w:name="_Toc48509429"/>
+      <w:r>
+        <w:t>Diagrama de Flujo</w:t>
+      </w:r>
+      <w:r>
+        <w:t xml:space="preserve"> de aplicación</w:t>
+      </w:r>
       <w:bookmarkEnd w:id="13"/>
     </w:p>
-    <w:p/>
-    <w:p>
-      <w:pPr>
-        <w:pStyle w:val="Ttulo2"/>
-      </w:pPr>
-      <w:bookmarkStart w:id="14" w:name="_Toc48406896"/>
-      <w:r>
-        <w:t>Diagrama de Flujo</w:t>
-      </w:r>
-      <w:r>
-        <w:t xml:space="preserve"> de aplicación</w:t>
+    <w:p>
+      <w:pPr>
+        <w:pStyle w:val="Ttulo3"/>
+      </w:pPr>
+      <w:bookmarkStart w:id="14" w:name="_Ref48424738"/>
+      <w:bookmarkStart w:id="15" w:name="_Toc48509430"/>
+      <w:r>
+        <w:t>Diagrama de flujo de actividad principal</w:t>
       </w:r>
       <w:bookmarkEnd w:id="14"/>
-    </w:p>
-    <w:p>
-      <w:pPr>
-        <w:pStyle w:val="Ttulo3"/>
-      </w:pPr>
-      <w:bookmarkStart w:id="15" w:name="_Toc48406897"/>
-      <w:r>
-        <w:t>Diagrama de flujo de actividad principal</w:t>
-      </w:r>
       <w:bookmarkEnd w:id="15"/>
     </w:p>
     <w:p>
@@ -7861,7 +7993,7 @@
       <w:pPr>
         <w:pStyle w:val="Ttulo3"/>
       </w:pPr>
-      <w:bookmarkStart w:id="16" w:name="_Toc48406898"/>
+      <w:bookmarkStart w:id="16" w:name="_Toc48509431"/>
       <w:r>
         <w:lastRenderedPageBreak/>
         <w:t>Diagrama de flujo de botones de actividad principal</w:t>
@@ -7897,8 +8029,8 @@
         </w:rPr>
         <w:drawing>
           <wp:inline distT="0" distB="0" distL="0" distR="0">
-            <wp:extent cx="4051830" cy="4005109"/>
-            <wp:effectExtent l="0" t="0" r="6350" b="0"/>
+            <wp:extent cx="3410829" cy="3371499"/>
+            <wp:effectExtent l="0" t="0" r="0" b="635"/>
             <wp:docPr id="27" name="Imagen 27"/>
             <wp:cNvGraphicFramePr>
               <a:graphicFrameLocks xmlns:a="http://schemas.openxmlformats.org/drawingml/2006/main" noChangeAspect="1"/>
@@ -7928,7 +8060,7 @@
                   <pic:spPr bwMode="auto">
                     <a:xfrm>
                       <a:off x="0" y="0"/>
-                      <a:ext cx="4059039" cy="4012235"/>
+                      <a:ext cx="3433313" cy="3393724"/>
                     </a:xfrm>
                     <a:prstGeom prst="rect">
                       <a:avLst/>
@@ -7949,48 +8081,242 @@
       <w:pPr>
         <w:pStyle w:val="Ttulo3"/>
       </w:pPr>
-      <w:bookmarkStart w:id="17" w:name="_Toc48406899"/>
-      <w:r>
-        <w:t>Diagrama de flujo de actividad de selección del usuario</w:t>
+      <w:bookmarkStart w:id="17" w:name="_Toc48509432"/>
+      <w:r>
+        <w:t xml:space="preserve">Diagrama de flujo de actividad de </w:t>
+      </w:r>
+      <w:r>
+        <w:t xml:space="preserve">configuración </w:t>
+      </w:r>
+      <w:r>
+        <w:t>del usuario</w:t>
+      </w:r>
+      <w:r>
+        <w:t xml:space="preserve"> (Configurar)</w:t>
       </w:r>
       <w:bookmarkEnd w:id="17"/>
     </w:p>
+    <w:p>
+      <w:r>
+        <w:t xml:space="preserve">La aplicación inicia en el evento </w:t>
+      </w:r>
+      <w:proofErr w:type="spellStart"/>
+      <w:r>
+        <w:t>OnStart</w:t>
+      </w:r>
+      <w:proofErr w:type="spellEnd"/>
+      <w:r>
+        <w:t xml:space="preserve"> y lee la lista de tipos de cambio d </w:t>
+      </w:r>
+      <w:proofErr w:type="spellStart"/>
+      <w:r>
+        <w:t>ela</w:t>
+      </w:r>
+      <w:proofErr w:type="spellEnd"/>
+      <w:r>
+        <w:t xml:space="preserve"> base de datos, y posteriormente, con dicha información actualiza la lista. Dicha actualización requiere el borrado de los elementos de la lista y su llenado.</w:t>
+      </w:r>
+    </w:p>
+    <w:p>
+      <w:r>
+        <w:rPr>
+          <w:noProof/>
+          <w:lang w:eastAsia="es-PE"/>
+        </w:rPr>
+        <w:drawing>
+          <wp:inline distT="0" distB="0" distL="0" distR="0">
+            <wp:extent cx="4745905" cy="3448166"/>
+            <wp:effectExtent l="0" t="0" r="0" b="0"/>
+            <wp:docPr id="28" name="Imagen 28"/>
+            <wp:cNvGraphicFramePr>
+              <a:graphicFrameLocks xmlns:a="http://schemas.openxmlformats.org/drawingml/2006/main" noChangeAspect="1"/>
+            </wp:cNvGraphicFramePr>
+            <a:graphic xmlns:a="http://schemas.openxmlformats.org/drawingml/2006/main">
+              <a:graphicData uri="http://schemas.openxmlformats.org/drawingml/2006/picture">
+                <pic:pic xmlns:pic="http://schemas.openxmlformats.org/drawingml/2006/picture">
+                  <pic:nvPicPr>
+                    <pic:cNvPr id="0" name="Picture 3"/>
+                    <pic:cNvPicPr>
+                      <a:picLocks noChangeAspect="1" noChangeArrowheads="1"/>
+                    </pic:cNvPicPr>
+                  </pic:nvPicPr>
+                  <pic:blipFill>
+                    <a:blip r:embed="rId14">
+                      <a:extLst>
+                        <a:ext uri="{28A0092B-C50C-407E-A947-70E740481C1C}">
+                          <a14:useLocalDpi xmlns:a14="http://schemas.microsoft.com/office/drawing/2010/main" val="0"/>
+                        </a:ext>
+                      </a:extLst>
+                    </a:blip>
+                    <a:srcRect/>
+                    <a:stretch>
+                      <a:fillRect/>
+                    </a:stretch>
+                  </pic:blipFill>
+                  <pic:spPr bwMode="auto">
+                    <a:xfrm>
+                      <a:off x="0" y="0"/>
+                      <a:ext cx="4765294" cy="3462253"/>
+                    </a:xfrm>
+                    <a:prstGeom prst="rect">
+                      <a:avLst/>
+                    </a:prstGeom>
+                    <a:noFill/>
+                    <a:ln>
+                      <a:noFill/>
+                    </a:ln>
+                  </pic:spPr>
+                </pic:pic>
+              </a:graphicData>
+            </a:graphic>
+          </wp:inline>
+        </w:drawing>
+      </w:r>
+    </w:p>
     <w:p/>
+    <w:p>
+      <w:pPr>
+        <w:pStyle w:val="Ttulo3"/>
+      </w:pPr>
+      <w:bookmarkStart w:id="18" w:name="_Toc48509433"/>
+      <w:r>
+        <w:t>Diagrama de flujo de botones de actividad de configuración del usuario (Configurar)</w:t>
+      </w:r>
+      <w:bookmarkEnd w:id="18"/>
+    </w:p>
+    <w:p>
+      <w:r>
+        <w:t xml:space="preserve">El usuario presiona el botón actualizar tipo de Cambio, y el sistema consulta al </w:t>
+      </w:r>
+      <w:proofErr w:type="spellStart"/>
+      <w:r>
+        <w:t>webservice</w:t>
+      </w:r>
+      <w:proofErr w:type="spellEnd"/>
+      <w:r>
+        <w:t xml:space="preserve"> usando la librería seleccionada. En el evento </w:t>
+      </w:r>
+      <w:proofErr w:type="spellStart"/>
+      <w:r>
+        <w:t>OnResponse</w:t>
+      </w:r>
+      <w:proofErr w:type="spellEnd"/>
+      <w:r>
+        <w:t xml:space="preserve"> de dicha librería el sistema actualiza los tipos de cambio (usando los métodos ya utilizados en la actividad principal) y </w:t>
+      </w:r>
+      <w:proofErr w:type="gramStart"/>
+      <w:r>
+        <w:t>continua</w:t>
+      </w:r>
+      <w:proofErr w:type="gramEnd"/>
+      <w:r>
+        <w:t xml:space="preserve"> actualizando la lista (usando los métodos ya utilizados en la actividad de configuración).</w:t>
+      </w:r>
+    </w:p>
+    <w:p>
+      <w:r>
+        <w:t xml:space="preserve">Cuando el usuario presiona el </w:t>
+      </w:r>
+      <w:proofErr w:type="spellStart"/>
+      <w:r>
+        <w:t>checkbox</w:t>
+      </w:r>
+      <w:proofErr w:type="spellEnd"/>
+      <w:r>
+        <w:t xml:space="preserve"> del elemento de lista, el Sistema identifica el elemento seleccionado y actualiza el registro respectivo en la base de datos.</w:t>
+      </w:r>
+    </w:p>
+    <w:p>
+      <w:r>
+        <w:rPr>
+          <w:noProof/>
+          <w:lang w:eastAsia="es-PE"/>
+        </w:rPr>
+        <w:drawing>
+          <wp:inline distT="0" distB="0" distL="0" distR="0">
+            <wp:extent cx="5396865" cy="3427730"/>
+            <wp:effectExtent l="0" t="0" r="0" b="1270"/>
+            <wp:docPr id="26" name="Imagen 26"/>
+            <wp:cNvGraphicFramePr>
+              <a:graphicFrameLocks xmlns:a="http://schemas.openxmlformats.org/drawingml/2006/main" noChangeAspect="1"/>
+            </wp:cNvGraphicFramePr>
+            <a:graphic xmlns:a="http://schemas.openxmlformats.org/drawingml/2006/main">
+              <a:graphicData uri="http://schemas.openxmlformats.org/drawingml/2006/picture">
+                <pic:pic xmlns:pic="http://schemas.openxmlformats.org/drawingml/2006/picture">
+                  <pic:nvPicPr>
+                    <pic:cNvPr id="0" name="Picture 2"/>
+                    <pic:cNvPicPr>
+                      <a:picLocks noChangeAspect="1" noChangeArrowheads="1"/>
+                    </pic:cNvPicPr>
+                  </pic:nvPicPr>
+                  <pic:blipFill>
+                    <a:blip r:embed="rId15">
+                      <a:extLst>
+                        <a:ext uri="{28A0092B-C50C-407E-A947-70E740481C1C}">
+                          <a14:useLocalDpi xmlns:a14="http://schemas.microsoft.com/office/drawing/2010/main" val="0"/>
+                        </a:ext>
+                      </a:extLst>
+                    </a:blip>
+                    <a:srcRect/>
+                    <a:stretch>
+                      <a:fillRect/>
+                    </a:stretch>
+                  </pic:blipFill>
+                  <pic:spPr bwMode="auto">
+                    <a:xfrm>
+                      <a:off x="0" y="0"/>
+                      <a:ext cx="5396865" cy="3427730"/>
+                    </a:xfrm>
+                    <a:prstGeom prst="rect">
+                      <a:avLst/>
+                    </a:prstGeom>
+                    <a:noFill/>
+                    <a:ln>
+                      <a:noFill/>
+                    </a:ln>
+                  </pic:spPr>
+                </pic:pic>
+              </a:graphicData>
+            </a:graphic>
+          </wp:inline>
+        </w:drawing>
+      </w:r>
+    </w:p>
     <w:p/>
     <w:p>
       <w:pPr>
         <w:pStyle w:val="Ttulo2"/>
       </w:pPr>
-      <w:bookmarkStart w:id="18" w:name="_Toc48406900"/>
+      <w:bookmarkStart w:id="19" w:name="_Toc48509434"/>
       <w:r>
         <w:t>Inicialización</w:t>
       </w:r>
-      <w:bookmarkEnd w:id="18"/>
+      <w:bookmarkEnd w:id="19"/>
       <w:r>
         <w:t xml:space="preserve"> </w:t>
       </w:r>
     </w:p>
+    <w:p/>
     <w:p>
       <w:pPr>
         <w:pStyle w:val="Ttulo3"/>
       </w:pPr>
-      <w:bookmarkStart w:id="19" w:name="_Toc48406901"/>
+      <w:bookmarkStart w:id="20" w:name="_Toc48509435"/>
       <w:r>
         <w:t>Creación de proyecto vacío</w:t>
       </w:r>
-      <w:bookmarkEnd w:id="19"/>
+      <w:bookmarkEnd w:id="20"/>
     </w:p>
     <w:p>
       <w:r>
         <w:t>Crear el proyecto con actividad en blanco, estableciendo las opciones nombre de aplicación, proyecto y API.</w:t>
       </w:r>
     </w:p>
-    <w:p/>
     <w:p>
       <w:pPr>
         <w:pStyle w:val="Ttulo3"/>
       </w:pPr>
-      <w:bookmarkStart w:id="20" w:name="_Toc48406902"/>
+      <w:bookmarkStart w:id="21" w:name="_Toc48509436"/>
       <w:r>
         <w:t>A</w:t>
       </w:r>
@@ -8009,7 +8335,7 @@
       <w:r>
         <w:t xml:space="preserve"> librería de materiales</w:t>
       </w:r>
-      <w:bookmarkEnd w:id="20"/>
+      <w:bookmarkEnd w:id="21"/>
     </w:p>
     <w:p>
       <w:r>
@@ -8128,8 +8454,10 @@
         <w:t>…}</w:t>
       </w:r>
     </w:p>
-    <w:p>
-      <w:r>
+    <w:p/>
+    <w:p>
+      <w:r>
+        <w:lastRenderedPageBreak/>
         <w:t>S</w:t>
       </w:r>
       <w:r>
@@ -8162,7 +8490,6 @@
           <w:szCs w:val="18"/>
           <w:lang w:val="en-US"/>
         </w:rPr>
-        <w:lastRenderedPageBreak/>
         <w:t>&lt;</w:t>
       </w:r>
       <w:r>
@@ -8774,7 +9101,7 @@
       <w:pPr>
         <w:pStyle w:val="Ttulo3"/>
       </w:pPr>
-      <w:bookmarkStart w:id="21" w:name="_Toc48406903"/>
+      <w:bookmarkStart w:id="22" w:name="_Toc48509437"/>
       <w:r>
         <w:t>A</w:t>
       </w:r>
@@ -8787,7 +9114,7 @@
       <w:r>
         <w:t xml:space="preserve"> teclado virtual</w:t>
       </w:r>
-      <w:bookmarkEnd w:id="21"/>
+      <w:bookmarkEnd w:id="22"/>
     </w:p>
     <w:p>
       <w:r>
@@ -9008,11 +9335,11 @@
       <w:pPr>
         <w:pStyle w:val="Ttulo3"/>
       </w:pPr>
-      <w:bookmarkStart w:id="22" w:name="_Toc48406904"/>
+      <w:bookmarkStart w:id="23" w:name="_Toc48509438"/>
       <w:r>
         <w:t>Métodos de log no funcionan correctamente</w:t>
       </w:r>
-      <w:bookmarkEnd w:id="22"/>
+      <w:bookmarkEnd w:id="23"/>
     </w:p>
     <w:p>
       <w:r>
@@ -9160,11 +9487,11 @@
       <w:pPr>
         <w:pStyle w:val="Ttulo3"/>
       </w:pPr>
-      <w:bookmarkStart w:id="23" w:name="_Toc48406905"/>
+      <w:bookmarkStart w:id="24" w:name="_Toc48509439"/>
       <w:r>
         <w:t>Errores de librería de compatibilidad</w:t>
       </w:r>
-      <w:bookmarkEnd w:id="23"/>
+      <w:bookmarkEnd w:id="24"/>
     </w:p>
     <w:p>
       <w:r>
@@ -9651,7 +9978,16 @@
       </w:r>
     </w:p>
     <w:p>
-      <w:r>
+      <w:pPr>
+        <w:jc w:val="left"/>
+      </w:pPr>
+      <w:r>
+        <w:br w:type="page"/>
+      </w:r>
+    </w:p>
+    <w:p>
+      <w:r>
+        <w:lastRenderedPageBreak/>
         <w:t xml:space="preserve">Donde la línea 47 </w:t>
       </w:r>
       <w:r>
@@ -10101,10 +10437,9 @@
     </w:p>
     <w:p>
       <w:r>
-        <w:lastRenderedPageBreak/>
         <w:t>Este problema se debe a la librería de compatibilidad de Android, la cual se debe actualizar a una versión más reciente. En particular en “</w:t>
       </w:r>
-      <w:hyperlink r:id="rId14" w:history="1">
+      <w:hyperlink r:id="rId16" w:history="1">
         <w:r>
           <w:rPr>
             <w:rStyle w:val="Hipervnculo"/>
@@ -10359,9 +10694,10 @@
           <w:color w:val="000000"/>
           <w:sz w:val="18"/>
           <w:szCs w:val="18"/>
-          <w:lang w:val="en-US" w:eastAsia="es-PE"/>
-        </w:rPr>
-      </w:pPr>
+          <w:lang w:eastAsia="es-PE"/>
+        </w:rPr>
+      </w:pPr>
+      <w:proofErr w:type="spellStart"/>
       <w:proofErr w:type="gramStart"/>
       <w:r>
         <w:rPr>
@@ -10369,10 +10705,11 @@
           <w:color w:val="000000"/>
           <w:sz w:val="18"/>
           <w:szCs w:val="18"/>
-          <w:lang w:val="en-US" w:eastAsia="es-PE"/>
+          <w:lang w:eastAsia="es-PE"/>
         </w:rPr>
         <w:t>implementation</w:t>
       </w:r>
+      <w:proofErr w:type="spellEnd"/>
       <w:proofErr w:type="gramEnd"/>
       <w:r>
         <w:rPr>
@@ -10380,7 +10717,7 @@
           <w:color w:val="000000"/>
           <w:sz w:val="18"/>
           <w:szCs w:val="18"/>
-          <w:lang w:val="en-US" w:eastAsia="es-PE"/>
+          <w:lang w:eastAsia="es-PE"/>
         </w:rPr>
         <w:t xml:space="preserve"> </w:t>
       </w:r>
@@ -10392,7 +10729,7 @@
           <w:color w:val="008000"/>
           <w:sz w:val="18"/>
           <w:szCs w:val="18"/>
-          <w:lang w:val="en-US" w:eastAsia="es-PE"/>
+          <w:lang w:eastAsia="es-PE"/>
         </w:rPr>
         <w:t>'androidx.appcompat:appcompat:1.3.0-alpha01'</w:t>
       </w:r>
@@ -10413,28 +10750,28 @@
       <w:pPr>
         <w:pStyle w:val="Ttulo2"/>
       </w:pPr>
-      <w:bookmarkStart w:id="24" w:name="_Toc48406906"/>
+      <w:bookmarkStart w:id="25" w:name="_Toc48509440"/>
       <w:r>
         <w:t xml:space="preserve">Clases </w:t>
       </w:r>
       <w:r>
         <w:t>auxiliares</w:t>
       </w:r>
-      <w:bookmarkEnd w:id="24"/>
+      <w:bookmarkEnd w:id="25"/>
     </w:p>
     <w:p/>
     <w:p>
       <w:pPr>
         <w:pStyle w:val="Ttulo3"/>
       </w:pPr>
-      <w:bookmarkStart w:id="25" w:name="_Toc48406907"/>
+      <w:bookmarkStart w:id="26" w:name="_Toc48509441"/>
       <w:r>
         <w:t>Estructura general</w:t>
       </w:r>
       <w:r>
         <w:t xml:space="preserve"> de una clase</w:t>
       </w:r>
-      <w:bookmarkEnd w:id="25"/>
+      <w:bookmarkEnd w:id="26"/>
     </w:p>
     <w:p>
       <w:r>
@@ -10449,7 +10786,6 @@
         <w:t>Asimismo la estructura de las clases incluirá secciones para propiedades, constructores (Java no utiliza destructores) y métodos, según la plantilla siguiente:</w:t>
       </w:r>
     </w:p>
-    <w:p/>
     <w:p>
       <w:pPr>
         <w:pBdr>
@@ -10595,328 +10931,333 @@
         <w:t>}</w:t>
       </w:r>
     </w:p>
+    <w:p>
+      <w:pPr>
+        <w:pStyle w:val="Ttulo3"/>
+      </w:pPr>
+      <w:bookmarkStart w:id="27" w:name="_Toc48509442"/>
+      <w:r>
+        <w:lastRenderedPageBreak/>
+        <w:t>Clase de lógica de negocio</w:t>
+      </w:r>
+      <w:bookmarkEnd w:id="27"/>
+    </w:p>
+    <w:p>
+      <w:r>
+        <w:t>El Sistema utilizara una clase auxiliar “Cambiador” que encapsulará la lógica de conexión a la base de datos</w:t>
+      </w:r>
+      <w:r>
+        <w:t>.</w:t>
+      </w:r>
+      <w:r>
+        <w:t xml:space="preserve"> </w:t>
+      </w:r>
+    </w:p>
+    <w:p>
+      <w:pPr>
+        <w:pStyle w:val="Ttulo3"/>
+      </w:pPr>
+      <w:bookmarkStart w:id="28" w:name="_Toc48509443"/>
+      <w:r>
+        <w:t>Clase de tipo de cambio</w:t>
+      </w:r>
+      <w:bookmarkEnd w:id="28"/>
+    </w:p>
+    <w:p>
+      <w:r>
+        <w:t>El Sistema utilizará una clase genérica “</w:t>
+      </w:r>
+      <w:proofErr w:type="spellStart"/>
+      <w:r>
+        <w:t>TipoCambio</w:t>
+      </w:r>
+      <w:proofErr w:type="spellEnd"/>
+      <w:r>
+        <w:t>” para almacenar el nombre y equivalencia de las monedas.</w:t>
+      </w:r>
+    </w:p>
+    <w:p>
+      <w:r>
+        <w:t>Asimismo adicionará una variable “Ver” que permitirá conocer si la moneda se visualizará u ocultará.</w:t>
+      </w:r>
+    </w:p>
+    <w:p>
+      <w:r>
+        <w:t xml:space="preserve">Para simplificar el llenado del </w:t>
+      </w:r>
+      <w:proofErr w:type="spellStart"/>
+      <w:r>
+        <w:t>spinner</w:t>
+      </w:r>
+      <w:proofErr w:type="spellEnd"/>
+      <w:r>
+        <w:t xml:space="preserve">, esta clase se utilizará como fuente de sus opciones. Para ello realizará un </w:t>
+      </w:r>
+      <w:proofErr w:type="spellStart"/>
+      <w:r>
+        <w:t>override</w:t>
+      </w:r>
+      <w:proofErr w:type="spellEnd"/>
+      <w:r>
+        <w:t xml:space="preserve"> de la función </w:t>
+      </w:r>
+      <w:proofErr w:type="spellStart"/>
+      <w:r>
+        <w:t>ToString</w:t>
+      </w:r>
+      <w:proofErr w:type="spellEnd"/>
+      <w:r>
+        <w:t>, devolviendo el campo “</w:t>
+      </w:r>
+      <w:proofErr w:type="spellStart"/>
+      <w:r>
+        <w:t>Texto</w:t>
+      </w:r>
+      <w:r>
+        <w:t>Spinner</w:t>
+      </w:r>
+      <w:proofErr w:type="spellEnd"/>
+      <w:r>
+        <w:t xml:space="preserve">”, el cual es llenado en forma externa. </w:t>
+      </w:r>
+    </w:p>
     <w:p/>
+    <w:p>
+      <w:pPr>
+        <w:pStyle w:val="Ttulo2"/>
+      </w:pPr>
+      <w:bookmarkStart w:id="29" w:name="_Toc48509444"/>
+      <w:r>
+        <w:t>Conversión</w:t>
+      </w:r>
+      <w:bookmarkEnd w:id="29"/>
+    </w:p>
+    <w:p>
+      <w:r>
+        <w:t>La estrategia utilizada en la implementación es utilizar objetos de tipo “</w:t>
+      </w:r>
+      <w:proofErr w:type="spellStart"/>
+      <w:r>
+        <w:t>TipoCambio</w:t>
+      </w:r>
+      <w:proofErr w:type="spellEnd"/>
+      <w:r>
+        <w:t>” para todas las conversiones. Dichos objetos ya han sido llenados por las funciones respectivas.</w:t>
+      </w:r>
+    </w:p>
+    <w:p>
+      <w:r>
+        <w:t xml:space="preserve">En general existen dos formas de conversión, la primera se refiere a cálculos mediante expresiones complejas, como la conversión de temperatura de grados Celsius a Fahrenheit, y la segunda que se refiere a expresiones simples (lineales: y= </w:t>
+      </w:r>
+      <w:proofErr w:type="spellStart"/>
+      <w:r>
+        <w:t>a.x</w:t>
+      </w:r>
+      <w:proofErr w:type="spellEnd"/>
+      <w:r>
+        <w:t xml:space="preserve"> ) como la conversión de temperaturas, distancias y monedas.</w:t>
+      </w:r>
+    </w:p>
+    <w:p>
+      <w:r>
+        <w:t>De esta forma, el evento “</w:t>
+      </w:r>
+      <w:proofErr w:type="spellStart"/>
+      <w:r>
+        <w:t>onclick</w:t>
+      </w:r>
+      <w:proofErr w:type="spellEnd"/>
+      <w:r>
+        <w:t>” del botón de conversión recupera el objeto “</w:t>
+      </w:r>
+      <w:proofErr w:type="spellStart"/>
+      <w:r>
+        <w:t>TipoCambio</w:t>
+      </w:r>
+      <w:proofErr w:type="spellEnd"/>
+      <w:r>
+        <w:t xml:space="preserve">” seleccionado del </w:t>
+      </w:r>
+      <w:proofErr w:type="spellStart"/>
+      <w:r>
+        <w:t>spinner</w:t>
+      </w:r>
+      <w:proofErr w:type="spellEnd"/>
+      <w:r>
+        <w:t xml:space="preserve"> (</w:t>
+      </w:r>
+      <w:r>
+        <w:rPr>
+          <w:i/>
+        </w:rPr>
+        <w:t>variable =</w:t>
+      </w:r>
+      <w:r>
+        <w:t xml:space="preserve"> </w:t>
+      </w:r>
+      <w:r>
+        <w:rPr>
+          <w:i/>
+        </w:rPr>
+        <w:t>(</w:t>
+      </w:r>
+      <w:proofErr w:type="spellStart"/>
+      <w:r>
+        <w:rPr>
+          <w:i/>
+        </w:rPr>
+        <w:t>cast</w:t>
+      </w:r>
+      <w:proofErr w:type="spellEnd"/>
+      <w:r>
+        <w:rPr>
+          <w:i/>
+        </w:rPr>
+        <w:t xml:space="preserve"> de tipo</w:t>
+      </w:r>
+      <w:proofErr w:type="gramStart"/>
+      <w:r>
+        <w:rPr>
+          <w:i/>
+        </w:rPr>
+        <w:t>)</w:t>
+      </w:r>
+      <w:proofErr w:type="spellStart"/>
+      <w:r>
+        <w:rPr>
+          <w:i/>
+        </w:rPr>
+        <w:t>spiner</w:t>
+      </w:r>
+      <w:proofErr w:type="spellEnd"/>
+      <w:proofErr w:type="gramEnd"/>
+      <w:r>
+        <w:rPr>
+          <w:i/>
+        </w:rPr>
+        <w:t xml:space="preserve">. </w:t>
+      </w:r>
+      <w:proofErr w:type="spellStart"/>
+      <w:r>
+        <w:rPr>
+          <w:i/>
+        </w:rPr>
+        <w:t>getSelectedItem</w:t>
+      </w:r>
+      <w:proofErr w:type="spellEnd"/>
+      <w:r>
+        <w:rPr>
+          <w:i/>
+        </w:rPr>
+        <w:t>()</w:t>
+      </w:r>
+      <w:r>
+        <w:t>)</w:t>
+      </w:r>
+      <w:r>
+        <w:t xml:space="preserve"> y evalúa si se trata de expresiones complejas o simples</w:t>
+      </w:r>
+      <w:r>
+        <w:t xml:space="preserve"> (</w:t>
+      </w:r>
+      <w:proofErr w:type="spellStart"/>
+      <w:r>
+        <w:rPr>
+          <w:i/>
+        </w:rPr>
+        <w:t>switch</w:t>
+      </w:r>
+      <w:proofErr w:type="spellEnd"/>
+      <w:r>
+        <w:rPr>
+          <w:i/>
+        </w:rPr>
+        <w:t xml:space="preserve"> </w:t>
+      </w:r>
+      <w:r>
+        <w:rPr>
+          <w:i/>
+        </w:rPr>
+        <w:t>–</w:t>
+      </w:r>
+      <w:r>
+        <w:rPr>
+          <w:i/>
+        </w:rPr>
+        <w:t xml:space="preserve"> case</w:t>
+      </w:r>
+      <w:r>
+        <w:rPr>
+          <w:i/>
+        </w:rPr>
+        <w:t>-break-default</w:t>
+      </w:r>
+      <w:r>
+        <w:t>)</w:t>
+      </w:r>
+      <w:r>
+        <w:t>. El evento calcula en forma específica las primeras, en tanto que utiliza una forma común para las demás.</w:t>
+      </w:r>
+    </w:p>
     <w:p/>
     <w:p>
       <w:pPr>
+        <w:pStyle w:val="Ttulo2"/>
+      </w:pPr>
+      <w:bookmarkStart w:id="30" w:name="_Toc48509445"/>
+      <w:r>
+        <w:t>Control de versiones</w:t>
+      </w:r>
+      <w:bookmarkEnd w:id="30"/>
+    </w:p>
+    <w:p/>
+    <w:p>
+      <w:pPr>
         <w:pStyle w:val="Ttulo3"/>
       </w:pPr>
-      <w:bookmarkStart w:id="26" w:name="_Toc48406908"/>
-      <w:r>
-        <w:t>Clase de lógica de negocio</w:t>
-      </w:r>
-      <w:bookmarkEnd w:id="26"/>
-    </w:p>
-    <w:p>
-      <w:r>
-        <w:t>El Sistema utilizara una clase auxiliar “Cambiador” que encapsulará la lógica de conexión a la base de datos</w:t>
-      </w:r>
-      <w:r>
-        <w:t>.</w:t>
-      </w:r>
-      <w:r>
-        <w:t xml:space="preserve"> </w:t>
+      <w:bookmarkStart w:id="31" w:name="_Toc48509446"/>
+      <w:r>
+        <w:t>Selección de plataforma de control de versiones</w:t>
+      </w:r>
+      <w:bookmarkEnd w:id="31"/>
+    </w:p>
+    <w:p>
+      <w:r>
+        <w:t xml:space="preserve">El proyecto utilizará el control de versiones utilizando herramientas libres. En particular se utiliza </w:t>
+      </w:r>
+      <w:proofErr w:type="spellStart"/>
+      <w:r>
+        <w:t>GitHub</w:t>
+      </w:r>
+      <w:proofErr w:type="spellEnd"/>
+      <w:r>
+        <w:t>, considerando que el programador ya dispone de una cuenta en dicha plataforma.</w:t>
+      </w:r>
+    </w:p>
+    <w:p>
+      <w:pPr>
+        <w:jc w:val="left"/>
+      </w:pPr>
+      <w:r>
+        <w:br w:type="page"/>
       </w:r>
     </w:p>
     <w:p>
       <w:pPr>
         <w:pStyle w:val="Ttulo3"/>
       </w:pPr>
-      <w:bookmarkStart w:id="27" w:name="_Toc48406909"/>
-      <w:r>
-        <w:t>Clase de tipo de cambio</w:t>
-      </w:r>
-      <w:bookmarkEnd w:id="27"/>
-    </w:p>
-    <w:p>
-      <w:r>
-        <w:t>El Sistema utilizará una clase genérica “</w:t>
-      </w:r>
-      <w:proofErr w:type="spellStart"/>
-      <w:r>
-        <w:t>TipoCambio</w:t>
-      </w:r>
-      <w:proofErr w:type="spellEnd"/>
-      <w:r>
-        <w:t>” para almacenar el nombre y equivalencia de las monedas.</w:t>
-      </w:r>
-    </w:p>
-    <w:p>
+      <w:bookmarkStart w:id="32" w:name="_Toc48509447"/>
       <w:r>
         <w:lastRenderedPageBreak/>
-        <w:t>Asimismo adicionará una variable “Ver” que permitirá conocer si la moneda se visualizará u ocultará.</w:t>
-      </w:r>
-    </w:p>
-    <w:p>
-      <w:r>
-        <w:t xml:space="preserve">Para simplificar el llenado del </w:t>
-      </w:r>
-      <w:proofErr w:type="spellStart"/>
-      <w:r>
-        <w:t>spinner</w:t>
-      </w:r>
-      <w:proofErr w:type="spellEnd"/>
-      <w:r>
-        <w:t xml:space="preserve">, esta clase se utilizará como fuente de sus opciones. Para ello realizará un </w:t>
-      </w:r>
-      <w:proofErr w:type="spellStart"/>
-      <w:r>
-        <w:t>override</w:t>
-      </w:r>
-      <w:proofErr w:type="spellEnd"/>
-      <w:r>
-        <w:t xml:space="preserve"> de la función </w:t>
-      </w:r>
-      <w:proofErr w:type="spellStart"/>
-      <w:r>
-        <w:t>ToString</w:t>
-      </w:r>
-      <w:proofErr w:type="spellEnd"/>
-      <w:r>
-        <w:t>, devolviendo el campo “</w:t>
-      </w:r>
-      <w:proofErr w:type="spellStart"/>
-      <w:r>
-        <w:t>Texto</w:t>
-      </w:r>
-      <w:r>
-        <w:t>Spinner</w:t>
-      </w:r>
-      <w:proofErr w:type="spellEnd"/>
-      <w:r>
-        <w:t xml:space="preserve">”, el cual es llenado en forma externa. </w:t>
-      </w:r>
-    </w:p>
-    <w:p/>
-    <w:p>
-      <w:pPr>
-        <w:pStyle w:val="Ttulo2"/>
-      </w:pPr>
-      <w:bookmarkStart w:id="28" w:name="_Toc48406910"/>
-      <w:r>
-        <w:t>Conversión</w:t>
-      </w:r>
-      <w:bookmarkEnd w:id="28"/>
-    </w:p>
-    <w:p>
-      <w:r>
-        <w:t>La estrategia utilizada en la implementación es utilizar objetos de tipo “</w:t>
-      </w:r>
-      <w:proofErr w:type="spellStart"/>
-      <w:r>
-        <w:t>TipoCambio</w:t>
-      </w:r>
-      <w:proofErr w:type="spellEnd"/>
-      <w:r>
-        <w:t>” para todas las conversiones. Dichos objetos ya han sido llenados por las funciones respectivas.</w:t>
-      </w:r>
-    </w:p>
-    <w:p>
-      <w:r>
-        <w:t xml:space="preserve">En general existen dos formas de conversión, la primera se refiere a cálculos mediante expresiones complejas, como la conversión de temperatura de grados Celsius a Fahrenheit, y la segunda que se refiere a expresiones simples (lineales: y= </w:t>
-      </w:r>
-      <w:proofErr w:type="spellStart"/>
-      <w:r>
-        <w:t>a.x</w:t>
-      </w:r>
-      <w:proofErr w:type="spellEnd"/>
-      <w:r>
-        <w:t xml:space="preserve"> ) como la conversión de temperaturas, distancias y monedas.</w:t>
-      </w:r>
-    </w:p>
-    <w:p>
-      <w:r>
-        <w:t>De esta forma, el evento “</w:t>
-      </w:r>
-      <w:proofErr w:type="spellStart"/>
-      <w:r>
-        <w:t>onclick</w:t>
-      </w:r>
-      <w:proofErr w:type="spellEnd"/>
-      <w:r>
-        <w:t>” del botón de conversión recupera el objeto “</w:t>
-      </w:r>
-      <w:proofErr w:type="spellStart"/>
-      <w:r>
-        <w:t>TipoCambio</w:t>
-      </w:r>
-      <w:proofErr w:type="spellEnd"/>
-      <w:r>
-        <w:t xml:space="preserve">” seleccionado del </w:t>
-      </w:r>
-      <w:proofErr w:type="spellStart"/>
-      <w:r>
-        <w:t>spinner</w:t>
-      </w:r>
-      <w:proofErr w:type="spellEnd"/>
-      <w:r>
-        <w:t xml:space="preserve"> (</w:t>
-      </w:r>
-      <w:r>
-        <w:rPr>
-          <w:i/>
-        </w:rPr>
-        <w:t>variable =</w:t>
-      </w:r>
-      <w:r>
-        <w:t xml:space="preserve"> </w:t>
-      </w:r>
-      <w:r>
-        <w:rPr>
-          <w:i/>
-        </w:rPr>
-        <w:t>(</w:t>
-      </w:r>
-      <w:proofErr w:type="spellStart"/>
-      <w:r>
-        <w:rPr>
-          <w:i/>
-        </w:rPr>
-        <w:t>cast</w:t>
-      </w:r>
-      <w:proofErr w:type="spellEnd"/>
-      <w:r>
-        <w:rPr>
-          <w:i/>
-        </w:rPr>
-        <w:t xml:space="preserve"> de tipo</w:t>
-      </w:r>
-      <w:proofErr w:type="gramStart"/>
-      <w:r>
-        <w:rPr>
-          <w:i/>
-        </w:rPr>
-        <w:t>)</w:t>
-      </w:r>
-      <w:proofErr w:type="spellStart"/>
-      <w:r>
-        <w:rPr>
-          <w:i/>
-        </w:rPr>
-        <w:t>spiner</w:t>
-      </w:r>
-      <w:proofErr w:type="spellEnd"/>
-      <w:proofErr w:type="gramEnd"/>
-      <w:r>
-        <w:rPr>
-          <w:i/>
-        </w:rPr>
-        <w:t xml:space="preserve">. </w:t>
-      </w:r>
-      <w:proofErr w:type="spellStart"/>
-      <w:r>
-        <w:rPr>
-          <w:i/>
-        </w:rPr>
-        <w:t>getSelectedItem</w:t>
-      </w:r>
-      <w:proofErr w:type="spellEnd"/>
-      <w:r>
-        <w:rPr>
-          <w:i/>
-        </w:rPr>
-        <w:t>()</w:t>
-      </w:r>
-      <w:r>
-        <w:t>)</w:t>
-      </w:r>
-      <w:r>
-        <w:t xml:space="preserve"> y evalúa si se trata de expresiones complejas o simples</w:t>
-      </w:r>
-      <w:r>
-        <w:t xml:space="preserve"> (</w:t>
-      </w:r>
-      <w:proofErr w:type="spellStart"/>
-      <w:r>
-        <w:rPr>
-          <w:i/>
-        </w:rPr>
-        <w:t>switch</w:t>
-      </w:r>
-      <w:proofErr w:type="spellEnd"/>
-      <w:r>
-        <w:rPr>
-          <w:i/>
-        </w:rPr>
-        <w:t xml:space="preserve"> </w:t>
-      </w:r>
-      <w:r>
-        <w:rPr>
-          <w:i/>
-        </w:rPr>
-        <w:t>–</w:t>
-      </w:r>
-      <w:r>
-        <w:rPr>
-          <w:i/>
-        </w:rPr>
-        <w:t xml:space="preserve"> case</w:t>
-      </w:r>
-      <w:r>
-        <w:rPr>
-          <w:i/>
-        </w:rPr>
-        <w:t>-break-default</w:t>
-      </w:r>
-      <w:r>
-        <w:t>)</w:t>
-      </w:r>
-      <w:r>
-        <w:t>. El evento calcula en forma específica las primeras, en tanto que utiliza una forma común para las demás.</w:t>
-      </w:r>
-    </w:p>
-    <w:p/>
-    <w:p/>
-    <w:p/>
-    <w:p/>
-    <w:p>
-      <w:pPr>
-        <w:pStyle w:val="Ttulo2"/>
-      </w:pPr>
-      <w:bookmarkStart w:id="29" w:name="_Toc48406911"/>
-      <w:r>
-        <w:t>Control de versiones</w:t>
-      </w:r>
-      <w:bookmarkEnd w:id="29"/>
-    </w:p>
-    <w:p>
-      <w:pPr>
-        <w:pStyle w:val="Ttulo3"/>
-      </w:pPr>
-      <w:bookmarkStart w:id="30" w:name="_Toc48406912"/>
-      <w:r>
-        <w:t>Selección de plataforma de control de versiones</w:t>
-      </w:r>
-      <w:bookmarkEnd w:id="30"/>
-    </w:p>
-    <w:p>
-      <w:r>
-        <w:t xml:space="preserve">El proyecto utilizará el control de versiones utilizando herramientas libres. En particular se utiliza </w:t>
-      </w:r>
-      <w:proofErr w:type="spellStart"/>
-      <w:r>
-        <w:t>GitHub</w:t>
-      </w:r>
-      <w:proofErr w:type="spellEnd"/>
-      <w:r>
-        <w:t>, considerando que el programador ya dispone de una cuenta en dicha plataforma.</w:t>
-      </w:r>
-    </w:p>
-    <w:p>
-      <w:pPr>
-        <w:pStyle w:val="Ttulo3"/>
-      </w:pPr>
-      <w:bookmarkStart w:id="31" w:name="_Toc48406913"/>
-      <w:r>
         <w:t>Configuración del control de versiones</w:t>
       </w:r>
-      <w:bookmarkEnd w:id="31"/>
+      <w:bookmarkEnd w:id="32"/>
     </w:p>
     <w:p>
       <w:r>
         <w:t xml:space="preserve">Los pasos a seguir para utilizar el control de versión se basan en las indicaciones contenidas en </w:t>
       </w:r>
-      <w:hyperlink r:id="rId15" w:history="1">
+      <w:hyperlink r:id="rId17" w:history="1">
         <w:r>
           <w:rPr>
             <w:rStyle w:val="Hipervnculo"/>
@@ -11024,10 +11365,8 @@
         <w:t>Utilizar el control de versiones.</w:t>
       </w:r>
     </w:p>
-    <w:p/>
-    <w:p>
-      <w:r>
-        <w:lastRenderedPageBreak/>
+    <w:p>
+      <w:r>
         <w:t>El proyecto se encuentra disponible en la siguiente url:</w:t>
       </w:r>
     </w:p>
@@ -11040,7 +11379,7 @@
           <w:right w:val="single" w:sz="18" w:space="4" w:color="auto"/>
         </w:pBdr>
       </w:pPr>
-      <w:hyperlink r:id="rId16" w:history="1">
+      <w:hyperlink r:id="rId18" w:history="1">
         <w:r>
           <w:rPr>
             <w:rStyle w:val="Hipervnculo"/>
@@ -11049,33 +11388,86 @@
         </w:r>
       </w:hyperlink>
     </w:p>
+    <w:p>
+      <w:r>
+        <w:t xml:space="preserve">Finalmente, recordar que, al momento de </w:t>
+      </w:r>
+      <w:proofErr w:type="spellStart"/>
+      <w:r>
+        <w:t>termnar</w:t>
+      </w:r>
+      <w:proofErr w:type="spellEnd"/>
+      <w:r>
+        <w:t xml:space="preserve"> de contener parte del código operativo, realizar una acción </w:t>
+      </w:r>
+      <w:proofErr w:type="spellStart"/>
+      <w:r>
+        <w:t>commit</w:t>
+      </w:r>
+      <w:proofErr w:type="spellEnd"/>
+      <w:r>
+        <w:t xml:space="preserve"> (VCS/</w:t>
+      </w:r>
+      <w:proofErr w:type="spellStart"/>
+      <w:r>
+        <w:t>Commit</w:t>
+      </w:r>
+      <w:proofErr w:type="spellEnd"/>
+      <w:r>
+        <w:t xml:space="preserve">), y luego el </w:t>
+      </w:r>
+      <w:proofErr w:type="spellStart"/>
+      <w:r>
+        <w:t>push</w:t>
+      </w:r>
+      <w:proofErr w:type="spellEnd"/>
+      <w:r>
+        <w:t xml:space="preserve"> respectivo (VCS/</w:t>
+      </w:r>
+      <w:proofErr w:type="spellStart"/>
+      <w:r>
+        <w:t>Git</w:t>
+      </w:r>
+      <w:proofErr w:type="spellEnd"/>
+      <w:r>
+        <w:t>/</w:t>
+      </w:r>
+      <w:proofErr w:type="spellStart"/>
+      <w:r>
+        <w:t>Push</w:t>
+      </w:r>
+      <w:proofErr w:type="spellEnd"/>
+      <w:r>
+        <w:t>).</w:t>
+      </w:r>
+    </w:p>
     <w:p/>
     <w:p>
       <w:pPr>
         <w:pStyle w:val="Ttulo2"/>
       </w:pPr>
-      <w:bookmarkStart w:id="32" w:name="_Toc48406914"/>
+      <w:bookmarkStart w:id="33" w:name="_Toc48509448"/>
       <w:r>
         <w:t xml:space="preserve">Conexión a </w:t>
       </w:r>
       <w:r>
         <w:t>servicio web</w:t>
       </w:r>
-      <w:bookmarkEnd w:id="32"/>
+      <w:bookmarkEnd w:id="33"/>
     </w:p>
     <w:p/>
     <w:p>
       <w:pPr>
         <w:pStyle w:val="Ttulo3"/>
       </w:pPr>
-      <w:bookmarkStart w:id="33" w:name="_Toc48406915"/>
+      <w:bookmarkStart w:id="34" w:name="_Toc48509449"/>
       <w:r>
         <w:t>Librería</w:t>
       </w:r>
       <w:r>
         <w:t xml:space="preserve"> de acceso a servicio web</w:t>
       </w:r>
-      <w:bookmarkEnd w:id="33"/>
+      <w:bookmarkEnd w:id="34"/>
     </w:p>
     <w:p>
       <w:r>
@@ -11156,14 +11548,14 @@
       <w:pPr>
         <w:pStyle w:val="Ttulo3"/>
       </w:pPr>
-      <w:bookmarkStart w:id="34" w:name="_Toc48406916"/>
+      <w:bookmarkStart w:id="35" w:name="_Toc48509450"/>
       <w:r>
         <w:t>Configuración</w:t>
       </w:r>
       <w:r>
         <w:t xml:space="preserve"> de permisos</w:t>
       </w:r>
-      <w:bookmarkEnd w:id="34"/>
+      <w:bookmarkEnd w:id="35"/>
     </w:p>
     <w:p>
       <w:r>
@@ -11290,11 +11682,11 @@
       <w:pPr>
         <w:pStyle w:val="Ttulo3"/>
       </w:pPr>
-      <w:bookmarkStart w:id="35" w:name="_Toc48406917"/>
+      <w:bookmarkStart w:id="36" w:name="_Toc48509451"/>
       <w:r>
         <w:t>Configuración de llamado a API de servicio web</w:t>
       </w:r>
-      <w:bookmarkEnd w:id="35"/>
+      <w:bookmarkEnd w:id="36"/>
     </w:p>
     <w:p>
       <w:r>
@@ -11436,15 +11828,16 @@
       <w:pPr>
         <w:pStyle w:val="Ttulo3"/>
       </w:pPr>
-      <w:bookmarkStart w:id="36" w:name="_Toc48406918"/>
-      <w:r>
+      <w:bookmarkStart w:id="37" w:name="_Toc48509452"/>
+      <w:r>
+        <w:lastRenderedPageBreak/>
         <w:t xml:space="preserve">Procesamiento de web </w:t>
       </w:r>
       <w:proofErr w:type="spellStart"/>
       <w:r>
         <w:t>service</w:t>
       </w:r>
-      <w:bookmarkEnd w:id="36"/>
+      <w:bookmarkEnd w:id="37"/>
       <w:proofErr w:type="spellEnd"/>
     </w:p>
     <w:p>
@@ -11459,7 +11852,7 @@
       <w:r>
         <w:t xml:space="preserve"> es un documento en formato JSON. Según la documentación disponible en </w:t>
       </w:r>
-      <w:hyperlink r:id="rId17" w:history="1">
+      <w:hyperlink r:id="rId19" w:history="1">
         <w:r>
           <w:rPr>
             <w:rStyle w:val="Hipervnculo"/>
@@ -11527,7 +11920,7 @@
       <w:pPr>
         <w:pStyle w:val="Ttulo3"/>
       </w:pPr>
-      <w:bookmarkStart w:id="37" w:name="_Toc48406919"/>
+      <w:bookmarkStart w:id="38" w:name="_Toc48509453"/>
       <w:r>
         <w:t xml:space="preserve">Uso de objeto JSON resultante del </w:t>
       </w:r>
@@ -11535,7 +11928,7 @@
       <w:r>
         <w:t>webservice</w:t>
       </w:r>
-      <w:bookmarkEnd w:id="37"/>
+      <w:bookmarkEnd w:id="38"/>
       <w:proofErr w:type="spellEnd"/>
     </w:p>
     <w:p>
@@ -11548,11 +11941,7 @@
       </w:r>
       <w:proofErr w:type="spellEnd"/>
       <w:r>
-        <w:t xml:space="preserve">) para lo cual debe leerse el nombre de las monedas </w:t>
-      </w:r>
-      <w:r>
-        <w:lastRenderedPageBreak/>
-        <w:t>(nombre de propiedad JSON), y luego el valor del tipo de cambio (valor de la propiedad JSON).</w:t>
+        <w:t>) para lo cual debe leerse el nombre de las monedas (nombre de propiedad JSON), y luego el valor del tipo de cambio (valor de la propiedad JSON).</w:t>
       </w:r>
     </w:p>
     <w:p>
@@ -12318,11 +12707,11 @@
       <w:pPr>
         <w:pStyle w:val="Ttulo3"/>
       </w:pPr>
-      <w:bookmarkStart w:id="38" w:name="_Toc48406920"/>
+      <w:bookmarkStart w:id="39" w:name="_Toc48509454"/>
       <w:r>
         <w:t>Corrección de problema de sincronización</w:t>
       </w:r>
-      <w:bookmarkEnd w:id="38"/>
+      <w:bookmarkEnd w:id="39"/>
     </w:p>
     <w:p>
       <w:r>
@@ -12339,147 +12728,368 @@
     </w:p>
     <w:p>
       <w:r>
-        <w:t xml:space="preserve">Este efecto aparece en forma más importante en esta implementación porque se utiliza el método de clases auxiliares externas. En tal sentido se requiere convertir la librería </w:t>
-      </w:r>
-      <w:proofErr w:type="spellStart"/>
-      <w:r>
-        <w:t>Colley</w:t>
-      </w:r>
-      <w:proofErr w:type="spellEnd"/>
-      <w:r>
-        <w:t xml:space="preserve"> en forma síncrona. </w:t>
-      </w:r>
-    </w:p>
-    <w:p>
-      <w:r>
-        <w:t xml:space="preserve">Para tal efecto se utiliza como referencia la técnica utilizada en </w:t>
-      </w:r>
-      <w:hyperlink r:id="rId18" w:history="1">
-        <w:r>
-          <w:t xml:space="preserve"> </w:t>
-        </w:r>
-        <w:hyperlink r:id="rId19" w:history="1">
-          <w:r>
-            <w:rPr>
-              <w:rStyle w:val="Hipervnculo"/>
-            </w:rPr>
-            <w:t>https://www.it-swarm.dev/es/java/puedo-hacer-una-solicitud-sincronica-con-volley/1073590345/</w:t>
-          </w:r>
-        </w:hyperlink>
+        <w:t xml:space="preserve">El tratamiento respectivo se detalla en el acápite </w:t>
+      </w:r>
+      <w:r>
+        <w:fldChar w:fldCharType="begin"/>
+      </w:r>
+      <w:r>
+        <w:instrText xml:space="preserve"> REF _Ref48424738 \r \h </w:instrText>
+      </w:r>
+      <w:r>
+        <w:fldChar w:fldCharType="separate"/>
+      </w:r>
+      <w:r>
+        <w:t>4.1.1</w:t>
+      </w:r>
+      <w:r>
+        <w:fldChar w:fldCharType="end"/>
+      </w:r>
+    </w:p>
+    <w:p/>
+    <w:p>
+      <w:pPr>
+        <w:pStyle w:val="Ttulo2"/>
+      </w:pPr>
+      <w:bookmarkStart w:id="40" w:name="_Toc48509455"/>
+      <w:r>
+        <w:lastRenderedPageBreak/>
+        <w:t>Conexión a base de datos</w:t>
+      </w:r>
+      <w:bookmarkEnd w:id="40"/>
+    </w:p>
+    <w:p>
+      <w:pPr>
+        <w:pStyle w:val="Ttulo3"/>
+      </w:pPr>
+      <w:bookmarkStart w:id="41" w:name="_Toc48509456"/>
+      <w:r>
+        <w:t>Uso de librería</w:t>
+      </w:r>
+      <w:bookmarkEnd w:id="41"/>
+    </w:p>
+    <w:p>
+      <w:r>
+        <w:t>La base de datos seleccionada será la versión de Sqlite3 para Android</w:t>
+      </w:r>
+      <w:r>
+        <w:t>.</w:t>
+      </w:r>
+    </w:p>
+    <w:p>
+      <w:r>
+        <w:t xml:space="preserve">Para la implementación se utilizará una clase adicional denominada </w:t>
+      </w:r>
+      <w:proofErr w:type="spellStart"/>
+      <w:r>
+        <w:t>DbHandler</w:t>
+      </w:r>
+      <w:proofErr w:type="spellEnd"/>
+      <w:r>
+        <w:t>.</w:t>
+      </w:r>
+    </w:p>
+    <w:p>
+      <w:pPr>
+        <w:pStyle w:val="Ttulo3"/>
+      </w:pPr>
+      <w:bookmarkStart w:id="42" w:name="_Toc48509457"/>
+      <w:r>
+        <w:t>Inicialización de base de datos</w:t>
+      </w:r>
+      <w:bookmarkEnd w:id="42"/>
+    </w:p>
+    <w:p>
+      <w:r>
+        <w:t>Se realiza en el evento “</w:t>
+      </w:r>
+      <w:proofErr w:type="spellStart"/>
+      <w:r>
+        <w:t>onCreate</w:t>
+      </w:r>
+      <w:proofErr w:type="spellEnd"/>
+      <w:r>
+        <w:t>” de la actividad principal</w:t>
+      </w:r>
+    </w:p>
+    <w:p>
+      <w:r>
+        <w:t>Se verifica que la base de datos y tabla de equivalencias exista (se crean en caso contrario)</w:t>
+      </w:r>
+    </w:p>
+    <w:p>
+      <w:r>
+        <w:t>El nombre del archivo de base de datos será “</w:t>
+      </w:r>
+      <w:proofErr w:type="spellStart"/>
+      <w:r>
+        <w:t>monedasdb</w:t>
+      </w:r>
+      <w:proofErr w:type="spellEnd"/>
+      <w:r>
+        <w:t>”.</w:t>
+      </w:r>
+    </w:p>
+    <w:p>
+      <w:r>
+        <w:t>Por su parte la tabla de denominar</w:t>
+      </w:r>
+      <w:r>
+        <w:t>á</w:t>
+      </w:r>
+      <w:r>
+        <w:t xml:space="preserve"> “</w:t>
+      </w:r>
+      <w:r>
+        <w:t>equivalencias</w:t>
+      </w:r>
+      <w:r>
+        <w:t>”</w:t>
+      </w:r>
+      <w:r>
+        <w:t xml:space="preserve"> y tiene la estructura de la tabla Equivalencias descrita en la sección 3 (Análisis y Diseño)</w:t>
+      </w:r>
+    </w:p>
+    <w:p>
+      <w:pPr>
+        <w:pStyle w:val="Ttulo3"/>
+      </w:pPr>
+      <w:bookmarkStart w:id="43" w:name="_Toc48509458"/>
+      <w:r>
+        <w:t>Uso de clase auxiliar</w:t>
+      </w:r>
+      <w:bookmarkEnd w:id="43"/>
+    </w:p>
+    <w:p>
+      <w:r>
+        <w:t>La implementación del acceso real a la base de datos se encapsula en la clase “</w:t>
+      </w:r>
+      <w:proofErr w:type="spellStart"/>
+      <w:r>
+        <w:t>DbHandler</w:t>
+      </w:r>
+      <w:proofErr w:type="spellEnd"/>
+      <w:r>
+        <w:t>”, la cual contiene el detalle nombre del archivo físico, nombre de la tabla donde se almacenan los tipos de cambio (“Equivalencias”), instrucciones de creación de dicha tabla.</w:t>
+      </w:r>
+    </w:p>
+    <w:p>
+      <w:pPr>
+        <w:pStyle w:val="Ttulo3"/>
+      </w:pPr>
+      <w:r>
+        <w:t xml:space="preserve">Reemplazo de </w:t>
+      </w:r>
+      <w:proofErr w:type="spellStart"/>
+      <w:r>
+        <w:t>ListView</w:t>
+      </w:r>
+      <w:proofErr w:type="spellEnd"/>
+      <w:r>
+        <w:t xml:space="preserve"> por </w:t>
+      </w:r>
+      <w:proofErr w:type="spellStart"/>
+      <w:r>
+        <w:t>ReciclerView</w:t>
+      </w:r>
+      <w:proofErr w:type="spellEnd"/>
+    </w:p>
+    <w:p>
+      <w:r>
+        <w:t xml:space="preserve">El clásico control </w:t>
+      </w:r>
+      <w:proofErr w:type="spellStart"/>
+      <w:r>
+        <w:t>listView</w:t>
+      </w:r>
+      <w:proofErr w:type="spellEnd"/>
+      <w:r>
+        <w:t xml:space="preserve"> es reemplazado des</w:t>
+      </w:r>
+      <w:r>
+        <w:t>d</w:t>
+      </w:r>
+      <w:r>
+        <w:t>e el 2016</w:t>
+      </w:r>
+      <w:r>
+        <w:t>/2017</w:t>
+      </w:r>
+      <w:r>
+        <w:t xml:space="preserve"> por el control </w:t>
+      </w:r>
+      <w:proofErr w:type="spellStart"/>
+      <w:r>
+        <w:t>ReciclerView</w:t>
+      </w:r>
+      <w:proofErr w:type="spellEnd"/>
+      <w:r>
+        <w:t xml:space="preserve"> (puede observarse que </w:t>
+      </w:r>
+      <w:proofErr w:type="spellStart"/>
+      <w:r>
+        <w:t>ListView</w:t>
+      </w:r>
+      <w:proofErr w:type="spellEnd"/>
+      <w:r>
+        <w:t xml:space="preserve"> aparece dentro del rubro </w:t>
+      </w:r>
+      <w:proofErr w:type="spellStart"/>
+      <w:r>
+        <w:t>Legacy</w:t>
+      </w:r>
+      <w:proofErr w:type="spellEnd"/>
+      <w:r>
+        <w:t>)</w:t>
+      </w:r>
+      <w:r>
+        <w:t>.</w:t>
+      </w:r>
+      <w:r>
+        <w:t xml:space="preserve"> </w:t>
+      </w:r>
+    </w:p>
+    <w:p>
+      <w:pPr>
+        <w:jc w:val="center"/>
+      </w:pPr>
+      <w:r>
+        <w:rPr>
+          <w:noProof/>
+          <w:lang w:eastAsia="es-PE"/>
+        </w:rPr>
+        <w:drawing>
+          <wp:inline distT="0" distB="0" distL="0" distR="0">
+            <wp:extent cx="3769995" cy="2698115"/>
+            <wp:effectExtent l="0" t="0" r="1905" b="6985"/>
+            <wp:docPr id="30" name="Imagen 30"/>
+            <wp:cNvGraphicFramePr>
+              <a:graphicFrameLocks xmlns:a="http://schemas.openxmlformats.org/drawingml/2006/main" noChangeAspect="1"/>
+            </wp:cNvGraphicFramePr>
+            <a:graphic xmlns:a="http://schemas.openxmlformats.org/drawingml/2006/main">
+              <a:graphicData uri="http://schemas.openxmlformats.org/drawingml/2006/picture">
+                <pic:pic xmlns:pic="http://schemas.openxmlformats.org/drawingml/2006/picture">
+                  <pic:nvPicPr>
+                    <pic:cNvPr id="0" name="Picture 4"/>
+                    <pic:cNvPicPr>
+                      <a:picLocks noChangeAspect="1" noChangeArrowheads="1"/>
+                    </pic:cNvPicPr>
+                  </pic:nvPicPr>
+                  <pic:blipFill>
+                    <a:blip r:embed="rId20">
+                      <a:extLst>
+                        <a:ext uri="{28A0092B-C50C-407E-A947-70E740481C1C}">
+                          <a14:useLocalDpi xmlns:a14="http://schemas.microsoft.com/office/drawing/2010/main" val="0"/>
+                        </a:ext>
+                      </a:extLst>
+                    </a:blip>
+                    <a:srcRect/>
+                    <a:stretch>
+                      <a:fillRect/>
+                    </a:stretch>
+                  </pic:blipFill>
+                  <pic:spPr bwMode="auto">
+                    <a:xfrm>
+                      <a:off x="0" y="0"/>
+                      <a:ext cx="3769995" cy="2698115"/>
+                    </a:xfrm>
+                    <a:prstGeom prst="rect">
+                      <a:avLst/>
+                    </a:prstGeom>
+                    <a:noFill/>
+                    <a:ln>
+                      <a:noFill/>
+                    </a:ln>
+                  </pic:spPr>
+                </pic:pic>
+              </a:graphicData>
+            </a:graphic>
+          </wp:inline>
+        </w:drawing>
+      </w:r>
+    </w:p>
+    <w:p/>
+    <w:p>
+      <w:r>
+        <w:t xml:space="preserve">El sustento utilizado fue la eficiencia: </w:t>
+      </w:r>
+      <w:proofErr w:type="spellStart"/>
+      <w:r>
+        <w:t>Listview</w:t>
+      </w:r>
+      <w:proofErr w:type="spellEnd"/>
+      <w:r>
+        <w:t xml:space="preserve"> crea una vista por cada elemento de la vista la cual resulta sumamente ineficiente cuando la lista contiene cientos de elementos. Para tal efecto el nuevo control </w:t>
+      </w:r>
+      <w:proofErr w:type="spellStart"/>
+      <w:r>
+        <w:t>ReciclerView</w:t>
+      </w:r>
+      <w:proofErr w:type="spellEnd"/>
+      <w:r>
+        <w:t xml:space="preserve"> crea </w:t>
+      </w:r>
+      <w:proofErr w:type="gramStart"/>
+      <w:r>
+        <w:t>un</w:t>
+      </w:r>
+      <w:proofErr w:type="gramEnd"/>
+      <w:r>
+        <w:t xml:space="preserve"> única vista para todos los elementos. </w:t>
+      </w:r>
+      <w:r>
+        <w:t xml:space="preserve">(Ver </w:t>
+      </w:r>
+      <w:hyperlink r:id="rId21" w:anchor=":~:text=RecyclerView%20is%20a%20somewhat%20new%20view%20that%20came%20to%20substitute,and%20better%20arrangements%20of%20elements." w:history="1">
+        <w:r>
+          <w:rPr>
+            <w:rStyle w:val="Hipervnculo"/>
+          </w:rPr>
+          <w:t>https://medium.com/@relferreira/goodbye-listview-recyclerview-f83dc1133850#:~:text=RecyclerView%20is%20a%20somewhat%20new%20view%20that%20came%20to%20substitute,and%20better%20arrangements%20of%20elements</w:t>
+        </w:r>
+        <w:r>
+          <w:rPr>
+            <w:rStyle w:val="Hipervnculo"/>
+          </w:rPr>
+          <w:lastRenderedPageBreak/>
+          <w:t>.</w:t>
+        </w:r>
       </w:hyperlink>
+      <w:r>
+        <w:t xml:space="preserve">, o  </w:t>
+      </w:r>
+      <w:hyperlink r:id="rId22" w:history="1">
+        <w:r>
+          <w:rPr>
+            <w:rStyle w:val="Hipervnculo"/>
+          </w:rPr>
+          <w:t>https://thelurkingvariable.com/2017/02/18/android-recyclerview-listview-replacement/</w:t>
+        </w:r>
+      </w:hyperlink>
+      <w:r>
+        <w:t>)</w:t>
+      </w:r>
     </w:p>
     <w:p/>
-    <w:p/>
-    <w:p/>
-    <w:p/>
-    <w:p>
-      <w:pPr>
-        <w:pStyle w:val="Ttulo2"/>
-      </w:pPr>
-      <w:bookmarkStart w:id="39" w:name="_Toc48406921"/>
-      <w:r>
-        <w:t>Conexión a base de datos</w:t>
-      </w:r>
-      <w:bookmarkEnd w:id="39"/>
-    </w:p>
-    <w:p>
-      <w:pPr>
-        <w:pStyle w:val="Ttulo3"/>
-      </w:pPr>
-      <w:bookmarkStart w:id="40" w:name="_Toc48406922"/>
-      <w:r>
-        <w:t>Uso de librería</w:t>
-      </w:r>
-      <w:bookmarkEnd w:id="40"/>
-    </w:p>
-    <w:p>
-      <w:r>
-        <w:t>La base de datos seleccionada será la versión de Sqlite3 para Android</w:t>
-      </w:r>
+    <w:p>
+      <w:r>
+        <w:t xml:space="preserve">No obstante, para fines de la presente implementación se mantendrá el empleo de </w:t>
+      </w:r>
+      <w:proofErr w:type="spellStart"/>
+      <w:r>
+        <w:t>ListView</w:t>
+      </w:r>
+      <w:proofErr w:type="spellEnd"/>
       <w:r>
         <w:t>.</w:t>
       </w:r>
     </w:p>
     <w:p>
-      <w:r>
-        <w:t xml:space="preserve">Para la implementación se utilizará una clase adicional denominada </w:t>
-      </w:r>
-      <w:proofErr w:type="spellStart"/>
-      <w:r>
-        <w:t>DbHandler</w:t>
-      </w:r>
-      <w:proofErr w:type="spellEnd"/>
-      <w:r>
-        <w:t>.</w:t>
-      </w:r>
-    </w:p>
-    <w:p>
-      <w:pPr>
-        <w:pStyle w:val="Ttulo3"/>
-      </w:pPr>
-      <w:bookmarkStart w:id="41" w:name="_Toc48406923"/>
-      <w:r>
-        <w:lastRenderedPageBreak/>
-        <w:t>Inicialización de base de datos</w:t>
-      </w:r>
-      <w:bookmarkEnd w:id="41"/>
-    </w:p>
-    <w:p>
-      <w:r>
-        <w:t>Se realiza en el evento “</w:t>
-      </w:r>
-      <w:proofErr w:type="spellStart"/>
-      <w:r>
-        <w:t>onCreate</w:t>
-      </w:r>
-      <w:proofErr w:type="spellEnd"/>
-      <w:r>
-        <w:t>” de la actividad principal</w:t>
-      </w:r>
-    </w:p>
-    <w:p>
-      <w:r>
-        <w:t>Se verifica que la base de datos y tabla de equivalencias exista (se crean en caso contrario)</w:t>
-      </w:r>
-    </w:p>
-    <w:p>
-      <w:r>
-        <w:t>El nombre del archivo de base de datos será “</w:t>
-      </w:r>
-      <w:proofErr w:type="spellStart"/>
-      <w:r>
-        <w:t>monedasdb</w:t>
-      </w:r>
-      <w:proofErr w:type="spellEnd"/>
-      <w:r>
-        <w:t>”.</w:t>
-      </w:r>
-    </w:p>
-    <w:p>
-      <w:r>
-        <w:t>Por su parte la tabla de denominar</w:t>
-      </w:r>
-      <w:r>
-        <w:t>á</w:t>
-      </w:r>
-      <w:r>
-        <w:t xml:space="preserve"> “</w:t>
-      </w:r>
-      <w:r>
-        <w:t>equivalencias</w:t>
-      </w:r>
-      <w:r>
-        <w:t>”</w:t>
-      </w:r>
-      <w:r>
-        <w:t xml:space="preserve"> y tiene la estructura de la tabla Equivalencias descrita en la sección 3 (Análisis y Diseño)</w:t>
-      </w:r>
-    </w:p>
-    <w:p/>
-    <w:p/>
-    <w:p/>
+      <w:bookmarkStart w:id="44" w:name="_GoBack"/>
+      <w:bookmarkEnd w:id="44"/>
+    </w:p>
     <w:sectPr>
-      <w:footerReference w:type="default" r:id="rId20"/>
+      <w:footerReference w:type="default" r:id="rId23"/>
       <w:pgSz w:w="11906" w:h="16838"/>
       <w:pgMar w:top="1417" w:right="1701" w:bottom="1417" w:left="1701" w:header="708" w:footer="708" w:gutter="0"/>
       <w:pgNumType w:start="0"/>
@@ -12583,7 +13193,7 @@
         <w:szCs w:val="24"/>
         <w:lang w:val="es-ES"/>
       </w:rPr>
-      <w:t>13</w:t>
+      <w:t>15</w:t>
     </w:r>
     <w:r>
       <w:rPr>
@@ -12634,7 +13244,7 @@
         <w:szCs w:val="24"/>
         <w:lang w:val="es-ES"/>
       </w:rPr>
-      <w:t>13</w:t>
+      <w:t>15</w:t>
     </w:r>
     <w:r>
       <w:rPr>
@@ -13994,6 +14604,18 @@
       <w:lang w:eastAsia="es-PE"/>
     </w:rPr>
   </w:style>
+  <w:style w:type="character" w:styleId="Hipervnculovisitado">
+    <w:name w:val="FollowedHyperlink"/>
+    <w:basedOn w:val="Fuentedeprrafopredeter"/>
+    <w:uiPriority w:val="99"/>
+    <w:semiHidden/>
+    <w:unhideWhenUsed/>
+    <w:rsid w:val="004D302D"/>
+    <w:rPr>
+      <w:color w:val="954F72" w:themeColor="followedHyperlink"/>
+      <w:u w:val="single"/>
+    </w:rPr>
+  </w:style>
 </w:styles>
 </file>
 
@@ -14282,7 +14904,7 @@
 </file>
 
 <file path=customXml/itemProps2.xml><?xml version="1.0" encoding="utf-8"?>
-<ds:datastoreItem xmlns:ds="http://schemas.openxmlformats.org/officeDocument/2006/customXml" ds:itemID="{4DF5441F-B7A2-419C-9AA6-3F4E56E57526}">
+<ds:datastoreItem xmlns:ds="http://schemas.openxmlformats.org/officeDocument/2006/customXml" ds:itemID="{ADB623F2-1211-4F31-B79A-0ECD6CD1F210}">
   <ds:schemaRefs>
     <ds:schemaRef ds:uri="http://schemas.openxmlformats.org/officeDocument/2006/bibliography"/>
   </ds:schemaRefs>

</xml_diff>

<commit_message>
+conclusion de actividad configurar +aplicacion completa +documentacion completa
</commit_message>
<xml_diff>
--- a/Analisis.docx
+++ b/Analisis.docx
@@ -894,7 +894,7 @@
           <w:lang w:eastAsia="es-PE"/>
         </w:rPr>
       </w:pPr>
-      <w:hyperlink w:anchor="_Toc48509416" w:history="1">
+      <w:hyperlink w:anchor="_Toc48529398" w:history="1">
         <w:r>
           <w:rPr>
             <w:rStyle w:val="Hipervnculo"/>
@@ -936,7 +936,7 @@
             <w:noProof/>
             <w:webHidden/>
           </w:rPr>
-          <w:instrText xml:space="preserve"> PAGEREF _Toc48509416 \h </w:instrText>
+          <w:instrText xml:space="preserve"> PAGEREF _Toc48529398 \h </w:instrText>
         </w:r>
         <w:r>
           <w:rPr>
@@ -980,7 +980,7 @@
           <w:lang w:eastAsia="es-PE"/>
         </w:rPr>
       </w:pPr>
-      <w:hyperlink w:anchor="_Toc48509417" w:history="1">
+      <w:hyperlink w:anchor="_Toc48529399" w:history="1">
         <w:r>
           <w:rPr>
             <w:rStyle w:val="Hipervnculo"/>
@@ -1022,7 +1022,7 @@
             <w:noProof/>
             <w:webHidden/>
           </w:rPr>
-          <w:instrText xml:space="preserve"> PAGEREF _Toc48509417 \h </w:instrText>
+          <w:instrText xml:space="preserve"> PAGEREF _Toc48529399 \h </w:instrText>
         </w:r>
         <w:r>
           <w:rPr>
@@ -1066,7 +1066,7 @@
           <w:lang w:eastAsia="es-PE"/>
         </w:rPr>
       </w:pPr>
-      <w:hyperlink w:anchor="_Toc48509418" w:history="1">
+      <w:hyperlink w:anchor="_Toc48529400" w:history="1">
         <w:r>
           <w:rPr>
             <w:rStyle w:val="Hipervnculo"/>
@@ -1108,7 +1108,7 @@
             <w:noProof/>
             <w:webHidden/>
           </w:rPr>
-          <w:instrText xml:space="preserve"> PAGEREF _Toc48509418 \h </w:instrText>
+          <w:instrText xml:space="preserve"> PAGEREF _Toc48529400 \h </w:instrText>
         </w:r>
         <w:r>
           <w:rPr>
@@ -1152,7 +1152,7 @@
           <w:lang w:eastAsia="es-PE"/>
         </w:rPr>
       </w:pPr>
-      <w:hyperlink w:anchor="_Toc48509419" w:history="1">
+      <w:hyperlink w:anchor="_Toc48529401" w:history="1">
         <w:r>
           <w:rPr>
             <w:rStyle w:val="Hipervnculo"/>
@@ -1194,7 +1194,7 @@
             <w:noProof/>
             <w:webHidden/>
           </w:rPr>
-          <w:instrText xml:space="preserve"> PAGEREF _Toc48509419 \h </w:instrText>
+          <w:instrText xml:space="preserve"> PAGEREF _Toc48529401 \h </w:instrText>
         </w:r>
         <w:r>
           <w:rPr>
@@ -1238,7 +1238,7 @@
           <w:lang w:eastAsia="es-PE"/>
         </w:rPr>
       </w:pPr>
-      <w:hyperlink w:anchor="_Toc48509420" w:history="1">
+      <w:hyperlink w:anchor="_Toc48529402" w:history="1">
         <w:r>
           <w:rPr>
             <w:rStyle w:val="Hipervnculo"/>
@@ -1280,7 +1280,7 @@
             <w:noProof/>
             <w:webHidden/>
           </w:rPr>
-          <w:instrText xml:space="preserve"> PAGEREF _Toc48509420 \h </w:instrText>
+          <w:instrText xml:space="preserve"> PAGEREF _Toc48529402 \h </w:instrText>
         </w:r>
         <w:r>
           <w:rPr>
@@ -1324,7 +1324,7 @@
           <w:lang w:eastAsia="es-PE"/>
         </w:rPr>
       </w:pPr>
-      <w:hyperlink w:anchor="_Toc48509421" w:history="1">
+      <w:hyperlink w:anchor="_Toc48529403" w:history="1">
         <w:r>
           <w:rPr>
             <w:rStyle w:val="Hipervnculo"/>
@@ -1366,7 +1366,7 @@
             <w:noProof/>
             <w:webHidden/>
           </w:rPr>
-          <w:instrText xml:space="preserve"> PAGEREF _Toc48509421 \h </w:instrText>
+          <w:instrText xml:space="preserve"> PAGEREF _Toc48529403 \h </w:instrText>
         </w:r>
         <w:r>
           <w:rPr>
@@ -1410,7 +1410,7 @@
           <w:lang w:eastAsia="es-PE"/>
         </w:rPr>
       </w:pPr>
-      <w:hyperlink w:anchor="_Toc48509422" w:history="1">
+      <w:hyperlink w:anchor="_Toc48529404" w:history="1">
         <w:r>
           <w:rPr>
             <w:rStyle w:val="Hipervnculo"/>
@@ -1452,7 +1452,7 @@
             <w:noProof/>
             <w:webHidden/>
           </w:rPr>
-          <w:instrText xml:space="preserve"> PAGEREF _Toc48509422 \h </w:instrText>
+          <w:instrText xml:space="preserve"> PAGEREF _Toc48529404 \h </w:instrText>
         </w:r>
         <w:r>
           <w:rPr>
@@ -1496,7 +1496,7 @@
           <w:lang w:eastAsia="es-PE"/>
         </w:rPr>
       </w:pPr>
-      <w:hyperlink w:anchor="_Toc48509423" w:history="1">
+      <w:hyperlink w:anchor="_Toc48529405" w:history="1">
         <w:r>
           <w:rPr>
             <w:rStyle w:val="Hipervnculo"/>
@@ -1538,7 +1538,7 @@
             <w:noProof/>
             <w:webHidden/>
           </w:rPr>
-          <w:instrText xml:space="preserve"> PAGEREF _Toc48509423 \h </w:instrText>
+          <w:instrText xml:space="preserve"> PAGEREF _Toc48529405 \h </w:instrText>
         </w:r>
         <w:r>
           <w:rPr>
@@ -1582,7 +1582,7 @@
           <w:lang w:eastAsia="es-PE"/>
         </w:rPr>
       </w:pPr>
-      <w:hyperlink w:anchor="_Toc48509424" w:history="1">
+      <w:hyperlink w:anchor="_Toc48529406" w:history="1">
         <w:r>
           <w:rPr>
             <w:rStyle w:val="Hipervnculo"/>
@@ -1624,7 +1624,7 @@
             <w:noProof/>
             <w:webHidden/>
           </w:rPr>
-          <w:instrText xml:space="preserve"> PAGEREF _Toc48509424 \h </w:instrText>
+          <w:instrText xml:space="preserve"> PAGEREF _Toc48529406 \h </w:instrText>
         </w:r>
         <w:r>
           <w:rPr>
@@ -1668,7 +1668,7 @@
           <w:lang w:eastAsia="es-PE"/>
         </w:rPr>
       </w:pPr>
-      <w:hyperlink w:anchor="_Toc48509425" w:history="1">
+      <w:hyperlink w:anchor="_Toc48529407" w:history="1">
         <w:r>
           <w:rPr>
             <w:rStyle w:val="Hipervnculo"/>
@@ -1710,7 +1710,7 @@
             <w:noProof/>
             <w:webHidden/>
           </w:rPr>
-          <w:instrText xml:space="preserve"> PAGEREF _Toc48509425 \h </w:instrText>
+          <w:instrText xml:space="preserve"> PAGEREF _Toc48529407 \h </w:instrText>
         </w:r>
         <w:r>
           <w:rPr>
@@ -1754,7 +1754,7 @@
           <w:lang w:eastAsia="es-PE"/>
         </w:rPr>
       </w:pPr>
-      <w:hyperlink w:anchor="_Toc48509426" w:history="1">
+      <w:hyperlink w:anchor="_Toc48529408" w:history="1">
         <w:r>
           <w:rPr>
             <w:rStyle w:val="Hipervnculo"/>
@@ -1796,7 +1796,7 @@
             <w:noProof/>
             <w:webHidden/>
           </w:rPr>
-          <w:instrText xml:space="preserve"> PAGEREF _Toc48509426 \h </w:instrText>
+          <w:instrText xml:space="preserve"> PAGEREF _Toc48529408 \h </w:instrText>
         </w:r>
         <w:r>
           <w:rPr>
@@ -1840,7 +1840,7 @@
           <w:lang w:eastAsia="es-PE"/>
         </w:rPr>
       </w:pPr>
-      <w:hyperlink w:anchor="_Toc48509427" w:history="1">
+      <w:hyperlink w:anchor="_Toc48529409" w:history="1">
         <w:r>
           <w:rPr>
             <w:rStyle w:val="Hipervnculo"/>
@@ -1882,7 +1882,7 @@
             <w:noProof/>
             <w:webHidden/>
           </w:rPr>
-          <w:instrText xml:space="preserve"> PAGEREF _Toc48509427 \h </w:instrText>
+          <w:instrText xml:space="preserve"> PAGEREF _Toc48529409 \h </w:instrText>
         </w:r>
         <w:r>
           <w:rPr>
@@ -1926,7 +1926,7 @@
           <w:lang w:eastAsia="es-PE"/>
         </w:rPr>
       </w:pPr>
-      <w:hyperlink w:anchor="_Toc48509428" w:history="1">
+      <w:hyperlink w:anchor="_Toc48529410" w:history="1">
         <w:r>
           <w:rPr>
             <w:rStyle w:val="Hipervnculo"/>
@@ -1968,7 +1968,7 @@
             <w:noProof/>
             <w:webHidden/>
           </w:rPr>
-          <w:instrText xml:space="preserve"> PAGEREF _Toc48509428 \h </w:instrText>
+          <w:instrText xml:space="preserve"> PAGEREF _Toc48529410 \h </w:instrText>
         </w:r>
         <w:r>
           <w:rPr>
@@ -2012,7 +2012,7 @@
           <w:lang w:eastAsia="es-PE"/>
         </w:rPr>
       </w:pPr>
-      <w:hyperlink w:anchor="_Toc48509429" w:history="1">
+      <w:hyperlink w:anchor="_Toc48529411" w:history="1">
         <w:r>
           <w:rPr>
             <w:rStyle w:val="Hipervnculo"/>
@@ -2054,7 +2054,7 @@
             <w:noProof/>
             <w:webHidden/>
           </w:rPr>
-          <w:instrText xml:space="preserve"> PAGEREF _Toc48509429 \h </w:instrText>
+          <w:instrText xml:space="preserve"> PAGEREF _Toc48529411 \h </w:instrText>
         </w:r>
         <w:r>
           <w:rPr>
@@ -2098,7 +2098,7 @@
           <w:lang w:eastAsia="es-PE"/>
         </w:rPr>
       </w:pPr>
-      <w:hyperlink w:anchor="_Toc48509430" w:history="1">
+      <w:hyperlink w:anchor="_Toc48529412" w:history="1">
         <w:r>
           <w:rPr>
             <w:rStyle w:val="Hipervnculo"/>
@@ -2140,7 +2140,7 @@
             <w:noProof/>
             <w:webHidden/>
           </w:rPr>
-          <w:instrText xml:space="preserve"> PAGEREF _Toc48509430 \h </w:instrText>
+          <w:instrText xml:space="preserve"> PAGEREF _Toc48529412 \h </w:instrText>
         </w:r>
         <w:r>
           <w:rPr>
@@ -2184,7 +2184,7 @@
           <w:lang w:eastAsia="es-PE"/>
         </w:rPr>
       </w:pPr>
-      <w:hyperlink w:anchor="_Toc48509431" w:history="1">
+      <w:hyperlink w:anchor="_Toc48529413" w:history="1">
         <w:r>
           <w:rPr>
             <w:rStyle w:val="Hipervnculo"/>
@@ -2226,7 +2226,7 @@
             <w:noProof/>
             <w:webHidden/>
           </w:rPr>
-          <w:instrText xml:space="preserve"> PAGEREF _Toc48509431 \h </w:instrText>
+          <w:instrText xml:space="preserve"> PAGEREF _Toc48529413 \h </w:instrText>
         </w:r>
         <w:r>
           <w:rPr>
@@ -2270,7 +2270,7 @@
           <w:lang w:eastAsia="es-PE"/>
         </w:rPr>
       </w:pPr>
-      <w:hyperlink w:anchor="_Toc48509432" w:history="1">
+      <w:hyperlink w:anchor="_Toc48529414" w:history="1">
         <w:r>
           <w:rPr>
             <w:rStyle w:val="Hipervnculo"/>
@@ -2312,7 +2312,7 @@
             <w:noProof/>
             <w:webHidden/>
           </w:rPr>
-          <w:instrText xml:space="preserve"> PAGEREF _Toc48509432 \h </w:instrText>
+          <w:instrText xml:space="preserve"> PAGEREF _Toc48529414 \h </w:instrText>
         </w:r>
         <w:r>
           <w:rPr>
@@ -2356,7 +2356,7 @@
           <w:lang w:eastAsia="es-PE"/>
         </w:rPr>
       </w:pPr>
-      <w:hyperlink w:anchor="_Toc48509433" w:history="1">
+      <w:hyperlink w:anchor="_Toc48529415" w:history="1">
         <w:r>
           <w:rPr>
             <w:rStyle w:val="Hipervnculo"/>
@@ -2398,7 +2398,7 @@
             <w:noProof/>
             <w:webHidden/>
           </w:rPr>
-          <w:instrText xml:space="preserve"> PAGEREF _Toc48509433 \h </w:instrText>
+          <w:instrText xml:space="preserve"> PAGEREF _Toc48529415 \h </w:instrText>
         </w:r>
         <w:r>
           <w:rPr>
@@ -2442,7 +2442,7 @@
           <w:lang w:eastAsia="es-PE"/>
         </w:rPr>
       </w:pPr>
-      <w:hyperlink w:anchor="_Toc48509434" w:history="1">
+      <w:hyperlink w:anchor="_Toc48529416" w:history="1">
         <w:r>
           <w:rPr>
             <w:rStyle w:val="Hipervnculo"/>
@@ -2484,7 +2484,7 @@
             <w:noProof/>
             <w:webHidden/>
           </w:rPr>
-          <w:instrText xml:space="preserve"> PAGEREF _Toc48509434 \h </w:instrText>
+          <w:instrText xml:space="preserve"> PAGEREF _Toc48529416 \h </w:instrText>
         </w:r>
         <w:r>
           <w:rPr>
@@ -2528,7 +2528,7 @@
           <w:lang w:eastAsia="es-PE"/>
         </w:rPr>
       </w:pPr>
-      <w:hyperlink w:anchor="_Toc48509435" w:history="1">
+      <w:hyperlink w:anchor="_Toc48529417" w:history="1">
         <w:r>
           <w:rPr>
             <w:rStyle w:val="Hipervnculo"/>
@@ -2570,7 +2570,7 @@
             <w:noProof/>
             <w:webHidden/>
           </w:rPr>
-          <w:instrText xml:space="preserve"> PAGEREF _Toc48509435 \h </w:instrText>
+          <w:instrText xml:space="preserve"> PAGEREF _Toc48529417 \h </w:instrText>
         </w:r>
         <w:r>
           <w:rPr>
@@ -2614,7 +2614,7 @@
           <w:lang w:eastAsia="es-PE"/>
         </w:rPr>
       </w:pPr>
-      <w:hyperlink w:anchor="_Toc48509436" w:history="1">
+      <w:hyperlink w:anchor="_Toc48529418" w:history="1">
         <w:r>
           <w:rPr>
             <w:rStyle w:val="Hipervnculo"/>
@@ -2656,7 +2656,7 @@
             <w:noProof/>
             <w:webHidden/>
           </w:rPr>
-          <w:instrText xml:space="preserve"> PAGEREF _Toc48509436 \h </w:instrText>
+          <w:instrText xml:space="preserve"> PAGEREF _Toc48529418 \h </w:instrText>
         </w:r>
         <w:r>
           <w:rPr>
@@ -2700,7 +2700,7 @@
           <w:lang w:eastAsia="es-PE"/>
         </w:rPr>
       </w:pPr>
-      <w:hyperlink w:anchor="_Toc48509437" w:history="1">
+      <w:hyperlink w:anchor="_Toc48529419" w:history="1">
         <w:r>
           <w:rPr>
             <w:rStyle w:val="Hipervnculo"/>
@@ -2742,7 +2742,7 @@
             <w:noProof/>
             <w:webHidden/>
           </w:rPr>
-          <w:instrText xml:space="preserve"> PAGEREF _Toc48509437 \h </w:instrText>
+          <w:instrText xml:space="preserve"> PAGEREF _Toc48529419 \h </w:instrText>
         </w:r>
         <w:r>
           <w:rPr>
@@ -2786,7 +2786,7 @@
           <w:lang w:eastAsia="es-PE"/>
         </w:rPr>
       </w:pPr>
-      <w:hyperlink w:anchor="_Toc48509438" w:history="1">
+      <w:hyperlink w:anchor="_Toc48529420" w:history="1">
         <w:r>
           <w:rPr>
             <w:rStyle w:val="Hipervnculo"/>
@@ -2828,7 +2828,7 @@
             <w:noProof/>
             <w:webHidden/>
           </w:rPr>
-          <w:instrText xml:space="preserve"> PAGEREF _Toc48509438 \h </w:instrText>
+          <w:instrText xml:space="preserve"> PAGEREF _Toc48529420 \h </w:instrText>
         </w:r>
         <w:r>
           <w:rPr>
@@ -2872,7 +2872,7 @@
           <w:lang w:eastAsia="es-PE"/>
         </w:rPr>
       </w:pPr>
-      <w:hyperlink w:anchor="_Toc48509439" w:history="1">
+      <w:hyperlink w:anchor="_Toc48529421" w:history="1">
         <w:r>
           <w:rPr>
             <w:rStyle w:val="Hipervnculo"/>
@@ -2914,7 +2914,7 @@
             <w:noProof/>
             <w:webHidden/>
           </w:rPr>
-          <w:instrText xml:space="preserve"> PAGEREF _Toc48509439 \h </w:instrText>
+          <w:instrText xml:space="preserve"> PAGEREF _Toc48529421 \h </w:instrText>
         </w:r>
         <w:r>
           <w:rPr>
@@ -2958,7 +2958,7 @@
           <w:lang w:eastAsia="es-PE"/>
         </w:rPr>
       </w:pPr>
-      <w:hyperlink w:anchor="_Toc48509440" w:history="1">
+      <w:hyperlink w:anchor="_Toc48529422" w:history="1">
         <w:r>
           <w:rPr>
             <w:rStyle w:val="Hipervnculo"/>
@@ -3000,7 +3000,7 @@
             <w:noProof/>
             <w:webHidden/>
           </w:rPr>
-          <w:instrText xml:space="preserve"> PAGEREF _Toc48509440 \h </w:instrText>
+          <w:instrText xml:space="preserve"> PAGEREF _Toc48529422 \h </w:instrText>
         </w:r>
         <w:r>
           <w:rPr>
@@ -3044,7 +3044,7 @@
           <w:lang w:eastAsia="es-PE"/>
         </w:rPr>
       </w:pPr>
-      <w:hyperlink w:anchor="_Toc48509441" w:history="1">
+      <w:hyperlink w:anchor="_Toc48529423" w:history="1">
         <w:r>
           <w:rPr>
             <w:rStyle w:val="Hipervnculo"/>
@@ -3086,7 +3086,7 @@
             <w:noProof/>
             <w:webHidden/>
           </w:rPr>
-          <w:instrText xml:space="preserve"> PAGEREF _Toc48509441 \h </w:instrText>
+          <w:instrText xml:space="preserve"> PAGEREF _Toc48529423 \h </w:instrText>
         </w:r>
         <w:r>
           <w:rPr>
@@ -3130,7 +3130,7 @@
           <w:lang w:eastAsia="es-PE"/>
         </w:rPr>
       </w:pPr>
-      <w:hyperlink w:anchor="_Toc48509442" w:history="1">
+      <w:hyperlink w:anchor="_Toc48529424" w:history="1">
         <w:r>
           <w:rPr>
             <w:rStyle w:val="Hipervnculo"/>
@@ -3172,7 +3172,7 @@
             <w:noProof/>
             <w:webHidden/>
           </w:rPr>
-          <w:instrText xml:space="preserve"> PAGEREF _Toc48509442 \h </w:instrText>
+          <w:instrText xml:space="preserve"> PAGEREF _Toc48529424 \h </w:instrText>
         </w:r>
         <w:r>
           <w:rPr>
@@ -3192,7 +3192,7 @@
             <w:noProof/>
             <w:webHidden/>
           </w:rPr>
-          <w:t>10</w:t>
+          <w:t>11</w:t>
         </w:r>
         <w:r>
           <w:rPr>
@@ -3216,7 +3216,7 @@
           <w:lang w:eastAsia="es-PE"/>
         </w:rPr>
       </w:pPr>
-      <w:hyperlink w:anchor="_Toc48509443" w:history="1">
+      <w:hyperlink w:anchor="_Toc48529425" w:history="1">
         <w:r>
           <w:rPr>
             <w:rStyle w:val="Hipervnculo"/>
@@ -3258,7 +3258,7 @@
             <w:noProof/>
             <w:webHidden/>
           </w:rPr>
-          <w:instrText xml:space="preserve"> PAGEREF _Toc48509443 \h </w:instrText>
+          <w:instrText xml:space="preserve"> PAGEREF _Toc48529425 \h </w:instrText>
         </w:r>
         <w:r>
           <w:rPr>
@@ -3278,7 +3278,7 @@
             <w:noProof/>
             <w:webHidden/>
           </w:rPr>
-          <w:t>10</w:t>
+          <w:t>11</w:t>
         </w:r>
         <w:r>
           <w:rPr>
@@ -3302,7 +3302,7 @@
           <w:lang w:eastAsia="es-PE"/>
         </w:rPr>
       </w:pPr>
-      <w:hyperlink w:anchor="_Toc48509444" w:history="1">
+      <w:hyperlink w:anchor="_Toc48529426" w:history="1">
         <w:r>
           <w:rPr>
             <w:rStyle w:val="Hipervnculo"/>
@@ -3344,7 +3344,7 @@
             <w:noProof/>
             <w:webHidden/>
           </w:rPr>
-          <w:instrText xml:space="preserve"> PAGEREF _Toc48509444 \h </w:instrText>
+          <w:instrText xml:space="preserve"> PAGEREF _Toc48529426 \h </w:instrText>
         </w:r>
         <w:r>
           <w:rPr>
@@ -3388,7 +3388,7 @@
           <w:lang w:eastAsia="es-PE"/>
         </w:rPr>
       </w:pPr>
-      <w:hyperlink w:anchor="_Toc48509445" w:history="1">
+      <w:hyperlink w:anchor="_Toc48529427" w:history="1">
         <w:r>
           <w:rPr>
             <w:rStyle w:val="Hipervnculo"/>
@@ -3430,7 +3430,7 @@
             <w:noProof/>
             <w:webHidden/>
           </w:rPr>
-          <w:instrText xml:space="preserve"> PAGEREF _Toc48509445 \h </w:instrText>
+          <w:instrText xml:space="preserve"> PAGEREF _Toc48529427 \h </w:instrText>
         </w:r>
         <w:r>
           <w:rPr>
@@ -3474,7 +3474,7 @@
           <w:lang w:eastAsia="es-PE"/>
         </w:rPr>
       </w:pPr>
-      <w:hyperlink w:anchor="_Toc48509446" w:history="1">
+      <w:hyperlink w:anchor="_Toc48529428" w:history="1">
         <w:r>
           <w:rPr>
             <w:rStyle w:val="Hipervnculo"/>
@@ -3516,7 +3516,7 @@
             <w:noProof/>
             <w:webHidden/>
           </w:rPr>
-          <w:instrText xml:space="preserve"> PAGEREF _Toc48509446 \h </w:instrText>
+          <w:instrText xml:space="preserve"> PAGEREF _Toc48529428 \h </w:instrText>
         </w:r>
         <w:r>
           <w:rPr>
@@ -3560,7 +3560,7 @@
           <w:lang w:eastAsia="es-PE"/>
         </w:rPr>
       </w:pPr>
-      <w:hyperlink w:anchor="_Toc48509447" w:history="1">
+      <w:hyperlink w:anchor="_Toc48529429" w:history="1">
         <w:r>
           <w:rPr>
             <w:rStyle w:val="Hipervnculo"/>
@@ -3602,7 +3602,7 @@
             <w:noProof/>
             <w:webHidden/>
           </w:rPr>
-          <w:instrText xml:space="preserve"> PAGEREF _Toc48509447 \h </w:instrText>
+          <w:instrText xml:space="preserve"> PAGEREF _Toc48529429 \h </w:instrText>
         </w:r>
         <w:r>
           <w:rPr>
@@ -3622,7 +3622,7 @@
             <w:noProof/>
             <w:webHidden/>
           </w:rPr>
-          <w:t>11</w:t>
+          <w:t>12</w:t>
         </w:r>
         <w:r>
           <w:rPr>
@@ -3646,7 +3646,7 @@
           <w:lang w:eastAsia="es-PE"/>
         </w:rPr>
       </w:pPr>
-      <w:hyperlink w:anchor="_Toc48509448" w:history="1">
+      <w:hyperlink w:anchor="_Toc48529430" w:history="1">
         <w:r>
           <w:rPr>
             <w:rStyle w:val="Hipervnculo"/>
@@ -3688,7 +3688,7 @@
             <w:noProof/>
             <w:webHidden/>
           </w:rPr>
-          <w:instrText xml:space="preserve"> PAGEREF _Toc48509448 \h </w:instrText>
+          <w:instrText xml:space="preserve"> PAGEREF _Toc48529430 \h </w:instrText>
         </w:r>
         <w:r>
           <w:rPr>
@@ -3732,7 +3732,7 @@
           <w:lang w:eastAsia="es-PE"/>
         </w:rPr>
       </w:pPr>
-      <w:hyperlink w:anchor="_Toc48509449" w:history="1">
+      <w:hyperlink w:anchor="_Toc48529431" w:history="1">
         <w:r>
           <w:rPr>
             <w:rStyle w:val="Hipervnculo"/>
@@ -3774,7 +3774,7 @@
             <w:noProof/>
             <w:webHidden/>
           </w:rPr>
-          <w:instrText xml:space="preserve"> PAGEREF _Toc48509449 \h </w:instrText>
+          <w:instrText xml:space="preserve"> PAGEREF _Toc48529431 \h </w:instrText>
         </w:r>
         <w:r>
           <w:rPr>
@@ -3818,7 +3818,7 @@
           <w:lang w:eastAsia="es-PE"/>
         </w:rPr>
       </w:pPr>
-      <w:hyperlink w:anchor="_Toc48509450" w:history="1">
+      <w:hyperlink w:anchor="_Toc48529432" w:history="1">
         <w:r>
           <w:rPr>
             <w:rStyle w:val="Hipervnculo"/>
@@ -3860,7 +3860,7 @@
             <w:noProof/>
             <w:webHidden/>
           </w:rPr>
-          <w:instrText xml:space="preserve"> PAGEREF _Toc48509450 \h </w:instrText>
+          <w:instrText xml:space="preserve"> PAGEREF _Toc48529432 \h </w:instrText>
         </w:r>
         <w:r>
           <w:rPr>
@@ -3904,7 +3904,7 @@
           <w:lang w:eastAsia="es-PE"/>
         </w:rPr>
       </w:pPr>
-      <w:hyperlink w:anchor="_Toc48509451" w:history="1">
+      <w:hyperlink w:anchor="_Toc48529433" w:history="1">
         <w:r>
           <w:rPr>
             <w:rStyle w:val="Hipervnculo"/>
@@ -3946,7 +3946,7 @@
             <w:noProof/>
             <w:webHidden/>
           </w:rPr>
-          <w:instrText xml:space="preserve"> PAGEREF _Toc48509451 \h </w:instrText>
+          <w:instrText xml:space="preserve"> PAGEREF _Toc48529433 \h </w:instrText>
         </w:r>
         <w:r>
           <w:rPr>
@@ -3990,7 +3990,7 @@
           <w:lang w:eastAsia="es-PE"/>
         </w:rPr>
       </w:pPr>
-      <w:hyperlink w:anchor="_Toc48509452" w:history="1">
+      <w:hyperlink w:anchor="_Toc48529434" w:history="1">
         <w:r>
           <w:rPr>
             <w:rStyle w:val="Hipervnculo"/>
@@ -4032,7 +4032,7 @@
             <w:noProof/>
             <w:webHidden/>
           </w:rPr>
-          <w:instrText xml:space="preserve"> PAGEREF _Toc48509452 \h </w:instrText>
+          <w:instrText xml:space="preserve"> PAGEREF _Toc48529434 \h </w:instrText>
         </w:r>
         <w:r>
           <w:rPr>
@@ -4052,7 +4052,7 @@
             <w:noProof/>
             <w:webHidden/>
           </w:rPr>
-          <w:t>12</w:t>
+          <w:t>13</w:t>
         </w:r>
         <w:r>
           <w:rPr>
@@ -4076,7 +4076,7 @@
           <w:lang w:eastAsia="es-PE"/>
         </w:rPr>
       </w:pPr>
-      <w:hyperlink w:anchor="_Toc48509453" w:history="1">
+      <w:hyperlink w:anchor="_Toc48529435" w:history="1">
         <w:r>
           <w:rPr>
             <w:rStyle w:val="Hipervnculo"/>
@@ -4118,7 +4118,7 @@
             <w:noProof/>
             <w:webHidden/>
           </w:rPr>
-          <w:instrText xml:space="preserve"> PAGEREF _Toc48509453 \h </w:instrText>
+          <w:instrText xml:space="preserve"> PAGEREF _Toc48529435 \h </w:instrText>
         </w:r>
         <w:r>
           <w:rPr>
@@ -4162,7 +4162,7 @@
           <w:lang w:eastAsia="es-PE"/>
         </w:rPr>
       </w:pPr>
-      <w:hyperlink w:anchor="_Toc48509454" w:history="1">
+      <w:hyperlink w:anchor="_Toc48529436" w:history="1">
         <w:r>
           <w:rPr>
             <w:rStyle w:val="Hipervnculo"/>
@@ -4204,7 +4204,7 @@
             <w:noProof/>
             <w:webHidden/>
           </w:rPr>
-          <w:instrText xml:space="preserve"> PAGEREF _Toc48509454 \h </w:instrText>
+          <w:instrText xml:space="preserve"> PAGEREF _Toc48529436 \h </w:instrText>
         </w:r>
         <w:r>
           <w:rPr>
@@ -4248,7 +4248,7 @@
           <w:lang w:eastAsia="es-PE"/>
         </w:rPr>
       </w:pPr>
-      <w:hyperlink w:anchor="_Toc48509455" w:history="1">
+      <w:hyperlink w:anchor="_Toc48529437" w:history="1">
         <w:r>
           <w:rPr>
             <w:rStyle w:val="Hipervnculo"/>
@@ -4290,7 +4290,7 @@
             <w:noProof/>
             <w:webHidden/>
           </w:rPr>
-          <w:instrText xml:space="preserve"> PAGEREF _Toc48509455 \h </w:instrText>
+          <w:instrText xml:space="preserve"> PAGEREF _Toc48529437 \h </w:instrText>
         </w:r>
         <w:r>
           <w:rPr>
@@ -4310,7 +4310,7 @@
             <w:noProof/>
             <w:webHidden/>
           </w:rPr>
-          <w:t>13</w:t>
+          <w:t>14</w:t>
         </w:r>
         <w:r>
           <w:rPr>
@@ -4334,7 +4334,7 @@
           <w:lang w:eastAsia="es-PE"/>
         </w:rPr>
       </w:pPr>
-      <w:hyperlink w:anchor="_Toc48509456" w:history="1">
+      <w:hyperlink w:anchor="_Toc48529438" w:history="1">
         <w:r>
           <w:rPr>
             <w:rStyle w:val="Hipervnculo"/>
@@ -4355,7 +4355,7 @@
             <w:rStyle w:val="Hipervnculo"/>
             <w:noProof/>
           </w:rPr>
-          <w:t>Uso de librería</w:t>
+          <w:t>Selección de librería</w:t>
         </w:r>
         <w:r>
           <w:rPr>
@@ -4376,7 +4376,7 @@
             <w:noProof/>
             <w:webHidden/>
           </w:rPr>
-          <w:instrText xml:space="preserve"> PAGEREF _Toc48509456 \h </w:instrText>
+          <w:instrText xml:space="preserve"> PAGEREF _Toc48529438 \h </w:instrText>
         </w:r>
         <w:r>
           <w:rPr>
@@ -4396,7 +4396,7 @@
             <w:noProof/>
             <w:webHidden/>
           </w:rPr>
-          <w:t>13</w:t>
+          <w:t>14</w:t>
         </w:r>
         <w:r>
           <w:rPr>
@@ -4420,7 +4420,7 @@
           <w:lang w:eastAsia="es-PE"/>
         </w:rPr>
       </w:pPr>
-      <w:hyperlink w:anchor="_Toc48509457" w:history="1">
+      <w:hyperlink w:anchor="_Toc48529439" w:history="1">
         <w:r>
           <w:rPr>
             <w:rStyle w:val="Hipervnculo"/>
@@ -4462,7 +4462,7 @@
             <w:noProof/>
             <w:webHidden/>
           </w:rPr>
-          <w:instrText xml:space="preserve"> PAGEREF _Toc48509457 \h </w:instrText>
+          <w:instrText xml:space="preserve"> PAGEREF _Toc48529439 \h </w:instrText>
         </w:r>
         <w:r>
           <w:rPr>
@@ -4482,7 +4482,7 @@
             <w:noProof/>
             <w:webHidden/>
           </w:rPr>
-          <w:t>13</w:t>
+          <w:t>14</w:t>
         </w:r>
         <w:r>
           <w:rPr>
@@ -4506,7 +4506,7 @@
           <w:lang w:eastAsia="es-PE"/>
         </w:rPr>
       </w:pPr>
-      <w:hyperlink w:anchor="_Toc48509458" w:history="1">
+      <w:hyperlink w:anchor="_Toc48529440" w:history="1">
         <w:r>
           <w:rPr>
             <w:rStyle w:val="Hipervnculo"/>
@@ -4548,7 +4548,7 @@
             <w:noProof/>
             <w:webHidden/>
           </w:rPr>
-          <w:instrText xml:space="preserve"> PAGEREF _Toc48509458 \h </w:instrText>
+          <w:instrText xml:space="preserve"> PAGEREF _Toc48529440 \h </w:instrText>
         </w:r>
         <w:r>
           <w:rPr>
@@ -4569,6 +4569,178 @@
             <w:webHidden/>
           </w:rPr>
           <w:t>14</w:t>
+        </w:r>
+        <w:r>
+          <w:rPr>
+            <w:noProof/>
+            <w:webHidden/>
+          </w:rPr>
+          <w:fldChar w:fldCharType="end"/>
+        </w:r>
+      </w:hyperlink>
+    </w:p>
+    <w:p>
+      <w:pPr>
+        <w:pStyle w:val="TDC3"/>
+        <w:tabs>
+          <w:tab w:val="left" w:pos="1320"/>
+          <w:tab w:val="right" w:leader="dot" w:pos="8494"/>
+        </w:tabs>
+        <w:rPr>
+          <w:rFonts w:asciiTheme="minorHAnsi" w:eastAsiaTheme="minorEastAsia" w:hAnsiTheme="minorHAnsi"/>
+          <w:noProof/>
+          <w:lang w:eastAsia="es-PE"/>
+        </w:rPr>
+      </w:pPr>
+      <w:hyperlink w:anchor="_Toc48529441" w:history="1">
+        <w:r>
+          <w:rPr>
+            <w:rStyle w:val="Hipervnculo"/>
+            <w:noProof/>
+          </w:rPr>
+          <w:t>4.7.4.</w:t>
+        </w:r>
+        <w:r>
+          <w:rPr>
+            <w:rFonts w:asciiTheme="minorHAnsi" w:eastAsiaTheme="minorEastAsia" w:hAnsiTheme="minorHAnsi"/>
+            <w:noProof/>
+            <w:lang w:eastAsia="es-PE"/>
+          </w:rPr>
+          <w:tab/>
+        </w:r>
+        <w:r>
+          <w:rPr>
+            <w:rStyle w:val="Hipervnculo"/>
+            <w:noProof/>
+          </w:rPr>
+          <w:t>Reemplazo de ListView por ReciclerView</w:t>
+        </w:r>
+        <w:r>
+          <w:rPr>
+            <w:noProof/>
+            <w:webHidden/>
+          </w:rPr>
+          <w:tab/>
+        </w:r>
+        <w:r>
+          <w:rPr>
+            <w:noProof/>
+            <w:webHidden/>
+          </w:rPr>
+          <w:fldChar w:fldCharType="begin"/>
+        </w:r>
+        <w:r>
+          <w:rPr>
+            <w:noProof/>
+            <w:webHidden/>
+          </w:rPr>
+          <w:instrText xml:space="preserve"> PAGEREF _Toc48529441 \h </w:instrText>
+        </w:r>
+        <w:r>
+          <w:rPr>
+            <w:noProof/>
+            <w:webHidden/>
+          </w:rPr>
+        </w:r>
+        <w:r>
+          <w:rPr>
+            <w:noProof/>
+            <w:webHidden/>
+          </w:rPr>
+          <w:fldChar w:fldCharType="separate"/>
+        </w:r>
+        <w:r>
+          <w:rPr>
+            <w:noProof/>
+            <w:webHidden/>
+          </w:rPr>
+          <w:t>14</w:t>
+        </w:r>
+        <w:r>
+          <w:rPr>
+            <w:noProof/>
+            <w:webHidden/>
+          </w:rPr>
+          <w:fldChar w:fldCharType="end"/>
+        </w:r>
+      </w:hyperlink>
+    </w:p>
+    <w:p>
+      <w:pPr>
+        <w:pStyle w:val="TDC3"/>
+        <w:tabs>
+          <w:tab w:val="left" w:pos="1320"/>
+          <w:tab w:val="right" w:leader="dot" w:pos="8494"/>
+        </w:tabs>
+        <w:rPr>
+          <w:rFonts w:asciiTheme="minorHAnsi" w:eastAsiaTheme="minorEastAsia" w:hAnsiTheme="minorHAnsi"/>
+          <w:noProof/>
+          <w:lang w:eastAsia="es-PE"/>
+        </w:rPr>
+      </w:pPr>
+      <w:hyperlink w:anchor="_Toc48529442" w:history="1">
+        <w:r>
+          <w:rPr>
+            <w:rStyle w:val="Hipervnculo"/>
+            <w:noProof/>
+          </w:rPr>
+          <w:t>4.7.5.</w:t>
+        </w:r>
+        <w:r>
+          <w:rPr>
+            <w:rFonts w:asciiTheme="minorHAnsi" w:eastAsiaTheme="minorEastAsia" w:hAnsiTheme="minorHAnsi"/>
+            <w:noProof/>
+            <w:lang w:eastAsia="es-PE"/>
+          </w:rPr>
+          <w:tab/>
+        </w:r>
+        <w:r>
+          <w:rPr>
+            <w:rStyle w:val="Hipervnculo"/>
+            <w:noProof/>
+          </w:rPr>
+          <w:t>Código de referencia para manejo de ListView</w:t>
+        </w:r>
+        <w:r>
+          <w:rPr>
+            <w:noProof/>
+            <w:webHidden/>
+          </w:rPr>
+          <w:tab/>
+        </w:r>
+        <w:r>
+          <w:rPr>
+            <w:noProof/>
+            <w:webHidden/>
+          </w:rPr>
+          <w:fldChar w:fldCharType="begin"/>
+        </w:r>
+        <w:r>
+          <w:rPr>
+            <w:noProof/>
+            <w:webHidden/>
+          </w:rPr>
+          <w:instrText xml:space="preserve"> PAGEREF _Toc48529442 \h </w:instrText>
+        </w:r>
+        <w:r>
+          <w:rPr>
+            <w:noProof/>
+            <w:webHidden/>
+          </w:rPr>
+        </w:r>
+        <w:r>
+          <w:rPr>
+            <w:noProof/>
+            <w:webHidden/>
+          </w:rPr>
+          <w:fldChar w:fldCharType="separate"/>
+        </w:r>
+        <w:r>
+          <w:rPr>
+            <w:noProof/>
+            <w:webHidden/>
+          </w:rPr>
+          <w:t>15</w:t>
         </w:r>
         <w:r>
           <w:rPr>
@@ -4624,7 +4796,7 @@
       <w:pPr>
         <w:pStyle w:val="Ttulo1"/>
       </w:pPr>
-      <w:bookmarkStart w:id="0" w:name="_Toc48509416"/>
+      <w:bookmarkStart w:id="0" w:name="_Toc48529398"/>
       <w:r>
         <w:t>Introducción</w:t>
       </w:r>
@@ -4742,7 +4914,7 @@
       <w:pPr>
         <w:pStyle w:val="Ttulo1"/>
       </w:pPr>
-      <w:bookmarkStart w:id="1" w:name="_Toc48509417"/>
+      <w:bookmarkStart w:id="1" w:name="_Toc48529399"/>
       <w:r>
         <w:t>Requerimientos</w:t>
       </w:r>
@@ -4915,7 +5087,7 @@
       <w:pPr>
         <w:pStyle w:val="Ttulo1"/>
       </w:pPr>
-      <w:bookmarkStart w:id="2" w:name="_Toc48509418"/>
+      <w:bookmarkStart w:id="2" w:name="_Toc48529400"/>
       <w:r>
         <w:lastRenderedPageBreak/>
         <w:t>Análisis</w:t>
@@ -4929,7 +5101,7 @@
       <w:pPr>
         <w:pStyle w:val="Ttulo2"/>
       </w:pPr>
-      <w:bookmarkStart w:id="3" w:name="_Toc48509419"/>
+      <w:bookmarkStart w:id="3" w:name="_Toc48529401"/>
       <w:r>
         <w:t>Casos de uso</w:t>
       </w:r>
@@ -5550,7 +5722,7 @@
       <w:pPr>
         <w:pStyle w:val="Ttulo3"/>
       </w:pPr>
-      <w:bookmarkStart w:id="4" w:name="_Toc48509420"/>
+      <w:bookmarkStart w:id="4" w:name="_Toc48529402"/>
       <w:r>
         <w:t>Conversión</w:t>
       </w:r>
@@ -5636,7 +5808,7 @@
       <w:pPr>
         <w:pStyle w:val="Ttulo3"/>
       </w:pPr>
-      <w:bookmarkStart w:id="5" w:name="_Toc48509421"/>
+      <w:bookmarkStart w:id="5" w:name="_Toc48529403"/>
       <w:r>
         <w:t>Selecciona monedas</w:t>
       </w:r>
@@ -5703,7 +5875,7 @@
       <w:pPr>
         <w:pStyle w:val="Ttulo3"/>
       </w:pPr>
-      <w:bookmarkStart w:id="6" w:name="_Toc48509422"/>
+      <w:bookmarkStart w:id="6" w:name="_Toc48529404"/>
       <w:r>
         <w:t>Actualiza tipo de cambio</w:t>
       </w:r>
@@ -5738,7 +5910,7 @@
       </w:r>
     </w:p>
     <w:p/>
-    <w:bookmarkStart w:id="7" w:name="_Toc48509423"/>
+    <w:bookmarkStart w:id="7" w:name="_Toc48529405"/>
     <w:p>
       <w:pPr>
         <w:pStyle w:val="Ttulo2"/>
@@ -7136,7 +7308,7 @@
       <w:pPr>
         <w:pStyle w:val="Ttulo2"/>
       </w:pPr>
-      <w:bookmarkStart w:id="8" w:name="_Toc48509424"/>
+      <w:bookmarkStart w:id="8" w:name="_Toc48529406"/>
       <w:r>
         <w:t>Diseño</w:t>
       </w:r>
@@ -7146,7 +7318,7 @@
       <w:pPr>
         <w:pStyle w:val="Ttulo3"/>
       </w:pPr>
-      <w:bookmarkStart w:id="9" w:name="_Toc48509425"/>
+      <w:bookmarkStart w:id="9" w:name="_Toc48529407"/>
       <w:r>
         <w:t>Aplicación</w:t>
       </w:r>
@@ -7248,7 +7420,7 @@
       <w:pPr>
         <w:pStyle w:val="Ttulo3"/>
       </w:pPr>
-      <w:bookmarkStart w:id="10" w:name="_Toc48509426"/>
+      <w:bookmarkStart w:id="10" w:name="_Toc48529408"/>
       <w:r>
         <w:t>Servicio web</w:t>
       </w:r>
@@ -7279,7 +7451,7 @@
       <w:pPr>
         <w:pStyle w:val="Ttulo3"/>
       </w:pPr>
-      <w:bookmarkStart w:id="11" w:name="_Toc48509427"/>
+      <w:bookmarkStart w:id="11" w:name="_Toc48529409"/>
       <w:r>
         <w:t>Base de datos</w:t>
       </w:r>
@@ -7727,7 +7899,7 @@
       <w:pPr>
         <w:pStyle w:val="Ttulo1"/>
       </w:pPr>
-      <w:bookmarkStart w:id="12" w:name="_Toc48509428"/>
+      <w:bookmarkStart w:id="12" w:name="_Toc48529410"/>
       <w:r>
         <w:lastRenderedPageBreak/>
         <w:t>Implementación</w:t>
@@ -7739,7 +7911,7 @@
       <w:pPr>
         <w:pStyle w:val="Ttulo2"/>
       </w:pPr>
-      <w:bookmarkStart w:id="13" w:name="_Toc48509429"/>
+      <w:bookmarkStart w:id="13" w:name="_Toc48529411"/>
       <w:r>
         <w:t>Diagrama de Flujo</w:t>
       </w:r>
@@ -7753,7 +7925,7 @@
         <w:pStyle w:val="Ttulo3"/>
       </w:pPr>
       <w:bookmarkStart w:id="14" w:name="_Ref48424738"/>
-      <w:bookmarkStart w:id="15" w:name="_Toc48509430"/>
+      <w:bookmarkStart w:id="15" w:name="_Toc48529412"/>
       <w:r>
         <w:t>Diagrama de flujo de actividad principal</w:t>
       </w:r>
@@ -7993,7 +8165,7 @@
       <w:pPr>
         <w:pStyle w:val="Ttulo3"/>
       </w:pPr>
-      <w:bookmarkStart w:id="16" w:name="_Toc48509431"/>
+      <w:bookmarkStart w:id="16" w:name="_Toc48529413"/>
       <w:r>
         <w:lastRenderedPageBreak/>
         <w:t>Diagrama de flujo de botones de actividad principal</w:t>
@@ -8081,7 +8253,7 @@
       <w:pPr>
         <w:pStyle w:val="Ttulo3"/>
       </w:pPr>
-      <w:bookmarkStart w:id="17" w:name="_Toc48509432"/>
+      <w:bookmarkStart w:id="17" w:name="_Toc48529414"/>
       <w:r>
         <w:t xml:space="preserve">Diagrama de flujo de actividad de </w:t>
       </w:r>
@@ -8106,18 +8278,37 @@
       </w:r>
       <w:proofErr w:type="spellEnd"/>
       <w:r>
-        <w:t xml:space="preserve"> y lee la lista de tipos de cambio d </w:t>
-      </w:r>
-      <w:proofErr w:type="spellStart"/>
-      <w:r>
-        <w:t>ela</w:t>
-      </w:r>
-      <w:proofErr w:type="spellEnd"/>
-      <w:r>
-        <w:t xml:space="preserve"> base de datos, y posteriormente, con dicha información actualiza la lista. Dicha actualización requiere el borrado de los elementos de la lista y su llenado.</w:t>
-      </w:r>
-    </w:p>
-    <w:p>
+        <w:t xml:space="preserve"> y </w:t>
+      </w:r>
+      <w:r>
+        <w:t xml:space="preserve">procede a actualizar la lista, es decir, </w:t>
+      </w:r>
+      <w:r>
+        <w:t>lee la lista de tipos de cambio de</w:t>
+      </w:r>
+      <w:r>
+        <w:t xml:space="preserve"> </w:t>
+      </w:r>
+      <w:r>
+        <w:t>la base de datos</w:t>
+      </w:r>
+      <w:r>
+        <w:t>, borra l</w:t>
+      </w:r>
+      <w:r>
+        <w:t xml:space="preserve">os elementos de la lista y </w:t>
+      </w:r>
+      <w:r>
+        <w:t>luego los adiciona con los nuevos datos</w:t>
+      </w:r>
+      <w:r>
+        <w:t>.</w:t>
+      </w:r>
+    </w:p>
+    <w:p>
+      <w:pPr>
+        <w:jc w:val="center"/>
+      </w:pPr>
       <w:r>
         <w:rPr>
           <w:noProof/>
@@ -8125,9 +8316,9 @@
         </w:rPr>
         <w:drawing>
           <wp:inline distT="0" distB="0" distL="0" distR="0">
-            <wp:extent cx="4745905" cy="3448166"/>
+            <wp:extent cx="4578964" cy="3360279"/>
             <wp:effectExtent l="0" t="0" r="0" b="0"/>
-            <wp:docPr id="28" name="Imagen 28"/>
+            <wp:docPr id="31" name="Imagen 31"/>
             <wp:cNvGraphicFramePr>
               <a:graphicFrameLocks xmlns:a="http://schemas.openxmlformats.org/drawingml/2006/main" noChangeAspect="1"/>
             </wp:cNvGraphicFramePr>
@@ -8135,7 +8326,7 @@
               <a:graphicData uri="http://schemas.openxmlformats.org/drawingml/2006/picture">
                 <pic:pic xmlns:pic="http://schemas.openxmlformats.org/drawingml/2006/picture">
                   <pic:nvPicPr>
-                    <pic:cNvPr id="0" name="Picture 3"/>
+                    <pic:cNvPr id="0" name="Picture 5"/>
                     <pic:cNvPicPr>
                       <a:picLocks noChangeAspect="1" noChangeArrowheads="1"/>
                     </pic:cNvPicPr>
@@ -8156,7 +8347,7 @@
                   <pic:spPr bwMode="auto">
                     <a:xfrm>
                       <a:off x="0" y="0"/>
-                      <a:ext cx="4765294" cy="3462253"/>
+                      <a:ext cx="4603323" cy="3378155"/>
                     </a:xfrm>
                     <a:prstGeom prst="rect">
                       <a:avLst/>
@@ -8178,7 +8369,7 @@
       <w:pPr>
         <w:pStyle w:val="Ttulo3"/>
       </w:pPr>
-      <w:bookmarkStart w:id="18" w:name="_Toc48509433"/>
+      <w:bookmarkStart w:id="18" w:name="_Toc48529415"/>
       <w:r>
         <w:t>Diagrama de flujo de botones de actividad de configuración del usuario (Configurar)</w:t>
       </w:r>
@@ -8287,7 +8478,7 @@
       <w:pPr>
         <w:pStyle w:val="Ttulo2"/>
       </w:pPr>
-      <w:bookmarkStart w:id="19" w:name="_Toc48509434"/>
+      <w:bookmarkStart w:id="19" w:name="_Toc48529416"/>
       <w:r>
         <w:t>Inicialización</w:t>
       </w:r>
@@ -8301,7 +8492,7 @@
       <w:pPr>
         <w:pStyle w:val="Ttulo3"/>
       </w:pPr>
-      <w:bookmarkStart w:id="20" w:name="_Toc48509435"/>
+      <w:bookmarkStart w:id="20" w:name="_Toc48529417"/>
       <w:r>
         <w:t>Creación de proyecto vacío</w:t>
       </w:r>
@@ -8316,7 +8507,7 @@
       <w:pPr>
         <w:pStyle w:val="Ttulo3"/>
       </w:pPr>
-      <w:bookmarkStart w:id="21" w:name="_Toc48509436"/>
+      <w:bookmarkStart w:id="21" w:name="_Toc48529418"/>
       <w:r>
         <w:t>A</w:t>
       </w:r>
@@ -9101,7 +9292,7 @@
       <w:pPr>
         <w:pStyle w:val="Ttulo3"/>
       </w:pPr>
-      <w:bookmarkStart w:id="22" w:name="_Toc48509437"/>
+      <w:bookmarkStart w:id="22" w:name="_Toc48529419"/>
       <w:r>
         <w:t>A</w:t>
       </w:r>
@@ -9335,7 +9526,7 @@
       <w:pPr>
         <w:pStyle w:val="Ttulo3"/>
       </w:pPr>
-      <w:bookmarkStart w:id="23" w:name="_Toc48509438"/>
+      <w:bookmarkStart w:id="23" w:name="_Toc48529420"/>
       <w:r>
         <w:t>Métodos de log no funcionan correctamente</w:t>
       </w:r>
@@ -9487,7 +9678,7 @@
       <w:pPr>
         <w:pStyle w:val="Ttulo3"/>
       </w:pPr>
-      <w:bookmarkStart w:id="24" w:name="_Toc48509439"/>
+      <w:bookmarkStart w:id="24" w:name="_Toc48529421"/>
       <w:r>
         <w:t>Errores de librería de compatibilidad</w:t>
       </w:r>
@@ -10750,7 +10941,7 @@
       <w:pPr>
         <w:pStyle w:val="Ttulo2"/>
       </w:pPr>
-      <w:bookmarkStart w:id="25" w:name="_Toc48509440"/>
+      <w:bookmarkStart w:id="25" w:name="_Toc48529422"/>
       <w:r>
         <w:t xml:space="preserve">Clases </w:t>
       </w:r>
@@ -10764,7 +10955,7 @@
       <w:pPr>
         <w:pStyle w:val="Ttulo3"/>
       </w:pPr>
-      <w:bookmarkStart w:id="26" w:name="_Toc48509441"/>
+      <w:bookmarkStart w:id="26" w:name="_Toc48529423"/>
       <w:r>
         <w:t>Estructura general</w:t>
       </w:r>
@@ -10935,7 +11126,7 @@
       <w:pPr>
         <w:pStyle w:val="Ttulo3"/>
       </w:pPr>
-      <w:bookmarkStart w:id="27" w:name="_Toc48509442"/>
+      <w:bookmarkStart w:id="27" w:name="_Toc48529424"/>
       <w:r>
         <w:lastRenderedPageBreak/>
         <w:t>Clase de lógica de negocio</w:t>
@@ -10957,7 +11148,7 @@
       <w:pPr>
         <w:pStyle w:val="Ttulo3"/>
       </w:pPr>
-      <w:bookmarkStart w:id="28" w:name="_Toc48509443"/>
+      <w:bookmarkStart w:id="28" w:name="_Toc48529425"/>
       <w:r>
         <w:t>Clase de tipo de cambio</w:t>
       </w:r>
@@ -11026,7 +11217,7 @@
       <w:pPr>
         <w:pStyle w:val="Ttulo2"/>
       </w:pPr>
-      <w:bookmarkStart w:id="29" w:name="_Toc48509444"/>
+      <w:bookmarkStart w:id="29" w:name="_Toc48529426"/>
       <w:r>
         <w:t>Conversión</w:t>
       </w:r>
@@ -11204,7 +11395,7 @@
       <w:pPr>
         <w:pStyle w:val="Ttulo2"/>
       </w:pPr>
-      <w:bookmarkStart w:id="30" w:name="_Toc48509445"/>
+      <w:bookmarkStart w:id="30" w:name="_Toc48529427"/>
       <w:r>
         <w:t>Control de versiones</w:t>
       </w:r>
@@ -11215,7 +11406,7 @@
       <w:pPr>
         <w:pStyle w:val="Ttulo3"/>
       </w:pPr>
-      <w:bookmarkStart w:id="31" w:name="_Toc48509446"/>
+      <w:bookmarkStart w:id="31" w:name="_Toc48529428"/>
       <w:r>
         <w:t>Selección de plataforma de control de versiones</w:t>
       </w:r>
@@ -11246,7 +11437,7 @@
       <w:pPr>
         <w:pStyle w:val="Ttulo3"/>
       </w:pPr>
-      <w:bookmarkStart w:id="32" w:name="_Toc48509447"/>
+      <w:bookmarkStart w:id="32" w:name="_Toc48529429"/>
       <w:r>
         <w:lastRenderedPageBreak/>
         <w:t>Configuración del control de versiones</w:t>
@@ -11446,7 +11637,7 @@
       <w:pPr>
         <w:pStyle w:val="Ttulo2"/>
       </w:pPr>
-      <w:bookmarkStart w:id="33" w:name="_Toc48509448"/>
+      <w:bookmarkStart w:id="33" w:name="_Toc48529430"/>
       <w:r>
         <w:t xml:space="preserve">Conexión a </w:t>
       </w:r>
@@ -11460,7 +11651,7 @@
       <w:pPr>
         <w:pStyle w:val="Ttulo3"/>
       </w:pPr>
-      <w:bookmarkStart w:id="34" w:name="_Toc48509449"/>
+      <w:bookmarkStart w:id="34" w:name="_Toc48529431"/>
       <w:r>
         <w:t>Librería</w:t>
       </w:r>
@@ -11548,7 +11739,7 @@
       <w:pPr>
         <w:pStyle w:val="Ttulo3"/>
       </w:pPr>
-      <w:bookmarkStart w:id="35" w:name="_Toc48509450"/>
+      <w:bookmarkStart w:id="35" w:name="_Toc48529432"/>
       <w:r>
         <w:t>Configuración</w:t>
       </w:r>
@@ -11682,7 +11873,7 @@
       <w:pPr>
         <w:pStyle w:val="Ttulo3"/>
       </w:pPr>
-      <w:bookmarkStart w:id="36" w:name="_Toc48509451"/>
+      <w:bookmarkStart w:id="36" w:name="_Toc48529433"/>
       <w:r>
         <w:t>Configuración de llamado a API de servicio web</w:t>
       </w:r>
@@ -11828,7 +12019,7 @@
       <w:pPr>
         <w:pStyle w:val="Ttulo3"/>
       </w:pPr>
-      <w:bookmarkStart w:id="37" w:name="_Toc48509452"/>
+      <w:bookmarkStart w:id="37" w:name="_Toc48529434"/>
       <w:r>
         <w:lastRenderedPageBreak/>
         <w:t xml:space="preserve">Procesamiento de web </w:t>
@@ -11920,7 +12111,7 @@
       <w:pPr>
         <w:pStyle w:val="Ttulo3"/>
       </w:pPr>
-      <w:bookmarkStart w:id="38" w:name="_Toc48509453"/>
+      <w:bookmarkStart w:id="38" w:name="_Toc48529435"/>
       <w:r>
         <w:t xml:space="preserve">Uso de objeto JSON resultante del </w:t>
       </w:r>
@@ -12707,7 +12898,7 @@
       <w:pPr>
         <w:pStyle w:val="Ttulo3"/>
       </w:pPr>
-      <w:bookmarkStart w:id="39" w:name="_Toc48509454"/>
+      <w:bookmarkStart w:id="39" w:name="_Toc48529436"/>
       <w:r>
         <w:t>Corrección de problema de sincronización</w:t>
       </w:r>
@@ -12751,20 +12942,24 @@
       <w:pPr>
         <w:pStyle w:val="Ttulo2"/>
       </w:pPr>
-      <w:bookmarkStart w:id="40" w:name="_Toc48509455"/>
+      <w:bookmarkStart w:id="40" w:name="_Toc48529437"/>
       <w:r>
         <w:lastRenderedPageBreak/>
         <w:t>Conexión a base de datos</w:t>
       </w:r>
       <w:bookmarkEnd w:id="40"/>
     </w:p>
+    <w:p/>
     <w:p>
       <w:pPr>
         <w:pStyle w:val="Ttulo3"/>
       </w:pPr>
-      <w:bookmarkStart w:id="41" w:name="_Toc48509456"/>
-      <w:r>
-        <w:t>Uso de librería</w:t>
+      <w:bookmarkStart w:id="41" w:name="_Toc48529438"/>
+      <w:r>
+        <w:t>Selección d</w:t>
+      </w:r>
+      <w:r>
+        <w:t>e librería</w:t>
       </w:r>
       <w:bookmarkEnd w:id="41"/>
     </w:p>
@@ -12789,11 +12984,12 @@
         <w:t>.</w:t>
       </w:r>
     </w:p>
+    <w:p/>
     <w:p>
       <w:pPr>
         <w:pStyle w:val="Ttulo3"/>
       </w:pPr>
-      <w:bookmarkStart w:id="42" w:name="_Toc48509457"/>
+      <w:bookmarkStart w:id="42" w:name="_Toc48529439"/>
       <w:r>
         <w:t>Inicialización de base de datos</w:t>
       </w:r>
@@ -12850,11 +13046,12 @@
         <w:t xml:space="preserve"> y tiene la estructura de la tabla Equivalencias descrita en la sección 3 (Análisis y Diseño)</w:t>
       </w:r>
     </w:p>
+    <w:p/>
     <w:p>
       <w:pPr>
         <w:pStyle w:val="Ttulo3"/>
       </w:pPr>
-      <w:bookmarkStart w:id="43" w:name="_Toc48509458"/>
+      <w:bookmarkStart w:id="43" w:name="_Toc48529440"/>
       <w:r>
         <w:t>Uso de clase auxiliar</w:t>
       </w:r>
@@ -12873,10 +13070,25 @@
         <w:t>”, la cual contiene el detalle nombre del archivo físico, nombre de la tabla donde se almacenan los tipos de cambio (“Equivalencias”), instrucciones de creación de dicha tabla.</w:t>
       </w:r>
     </w:p>
+    <w:p/>
+    <w:p>
+      <w:pPr>
+        <w:pStyle w:val="Ttulo2"/>
+      </w:pPr>
+      <w:r>
+        <w:t xml:space="preserve">Consideraciones sobre </w:t>
+      </w:r>
+      <w:proofErr w:type="spellStart"/>
+      <w:r>
+        <w:t>ListView</w:t>
+      </w:r>
+      <w:proofErr w:type="spellEnd"/>
+    </w:p>
     <w:p>
       <w:pPr>
         <w:pStyle w:val="Ttulo3"/>
       </w:pPr>
+      <w:bookmarkStart w:id="44" w:name="_Toc48529441"/>
       <w:r>
         <w:t xml:space="preserve">Reemplazo de </w:t>
       </w:r>
@@ -12892,6 +13104,7 @@
       <w:r>
         <w:t>ReciclerView</w:t>
       </w:r>
+      <w:bookmarkEnd w:id="44"/>
       <w:proofErr w:type="spellEnd"/>
     </w:p>
     <w:p>
@@ -13045,51 +13258,734 @@
           <w:rPr>
             <w:rStyle w:val="Hipervnculo"/>
           </w:rPr>
-          <w:t>https://medium.com/@relferreira/goodbye-listview-recyclerview-f83dc1133850#:~:text=RecyclerView%20is%20a%20somewhat%20new%20view%20that%20came%20to%20substitute,and%20better%20arrangements%20of%20elements</w:t>
-        </w:r>
+          <w:t>https://medium.com/@relferreira/goodbye-listview-recyclerview-f83dc1133850#:~:text=RecyclerView%20is%20a%20somewhat%20new%20view%20that%20came%20to%20substitute,and%20better%20arrangements%20of%20elements.</w:t>
+        </w:r>
+      </w:hyperlink>
+      <w:r>
+        <w:t xml:space="preserve">, o  </w:t>
+      </w:r>
+      <w:hyperlink r:id="rId22" w:history="1">
         <w:r>
           <w:rPr>
             <w:rStyle w:val="Hipervnculo"/>
           </w:rPr>
-          <w:lastRenderedPageBreak/>
-          <w:t>.</w:t>
+          <w:t>https://thelurkingvariable.com/2017/02/18/android-recyclerview-listview-replacement/</w:t>
         </w:r>
       </w:hyperlink>
       <w:r>
-        <w:t xml:space="preserve">, o  </w:t>
-      </w:r>
-      <w:hyperlink r:id="rId22" w:history="1">
+        <w:t>)</w:t>
+      </w:r>
+    </w:p>
+    <w:p>
+      <w:r>
+        <w:t xml:space="preserve">No obstante, para fines de la presente implementación se mantendrá el empleo de </w:t>
+      </w:r>
+      <w:proofErr w:type="spellStart"/>
+      <w:r>
+        <w:t>ListView</w:t>
+      </w:r>
+      <w:proofErr w:type="spellEnd"/>
+      <w:r>
+        <w:t>.</w:t>
+      </w:r>
+    </w:p>
+    <w:p/>
+    <w:p>
+      <w:pPr>
+        <w:pStyle w:val="Ttulo3"/>
+      </w:pPr>
+      <w:bookmarkStart w:id="45" w:name="_Toc48529442"/>
+      <w:r>
+        <w:t xml:space="preserve">Código de referencia para manejo de </w:t>
+      </w:r>
+      <w:proofErr w:type="spellStart"/>
+      <w:r>
+        <w:t>ListView</w:t>
+      </w:r>
+      <w:bookmarkEnd w:id="45"/>
+      <w:proofErr w:type="spellEnd"/>
+    </w:p>
+    <w:p>
+      <w:r>
+        <w:t xml:space="preserve">Se utiliza la referencia desarrollada en </w:t>
+      </w:r>
+      <w:hyperlink r:id="rId23" w:history="1">
         <w:r>
           <w:rPr>
             <w:rStyle w:val="Hipervnculo"/>
           </w:rPr>
-          <w:t>https://thelurkingvariable.com/2017/02/18/android-recyclerview-listview-replacement/</w:t>
+          <w:t>https://www.tutorialspoint.com/how-to-bind-data-from-a-database-to-an-android-checkbox-in-a-listview</w:t>
         </w:r>
       </w:hyperlink>
       <w:r>
-        <w:t>)</w:t>
+        <w:t>.</w:t>
+      </w:r>
+    </w:p>
+    <w:p>
+      <w:r>
+        <w:t xml:space="preserve">Asimismo, para resolver el problema que el </w:t>
+      </w:r>
+      <w:proofErr w:type="spellStart"/>
+      <w:r>
+        <w:t>checkbox</w:t>
+      </w:r>
+      <w:proofErr w:type="spellEnd"/>
+      <w:r>
+        <w:t xml:space="preserve"> superpone el foco de la fila, se considera las modificaciones en el elemento </w:t>
+      </w:r>
+      <w:proofErr w:type="spellStart"/>
+      <w:r>
+        <w:t>checkbox</w:t>
+      </w:r>
+      <w:proofErr w:type="spellEnd"/>
+      <w:r>
+        <w:t xml:space="preserve"> indicadas en </w:t>
+      </w:r>
+      <w:hyperlink r:id="rId24" w:history="1">
+        <w:r>
+          <w:rPr>
+            <w:rStyle w:val="Hipervnculo"/>
+          </w:rPr>
+          <w:t>https://stackoverrun.com/es/q/4950828</w:t>
+        </w:r>
+      </w:hyperlink>
+      <w:r>
+        <w:t>.</w:t>
       </w:r>
     </w:p>
     <w:p/>
     <w:p>
-      <w:r>
-        <w:t xml:space="preserve">No obstante, para fines de la presente implementación se mantendrá el empleo de </w:t>
-      </w:r>
-      <w:proofErr w:type="spellStart"/>
-      <w:r>
-        <w:t>ListView</w:t>
-      </w:r>
-      <w:proofErr w:type="spellEnd"/>
-      <w:r>
-        <w:t>.</w:t>
-      </w:r>
-    </w:p>
-    <w:p>
-      <w:bookmarkStart w:id="44" w:name="_GoBack"/>
-      <w:bookmarkEnd w:id="44"/>
+      <w:pPr>
+        <w:pBdr>
+          <w:top w:val="single" w:sz="4" w:space="1" w:color="auto"/>
+          <w:left w:val="single" w:sz="4" w:space="4" w:color="auto"/>
+          <w:bottom w:val="single" w:sz="4" w:space="1" w:color="auto"/>
+          <w:right w:val="single" w:sz="4" w:space="4" w:color="auto"/>
+        </w:pBdr>
+        <w:rPr>
+          <w:sz w:val="18"/>
+          <w:szCs w:val="18"/>
+          <w:lang w:val="en-US"/>
+        </w:rPr>
+      </w:pPr>
+      <w:r>
+        <w:rPr>
+          <w:sz w:val="18"/>
+          <w:szCs w:val="18"/>
+          <w:lang w:val="en-US"/>
+        </w:rPr>
+        <w:t>…</w:t>
+      </w:r>
+    </w:p>
+    <w:p>
+      <w:pPr>
+        <w:pBdr>
+          <w:top w:val="single" w:sz="4" w:space="1" w:color="auto"/>
+          <w:left w:val="single" w:sz="4" w:space="4" w:color="auto"/>
+          <w:bottom w:val="single" w:sz="4" w:space="1" w:color="auto"/>
+          <w:right w:val="single" w:sz="4" w:space="4" w:color="auto"/>
+        </w:pBdr>
+        <w:shd w:val="clear" w:color="auto" w:fill="FFFFFF"/>
+        <w:tabs>
+          <w:tab w:val="left" w:pos="916"/>
+          <w:tab w:val="left" w:pos="1832"/>
+          <w:tab w:val="left" w:pos="2748"/>
+          <w:tab w:val="left" w:pos="3664"/>
+          <w:tab w:val="left" w:pos="4580"/>
+          <w:tab w:val="left" w:pos="5496"/>
+          <w:tab w:val="left" w:pos="6412"/>
+          <w:tab w:val="left" w:pos="7328"/>
+          <w:tab w:val="left" w:pos="8244"/>
+          <w:tab w:val="left" w:pos="9160"/>
+          <w:tab w:val="left" w:pos="10076"/>
+          <w:tab w:val="left" w:pos="10992"/>
+          <w:tab w:val="left" w:pos="11908"/>
+          <w:tab w:val="left" w:pos="12824"/>
+          <w:tab w:val="left" w:pos="13740"/>
+          <w:tab w:val="left" w:pos="14656"/>
+        </w:tabs>
+        <w:spacing w:after="0" w:line="240" w:lineRule="auto"/>
+        <w:jc w:val="left"/>
+        <w:rPr>
+          <w:rFonts w:ascii="Consolas" w:eastAsia="Times New Roman" w:hAnsi="Consolas" w:cs="Courier New"/>
+          <w:b/>
+          <w:bCs/>
+          <w:color w:val="660E7A"/>
+          <w:sz w:val="18"/>
+          <w:szCs w:val="18"/>
+          <w:lang w:val="en-US" w:eastAsia="es-PE"/>
+        </w:rPr>
+      </w:pPr>
+      <w:r>
+        <w:rPr>
+          <w:rFonts w:ascii="Consolas" w:eastAsia="Times New Roman" w:hAnsi="Consolas" w:cs="Courier New"/>
+          <w:color w:val="000000"/>
+          <w:sz w:val="18"/>
+          <w:szCs w:val="18"/>
+          <w:lang w:val="en-US" w:eastAsia="es-PE"/>
+        </w:rPr>
+        <w:t>&lt;</w:t>
+      </w:r>
+      <w:proofErr w:type="spellStart"/>
+      <w:r>
+        <w:rPr>
+          <w:rFonts w:ascii="Consolas" w:eastAsia="Times New Roman" w:hAnsi="Consolas" w:cs="Courier New"/>
+          <w:b/>
+          <w:bCs/>
+          <w:color w:val="000080"/>
+          <w:sz w:val="18"/>
+          <w:szCs w:val="18"/>
+          <w:lang w:val="en-US" w:eastAsia="es-PE"/>
+        </w:rPr>
+        <w:t>CheckBox</w:t>
+      </w:r>
+      <w:proofErr w:type="spellEnd"/>
+      <w:r>
+        <w:rPr>
+          <w:rFonts w:ascii="Consolas" w:eastAsia="Times New Roman" w:hAnsi="Consolas" w:cs="Courier New"/>
+          <w:b/>
+          <w:bCs/>
+          <w:color w:val="000080"/>
+          <w:sz w:val="18"/>
+          <w:szCs w:val="18"/>
+          <w:lang w:val="en-US" w:eastAsia="es-PE"/>
+        </w:rPr>
+        <w:br/>
+        <w:t xml:space="preserve">    </w:t>
+      </w:r>
+      <w:proofErr w:type="spellStart"/>
+      <w:r>
+        <w:rPr>
+          <w:rFonts w:ascii="Consolas" w:eastAsia="Times New Roman" w:hAnsi="Consolas" w:cs="Courier New"/>
+          <w:b/>
+          <w:bCs/>
+          <w:color w:val="660E7A"/>
+          <w:sz w:val="18"/>
+          <w:szCs w:val="18"/>
+          <w:lang w:val="en-US" w:eastAsia="es-PE"/>
+        </w:rPr>
+        <w:t>android</w:t>
+      </w:r>
+      <w:r>
+        <w:rPr>
+          <w:rFonts w:ascii="Consolas" w:eastAsia="Times New Roman" w:hAnsi="Consolas" w:cs="Courier New"/>
+          <w:b/>
+          <w:bCs/>
+          <w:color w:val="0000FF"/>
+          <w:sz w:val="18"/>
+          <w:szCs w:val="18"/>
+          <w:lang w:val="en-US" w:eastAsia="es-PE"/>
+        </w:rPr>
+        <w:t>:id</w:t>
+      </w:r>
+      <w:proofErr w:type="spellEnd"/>
+      <w:r>
+        <w:rPr>
+          <w:rFonts w:ascii="Consolas" w:eastAsia="Times New Roman" w:hAnsi="Consolas" w:cs="Courier New"/>
+          <w:b/>
+          <w:bCs/>
+          <w:color w:val="008000"/>
+          <w:sz w:val="18"/>
+          <w:szCs w:val="18"/>
+          <w:lang w:val="en-US" w:eastAsia="es-PE"/>
+        </w:rPr>
+        <w:t>="@+id/</w:t>
+      </w:r>
+      <w:proofErr w:type="spellStart"/>
+      <w:r>
+        <w:rPr>
+          <w:rFonts w:ascii="Consolas" w:eastAsia="Times New Roman" w:hAnsi="Consolas" w:cs="Courier New"/>
+          <w:b/>
+          <w:bCs/>
+          <w:color w:val="008000"/>
+          <w:sz w:val="18"/>
+          <w:szCs w:val="18"/>
+          <w:lang w:val="en-US" w:eastAsia="es-PE"/>
+        </w:rPr>
+        <w:t>checkBox</w:t>
+      </w:r>
+      <w:proofErr w:type="spellEnd"/>
+      <w:r>
+        <w:rPr>
+          <w:rFonts w:ascii="Consolas" w:eastAsia="Times New Roman" w:hAnsi="Consolas" w:cs="Courier New"/>
+          <w:b/>
+          <w:bCs/>
+          <w:color w:val="008000"/>
+          <w:sz w:val="18"/>
+          <w:szCs w:val="18"/>
+          <w:lang w:val="en-US" w:eastAsia="es-PE"/>
+        </w:rPr>
+        <w:t>"</w:t>
+      </w:r>
+      <w:r>
+        <w:rPr>
+          <w:rFonts w:ascii="Consolas" w:eastAsia="Times New Roman" w:hAnsi="Consolas" w:cs="Courier New"/>
+          <w:b/>
+          <w:bCs/>
+          <w:color w:val="008000"/>
+          <w:sz w:val="18"/>
+          <w:szCs w:val="18"/>
+          <w:lang w:val="en-US" w:eastAsia="es-PE"/>
+        </w:rPr>
+        <w:br/>
+      </w:r>
+      <w:r>
+        <w:rPr>
+          <w:rFonts w:ascii="Consolas" w:eastAsia="Times New Roman" w:hAnsi="Consolas" w:cs="Courier New"/>
+          <w:b/>
+          <w:bCs/>
+          <w:color w:val="660E7A"/>
+          <w:sz w:val="18"/>
+          <w:szCs w:val="18"/>
+          <w:lang w:val="en-US" w:eastAsia="es-PE"/>
+        </w:rPr>
+        <w:t>…</w:t>
+      </w:r>
+    </w:p>
+    <w:p>
+      <w:pPr>
+        <w:pBdr>
+          <w:top w:val="single" w:sz="4" w:space="1" w:color="auto"/>
+          <w:left w:val="single" w:sz="4" w:space="4" w:color="auto"/>
+          <w:bottom w:val="single" w:sz="4" w:space="1" w:color="auto"/>
+          <w:right w:val="single" w:sz="4" w:space="4" w:color="auto"/>
+        </w:pBdr>
+        <w:shd w:val="clear" w:color="auto" w:fill="FFFFFF"/>
+        <w:tabs>
+          <w:tab w:val="left" w:pos="916"/>
+          <w:tab w:val="left" w:pos="1832"/>
+          <w:tab w:val="left" w:pos="2748"/>
+          <w:tab w:val="left" w:pos="3664"/>
+          <w:tab w:val="left" w:pos="4580"/>
+          <w:tab w:val="left" w:pos="5496"/>
+          <w:tab w:val="left" w:pos="6412"/>
+          <w:tab w:val="left" w:pos="7328"/>
+          <w:tab w:val="left" w:pos="8244"/>
+          <w:tab w:val="left" w:pos="9160"/>
+          <w:tab w:val="left" w:pos="10076"/>
+          <w:tab w:val="left" w:pos="10992"/>
+          <w:tab w:val="left" w:pos="11908"/>
+          <w:tab w:val="left" w:pos="12824"/>
+          <w:tab w:val="left" w:pos="13740"/>
+          <w:tab w:val="left" w:pos="14656"/>
+        </w:tabs>
+        <w:spacing w:after="0" w:line="240" w:lineRule="auto"/>
+        <w:jc w:val="left"/>
+        <w:rPr>
+          <w:rFonts w:ascii="Consolas" w:eastAsia="Times New Roman" w:hAnsi="Consolas" w:cs="Courier New"/>
+          <w:color w:val="000000"/>
+          <w:sz w:val="18"/>
+          <w:szCs w:val="18"/>
+          <w:lang w:val="en-US" w:eastAsia="es-PE"/>
+        </w:rPr>
+      </w:pPr>
+      <w:r>
+        <w:rPr>
+          <w:rFonts w:ascii="Consolas" w:eastAsia="Times New Roman" w:hAnsi="Consolas" w:cs="Courier New"/>
+          <w:b/>
+          <w:bCs/>
+          <w:color w:val="008000"/>
+          <w:sz w:val="18"/>
+          <w:szCs w:val="18"/>
+          <w:lang w:val="en-US" w:eastAsia="es-PE"/>
+        </w:rPr>
+        <w:t xml:space="preserve">    </w:t>
+      </w:r>
+      <w:proofErr w:type="spellStart"/>
+      <w:proofErr w:type="gramStart"/>
+      <w:r>
+        <w:rPr>
+          <w:rFonts w:ascii="Consolas" w:eastAsia="Times New Roman" w:hAnsi="Consolas" w:cs="Courier New"/>
+          <w:b/>
+          <w:bCs/>
+          <w:color w:val="660E7A"/>
+          <w:sz w:val="18"/>
+          <w:szCs w:val="18"/>
+          <w:lang w:val="en-US" w:eastAsia="es-PE"/>
+        </w:rPr>
+        <w:t>android</w:t>
+      </w:r>
+      <w:r>
+        <w:rPr>
+          <w:rFonts w:ascii="Consolas" w:eastAsia="Times New Roman" w:hAnsi="Consolas" w:cs="Courier New"/>
+          <w:b/>
+          <w:bCs/>
+          <w:color w:val="0000FF"/>
+          <w:sz w:val="18"/>
+          <w:szCs w:val="18"/>
+          <w:lang w:val="en-US" w:eastAsia="es-PE"/>
+        </w:rPr>
+        <w:t>:</w:t>
+      </w:r>
+      <w:proofErr w:type="gramEnd"/>
+      <w:r>
+        <w:rPr>
+          <w:rFonts w:ascii="Consolas" w:eastAsia="Times New Roman" w:hAnsi="Consolas" w:cs="Courier New"/>
+          <w:b/>
+          <w:bCs/>
+          <w:color w:val="0000FF"/>
+          <w:sz w:val="18"/>
+          <w:szCs w:val="18"/>
+          <w:lang w:val="en-US" w:eastAsia="es-PE"/>
+        </w:rPr>
+        <w:t>focusable</w:t>
+      </w:r>
+      <w:proofErr w:type="spellEnd"/>
+      <w:r>
+        <w:rPr>
+          <w:rFonts w:ascii="Consolas" w:eastAsia="Times New Roman" w:hAnsi="Consolas" w:cs="Courier New"/>
+          <w:b/>
+          <w:bCs/>
+          <w:color w:val="008000"/>
+          <w:sz w:val="18"/>
+          <w:szCs w:val="18"/>
+          <w:lang w:val="en-US" w:eastAsia="es-PE"/>
+        </w:rPr>
+        <w:t>="false"</w:t>
+      </w:r>
+      <w:r>
+        <w:rPr>
+          <w:rFonts w:ascii="Consolas" w:eastAsia="Times New Roman" w:hAnsi="Consolas" w:cs="Courier New"/>
+          <w:b/>
+          <w:bCs/>
+          <w:color w:val="008000"/>
+          <w:sz w:val="18"/>
+          <w:szCs w:val="18"/>
+          <w:lang w:val="en-US" w:eastAsia="es-PE"/>
+        </w:rPr>
+        <w:br/>
+        <w:t xml:space="preserve">    </w:t>
+      </w:r>
+      <w:proofErr w:type="spellStart"/>
+      <w:r>
+        <w:rPr>
+          <w:rFonts w:ascii="Consolas" w:eastAsia="Times New Roman" w:hAnsi="Consolas" w:cs="Courier New"/>
+          <w:b/>
+          <w:bCs/>
+          <w:color w:val="660E7A"/>
+          <w:sz w:val="18"/>
+          <w:szCs w:val="18"/>
+          <w:lang w:val="en-US" w:eastAsia="es-PE"/>
+        </w:rPr>
+        <w:t>android</w:t>
+      </w:r>
+      <w:r>
+        <w:rPr>
+          <w:rFonts w:ascii="Consolas" w:eastAsia="Times New Roman" w:hAnsi="Consolas" w:cs="Courier New"/>
+          <w:b/>
+          <w:bCs/>
+          <w:color w:val="0000FF"/>
+          <w:sz w:val="18"/>
+          <w:szCs w:val="18"/>
+          <w:lang w:val="en-US" w:eastAsia="es-PE"/>
+        </w:rPr>
+        <w:t>:clickable</w:t>
+      </w:r>
+      <w:proofErr w:type="spellEnd"/>
+      <w:r>
+        <w:rPr>
+          <w:rFonts w:ascii="Consolas" w:eastAsia="Times New Roman" w:hAnsi="Consolas" w:cs="Courier New"/>
+          <w:b/>
+          <w:bCs/>
+          <w:color w:val="008000"/>
+          <w:sz w:val="18"/>
+          <w:szCs w:val="18"/>
+          <w:lang w:val="en-US" w:eastAsia="es-PE"/>
+        </w:rPr>
+        <w:t>="false"</w:t>
+      </w:r>
+      <w:r>
+        <w:rPr>
+          <w:rFonts w:ascii="Consolas" w:eastAsia="Times New Roman" w:hAnsi="Consolas" w:cs="Courier New"/>
+          <w:b/>
+          <w:bCs/>
+          <w:color w:val="008000"/>
+          <w:sz w:val="18"/>
+          <w:szCs w:val="18"/>
+          <w:lang w:val="en-US" w:eastAsia="es-PE"/>
+        </w:rPr>
+        <w:br/>
+        <w:t xml:space="preserve">    </w:t>
+      </w:r>
+      <w:r>
+        <w:rPr>
+          <w:rFonts w:ascii="Consolas" w:eastAsia="Times New Roman" w:hAnsi="Consolas" w:cs="Courier New"/>
+          <w:color w:val="000000"/>
+          <w:sz w:val="18"/>
+          <w:szCs w:val="18"/>
+          <w:lang w:val="en-US" w:eastAsia="es-PE"/>
+        </w:rPr>
+        <w:t>/&gt;</w:t>
+      </w:r>
+    </w:p>
+    <w:p>
+      <w:pPr>
+        <w:pBdr>
+          <w:top w:val="single" w:sz="4" w:space="1" w:color="auto"/>
+          <w:left w:val="single" w:sz="4" w:space="4" w:color="auto"/>
+          <w:bottom w:val="single" w:sz="4" w:space="1" w:color="auto"/>
+          <w:right w:val="single" w:sz="4" w:space="4" w:color="auto"/>
+        </w:pBdr>
+        <w:rPr>
+          <w:sz w:val="18"/>
+          <w:szCs w:val="18"/>
+        </w:rPr>
+      </w:pPr>
+      <w:r>
+        <w:rPr>
+          <w:sz w:val="18"/>
+          <w:szCs w:val="18"/>
+        </w:rPr>
+        <w:t>…</w:t>
+      </w:r>
+    </w:p>
+    <w:p>
+      <w:pPr>
+        <w:jc w:val="left"/>
+      </w:pPr>
+      <w:r>
+        <w:br w:type="page"/>
+      </w:r>
+    </w:p>
+    <w:p/>
+    <w:p>
+      <w:pPr>
+        <w:pStyle w:val="Ttulo2"/>
+      </w:pPr>
+      <w:r>
+        <w:t>Imágenes de aplicación en funcionamiento</w:t>
+      </w:r>
+    </w:p>
+    <w:p>
+      <w:r>
+        <w:t>A continuaci</w:t>
+      </w:r>
+      <w:r>
+        <w:t>ón se muestran ejemplos de la aplicación en funcionamiento.</w:t>
+      </w:r>
+    </w:p>
+    <w:p>
+      <w:r>
+        <w:rPr>
+          <w:noProof/>
+          <w:lang w:eastAsia="es-PE"/>
+        </w:rPr>
+        <w:drawing>
+          <wp:inline distT="0" distB="0" distL="0" distR="0">
+            <wp:extent cx="1786270" cy="3657700"/>
+            <wp:effectExtent l="0" t="0" r="4445" b="0"/>
+            <wp:docPr id="25" name="Imagen 25"/>
+            <wp:cNvGraphicFramePr>
+              <a:graphicFrameLocks xmlns:a="http://schemas.openxmlformats.org/drawingml/2006/main" noChangeAspect="1"/>
+            </wp:cNvGraphicFramePr>
+            <a:graphic xmlns:a="http://schemas.openxmlformats.org/drawingml/2006/main">
+              <a:graphicData uri="http://schemas.openxmlformats.org/drawingml/2006/picture">
+                <pic:pic xmlns:pic="http://schemas.openxmlformats.org/drawingml/2006/picture">
+                  <pic:nvPicPr>
+                    <pic:cNvPr id="0" name="Picture 1"/>
+                    <pic:cNvPicPr>
+                      <a:picLocks noChangeAspect="1" noChangeArrowheads="1"/>
+                    </pic:cNvPicPr>
+                  </pic:nvPicPr>
+                  <pic:blipFill>
+                    <a:blip r:embed="rId25" cstate="print">
+                      <a:extLst>
+                        <a:ext uri="{28A0092B-C50C-407E-A947-70E740481C1C}">
+                          <a14:useLocalDpi xmlns:a14="http://schemas.microsoft.com/office/drawing/2010/main" val="0"/>
+                        </a:ext>
+                      </a:extLst>
+                    </a:blip>
+                    <a:srcRect/>
+                    <a:stretch>
+                      <a:fillRect/>
+                    </a:stretch>
+                  </pic:blipFill>
+                  <pic:spPr bwMode="auto">
+                    <a:xfrm>
+                      <a:off x="0" y="0"/>
+                      <a:ext cx="1807500" cy="3701172"/>
+                    </a:xfrm>
+                    <a:prstGeom prst="rect">
+                      <a:avLst/>
+                    </a:prstGeom>
+                    <a:noFill/>
+                    <a:ln>
+                      <a:noFill/>
+                    </a:ln>
+                  </pic:spPr>
+                </pic:pic>
+              </a:graphicData>
+            </a:graphic>
+          </wp:inline>
+        </w:drawing>
+      </w:r>
+      <w:r>
+        <w:rPr>
+          <w:noProof/>
+          <w:lang w:eastAsia="es-PE"/>
+        </w:rPr>
+        <w:drawing>
+          <wp:inline distT="0" distB="0" distL="0" distR="0">
+            <wp:extent cx="1860697" cy="3702871"/>
+            <wp:effectExtent l="0" t="0" r="6350" b="0"/>
+            <wp:docPr id="28" name="Imagen 28"/>
+            <wp:cNvGraphicFramePr>
+              <a:graphicFrameLocks xmlns:a="http://schemas.openxmlformats.org/drawingml/2006/main" noChangeAspect="1"/>
+            </wp:cNvGraphicFramePr>
+            <a:graphic xmlns:a="http://schemas.openxmlformats.org/drawingml/2006/main">
+              <a:graphicData uri="http://schemas.openxmlformats.org/drawingml/2006/picture">
+                <pic:pic xmlns:pic="http://schemas.openxmlformats.org/drawingml/2006/picture">
+                  <pic:nvPicPr>
+                    <pic:cNvPr id="0" name="Picture 2"/>
+                    <pic:cNvPicPr>
+                      <a:picLocks noChangeAspect="1" noChangeArrowheads="1"/>
+                    </pic:cNvPicPr>
+                  </pic:nvPicPr>
+                  <pic:blipFill>
+                    <a:blip r:embed="rId26" cstate="print">
+                      <a:extLst>
+                        <a:ext uri="{28A0092B-C50C-407E-A947-70E740481C1C}">
+                          <a14:useLocalDpi xmlns:a14="http://schemas.microsoft.com/office/drawing/2010/main" val="0"/>
+                        </a:ext>
+                      </a:extLst>
+                    </a:blip>
+                    <a:srcRect/>
+                    <a:stretch>
+                      <a:fillRect/>
+                    </a:stretch>
+                  </pic:blipFill>
+                  <pic:spPr bwMode="auto">
+                    <a:xfrm>
+                      <a:off x="0" y="0"/>
+                      <a:ext cx="1882033" cy="3745330"/>
+                    </a:xfrm>
+                    <a:prstGeom prst="rect">
+                      <a:avLst/>
+                    </a:prstGeom>
+                    <a:noFill/>
+                    <a:ln>
+                      <a:noFill/>
+                    </a:ln>
+                  </pic:spPr>
+                </pic:pic>
+              </a:graphicData>
+            </a:graphic>
+          </wp:inline>
+        </w:drawing>
+      </w:r>
+    </w:p>
+    <w:p>
+      <w:r>
+        <w:rPr>
+          <w:noProof/>
+          <w:lang w:eastAsia="es-PE"/>
+        </w:rPr>
+        <w:drawing>
+          <wp:inline distT="0" distB="0" distL="0" distR="0">
+            <wp:extent cx="1873679" cy="3859325"/>
+            <wp:effectExtent l="0" t="0" r="0" b="8255"/>
+            <wp:docPr id="448" name="Imagen 448"/>
+            <wp:cNvGraphicFramePr>
+              <a:graphicFrameLocks xmlns:a="http://schemas.openxmlformats.org/drawingml/2006/main" noChangeAspect="1"/>
+            </wp:cNvGraphicFramePr>
+            <a:graphic xmlns:a="http://schemas.openxmlformats.org/drawingml/2006/main">
+              <a:graphicData uri="http://schemas.openxmlformats.org/drawingml/2006/picture">
+                <pic:pic xmlns:pic="http://schemas.openxmlformats.org/drawingml/2006/picture">
+                  <pic:nvPicPr>
+                    <pic:cNvPr id="0" name="Picture 3"/>
+                    <pic:cNvPicPr>
+                      <a:picLocks noChangeAspect="1" noChangeArrowheads="1"/>
+                    </pic:cNvPicPr>
+                  </pic:nvPicPr>
+                  <pic:blipFill>
+                    <a:blip r:embed="rId27" cstate="print">
+                      <a:extLst>
+                        <a:ext uri="{28A0092B-C50C-407E-A947-70E740481C1C}">
+                          <a14:useLocalDpi xmlns:a14="http://schemas.microsoft.com/office/drawing/2010/main" val="0"/>
+                        </a:ext>
+                      </a:extLst>
+                    </a:blip>
+                    <a:srcRect/>
+                    <a:stretch>
+                      <a:fillRect/>
+                    </a:stretch>
+                  </pic:blipFill>
+                  <pic:spPr bwMode="auto">
+                    <a:xfrm>
+                      <a:off x="0" y="0"/>
+                      <a:ext cx="1902805" cy="3919317"/>
+                    </a:xfrm>
+                    <a:prstGeom prst="rect">
+                      <a:avLst/>
+                    </a:prstGeom>
+                    <a:noFill/>
+                    <a:ln>
+                      <a:noFill/>
+                    </a:ln>
+                  </pic:spPr>
+                </pic:pic>
+              </a:graphicData>
+            </a:graphic>
+          </wp:inline>
+        </w:drawing>
+      </w:r>
+      <w:r>
+        <w:rPr>
+          <w:noProof/>
+          <w:lang w:eastAsia="es-PE"/>
+        </w:rPr>
+        <w:drawing>
+          <wp:inline distT="0" distB="0" distL="0" distR="0">
+            <wp:extent cx="1828800" cy="3771884"/>
+            <wp:effectExtent l="0" t="0" r="0" b="635"/>
+            <wp:docPr id="449" name="Imagen 449"/>
+            <wp:cNvGraphicFramePr>
+              <a:graphicFrameLocks xmlns:a="http://schemas.openxmlformats.org/drawingml/2006/main" noChangeAspect="1"/>
+            </wp:cNvGraphicFramePr>
+            <a:graphic xmlns:a="http://schemas.openxmlformats.org/drawingml/2006/main">
+              <a:graphicData uri="http://schemas.openxmlformats.org/drawingml/2006/picture">
+                <pic:pic xmlns:pic="http://schemas.openxmlformats.org/drawingml/2006/picture">
+                  <pic:nvPicPr>
+                    <pic:cNvPr id="0" name="Picture 4"/>
+                    <pic:cNvPicPr>
+                      <a:picLocks noChangeAspect="1" noChangeArrowheads="1"/>
+                    </pic:cNvPicPr>
+                  </pic:nvPicPr>
+                  <pic:blipFill>
+                    <a:blip r:embed="rId28" cstate="print">
+                      <a:extLst>
+                        <a:ext uri="{28A0092B-C50C-407E-A947-70E740481C1C}">
+                          <a14:useLocalDpi xmlns:a14="http://schemas.microsoft.com/office/drawing/2010/main" val="0"/>
+                        </a:ext>
+                      </a:extLst>
+                    </a:blip>
+                    <a:srcRect/>
+                    <a:stretch>
+                      <a:fillRect/>
+                    </a:stretch>
+                  </pic:blipFill>
+                  <pic:spPr bwMode="auto">
+                    <a:xfrm>
+                      <a:off x="0" y="0"/>
+                      <a:ext cx="1846729" cy="3808862"/>
+                    </a:xfrm>
+                    <a:prstGeom prst="rect">
+                      <a:avLst/>
+                    </a:prstGeom>
+                    <a:noFill/>
+                    <a:ln>
+                      <a:noFill/>
+                    </a:ln>
+                  </pic:spPr>
+                </pic:pic>
+              </a:graphicData>
+            </a:graphic>
+          </wp:inline>
+        </w:drawing>
+      </w:r>
     </w:p>
     <w:sectPr>
-      <w:footerReference w:type="default" r:id="rId23"/>
+      <w:footerReference w:type="default" r:id="rId29"/>
       <w:pgSz w:w="11906" w:h="16838"/>
       <w:pgMar w:top="1417" w:right="1701" w:bottom="1417" w:left="1701" w:header="708" w:footer="708" w:gutter="0"/>
       <w:pgNumType w:start="0"/>
@@ -13193,7 +14089,7 @@
         <w:szCs w:val="24"/>
         <w:lang w:val="es-ES"/>
       </w:rPr>
-      <w:t>15</w:t>
+      <w:t>16</w:t>
     </w:r>
     <w:r>
       <w:rPr>
@@ -13244,7 +14140,7 @@
         <w:szCs w:val="24"/>
         <w:lang w:val="es-ES"/>
       </w:rPr>
-      <w:t>15</w:t>
+      <w:t>16</w:t>
     </w:r>
     <w:r>
       <w:rPr>
@@ -14904,7 +15800,7 @@
 </file>
 
 <file path=customXml/itemProps2.xml><?xml version="1.0" encoding="utf-8"?>
-<ds:datastoreItem xmlns:ds="http://schemas.openxmlformats.org/officeDocument/2006/customXml" ds:itemID="{ADB623F2-1211-4F31-B79A-0ECD6CD1F210}">
+<ds:datastoreItem xmlns:ds="http://schemas.openxmlformats.org/officeDocument/2006/customXml" ds:itemID="{C20AC0B1-B850-4B33-9264-6634221E2311}">
   <ds:schemaRefs>
     <ds:schemaRef ds:uri="http://schemas.openxmlformats.org/officeDocument/2006/bibliography"/>
   </ds:schemaRefs>

</xml_diff>

<commit_message>
+conclusion de actividad configurar +aplicacion completa +documentacion completa actualizacion de indice de documento Analisis.docx
</commit_message>
<xml_diff>
--- a/Analisis.docx
+++ b/Analisis.docx
@@ -881,6 +881,8 @@
         <w:fldChar w:fldCharType="separate"/>
       </w:r>
     </w:p>
+    <w:bookmarkStart w:id="0" w:name="_GoBack"/>
+    <w:bookmarkEnd w:id="0"/>
     <w:p>
       <w:pPr>
         <w:pStyle w:val="TDC1"/>
@@ -894,78 +896,123 @@
           <w:lang w:eastAsia="es-PE"/>
         </w:rPr>
       </w:pPr>
-      <w:hyperlink w:anchor="_Toc48529398" w:history="1">
-        <w:r>
-          <w:rPr>
-            <w:rStyle w:val="Hipervnculo"/>
-            <w:noProof/>
-          </w:rPr>
-          <w:t>1.</w:t>
-        </w:r>
-        <w:r>
-          <w:rPr>
-            <w:rFonts w:asciiTheme="minorHAnsi" w:eastAsiaTheme="minorEastAsia" w:hAnsiTheme="minorHAnsi"/>
-            <w:noProof/>
-            <w:lang w:eastAsia="es-PE"/>
-          </w:rPr>
-          <w:tab/>
-        </w:r>
-        <w:r>
-          <w:rPr>
-            <w:rStyle w:val="Hipervnculo"/>
-            <w:noProof/>
-          </w:rPr>
-          <w:t>Introducción</w:t>
-        </w:r>
-        <w:r>
-          <w:rPr>
-            <w:noProof/>
-            <w:webHidden/>
-          </w:rPr>
-          <w:tab/>
-        </w:r>
-        <w:r>
-          <w:rPr>
-            <w:noProof/>
-            <w:webHidden/>
-          </w:rPr>
-          <w:fldChar w:fldCharType="begin"/>
-        </w:r>
-        <w:r>
-          <w:rPr>
-            <w:noProof/>
-            <w:webHidden/>
-          </w:rPr>
-          <w:instrText xml:space="preserve"> PAGEREF _Toc48529398 \h </w:instrText>
-        </w:r>
-        <w:r>
-          <w:rPr>
-            <w:noProof/>
-            <w:webHidden/>
-          </w:rPr>
-        </w:r>
-        <w:r>
-          <w:rPr>
-            <w:noProof/>
-            <w:webHidden/>
-          </w:rPr>
-          <w:fldChar w:fldCharType="separate"/>
-        </w:r>
-        <w:r>
-          <w:rPr>
-            <w:noProof/>
-            <w:webHidden/>
-          </w:rPr>
-          <w:t>3</w:t>
-        </w:r>
-        <w:r>
-          <w:rPr>
-            <w:noProof/>
-            <w:webHidden/>
-          </w:rPr>
-          <w:fldChar w:fldCharType="end"/>
-        </w:r>
-      </w:hyperlink>
+      <w:r>
+        <w:rPr>
+          <w:rStyle w:val="Hipervnculo"/>
+          <w:noProof/>
+        </w:rPr>
+        <w:fldChar w:fldCharType="begin"/>
+      </w:r>
+      <w:r>
+        <w:rPr>
+          <w:rStyle w:val="Hipervnculo"/>
+          <w:noProof/>
+        </w:rPr>
+        <w:instrText xml:space="preserve"> </w:instrText>
+      </w:r>
+      <w:r>
+        <w:rPr>
+          <w:noProof/>
+        </w:rPr>
+        <w:instrText>HYPERLINK \l "_Toc48530186"</w:instrText>
+      </w:r>
+      <w:r>
+        <w:rPr>
+          <w:rStyle w:val="Hipervnculo"/>
+          <w:noProof/>
+        </w:rPr>
+        <w:instrText xml:space="preserve"> </w:instrText>
+      </w:r>
+      <w:r>
+        <w:rPr>
+          <w:rStyle w:val="Hipervnculo"/>
+          <w:noProof/>
+        </w:rPr>
+      </w:r>
+      <w:r>
+        <w:rPr>
+          <w:rStyle w:val="Hipervnculo"/>
+          <w:noProof/>
+        </w:rPr>
+        <w:fldChar w:fldCharType="separate"/>
+      </w:r>
+      <w:r>
+        <w:rPr>
+          <w:rStyle w:val="Hipervnculo"/>
+          <w:noProof/>
+        </w:rPr>
+        <w:t>1.</w:t>
+      </w:r>
+      <w:r>
+        <w:rPr>
+          <w:rFonts w:asciiTheme="minorHAnsi" w:eastAsiaTheme="minorEastAsia" w:hAnsiTheme="minorHAnsi"/>
+          <w:noProof/>
+          <w:lang w:eastAsia="es-PE"/>
+        </w:rPr>
+        <w:tab/>
+      </w:r>
+      <w:r>
+        <w:rPr>
+          <w:rStyle w:val="Hipervnculo"/>
+          <w:noProof/>
+        </w:rPr>
+        <w:t>Introducción</w:t>
+      </w:r>
+      <w:r>
+        <w:rPr>
+          <w:noProof/>
+          <w:webHidden/>
+        </w:rPr>
+        <w:tab/>
+      </w:r>
+      <w:r>
+        <w:rPr>
+          <w:noProof/>
+          <w:webHidden/>
+        </w:rPr>
+        <w:fldChar w:fldCharType="begin"/>
+      </w:r>
+      <w:r>
+        <w:rPr>
+          <w:noProof/>
+          <w:webHidden/>
+        </w:rPr>
+        <w:instrText xml:space="preserve"> PAGEREF _Toc48530186 \h </w:instrText>
+      </w:r>
+      <w:r>
+        <w:rPr>
+          <w:noProof/>
+          <w:webHidden/>
+        </w:rPr>
+      </w:r>
+      <w:r>
+        <w:rPr>
+          <w:noProof/>
+          <w:webHidden/>
+        </w:rPr>
+        <w:fldChar w:fldCharType="separate"/>
+      </w:r>
+      <w:r>
+        <w:rPr>
+          <w:noProof/>
+          <w:webHidden/>
+        </w:rPr>
+        <w:t>3</w:t>
+      </w:r>
+      <w:r>
+        <w:rPr>
+          <w:noProof/>
+          <w:webHidden/>
+        </w:rPr>
+        <w:fldChar w:fldCharType="end"/>
+      </w:r>
+      <w:r>
+        <w:rPr>
+          <w:rStyle w:val="Hipervnculo"/>
+          <w:noProof/>
+        </w:rPr>
+        <w:fldChar w:fldCharType="end"/>
+      </w:r>
     </w:p>
     <w:p>
       <w:pPr>
@@ -980,7 +1027,7 @@
           <w:lang w:eastAsia="es-PE"/>
         </w:rPr>
       </w:pPr>
-      <w:hyperlink w:anchor="_Toc48529399" w:history="1">
+      <w:hyperlink w:anchor="_Toc48530187" w:history="1">
         <w:r>
           <w:rPr>
             <w:rStyle w:val="Hipervnculo"/>
@@ -1022,7 +1069,7 @@
             <w:noProof/>
             <w:webHidden/>
           </w:rPr>
-          <w:instrText xml:space="preserve"> PAGEREF _Toc48529399 \h </w:instrText>
+          <w:instrText xml:space="preserve"> PAGEREF _Toc48530187 \h </w:instrText>
         </w:r>
         <w:r>
           <w:rPr>
@@ -1066,7 +1113,7 @@
           <w:lang w:eastAsia="es-PE"/>
         </w:rPr>
       </w:pPr>
-      <w:hyperlink w:anchor="_Toc48529400" w:history="1">
+      <w:hyperlink w:anchor="_Toc48530188" w:history="1">
         <w:r>
           <w:rPr>
             <w:rStyle w:val="Hipervnculo"/>
@@ -1108,7 +1155,7 @@
             <w:noProof/>
             <w:webHidden/>
           </w:rPr>
-          <w:instrText xml:space="preserve"> PAGEREF _Toc48529400 \h </w:instrText>
+          <w:instrText xml:space="preserve"> PAGEREF _Toc48530188 \h </w:instrText>
         </w:r>
         <w:r>
           <w:rPr>
@@ -1152,7 +1199,7 @@
           <w:lang w:eastAsia="es-PE"/>
         </w:rPr>
       </w:pPr>
-      <w:hyperlink w:anchor="_Toc48529401" w:history="1">
+      <w:hyperlink w:anchor="_Toc48530189" w:history="1">
         <w:r>
           <w:rPr>
             <w:rStyle w:val="Hipervnculo"/>
@@ -1194,7 +1241,7 @@
             <w:noProof/>
             <w:webHidden/>
           </w:rPr>
-          <w:instrText xml:space="preserve"> PAGEREF _Toc48529401 \h </w:instrText>
+          <w:instrText xml:space="preserve"> PAGEREF _Toc48530189 \h </w:instrText>
         </w:r>
         <w:r>
           <w:rPr>
@@ -1238,7 +1285,7 @@
           <w:lang w:eastAsia="es-PE"/>
         </w:rPr>
       </w:pPr>
-      <w:hyperlink w:anchor="_Toc48529402" w:history="1">
+      <w:hyperlink w:anchor="_Toc48530190" w:history="1">
         <w:r>
           <w:rPr>
             <w:rStyle w:val="Hipervnculo"/>
@@ -1280,7 +1327,7 @@
             <w:noProof/>
             <w:webHidden/>
           </w:rPr>
-          <w:instrText xml:space="preserve"> PAGEREF _Toc48529402 \h </w:instrText>
+          <w:instrText xml:space="preserve"> PAGEREF _Toc48530190 \h </w:instrText>
         </w:r>
         <w:r>
           <w:rPr>
@@ -1324,7 +1371,7 @@
           <w:lang w:eastAsia="es-PE"/>
         </w:rPr>
       </w:pPr>
-      <w:hyperlink w:anchor="_Toc48529403" w:history="1">
+      <w:hyperlink w:anchor="_Toc48530191" w:history="1">
         <w:r>
           <w:rPr>
             <w:rStyle w:val="Hipervnculo"/>
@@ -1366,7 +1413,7 @@
             <w:noProof/>
             <w:webHidden/>
           </w:rPr>
-          <w:instrText xml:space="preserve"> PAGEREF _Toc48529403 \h </w:instrText>
+          <w:instrText xml:space="preserve"> PAGEREF _Toc48530191 \h </w:instrText>
         </w:r>
         <w:r>
           <w:rPr>
@@ -1410,7 +1457,7 @@
           <w:lang w:eastAsia="es-PE"/>
         </w:rPr>
       </w:pPr>
-      <w:hyperlink w:anchor="_Toc48529404" w:history="1">
+      <w:hyperlink w:anchor="_Toc48530192" w:history="1">
         <w:r>
           <w:rPr>
             <w:rStyle w:val="Hipervnculo"/>
@@ -1452,7 +1499,7 @@
             <w:noProof/>
             <w:webHidden/>
           </w:rPr>
-          <w:instrText xml:space="preserve"> PAGEREF _Toc48529404 \h </w:instrText>
+          <w:instrText xml:space="preserve"> PAGEREF _Toc48530192 \h </w:instrText>
         </w:r>
         <w:r>
           <w:rPr>
@@ -1496,7 +1543,7 @@
           <w:lang w:eastAsia="es-PE"/>
         </w:rPr>
       </w:pPr>
-      <w:hyperlink w:anchor="_Toc48529405" w:history="1">
+      <w:hyperlink w:anchor="_Toc48530193" w:history="1">
         <w:r>
           <w:rPr>
             <w:rStyle w:val="Hipervnculo"/>
@@ -1538,7 +1585,7 @@
             <w:noProof/>
             <w:webHidden/>
           </w:rPr>
-          <w:instrText xml:space="preserve"> PAGEREF _Toc48529405 \h </w:instrText>
+          <w:instrText xml:space="preserve"> PAGEREF _Toc48530193 \h </w:instrText>
         </w:r>
         <w:r>
           <w:rPr>
@@ -1582,7 +1629,7 @@
           <w:lang w:eastAsia="es-PE"/>
         </w:rPr>
       </w:pPr>
-      <w:hyperlink w:anchor="_Toc48529406" w:history="1">
+      <w:hyperlink w:anchor="_Toc48530194" w:history="1">
         <w:r>
           <w:rPr>
             <w:rStyle w:val="Hipervnculo"/>
@@ -1624,7 +1671,7 @@
             <w:noProof/>
             <w:webHidden/>
           </w:rPr>
-          <w:instrText xml:space="preserve"> PAGEREF _Toc48529406 \h </w:instrText>
+          <w:instrText xml:space="preserve"> PAGEREF _Toc48530194 \h </w:instrText>
         </w:r>
         <w:r>
           <w:rPr>
@@ -1668,7 +1715,7 @@
           <w:lang w:eastAsia="es-PE"/>
         </w:rPr>
       </w:pPr>
-      <w:hyperlink w:anchor="_Toc48529407" w:history="1">
+      <w:hyperlink w:anchor="_Toc48530195" w:history="1">
         <w:r>
           <w:rPr>
             <w:rStyle w:val="Hipervnculo"/>
@@ -1710,7 +1757,7 @@
             <w:noProof/>
             <w:webHidden/>
           </w:rPr>
-          <w:instrText xml:space="preserve"> PAGEREF _Toc48529407 \h </w:instrText>
+          <w:instrText xml:space="preserve"> PAGEREF _Toc48530195 \h </w:instrText>
         </w:r>
         <w:r>
           <w:rPr>
@@ -1754,7 +1801,7 @@
           <w:lang w:eastAsia="es-PE"/>
         </w:rPr>
       </w:pPr>
-      <w:hyperlink w:anchor="_Toc48529408" w:history="1">
+      <w:hyperlink w:anchor="_Toc48530196" w:history="1">
         <w:r>
           <w:rPr>
             <w:rStyle w:val="Hipervnculo"/>
@@ -1796,7 +1843,7 @@
             <w:noProof/>
             <w:webHidden/>
           </w:rPr>
-          <w:instrText xml:space="preserve"> PAGEREF _Toc48529408 \h </w:instrText>
+          <w:instrText xml:space="preserve"> PAGEREF _Toc48530196 \h </w:instrText>
         </w:r>
         <w:r>
           <w:rPr>
@@ -1840,7 +1887,7 @@
           <w:lang w:eastAsia="es-PE"/>
         </w:rPr>
       </w:pPr>
-      <w:hyperlink w:anchor="_Toc48529409" w:history="1">
+      <w:hyperlink w:anchor="_Toc48530197" w:history="1">
         <w:r>
           <w:rPr>
             <w:rStyle w:val="Hipervnculo"/>
@@ -1882,7 +1929,7 @@
             <w:noProof/>
             <w:webHidden/>
           </w:rPr>
-          <w:instrText xml:space="preserve"> PAGEREF _Toc48529409 \h </w:instrText>
+          <w:instrText xml:space="preserve"> PAGEREF _Toc48530197 \h </w:instrText>
         </w:r>
         <w:r>
           <w:rPr>
@@ -1926,7 +1973,7 @@
           <w:lang w:eastAsia="es-PE"/>
         </w:rPr>
       </w:pPr>
-      <w:hyperlink w:anchor="_Toc48529410" w:history="1">
+      <w:hyperlink w:anchor="_Toc48530198" w:history="1">
         <w:r>
           <w:rPr>
             <w:rStyle w:val="Hipervnculo"/>
@@ -1968,7 +2015,7 @@
             <w:noProof/>
             <w:webHidden/>
           </w:rPr>
-          <w:instrText xml:space="preserve"> PAGEREF _Toc48529410 \h </w:instrText>
+          <w:instrText xml:space="preserve"> PAGEREF _Toc48530198 \h </w:instrText>
         </w:r>
         <w:r>
           <w:rPr>
@@ -2012,7 +2059,7 @@
           <w:lang w:eastAsia="es-PE"/>
         </w:rPr>
       </w:pPr>
-      <w:hyperlink w:anchor="_Toc48529411" w:history="1">
+      <w:hyperlink w:anchor="_Toc48530199" w:history="1">
         <w:r>
           <w:rPr>
             <w:rStyle w:val="Hipervnculo"/>
@@ -2054,7 +2101,7 @@
             <w:noProof/>
             <w:webHidden/>
           </w:rPr>
-          <w:instrText xml:space="preserve"> PAGEREF _Toc48529411 \h </w:instrText>
+          <w:instrText xml:space="preserve"> PAGEREF _Toc48530199 \h </w:instrText>
         </w:r>
         <w:r>
           <w:rPr>
@@ -2098,7 +2145,7 @@
           <w:lang w:eastAsia="es-PE"/>
         </w:rPr>
       </w:pPr>
-      <w:hyperlink w:anchor="_Toc48529412" w:history="1">
+      <w:hyperlink w:anchor="_Toc48530200" w:history="1">
         <w:r>
           <w:rPr>
             <w:rStyle w:val="Hipervnculo"/>
@@ -2140,7 +2187,7 @@
             <w:noProof/>
             <w:webHidden/>
           </w:rPr>
-          <w:instrText xml:space="preserve"> PAGEREF _Toc48529412 \h </w:instrText>
+          <w:instrText xml:space="preserve"> PAGEREF _Toc48530200 \h </w:instrText>
         </w:r>
         <w:r>
           <w:rPr>
@@ -2184,7 +2231,7 @@
           <w:lang w:eastAsia="es-PE"/>
         </w:rPr>
       </w:pPr>
-      <w:hyperlink w:anchor="_Toc48529413" w:history="1">
+      <w:hyperlink w:anchor="_Toc48530201" w:history="1">
         <w:r>
           <w:rPr>
             <w:rStyle w:val="Hipervnculo"/>
@@ -2226,7 +2273,7 @@
             <w:noProof/>
             <w:webHidden/>
           </w:rPr>
-          <w:instrText xml:space="preserve"> PAGEREF _Toc48529413 \h </w:instrText>
+          <w:instrText xml:space="preserve"> PAGEREF _Toc48530201 \h </w:instrText>
         </w:r>
         <w:r>
           <w:rPr>
@@ -2270,7 +2317,7 @@
           <w:lang w:eastAsia="es-PE"/>
         </w:rPr>
       </w:pPr>
-      <w:hyperlink w:anchor="_Toc48529414" w:history="1">
+      <w:hyperlink w:anchor="_Toc48530202" w:history="1">
         <w:r>
           <w:rPr>
             <w:rStyle w:val="Hipervnculo"/>
@@ -2312,7 +2359,7 @@
             <w:noProof/>
             <w:webHidden/>
           </w:rPr>
-          <w:instrText xml:space="preserve"> PAGEREF _Toc48529414 \h </w:instrText>
+          <w:instrText xml:space="preserve"> PAGEREF _Toc48530202 \h </w:instrText>
         </w:r>
         <w:r>
           <w:rPr>
@@ -2356,7 +2403,7 @@
           <w:lang w:eastAsia="es-PE"/>
         </w:rPr>
       </w:pPr>
-      <w:hyperlink w:anchor="_Toc48529415" w:history="1">
+      <w:hyperlink w:anchor="_Toc48530203" w:history="1">
         <w:r>
           <w:rPr>
             <w:rStyle w:val="Hipervnculo"/>
@@ -2398,7 +2445,7 @@
             <w:noProof/>
             <w:webHidden/>
           </w:rPr>
-          <w:instrText xml:space="preserve"> PAGEREF _Toc48529415 \h </w:instrText>
+          <w:instrText xml:space="preserve"> PAGEREF _Toc48530203 \h </w:instrText>
         </w:r>
         <w:r>
           <w:rPr>
@@ -2442,7 +2489,7 @@
           <w:lang w:eastAsia="es-PE"/>
         </w:rPr>
       </w:pPr>
-      <w:hyperlink w:anchor="_Toc48529416" w:history="1">
+      <w:hyperlink w:anchor="_Toc48530204" w:history="1">
         <w:r>
           <w:rPr>
             <w:rStyle w:val="Hipervnculo"/>
@@ -2484,7 +2531,7 @@
             <w:noProof/>
             <w:webHidden/>
           </w:rPr>
-          <w:instrText xml:space="preserve"> PAGEREF _Toc48529416 \h </w:instrText>
+          <w:instrText xml:space="preserve"> PAGEREF _Toc48530204 \h </w:instrText>
         </w:r>
         <w:r>
           <w:rPr>
@@ -2528,7 +2575,7 @@
           <w:lang w:eastAsia="es-PE"/>
         </w:rPr>
       </w:pPr>
-      <w:hyperlink w:anchor="_Toc48529417" w:history="1">
+      <w:hyperlink w:anchor="_Toc48530205" w:history="1">
         <w:r>
           <w:rPr>
             <w:rStyle w:val="Hipervnculo"/>
@@ -2570,7 +2617,7 @@
             <w:noProof/>
             <w:webHidden/>
           </w:rPr>
-          <w:instrText xml:space="preserve"> PAGEREF _Toc48529417 \h </w:instrText>
+          <w:instrText xml:space="preserve"> PAGEREF _Toc48530205 \h </w:instrText>
         </w:r>
         <w:r>
           <w:rPr>
@@ -2614,7 +2661,7 @@
           <w:lang w:eastAsia="es-PE"/>
         </w:rPr>
       </w:pPr>
-      <w:hyperlink w:anchor="_Toc48529418" w:history="1">
+      <w:hyperlink w:anchor="_Toc48530206" w:history="1">
         <w:r>
           <w:rPr>
             <w:rStyle w:val="Hipervnculo"/>
@@ -2656,7 +2703,7 @@
             <w:noProof/>
             <w:webHidden/>
           </w:rPr>
-          <w:instrText xml:space="preserve"> PAGEREF _Toc48529418 \h </w:instrText>
+          <w:instrText xml:space="preserve"> PAGEREF _Toc48530206 \h </w:instrText>
         </w:r>
         <w:r>
           <w:rPr>
@@ -2700,7 +2747,7 @@
           <w:lang w:eastAsia="es-PE"/>
         </w:rPr>
       </w:pPr>
-      <w:hyperlink w:anchor="_Toc48529419" w:history="1">
+      <w:hyperlink w:anchor="_Toc48530207" w:history="1">
         <w:r>
           <w:rPr>
             <w:rStyle w:val="Hipervnculo"/>
@@ -2742,7 +2789,7 @@
             <w:noProof/>
             <w:webHidden/>
           </w:rPr>
-          <w:instrText xml:space="preserve"> PAGEREF _Toc48529419 \h </w:instrText>
+          <w:instrText xml:space="preserve"> PAGEREF _Toc48530207 \h </w:instrText>
         </w:r>
         <w:r>
           <w:rPr>
@@ -2786,7 +2833,7 @@
           <w:lang w:eastAsia="es-PE"/>
         </w:rPr>
       </w:pPr>
-      <w:hyperlink w:anchor="_Toc48529420" w:history="1">
+      <w:hyperlink w:anchor="_Toc48530208" w:history="1">
         <w:r>
           <w:rPr>
             <w:rStyle w:val="Hipervnculo"/>
@@ -2828,7 +2875,7 @@
             <w:noProof/>
             <w:webHidden/>
           </w:rPr>
-          <w:instrText xml:space="preserve"> PAGEREF _Toc48529420 \h </w:instrText>
+          <w:instrText xml:space="preserve"> PAGEREF _Toc48530208 \h </w:instrText>
         </w:r>
         <w:r>
           <w:rPr>
@@ -2872,7 +2919,7 @@
           <w:lang w:eastAsia="es-PE"/>
         </w:rPr>
       </w:pPr>
-      <w:hyperlink w:anchor="_Toc48529421" w:history="1">
+      <w:hyperlink w:anchor="_Toc48530209" w:history="1">
         <w:r>
           <w:rPr>
             <w:rStyle w:val="Hipervnculo"/>
@@ -2914,7 +2961,7 @@
             <w:noProof/>
             <w:webHidden/>
           </w:rPr>
-          <w:instrText xml:space="preserve"> PAGEREF _Toc48529421 \h </w:instrText>
+          <w:instrText xml:space="preserve"> PAGEREF _Toc48530209 \h </w:instrText>
         </w:r>
         <w:r>
           <w:rPr>
@@ -2958,7 +3005,7 @@
           <w:lang w:eastAsia="es-PE"/>
         </w:rPr>
       </w:pPr>
-      <w:hyperlink w:anchor="_Toc48529422" w:history="1">
+      <w:hyperlink w:anchor="_Toc48530210" w:history="1">
         <w:r>
           <w:rPr>
             <w:rStyle w:val="Hipervnculo"/>
@@ -3000,7 +3047,7 @@
             <w:noProof/>
             <w:webHidden/>
           </w:rPr>
-          <w:instrText xml:space="preserve"> PAGEREF _Toc48529422 \h </w:instrText>
+          <w:instrText xml:space="preserve"> PAGEREF _Toc48530210 \h </w:instrText>
         </w:r>
         <w:r>
           <w:rPr>
@@ -3044,7 +3091,7 @@
           <w:lang w:eastAsia="es-PE"/>
         </w:rPr>
       </w:pPr>
-      <w:hyperlink w:anchor="_Toc48529423" w:history="1">
+      <w:hyperlink w:anchor="_Toc48530211" w:history="1">
         <w:r>
           <w:rPr>
             <w:rStyle w:val="Hipervnculo"/>
@@ -3086,7 +3133,7 @@
             <w:noProof/>
             <w:webHidden/>
           </w:rPr>
-          <w:instrText xml:space="preserve"> PAGEREF _Toc48529423 \h </w:instrText>
+          <w:instrText xml:space="preserve"> PAGEREF _Toc48530211 \h </w:instrText>
         </w:r>
         <w:r>
           <w:rPr>
@@ -3130,7 +3177,7 @@
           <w:lang w:eastAsia="es-PE"/>
         </w:rPr>
       </w:pPr>
-      <w:hyperlink w:anchor="_Toc48529424" w:history="1">
+      <w:hyperlink w:anchor="_Toc48530212" w:history="1">
         <w:r>
           <w:rPr>
             <w:rStyle w:val="Hipervnculo"/>
@@ -3172,7 +3219,7 @@
             <w:noProof/>
             <w:webHidden/>
           </w:rPr>
-          <w:instrText xml:space="preserve"> PAGEREF _Toc48529424 \h </w:instrText>
+          <w:instrText xml:space="preserve"> PAGEREF _Toc48530212 \h </w:instrText>
         </w:r>
         <w:r>
           <w:rPr>
@@ -3216,7 +3263,7 @@
           <w:lang w:eastAsia="es-PE"/>
         </w:rPr>
       </w:pPr>
-      <w:hyperlink w:anchor="_Toc48529425" w:history="1">
+      <w:hyperlink w:anchor="_Toc48530213" w:history="1">
         <w:r>
           <w:rPr>
             <w:rStyle w:val="Hipervnculo"/>
@@ -3258,7 +3305,7 @@
             <w:noProof/>
             <w:webHidden/>
           </w:rPr>
-          <w:instrText xml:space="preserve"> PAGEREF _Toc48529425 \h </w:instrText>
+          <w:instrText xml:space="preserve"> PAGEREF _Toc48530213 \h </w:instrText>
         </w:r>
         <w:r>
           <w:rPr>
@@ -3302,7 +3349,7 @@
           <w:lang w:eastAsia="es-PE"/>
         </w:rPr>
       </w:pPr>
-      <w:hyperlink w:anchor="_Toc48529426" w:history="1">
+      <w:hyperlink w:anchor="_Toc48530214" w:history="1">
         <w:r>
           <w:rPr>
             <w:rStyle w:val="Hipervnculo"/>
@@ -3344,7 +3391,7 @@
             <w:noProof/>
             <w:webHidden/>
           </w:rPr>
-          <w:instrText xml:space="preserve"> PAGEREF _Toc48529426 \h </w:instrText>
+          <w:instrText xml:space="preserve"> PAGEREF _Toc48530214 \h </w:instrText>
         </w:r>
         <w:r>
           <w:rPr>
@@ -3388,7 +3435,7 @@
           <w:lang w:eastAsia="es-PE"/>
         </w:rPr>
       </w:pPr>
-      <w:hyperlink w:anchor="_Toc48529427" w:history="1">
+      <w:hyperlink w:anchor="_Toc48530215" w:history="1">
         <w:r>
           <w:rPr>
             <w:rStyle w:val="Hipervnculo"/>
@@ -3430,7 +3477,7 @@
             <w:noProof/>
             <w:webHidden/>
           </w:rPr>
-          <w:instrText xml:space="preserve"> PAGEREF _Toc48529427 \h </w:instrText>
+          <w:instrText xml:space="preserve"> PAGEREF _Toc48530215 \h </w:instrText>
         </w:r>
         <w:r>
           <w:rPr>
@@ -3474,7 +3521,7 @@
           <w:lang w:eastAsia="es-PE"/>
         </w:rPr>
       </w:pPr>
-      <w:hyperlink w:anchor="_Toc48529428" w:history="1">
+      <w:hyperlink w:anchor="_Toc48530216" w:history="1">
         <w:r>
           <w:rPr>
             <w:rStyle w:val="Hipervnculo"/>
@@ -3516,7 +3563,7 @@
             <w:noProof/>
             <w:webHidden/>
           </w:rPr>
-          <w:instrText xml:space="preserve"> PAGEREF _Toc48529428 \h </w:instrText>
+          <w:instrText xml:space="preserve"> PAGEREF _Toc48530216 \h </w:instrText>
         </w:r>
         <w:r>
           <w:rPr>
@@ -3560,7 +3607,7 @@
           <w:lang w:eastAsia="es-PE"/>
         </w:rPr>
       </w:pPr>
-      <w:hyperlink w:anchor="_Toc48529429" w:history="1">
+      <w:hyperlink w:anchor="_Toc48530217" w:history="1">
         <w:r>
           <w:rPr>
             <w:rStyle w:val="Hipervnculo"/>
@@ -3602,7 +3649,7 @@
             <w:noProof/>
             <w:webHidden/>
           </w:rPr>
-          <w:instrText xml:space="preserve"> PAGEREF _Toc48529429 \h </w:instrText>
+          <w:instrText xml:space="preserve"> PAGEREF _Toc48530217 \h </w:instrText>
         </w:r>
         <w:r>
           <w:rPr>
@@ -3646,7 +3693,7 @@
           <w:lang w:eastAsia="es-PE"/>
         </w:rPr>
       </w:pPr>
-      <w:hyperlink w:anchor="_Toc48529430" w:history="1">
+      <w:hyperlink w:anchor="_Toc48530218" w:history="1">
         <w:r>
           <w:rPr>
             <w:rStyle w:val="Hipervnculo"/>
@@ -3688,7 +3735,7 @@
             <w:noProof/>
             <w:webHidden/>
           </w:rPr>
-          <w:instrText xml:space="preserve"> PAGEREF _Toc48529430 \h </w:instrText>
+          <w:instrText xml:space="preserve"> PAGEREF _Toc48530218 \h </w:instrText>
         </w:r>
         <w:r>
           <w:rPr>
@@ -3732,7 +3779,7 @@
           <w:lang w:eastAsia="es-PE"/>
         </w:rPr>
       </w:pPr>
-      <w:hyperlink w:anchor="_Toc48529431" w:history="1">
+      <w:hyperlink w:anchor="_Toc48530219" w:history="1">
         <w:r>
           <w:rPr>
             <w:rStyle w:val="Hipervnculo"/>
@@ -3774,7 +3821,7 @@
             <w:noProof/>
             <w:webHidden/>
           </w:rPr>
-          <w:instrText xml:space="preserve"> PAGEREF _Toc48529431 \h </w:instrText>
+          <w:instrText xml:space="preserve"> PAGEREF _Toc48530219 \h </w:instrText>
         </w:r>
         <w:r>
           <w:rPr>
@@ -3818,7 +3865,7 @@
           <w:lang w:eastAsia="es-PE"/>
         </w:rPr>
       </w:pPr>
-      <w:hyperlink w:anchor="_Toc48529432" w:history="1">
+      <w:hyperlink w:anchor="_Toc48530220" w:history="1">
         <w:r>
           <w:rPr>
             <w:rStyle w:val="Hipervnculo"/>
@@ -3860,7 +3907,7 @@
             <w:noProof/>
             <w:webHidden/>
           </w:rPr>
-          <w:instrText xml:space="preserve"> PAGEREF _Toc48529432 \h </w:instrText>
+          <w:instrText xml:space="preserve"> PAGEREF _Toc48530220 \h </w:instrText>
         </w:r>
         <w:r>
           <w:rPr>
@@ -3904,7 +3951,7 @@
           <w:lang w:eastAsia="es-PE"/>
         </w:rPr>
       </w:pPr>
-      <w:hyperlink w:anchor="_Toc48529433" w:history="1">
+      <w:hyperlink w:anchor="_Toc48530221" w:history="1">
         <w:r>
           <w:rPr>
             <w:rStyle w:val="Hipervnculo"/>
@@ -3946,7 +3993,7 @@
             <w:noProof/>
             <w:webHidden/>
           </w:rPr>
-          <w:instrText xml:space="preserve"> PAGEREF _Toc48529433 \h </w:instrText>
+          <w:instrText xml:space="preserve"> PAGEREF _Toc48530221 \h </w:instrText>
         </w:r>
         <w:r>
           <w:rPr>
@@ -3990,7 +4037,7 @@
           <w:lang w:eastAsia="es-PE"/>
         </w:rPr>
       </w:pPr>
-      <w:hyperlink w:anchor="_Toc48529434" w:history="1">
+      <w:hyperlink w:anchor="_Toc48530222" w:history="1">
         <w:r>
           <w:rPr>
             <w:rStyle w:val="Hipervnculo"/>
@@ -4032,7 +4079,7 @@
             <w:noProof/>
             <w:webHidden/>
           </w:rPr>
-          <w:instrText xml:space="preserve"> PAGEREF _Toc48529434 \h </w:instrText>
+          <w:instrText xml:space="preserve"> PAGEREF _Toc48530222 \h </w:instrText>
         </w:r>
         <w:r>
           <w:rPr>
@@ -4076,7 +4123,7 @@
           <w:lang w:eastAsia="es-PE"/>
         </w:rPr>
       </w:pPr>
-      <w:hyperlink w:anchor="_Toc48529435" w:history="1">
+      <w:hyperlink w:anchor="_Toc48530223" w:history="1">
         <w:r>
           <w:rPr>
             <w:rStyle w:val="Hipervnculo"/>
@@ -4118,7 +4165,7 @@
             <w:noProof/>
             <w:webHidden/>
           </w:rPr>
-          <w:instrText xml:space="preserve"> PAGEREF _Toc48529435 \h </w:instrText>
+          <w:instrText xml:space="preserve"> PAGEREF _Toc48530223 \h </w:instrText>
         </w:r>
         <w:r>
           <w:rPr>
@@ -4162,7 +4209,7 @@
           <w:lang w:eastAsia="es-PE"/>
         </w:rPr>
       </w:pPr>
-      <w:hyperlink w:anchor="_Toc48529436" w:history="1">
+      <w:hyperlink w:anchor="_Toc48530224" w:history="1">
         <w:r>
           <w:rPr>
             <w:rStyle w:val="Hipervnculo"/>
@@ -4204,7 +4251,7 @@
             <w:noProof/>
             <w:webHidden/>
           </w:rPr>
-          <w:instrText xml:space="preserve"> PAGEREF _Toc48529436 \h </w:instrText>
+          <w:instrText xml:space="preserve"> PAGEREF _Toc48530224 \h </w:instrText>
         </w:r>
         <w:r>
           <w:rPr>
@@ -4248,7 +4295,7 @@
           <w:lang w:eastAsia="es-PE"/>
         </w:rPr>
       </w:pPr>
-      <w:hyperlink w:anchor="_Toc48529437" w:history="1">
+      <w:hyperlink w:anchor="_Toc48530225" w:history="1">
         <w:r>
           <w:rPr>
             <w:rStyle w:val="Hipervnculo"/>
@@ -4290,7 +4337,7 @@
             <w:noProof/>
             <w:webHidden/>
           </w:rPr>
-          <w:instrText xml:space="preserve"> PAGEREF _Toc48529437 \h </w:instrText>
+          <w:instrText xml:space="preserve"> PAGEREF _Toc48530225 \h </w:instrText>
         </w:r>
         <w:r>
           <w:rPr>
@@ -4334,7 +4381,7 @@
           <w:lang w:eastAsia="es-PE"/>
         </w:rPr>
       </w:pPr>
-      <w:hyperlink w:anchor="_Toc48529438" w:history="1">
+      <w:hyperlink w:anchor="_Toc48530226" w:history="1">
         <w:r>
           <w:rPr>
             <w:rStyle w:val="Hipervnculo"/>
@@ -4376,7 +4423,7 @@
             <w:noProof/>
             <w:webHidden/>
           </w:rPr>
-          <w:instrText xml:space="preserve"> PAGEREF _Toc48529438 \h </w:instrText>
+          <w:instrText xml:space="preserve"> PAGEREF _Toc48530226 \h </w:instrText>
         </w:r>
         <w:r>
           <w:rPr>
@@ -4420,7 +4467,7 @@
           <w:lang w:eastAsia="es-PE"/>
         </w:rPr>
       </w:pPr>
-      <w:hyperlink w:anchor="_Toc48529439" w:history="1">
+      <w:hyperlink w:anchor="_Toc48530227" w:history="1">
         <w:r>
           <w:rPr>
             <w:rStyle w:val="Hipervnculo"/>
@@ -4462,7 +4509,7 @@
             <w:noProof/>
             <w:webHidden/>
           </w:rPr>
-          <w:instrText xml:space="preserve"> PAGEREF _Toc48529439 \h </w:instrText>
+          <w:instrText xml:space="preserve"> PAGEREF _Toc48530227 \h </w:instrText>
         </w:r>
         <w:r>
           <w:rPr>
@@ -4506,7 +4553,7 @@
           <w:lang w:eastAsia="es-PE"/>
         </w:rPr>
       </w:pPr>
-      <w:hyperlink w:anchor="_Toc48529440" w:history="1">
+      <w:hyperlink w:anchor="_Toc48530228" w:history="1">
         <w:r>
           <w:rPr>
             <w:rStyle w:val="Hipervnculo"/>
@@ -4548,7 +4595,93 @@
             <w:noProof/>
             <w:webHidden/>
           </w:rPr>
-          <w:instrText xml:space="preserve"> PAGEREF _Toc48529440 \h </w:instrText>
+          <w:instrText xml:space="preserve"> PAGEREF _Toc48530228 \h </w:instrText>
+        </w:r>
+        <w:r>
+          <w:rPr>
+            <w:noProof/>
+            <w:webHidden/>
+          </w:rPr>
+        </w:r>
+        <w:r>
+          <w:rPr>
+            <w:noProof/>
+            <w:webHidden/>
+          </w:rPr>
+          <w:fldChar w:fldCharType="separate"/>
+        </w:r>
+        <w:r>
+          <w:rPr>
+            <w:noProof/>
+            <w:webHidden/>
+          </w:rPr>
+          <w:t>14</w:t>
+        </w:r>
+        <w:r>
+          <w:rPr>
+            <w:noProof/>
+            <w:webHidden/>
+          </w:rPr>
+          <w:fldChar w:fldCharType="end"/>
+        </w:r>
+      </w:hyperlink>
+    </w:p>
+    <w:p>
+      <w:pPr>
+        <w:pStyle w:val="TDC2"/>
+        <w:tabs>
+          <w:tab w:val="left" w:pos="880"/>
+          <w:tab w:val="right" w:leader="dot" w:pos="8494"/>
+        </w:tabs>
+        <w:rPr>
+          <w:rFonts w:asciiTheme="minorHAnsi" w:eastAsiaTheme="minorEastAsia" w:hAnsiTheme="minorHAnsi"/>
+          <w:noProof/>
+          <w:lang w:eastAsia="es-PE"/>
+        </w:rPr>
+      </w:pPr>
+      <w:hyperlink w:anchor="_Toc48530229" w:history="1">
+        <w:r>
+          <w:rPr>
+            <w:rStyle w:val="Hipervnculo"/>
+            <w:noProof/>
+          </w:rPr>
+          <w:t>4.8.</w:t>
+        </w:r>
+        <w:r>
+          <w:rPr>
+            <w:rFonts w:asciiTheme="minorHAnsi" w:eastAsiaTheme="minorEastAsia" w:hAnsiTheme="minorHAnsi"/>
+            <w:noProof/>
+            <w:lang w:eastAsia="es-PE"/>
+          </w:rPr>
+          <w:tab/>
+        </w:r>
+        <w:r>
+          <w:rPr>
+            <w:rStyle w:val="Hipervnculo"/>
+            <w:noProof/>
+          </w:rPr>
+          <w:t>Consideraciones sobre ListView</w:t>
+        </w:r>
+        <w:r>
+          <w:rPr>
+            <w:noProof/>
+            <w:webHidden/>
+          </w:rPr>
+          <w:tab/>
+        </w:r>
+        <w:r>
+          <w:rPr>
+            <w:noProof/>
+            <w:webHidden/>
+          </w:rPr>
+          <w:fldChar w:fldCharType="begin"/>
+        </w:r>
+        <w:r>
+          <w:rPr>
+            <w:noProof/>
+            <w:webHidden/>
+          </w:rPr>
+          <w:instrText xml:space="preserve"> PAGEREF _Toc48530229 \h </w:instrText>
         </w:r>
         <w:r>
           <w:rPr>
@@ -4592,13 +4725,13 @@
           <w:lang w:eastAsia="es-PE"/>
         </w:rPr>
       </w:pPr>
-      <w:hyperlink w:anchor="_Toc48529441" w:history="1">
+      <w:hyperlink w:anchor="_Toc48530230" w:history="1">
         <w:r>
           <w:rPr>
             <w:rStyle w:val="Hipervnculo"/>
             <w:noProof/>
           </w:rPr>
-          <w:t>4.7.4.</w:t>
+          <w:t>4.8.1.</w:t>
         </w:r>
         <w:r>
           <w:rPr>
@@ -4634,7 +4767,7 @@
             <w:noProof/>
             <w:webHidden/>
           </w:rPr>
-          <w:instrText xml:space="preserve"> PAGEREF _Toc48529441 \h </w:instrText>
+          <w:instrText xml:space="preserve"> PAGEREF _Toc48530230 \h </w:instrText>
         </w:r>
         <w:r>
           <w:rPr>
@@ -4678,13 +4811,13 @@
           <w:lang w:eastAsia="es-PE"/>
         </w:rPr>
       </w:pPr>
-      <w:hyperlink w:anchor="_Toc48529442" w:history="1">
+      <w:hyperlink w:anchor="_Toc48530231" w:history="1">
         <w:r>
           <w:rPr>
             <w:rStyle w:val="Hipervnculo"/>
             <w:noProof/>
           </w:rPr>
-          <w:t>4.7.5.</w:t>
+          <w:t>4.8.2.</w:t>
         </w:r>
         <w:r>
           <w:rPr>
@@ -4720,7 +4853,7 @@
             <w:noProof/>
             <w:webHidden/>
           </w:rPr>
-          <w:instrText xml:space="preserve"> PAGEREF _Toc48529442 \h </w:instrText>
+          <w:instrText xml:space="preserve"> PAGEREF _Toc48530231 \h </w:instrText>
         </w:r>
         <w:r>
           <w:rPr>
@@ -4741,6 +4874,92 @@
             <w:webHidden/>
           </w:rPr>
           <w:t>15</w:t>
+        </w:r>
+        <w:r>
+          <w:rPr>
+            <w:noProof/>
+            <w:webHidden/>
+          </w:rPr>
+          <w:fldChar w:fldCharType="end"/>
+        </w:r>
+      </w:hyperlink>
+    </w:p>
+    <w:p>
+      <w:pPr>
+        <w:pStyle w:val="TDC2"/>
+        <w:tabs>
+          <w:tab w:val="left" w:pos="880"/>
+          <w:tab w:val="right" w:leader="dot" w:pos="8494"/>
+        </w:tabs>
+        <w:rPr>
+          <w:rFonts w:asciiTheme="minorHAnsi" w:eastAsiaTheme="minorEastAsia" w:hAnsiTheme="minorHAnsi"/>
+          <w:noProof/>
+          <w:lang w:eastAsia="es-PE"/>
+        </w:rPr>
+      </w:pPr>
+      <w:hyperlink w:anchor="_Toc48530232" w:history="1">
+        <w:r>
+          <w:rPr>
+            <w:rStyle w:val="Hipervnculo"/>
+            <w:noProof/>
+          </w:rPr>
+          <w:t>4.9.</w:t>
+        </w:r>
+        <w:r>
+          <w:rPr>
+            <w:rFonts w:asciiTheme="minorHAnsi" w:eastAsiaTheme="minorEastAsia" w:hAnsiTheme="minorHAnsi"/>
+            <w:noProof/>
+            <w:lang w:eastAsia="es-PE"/>
+          </w:rPr>
+          <w:tab/>
+        </w:r>
+        <w:r>
+          <w:rPr>
+            <w:rStyle w:val="Hipervnculo"/>
+            <w:noProof/>
+          </w:rPr>
+          <w:t>Imágenes de aplicación en funcionamiento</w:t>
+        </w:r>
+        <w:r>
+          <w:rPr>
+            <w:noProof/>
+            <w:webHidden/>
+          </w:rPr>
+          <w:tab/>
+        </w:r>
+        <w:r>
+          <w:rPr>
+            <w:noProof/>
+            <w:webHidden/>
+          </w:rPr>
+          <w:fldChar w:fldCharType="begin"/>
+        </w:r>
+        <w:r>
+          <w:rPr>
+            <w:noProof/>
+            <w:webHidden/>
+          </w:rPr>
+          <w:instrText xml:space="preserve"> PAGEREF _Toc48530232 \h </w:instrText>
+        </w:r>
+        <w:r>
+          <w:rPr>
+            <w:noProof/>
+            <w:webHidden/>
+          </w:rPr>
+        </w:r>
+        <w:r>
+          <w:rPr>
+            <w:noProof/>
+            <w:webHidden/>
+          </w:rPr>
+          <w:fldChar w:fldCharType="separate"/>
+        </w:r>
+        <w:r>
+          <w:rPr>
+            <w:noProof/>
+            <w:webHidden/>
+          </w:rPr>
+          <w:t>16</w:t>
         </w:r>
         <w:r>
           <w:rPr>
@@ -4796,11 +5015,11 @@
       <w:pPr>
         <w:pStyle w:val="Ttulo1"/>
       </w:pPr>
-      <w:bookmarkStart w:id="0" w:name="_Toc48529398"/>
+      <w:bookmarkStart w:id="1" w:name="_Toc48530186"/>
       <w:r>
         <w:t>Introducción</w:t>
       </w:r>
-      <w:bookmarkEnd w:id="0"/>
+      <w:bookmarkEnd w:id="1"/>
     </w:p>
     <w:p>
       <w:r>
@@ -4914,11 +5133,11 @@
       <w:pPr>
         <w:pStyle w:val="Ttulo1"/>
       </w:pPr>
-      <w:bookmarkStart w:id="1" w:name="_Toc48529399"/>
+      <w:bookmarkStart w:id="2" w:name="_Toc48530187"/>
       <w:r>
         <w:t>Requerimientos</w:t>
       </w:r>
-      <w:bookmarkEnd w:id="1"/>
+      <w:bookmarkEnd w:id="2"/>
     </w:p>
     <w:p>
       <w:pPr>
@@ -5087,7 +5306,7 @@
       <w:pPr>
         <w:pStyle w:val="Ttulo1"/>
       </w:pPr>
-      <w:bookmarkStart w:id="2" w:name="_Toc48529400"/>
+      <w:bookmarkStart w:id="3" w:name="_Toc48530188"/>
       <w:r>
         <w:lastRenderedPageBreak/>
         <w:t>Análisis</w:t>
@@ -5095,17 +5314,17 @@
       <w:r>
         <w:t xml:space="preserve"> y Diseño</w:t>
       </w:r>
-      <w:bookmarkEnd w:id="2"/>
+      <w:bookmarkEnd w:id="3"/>
     </w:p>
     <w:p>
       <w:pPr>
         <w:pStyle w:val="Ttulo2"/>
       </w:pPr>
-      <w:bookmarkStart w:id="3" w:name="_Toc48529401"/>
+      <w:bookmarkStart w:id="4" w:name="_Toc48530189"/>
       <w:r>
         <w:t>Casos de uso</w:t>
       </w:r>
-      <w:bookmarkEnd w:id="3"/>
+      <w:bookmarkEnd w:id="4"/>
     </w:p>
     <w:p>
       <w:r>
@@ -5722,11 +5941,11 @@
       <w:pPr>
         <w:pStyle w:val="Ttulo3"/>
       </w:pPr>
-      <w:bookmarkStart w:id="4" w:name="_Toc48529402"/>
+      <w:bookmarkStart w:id="5" w:name="_Toc48530190"/>
       <w:r>
         <w:t>Conversión</w:t>
       </w:r>
-      <w:bookmarkEnd w:id="4"/>
+      <w:bookmarkEnd w:id="5"/>
       <w:r>
         <w:t xml:space="preserve"> </w:t>
       </w:r>
@@ -5808,11 +6027,11 @@
       <w:pPr>
         <w:pStyle w:val="Ttulo3"/>
       </w:pPr>
-      <w:bookmarkStart w:id="5" w:name="_Toc48529403"/>
+      <w:bookmarkStart w:id="6" w:name="_Toc48530191"/>
       <w:r>
         <w:t>Selecciona monedas</w:t>
       </w:r>
-      <w:bookmarkEnd w:id="5"/>
+      <w:bookmarkEnd w:id="6"/>
     </w:p>
     <w:p>
       <w:r>
@@ -5875,11 +6094,11 @@
       <w:pPr>
         <w:pStyle w:val="Ttulo3"/>
       </w:pPr>
-      <w:bookmarkStart w:id="6" w:name="_Toc48529404"/>
+      <w:bookmarkStart w:id="7" w:name="_Toc48530192"/>
       <w:r>
         <w:t>Actualiza tipo de cambio</w:t>
       </w:r>
-      <w:bookmarkEnd w:id="6"/>
+      <w:bookmarkEnd w:id="7"/>
     </w:p>
     <w:p>
       <w:r>
@@ -5910,7 +6129,7 @@
       </w:r>
     </w:p>
     <w:p/>
-    <w:bookmarkStart w:id="7" w:name="_Toc48529405"/>
+    <w:bookmarkStart w:id="8" w:name="_Toc48530193"/>
     <w:p>
       <w:pPr>
         <w:pStyle w:val="Ttulo2"/>
@@ -5994,7 +6213,7 @@
       <w:r>
         <w:t>Arquitectura</w:t>
       </w:r>
-      <w:bookmarkEnd w:id="7"/>
+      <w:bookmarkEnd w:id="8"/>
     </w:p>
     <w:p>
       <w:r>
@@ -7308,21 +7527,21 @@
       <w:pPr>
         <w:pStyle w:val="Ttulo2"/>
       </w:pPr>
-      <w:bookmarkStart w:id="8" w:name="_Toc48529406"/>
+      <w:bookmarkStart w:id="9" w:name="_Toc48530194"/>
       <w:r>
         <w:t>Diseño</w:t>
       </w:r>
-      <w:bookmarkEnd w:id="8"/>
+      <w:bookmarkEnd w:id="9"/>
     </w:p>
     <w:p>
       <w:pPr>
         <w:pStyle w:val="Ttulo3"/>
       </w:pPr>
-      <w:bookmarkStart w:id="9" w:name="_Toc48529407"/>
+      <w:bookmarkStart w:id="10" w:name="_Toc48530195"/>
       <w:r>
         <w:t>Aplicación</w:t>
       </w:r>
-      <w:bookmarkEnd w:id="9"/>
+      <w:bookmarkEnd w:id="10"/>
     </w:p>
     <w:p>
       <w:r>
@@ -7420,11 +7639,11 @@
       <w:pPr>
         <w:pStyle w:val="Ttulo3"/>
       </w:pPr>
-      <w:bookmarkStart w:id="10" w:name="_Toc48529408"/>
+      <w:bookmarkStart w:id="11" w:name="_Toc48530196"/>
       <w:r>
         <w:t>Servicio web</w:t>
       </w:r>
-      <w:bookmarkEnd w:id="10"/>
+      <w:bookmarkEnd w:id="11"/>
     </w:p>
     <w:p>
       <w:r>
@@ -7451,11 +7670,11 @@
       <w:pPr>
         <w:pStyle w:val="Ttulo3"/>
       </w:pPr>
-      <w:bookmarkStart w:id="11" w:name="_Toc48529409"/>
+      <w:bookmarkStart w:id="12" w:name="_Toc48530197"/>
       <w:r>
         <w:t>Base de datos</w:t>
       </w:r>
-      <w:bookmarkEnd w:id="11"/>
+      <w:bookmarkEnd w:id="12"/>
     </w:p>
     <w:p>
       <w:r>
@@ -7899,38 +8118,38 @@
       <w:pPr>
         <w:pStyle w:val="Ttulo1"/>
       </w:pPr>
-      <w:bookmarkStart w:id="12" w:name="_Toc48529410"/>
+      <w:bookmarkStart w:id="13" w:name="_Toc48530198"/>
       <w:r>
         <w:lastRenderedPageBreak/>
         <w:t>Implementación</w:t>
       </w:r>
-      <w:bookmarkEnd w:id="12"/>
+      <w:bookmarkEnd w:id="13"/>
     </w:p>
     <w:p/>
     <w:p>
       <w:pPr>
         <w:pStyle w:val="Ttulo2"/>
       </w:pPr>
-      <w:bookmarkStart w:id="13" w:name="_Toc48529411"/>
+      <w:bookmarkStart w:id="14" w:name="_Toc48530199"/>
       <w:r>
         <w:t>Diagrama de Flujo</w:t>
       </w:r>
       <w:r>
         <w:t xml:space="preserve"> de aplicación</w:t>
       </w:r>
-      <w:bookmarkEnd w:id="13"/>
+      <w:bookmarkEnd w:id="14"/>
     </w:p>
     <w:p>
       <w:pPr>
         <w:pStyle w:val="Ttulo3"/>
       </w:pPr>
-      <w:bookmarkStart w:id="14" w:name="_Ref48424738"/>
-      <w:bookmarkStart w:id="15" w:name="_Toc48529412"/>
+      <w:bookmarkStart w:id="15" w:name="_Ref48424738"/>
+      <w:bookmarkStart w:id="16" w:name="_Toc48530200"/>
       <w:r>
         <w:t>Diagrama de flujo de actividad principal</w:t>
       </w:r>
-      <w:bookmarkEnd w:id="14"/>
       <w:bookmarkEnd w:id="15"/>
+      <w:bookmarkEnd w:id="16"/>
     </w:p>
     <w:p>
       <w:r>
@@ -8165,12 +8384,12 @@
       <w:pPr>
         <w:pStyle w:val="Ttulo3"/>
       </w:pPr>
-      <w:bookmarkStart w:id="16" w:name="_Toc48529413"/>
+      <w:bookmarkStart w:id="17" w:name="_Toc48530201"/>
       <w:r>
         <w:lastRenderedPageBreak/>
         <w:t>Diagrama de flujo de botones de actividad principal</w:t>
       </w:r>
-      <w:bookmarkEnd w:id="16"/>
+      <w:bookmarkEnd w:id="17"/>
     </w:p>
     <w:p>
       <w:r>
@@ -8253,7 +8472,7 @@
       <w:pPr>
         <w:pStyle w:val="Ttulo3"/>
       </w:pPr>
-      <w:bookmarkStart w:id="17" w:name="_Toc48529414"/>
+      <w:bookmarkStart w:id="18" w:name="_Toc48530202"/>
       <w:r>
         <w:t xml:space="preserve">Diagrama de flujo de actividad de </w:t>
       </w:r>
@@ -8266,7 +8485,7 @@
       <w:r>
         <w:t xml:space="preserve"> (Configurar)</w:t>
       </w:r>
-      <w:bookmarkEnd w:id="17"/>
+      <w:bookmarkEnd w:id="18"/>
     </w:p>
     <w:p>
       <w:r>
@@ -8369,11 +8588,11 @@
       <w:pPr>
         <w:pStyle w:val="Ttulo3"/>
       </w:pPr>
-      <w:bookmarkStart w:id="18" w:name="_Toc48529415"/>
+      <w:bookmarkStart w:id="19" w:name="_Toc48530203"/>
       <w:r>
         <w:t>Diagrama de flujo de botones de actividad de configuración del usuario (Configurar)</w:t>
       </w:r>
-      <w:bookmarkEnd w:id="18"/>
+      <w:bookmarkEnd w:id="19"/>
     </w:p>
     <w:p>
       <w:r>
@@ -8478,11 +8697,11 @@
       <w:pPr>
         <w:pStyle w:val="Ttulo2"/>
       </w:pPr>
-      <w:bookmarkStart w:id="19" w:name="_Toc48529416"/>
+      <w:bookmarkStart w:id="20" w:name="_Toc48530204"/>
       <w:r>
         <w:t>Inicialización</w:t>
       </w:r>
-      <w:bookmarkEnd w:id="19"/>
+      <w:bookmarkEnd w:id="20"/>
       <w:r>
         <w:t xml:space="preserve"> </w:t>
       </w:r>
@@ -8492,11 +8711,11 @@
       <w:pPr>
         <w:pStyle w:val="Ttulo3"/>
       </w:pPr>
-      <w:bookmarkStart w:id="20" w:name="_Toc48529417"/>
+      <w:bookmarkStart w:id="21" w:name="_Toc48530205"/>
       <w:r>
         <w:t>Creación de proyecto vacío</w:t>
       </w:r>
-      <w:bookmarkEnd w:id="20"/>
+      <w:bookmarkEnd w:id="21"/>
     </w:p>
     <w:p>
       <w:r>
@@ -8507,7 +8726,7 @@
       <w:pPr>
         <w:pStyle w:val="Ttulo3"/>
       </w:pPr>
-      <w:bookmarkStart w:id="21" w:name="_Toc48529418"/>
+      <w:bookmarkStart w:id="22" w:name="_Toc48530206"/>
       <w:r>
         <w:t>A</w:t>
       </w:r>
@@ -8526,7 +8745,7 @@
       <w:r>
         <w:t xml:space="preserve"> librería de materiales</w:t>
       </w:r>
-      <w:bookmarkEnd w:id="21"/>
+      <w:bookmarkEnd w:id="22"/>
     </w:p>
     <w:p>
       <w:r>
@@ -9292,7 +9511,7 @@
       <w:pPr>
         <w:pStyle w:val="Ttulo3"/>
       </w:pPr>
-      <w:bookmarkStart w:id="22" w:name="_Toc48529419"/>
+      <w:bookmarkStart w:id="23" w:name="_Toc48530207"/>
       <w:r>
         <w:t>A</w:t>
       </w:r>
@@ -9305,7 +9524,7 @@
       <w:r>
         <w:t xml:space="preserve"> teclado virtual</w:t>
       </w:r>
-      <w:bookmarkEnd w:id="22"/>
+      <w:bookmarkEnd w:id="23"/>
     </w:p>
     <w:p>
       <w:r>
@@ -9526,11 +9745,11 @@
       <w:pPr>
         <w:pStyle w:val="Ttulo3"/>
       </w:pPr>
-      <w:bookmarkStart w:id="23" w:name="_Toc48529420"/>
+      <w:bookmarkStart w:id="24" w:name="_Toc48530208"/>
       <w:r>
         <w:t>Métodos de log no funcionan correctamente</w:t>
       </w:r>
-      <w:bookmarkEnd w:id="23"/>
+      <w:bookmarkEnd w:id="24"/>
     </w:p>
     <w:p>
       <w:r>
@@ -9678,11 +9897,11 @@
       <w:pPr>
         <w:pStyle w:val="Ttulo3"/>
       </w:pPr>
-      <w:bookmarkStart w:id="24" w:name="_Toc48529421"/>
+      <w:bookmarkStart w:id="25" w:name="_Toc48530209"/>
       <w:r>
         <w:t>Errores de librería de compatibilidad</w:t>
       </w:r>
-      <w:bookmarkEnd w:id="24"/>
+      <w:bookmarkEnd w:id="25"/>
     </w:p>
     <w:p>
       <w:r>
@@ -10941,28 +11160,28 @@
       <w:pPr>
         <w:pStyle w:val="Ttulo2"/>
       </w:pPr>
-      <w:bookmarkStart w:id="25" w:name="_Toc48529422"/>
+      <w:bookmarkStart w:id="26" w:name="_Toc48530210"/>
       <w:r>
         <w:t xml:space="preserve">Clases </w:t>
       </w:r>
       <w:r>
         <w:t>auxiliares</w:t>
       </w:r>
-      <w:bookmarkEnd w:id="25"/>
+      <w:bookmarkEnd w:id="26"/>
     </w:p>
     <w:p/>
     <w:p>
       <w:pPr>
         <w:pStyle w:val="Ttulo3"/>
       </w:pPr>
-      <w:bookmarkStart w:id="26" w:name="_Toc48529423"/>
+      <w:bookmarkStart w:id="27" w:name="_Toc48530211"/>
       <w:r>
         <w:t>Estructura general</w:t>
       </w:r>
       <w:r>
         <w:t xml:space="preserve"> de una clase</w:t>
       </w:r>
-      <w:bookmarkEnd w:id="26"/>
+      <w:bookmarkEnd w:id="27"/>
     </w:p>
     <w:p>
       <w:r>
@@ -11126,12 +11345,12 @@
       <w:pPr>
         <w:pStyle w:val="Ttulo3"/>
       </w:pPr>
-      <w:bookmarkStart w:id="27" w:name="_Toc48529424"/>
+      <w:bookmarkStart w:id="28" w:name="_Toc48530212"/>
       <w:r>
         <w:lastRenderedPageBreak/>
         <w:t>Clase de lógica de negocio</w:t>
       </w:r>
-      <w:bookmarkEnd w:id="27"/>
+      <w:bookmarkEnd w:id="28"/>
     </w:p>
     <w:p>
       <w:r>
@@ -11148,11 +11367,11 @@
       <w:pPr>
         <w:pStyle w:val="Ttulo3"/>
       </w:pPr>
-      <w:bookmarkStart w:id="28" w:name="_Toc48529425"/>
+      <w:bookmarkStart w:id="29" w:name="_Toc48530213"/>
       <w:r>
         <w:t>Clase de tipo de cambio</w:t>
       </w:r>
-      <w:bookmarkEnd w:id="28"/>
+      <w:bookmarkEnd w:id="29"/>
     </w:p>
     <w:p>
       <w:r>
@@ -11217,11 +11436,11 @@
       <w:pPr>
         <w:pStyle w:val="Ttulo2"/>
       </w:pPr>
-      <w:bookmarkStart w:id="29" w:name="_Toc48529426"/>
+      <w:bookmarkStart w:id="30" w:name="_Toc48530214"/>
       <w:r>
         <w:t>Conversión</w:t>
       </w:r>
-      <w:bookmarkEnd w:id="29"/>
+      <w:bookmarkEnd w:id="30"/>
     </w:p>
     <w:p>
       <w:r>
@@ -11395,22 +11614,22 @@
       <w:pPr>
         <w:pStyle w:val="Ttulo2"/>
       </w:pPr>
-      <w:bookmarkStart w:id="30" w:name="_Toc48529427"/>
+      <w:bookmarkStart w:id="31" w:name="_Toc48530215"/>
       <w:r>
         <w:t>Control de versiones</w:t>
       </w:r>
-      <w:bookmarkEnd w:id="30"/>
+      <w:bookmarkEnd w:id="31"/>
     </w:p>
     <w:p/>
     <w:p>
       <w:pPr>
         <w:pStyle w:val="Ttulo3"/>
       </w:pPr>
-      <w:bookmarkStart w:id="31" w:name="_Toc48529428"/>
+      <w:bookmarkStart w:id="32" w:name="_Toc48530216"/>
       <w:r>
         <w:t>Selección de plataforma de control de versiones</w:t>
       </w:r>
-      <w:bookmarkEnd w:id="31"/>
+      <w:bookmarkEnd w:id="32"/>
     </w:p>
     <w:p>
       <w:r>
@@ -11437,12 +11656,12 @@
       <w:pPr>
         <w:pStyle w:val="Ttulo3"/>
       </w:pPr>
-      <w:bookmarkStart w:id="32" w:name="_Toc48529429"/>
+      <w:bookmarkStart w:id="33" w:name="_Toc48530217"/>
       <w:r>
         <w:lastRenderedPageBreak/>
         <w:t>Configuración del control de versiones</w:t>
       </w:r>
-      <w:bookmarkEnd w:id="32"/>
+      <w:bookmarkEnd w:id="33"/>
     </w:p>
     <w:p>
       <w:r>
@@ -11637,28 +11856,28 @@
       <w:pPr>
         <w:pStyle w:val="Ttulo2"/>
       </w:pPr>
-      <w:bookmarkStart w:id="33" w:name="_Toc48529430"/>
+      <w:bookmarkStart w:id="34" w:name="_Toc48530218"/>
       <w:r>
         <w:t xml:space="preserve">Conexión a </w:t>
       </w:r>
       <w:r>
         <w:t>servicio web</w:t>
       </w:r>
-      <w:bookmarkEnd w:id="33"/>
+      <w:bookmarkEnd w:id="34"/>
     </w:p>
     <w:p/>
     <w:p>
       <w:pPr>
         <w:pStyle w:val="Ttulo3"/>
       </w:pPr>
-      <w:bookmarkStart w:id="34" w:name="_Toc48529431"/>
+      <w:bookmarkStart w:id="35" w:name="_Toc48530219"/>
       <w:r>
         <w:t>Librería</w:t>
       </w:r>
       <w:r>
         <w:t xml:space="preserve"> de acceso a servicio web</w:t>
       </w:r>
-      <w:bookmarkEnd w:id="34"/>
+      <w:bookmarkEnd w:id="35"/>
     </w:p>
     <w:p>
       <w:r>
@@ -11739,14 +11958,14 @@
       <w:pPr>
         <w:pStyle w:val="Ttulo3"/>
       </w:pPr>
-      <w:bookmarkStart w:id="35" w:name="_Toc48529432"/>
+      <w:bookmarkStart w:id="36" w:name="_Toc48530220"/>
       <w:r>
         <w:t>Configuración</w:t>
       </w:r>
       <w:r>
         <w:t xml:space="preserve"> de permisos</w:t>
       </w:r>
-      <w:bookmarkEnd w:id="35"/>
+      <w:bookmarkEnd w:id="36"/>
     </w:p>
     <w:p>
       <w:r>
@@ -11873,11 +12092,11 @@
       <w:pPr>
         <w:pStyle w:val="Ttulo3"/>
       </w:pPr>
-      <w:bookmarkStart w:id="36" w:name="_Toc48529433"/>
+      <w:bookmarkStart w:id="37" w:name="_Toc48530221"/>
       <w:r>
         <w:t>Configuración de llamado a API de servicio web</w:t>
       </w:r>
-      <w:bookmarkEnd w:id="36"/>
+      <w:bookmarkEnd w:id="37"/>
     </w:p>
     <w:p>
       <w:r>
@@ -12019,7 +12238,7 @@
       <w:pPr>
         <w:pStyle w:val="Ttulo3"/>
       </w:pPr>
-      <w:bookmarkStart w:id="37" w:name="_Toc48529434"/>
+      <w:bookmarkStart w:id="38" w:name="_Toc48530222"/>
       <w:r>
         <w:lastRenderedPageBreak/>
         <w:t xml:space="preserve">Procesamiento de web </w:t>
@@ -12028,7 +12247,7 @@
       <w:r>
         <w:t>service</w:t>
       </w:r>
-      <w:bookmarkEnd w:id="37"/>
+      <w:bookmarkEnd w:id="38"/>
       <w:proofErr w:type="spellEnd"/>
     </w:p>
     <w:p>
@@ -12111,7 +12330,7 @@
       <w:pPr>
         <w:pStyle w:val="Ttulo3"/>
       </w:pPr>
-      <w:bookmarkStart w:id="38" w:name="_Toc48529435"/>
+      <w:bookmarkStart w:id="39" w:name="_Toc48530223"/>
       <w:r>
         <w:t xml:space="preserve">Uso de objeto JSON resultante del </w:t>
       </w:r>
@@ -12119,7 +12338,7 @@
       <w:r>
         <w:t>webservice</w:t>
       </w:r>
-      <w:bookmarkEnd w:id="38"/>
+      <w:bookmarkEnd w:id="39"/>
       <w:proofErr w:type="spellEnd"/>
     </w:p>
     <w:p>
@@ -12898,11 +13117,11 @@
       <w:pPr>
         <w:pStyle w:val="Ttulo3"/>
       </w:pPr>
-      <w:bookmarkStart w:id="39" w:name="_Toc48529436"/>
+      <w:bookmarkStart w:id="40" w:name="_Toc48530224"/>
       <w:r>
         <w:t>Corrección de problema de sincronización</w:t>
       </w:r>
-      <w:bookmarkEnd w:id="39"/>
+      <w:bookmarkEnd w:id="40"/>
     </w:p>
     <w:p>
       <w:r>
@@ -12942,26 +13161,26 @@
       <w:pPr>
         <w:pStyle w:val="Ttulo2"/>
       </w:pPr>
-      <w:bookmarkStart w:id="40" w:name="_Toc48529437"/>
+      <w:bookmarkStart w:id="41" w:name="_Toc48530225"/>
       <w:r>
         <w:lastRenderedPageBreak/>
         <w:t>Conexión a base de datos</w:t>
       </w:r>
-      <w:bookmarkEnd w:id="40"/>
+      <w:bookmarkEnd w:id="41"/>
     </w:p>
     <w:p/>
     <w:p>
       <w:pPr>
         <w:pStyle w:val="Ttulo3"/>
       </w:pPr>
-      <w:bookmarkStart w:id="41" w:name="_Toc48529438"/>
+      <w:bookmarkStart w:id="42" w:name="_Toc48530226"/>
       <w:r>
         <w:t>Selección d</w:t>
       </w:r>
       <w:r>
         <w:t>e librería</w:t>
       </w:r>
-      <w:bookmarkEnd w:id="41"/>
+      <w:bookmarkEnd w:id="42"/>
     </w:p>
     <w:p>
       <w:r>
@@ -12989,11 +13208,11 @@
       <w:pPr>
         <w:pStyle w:val="Ttulo3"/>
       </w:pPr>
-      <w:bookmarkStart w:id="42" w:name="_Toc48529439"/>
+      <w:bookmarkStart w:id="43" w:name="_Toc48530227"/>
       <w:r>
         <w:t>Inicialización de base de datos</w:t>
       </w:r>
-      <w:bookmarkEnd w:id="42"/>
+      <w:bookmarkEnd w:id="43"/>
     </w:p>
     <w:p>
       <w:r>
@@ -13051,11 +13270,11 @@
       <w:pPr>
         <w:pStyle w:val="Ttulo3"/>
       </w:pPr>
-      <w:bookmarkStart w:id="43" w:name="_Toc48529440"/>
+      <w:bookmarkStart w:id="44" w:name="_Toc48530228"/>
       <w:r>
         <w:t>Uso de clase auxiliar</w:t>
       </w:r>
-      <w:bookmarkEnd w:id="43"/>
+      <w:bookmarkEnd w:id="44"/>
     </w:p>
     <w:p>
       <w:r>
@@ -13075,6 +13294,7 @@
       <w:pPr>
         <w:pStyle w:val="Ttulo2"/>
       </w:pPr>
+      <w:bookmarkStart w:id="45" w:name="_Toc48530229"/>
       <w:r>
         <w:t xml:space="preserve">Consideraciones sobre </w:t>
       </w:r>
@@ -13082,13 +13302,14 @@
       <w:r>
         <w:t>ListView</w:t>
       </w:r>
+      <w:bookmarkEnd w:id="45"/>
       <w:proofErr w:type="spellEnd"/>
     </w:p>
     <w:p>
       <w:pPr>
         <w:pStyle w:val="Ttulo3"/>
       </w:pPr>
-      <w:bookmarkStart w:id="44" w:name="_Toc48529441"/>
+      <w:bookmarkStart w:id="46" w:name="_Toc48530230"/>
       <w:r>
         <w:t xml:space="preserve">Reemplazo de </w:t>
       </w:r>
@@ -13104,7 +13325,7 @@
       <w:r>
         <w:t>ReciclerView</w:t>
       </w:r>
-      <w:bookmarkEnd w:id="44"/>
+      <w:bookmarkEnd w:id="46"/>
       <w:proofErr w:type="spellEnd"/>
     </w:p>
     <w:p>
@@ -13294,7 +13515,7 @@
       <w:pPr>
         <w:pStyle w:val="Ttulo3"/>
       </w:pPr>
-      <w:bookmarkStart w:id="45" w:name="_Toc48529442"/>
+      <w:bookmarkStart w:id="47" w:name="_Toc48530231"/>
       <w:r>
         <w:t xml:space="preserve">Código de referencia para manejo de </w:t>
       </w:r>
@@ -13302,7 +13523,7 @@
       <w:r>
         <w:t>ListView</w:t>
       </w:r>
-      <w:bookmarkEnd w:id="45"/>
+      <w:bookmarkEnd w:id="47"/>
       <w:proofErr w:type="spellEnd"/>
     </w:p>
     <w:p>
@@ -13752,9 +13973,11 @@
       <w:pPr>
         <w:pStyle w:val="Ttulo2"/>
       </w:pPr>
+      <w:bookmarkStart w:id="48" w:name="_Toc48530232"/>
       <w:r>
         <w:t>Imágenes de aplicación en funcionamiento</w:t>
       </w:r>
+      <w:bookmarkEnd w:id="48"/>
     </w:p>
     <w:p>
       <w:r>
@@ -14089,7 +14312,7 @@
         <w:szCs w:val="24"/>
         <w:lang w:val="es-ES"/>
       </w:rPr>
-      <w:t>16</w:t>
+      <w:t>3</w:t>
     </w:r>
     <w:r>
       <w:rPr>
@@ -15800,7 +16023,7 @@
 </file>
 
 <file path=customXml/itemProps2.xml><?xml version="1.0" encoding="utf-8"?>
-<ds:datastoreItem xmlns:ds="http://schemas.openxmlformats.org/officeDocument/2006/customXml" ds:itemID="{C20AC0B1-B850-4B33-9264-6634221E2311}">
+<ds:datastoreItem xmlns:ds="http://schemas.openxmlformats.org/officeDocument/2006/customXml" ds:itemID="{009D9A55-001F-4D15-A3B1-F362607A9EF9}">
   <ds:schemaRefs>
     <ds:schemaRef ds:uri="http://schemas.openxmlformats.org/officeDocument/2006/bibliography"/>
   </ds:schemaRefs>

</xml_diff>